<commit_message>
Lab8 REST sqaured function not being passed to URI, need to fix
</commit_message>
<xml_diff>
--- a/gRPC/Jack Harding gRPC Report.docx
+++ b/gRPC/Jack Harding gRPC Report.docx
@@ -76,37 +76,59 @@
           <w:sz w:val="48"/>
           <w:szCs w:val="48"/>
         </w:rPr>
-        <w:t>Preliminary Report</w:t>
-      </w:r>
-    </w:p>
-    <w:p>
-      <w:pPr>
+        <w:t xml:space="preserve">Formal Element: </w:t>
+      </w:r>
+      <w:proofErr w:type="spellStart"/>
+      <w:r>
         <w:rPr>
           <w:rFonts w:asciiTheme="majorHAnsi" w:hAnsiTheme="majorHAnsi" w:cstheme="majorHAnsi"/>
           <w:b/>
           <w:sz w:val="48"/>
           <w:szCs w:val="48"/>
         </w:rPr>
-      </w:pPr>
-    </w:p>
-    <w:p>
-      <w:pPr>
-        <w:jc w:val="center"/>
+        <w:t>gRPC</w:t>
+      </w:r>
+      <w:proofErr w:type="spellEnd"/>
+      <w:r>
         <w:rPr>
           <w:rFonts w:asciiTheme="majorHAnsi" w:hAnsiTheme="majorHAnsi" w:cstheme="majorHAnsi"/>
           <w:b/>
           <w:sz w:val="48"/>
           <w:szCs w:val="48"/>
         </w:rPr>
-      </w:pPr>
-      <w:r>
+        <w:t xml:space="preserve"> Calculator</w:t>
+      </w:r>
+      <w:bookmarkStart w:id="1" w:name="_GoBack"/>
+      <w:bookmarkEnd w:id="1"/>
+    </w:p>
+    <w:p>
+      <w:pPr>
         <w:rPr>
           <w:rFonts w:asciiTheme="majorHAnsi" w:hAnsiTheme="majorHAnsi" w:cstheme="majorHAnsi"/>
           <w:b/>
           <w:sz w:val="48"/>
           <w:szCs w:val="48"/>
         </w:rPr>
-        <w:t>Home Energy Management System (HEMS)</w:t>
+      </w:pPr>
+    </w:p>
+    <w:p>
+      <w:pPr>
+        <w:jc w:val="center"/>
+        <w:rPr>
+          <w:rFonts w:asciiTheme="majorHAnsi" w:hAnsiTheme="majorHAnsi" w:cstheme="majorHAnsi"/>
+          <w:b/>
+          <w:sz w:val="48"/>
+          <w:szCs w:val="48"/>
+        </w:rPr>
+      </w:pPr>
+      <w:r>
+        <w:rPr>
+          <w:rFonts w:asciiTheme="majorHAnsi" w:hAnsiTheme="majorHAnsi" w:cstheme="majorHAnsi"/>
+          <w:b/>
+          <w:sz w:val="48"/>
+          <w:szCs w:val="48"/>
+        </w:rPr>
+        <w:t>Network Centric Computing</w:t>
       </w:r>
     </w:p>
     <w:p>
@@ -230,7 +252,7 @@
           <w:noProof/>
           <w:szCs w:val="32"/>
         </w:rPr>
-        <w:t>29 March 2019</w:t>
+        <w:t>1 April 2019</w:t>
       </w:r>
       <w:r>
         <w:rPr>
@@ -253,321 +275,25 @@
           <w:rFonts w:asciiTheme="majorHAnsi" w:hAnsiTheme="majorHAnsi" w:cstheme="majorHAnsi"/>
           <w:szCs w:val="32"/>
         </w:rPr>
-        <w:t>Supervisor: John Dalton</w:t>
-      </w:r>
-    </w:p>
-    <w:p>
-      <w:pPr>
-        <w:jc w:val="center"/>
-        <w:rPr>
-          <w:rFonts w:ascii="Arial" w:hAnsi="Arial" w:cs="Arial"/>
-          <w:b/>
-          <w:lang w:val="en-GB"/>
-        </w:rPr>
-      </w:pPr>
-    </w:p>
-    <w:p>
-      <w:pPr>
-        <w:jc w:val="center"/>
-        <w:rPr>
-          <w:rFonts w:ascii="Arial" w:hAnsi="Arial" w:cs="Arial"/>
-          <w:b/>
-          <w:lang w:val="en-GB"/>
-        </w:rPr>
-      </w:pPr>
-    </w:p>
-    <w:p>
-      <w:pPr>
-        <w:jc w:val="center"/>
-        <w:rPr>
-          <w:rFonts w:ascii="Arial" w:hAnsi="Arial" w:cs="Arial"/>
-          <w:b/>
-          <w:lang w:val="en-GB"/>
-        </w:rPr>
-      </w:pPr>
-    </w:p>
-    <w:p>
-      <w:pPr>
-        <w:jc w:val="center"/>
-        <w:rPr>
-          <w:rFonts w:ascii="Arial" w:hAnsi="Arial" w:cs="Arial"/>
-          <w:lang w:val="en-GB"/>
-        </w:rPr>
-      </w:pPr>
-      <w:r>
-        <w:rPr>
-          <w:rFonts w:ascii="Arial" w:hAnsi="Arial" w:cs="Arial"/>
-          <w:b/>
-          <w:lang w:val="en-GB"/>
-        </w:rPr>
-        <w:t>DECLARATION</w:t>
-      </w:r>
-    </w:p>
-    <w:p>
-      <w:pPr>
-        <w:jc w:val="center"/>
-        <w:rPr>
-          <w:rFonts w:ascii="Arial" w:hAnsi="Arial" w:cs="Arial"/>
-          <w:lang w:val="en-GB"/>
-        </w:rPr>
-      </w:pPr>
-    </w:p>
-    <w:p>
-      <w:pPr>
-        <w:jc w:val="center"/>
-        <w:rPr>
-          <w:rFonts w:ascii="Arial" w:hAnsi="Arial" w:cs="Arial"/>
-          <w:lang w:val="en-GB"/>
-        </w:rPr>
-      </w:pPr>
-    </w:p>
-    <w:p>
-      <w:pPr>
-        <w:jc w:val="center"/>
-        <w:rPr>
-          <w:rFonts w:ascii="Arial" w:hAnsi="Arial" w:cs="Arial"/>
-          <w:lang w:val="en-GB"/>
-        </w:rPr>
-      </w:pPr>
-    </w:p>
-    <w:p>
-      <w:pPr>
-        <w:jc w:val="center"/>
-        <w:rPr>
-          <w:rFonts w:ascii="Arial" w:hAnsi="Arial" w:cs="Arial"/>
-          <w:lang w:val="en-GB"/>
-        </w:rPr>
-      </w:pPr>
-    </w:p>
-    <w:p>
-      <w:pPr>
-        <w:rPr>
-          <w:rFonts w:ascii="Arial" w:hAnsi="Arial" w:cs="Arial"/>
-          <w:lang w:val="en-GB"/>
-        </w:rPr>
-      </w:pPr>
-      <w:r>
-        <w:rPr>
-          <w:rFonts w:ascii="Arial" w:hAnsi="Arial" w:cs="Arial"/>
-          <w:lang w:val="en-GB"/>
-        </w:rPr>
-        <w:t>I, the undersigned, declare that this report is entirely my own written work, except where otherwise accredited, and that it has not been submitted for a degree or other award to any other university or institution.</w:t>
-      </w:r>
-    </w:p>
-    <w:p>
-      <w:pPr>
-        <w:rPr>
-          <w:rFonts w:ascii="Arial" w:hAnsi="Arial" w:cs="Arial"/>
-          <w:lang w:val="en-GB"/>
-        </w:rPr>
-      </w:pPr>
-    </w:p>
-    <w:p>
-      <w:pPr>
-        <w:rPr>
-          <w:rFonts w:ascii="Arial" w:hAnsi="Arial" w:cs="Arial"/>
-          <w:lang w:val="en-GB"/>
-        </w:rPr>
-      </w:pPr>
-    </w:p>
-    <w:p>
-      <w:pPr>
-        <w:rPr>
-          <w:rFonts w:ascii="Arial" w:hAnsi="Arial" w:cs="Arial"/>
-          <w:lang w:val="en-GB"/>
-        </w:rPr>
-      </w:pPr>
-    </w:p>
-    <w:p>
-      <w:pPr>
-        <w:rPr>
-          <w:rFonts w:ascii="Arial" w:hAnsi="Arial" w:cs="Arial"/>
-          <w:lang w:val="en-GB"/>
-        </w:rPr>
-      </w:pPr>
-      <w:r>
-        <w:rPr>
-          <w:rFonts w:ascii="Arial" w:hAnsi="Arial" w:cs="Arial"/>
-          <w:noProof/>
-          <w:lang w:val="en-GB"/>
-        </w:rPr>
-        <mc:AlternateContent>
-          <mc:Choice Requires="wpi">
-            <w:drawing>
-              <wp:anchor distT="0" distB="0" distL="114300" distR="114300" simplePos="0" relativeHeight="251672576" behindDoc="0" locked="0" layoutInCell="1" allowOverlap="1" wp14:anchorId="35181D09" wp14:editId="5E7D2D1F">
-                <wp:simplePos x="0" y="0"/>
-                <wp:positionH relativeFrom="column">
-                  <wp:posOffset>917056</wp:posOffset>
-                </wp:positionH>
-                <wp:positionV relativeFrom="paragraph">
-                  <wp:posOffset>146794</wp:posOffset>
-                </wp:positionV>
-                <wp:extent cx="1555920" cy="348840"/>
-                <wp:effectExtent l="38100" t="38100" r="25400" b="32385"/>
-                <wp:wrapNone/>
-                <wp:docPr id="23" name="Ink 23"/>
-                <wp:cNvGraphicFramePr/>
-                <a:graphic xmlns:a="http://schemas.openxmlformats.org/drawingml/2006/main">
-                  <a:graphicData uri="http://schemas.microsoft.com/office/word/2010/wordprocessingInk">
-                    <w14:contentPart bwMode="auto" r:id="rId9">
-                      <w14:nvContentPartPr>
-                        <w14:cNvContentPartPr/>
-                      </w14:nvContentPartPr>
-                      <w14:xfrm>
-                        <a:off x="0" y="0"/>
-                        <a:ext cx="1555920" cy="348840"/>
-                      </w14:xfrm>
-                    </w14:contentPart>
-                  </a:graphicData>
-                </a:graphic>
-              </wp:anchor>
-            </w:drawing>
-          </mc:Choice>
-          <mc:Fallback>
-            <w:pict>
-              <v:shapetype w14:anchorId="219F20B3" id="_x0000_t75" coordsize="21600,21600" o:spt="75" o:preferrelative="t" path="m@4@5l@4@11@9@11@9@5xe" filled="f" stroked="f">
-                <v:stroke joinstyle="miter"/>
-                <v:formulas>
-                  <v:f eqn="if lineDrawn pixelLineWidth 0"/>
-                  <v:f eqn="sum @0 1 0"/>
-                  <v:f eqn="sum 0 0 @1"/>
-                  <v:f eqn="prod @2 1 2"/>
-                  <v:f eqn="prod @3 21600 pixelWidth"/>
-                  <v:f eqn="prod @3 21600 pixelHeight"/>
-                  <v:f eqn="sum @0 0 1"/>
-                  <v:f eqn="prod @6 1 2"/>
-                  <v:f eqn="prod @7 21600 pixelWidth"/>
-                  <v:f eqn="sum @8 21600 0"/>
-                  <v:f eqn="prod @7 21600 pixelHeight"/>
-                  <v:f eqn="sum @10 21600 0"/>
-                </v:formulas>
-                <v:path o:extrusionok="f" gradientshapeok="t" o:connecttype="rect"/>
-                <o:lock v:ext="edit" aspectratio="t"/>
-              </v:shapetype>
-              <v:shape id="Ink 23" o:spid="_x0000_s1026" type="#_x0000_t75" style="position:absolute;margin-left:71.85pt;margin-top:11.2pt;width:123.2pt;height:28.15pt;z-index:251672576;visibility:visible;mso-wrap-style:square;mso-wrap-distance-left:9pt;mso-wrap-distance-top:0;mso-wrap-distance-right:9pt;mso-wrap-distance-bottom:0;mso-position-horizontal:absolute;mso-position-horizontal-relative:text;mso-position-vertical:absolute;mso-position-vertical-relative:text" o:gfxdata="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">
-                <v:imagedata r:id="rId10" o:title=""/>
-              </v:shape>
-            </w:pict>
-          </mc:Fallback>
-        </mc:AlternateContent>
-      </w:r>
-    </w:p>
-    <w:p>
-      <w:pPr>
-        <w:rPr>
-          <w:rFonts w:ascii="Arial" w:hAnsi="Arial" w:cs="Arial"/>
-          <w:lang w:val="en-GB"/>
-        </w:rPr>
-      </w:pPr>
-      <w:r>
-        <w:rPr>
-          <w:rFonts w:ascii="Arial" w:hAnsi="Arial" w:cs="Arial"/>
-          <w:lang w:val="en-GB"/>
-        </w:rPr>
-        <w:t>Signed:</w:t>
-      </w:r>
-      <w:r>
-        <w:rPr>
-          <w:rFonts w:ascii="Arial" w:hAnsi="Arial" w:cs="Arial"/>
-          <w:lang w:val="en-GB"/>
-        </w:rPr>
-        <w:tab/>
-        <w:t>_____________________________</w:t>
-      </w:r>
-    </w:p>
-    <w:p>
-      <w:pPr>
-        <w:rPr>
-          <w:rFonts w:ascii="Arial" w:hAnsi="Arial" w:cs="Arial"/>
-          <w:lang w:val="en-GB"/>
-        </w:rPr>
-      </w:pPr>
-    </w:p>
-    <w:p>
-      <w:pPr>
-        <w:rPr>
-          <w:rFonts w:ascii="Arial" w:hAnsi="Arial" w:cs="Arial"/>
-          <w:lang w:val="en-GB"/>
-        </w:rPr>
-      </w:pPr>
-    </w:p>
-    <w:p>
-      <w:pPr>
-        <w:rPr>
-          <w:rFonts w:ascii="Arial" w:hAnsi="Arial" w:cs="Arial"/>
-          <w:lang w:val="en-GB"/>
-        </w:rPr>
-      </w:pPr>
-    </w:p>
-    <w:p>
-      <w:pPr>
-        <w:rPr>
-          <w:rFonts w:ascii="Arial" w:hAnsi="Arial" w:cs="Arial"/>
-          <w:lang w:val="en-GB"/>
-        </w:rPr>
-      </w:pPr>
-      <w:r>
-        <w:rPr>
-          <w:rFonts w:ascii="Arial" w:hAnsi="Arial" w:cs="Arial"/>
-          <w:lang w:val="en-GB"/>
-        </w:rPr>
-        <w:t>Date:</w:t>
-      </w:r>
-      <w:r>
-        <w:rPr>
-          <w:rFonts w:ascii="Arial" w:hAnsi="Arial" w:cs="Arial"/>
-          <w:lang w:val="en-GB"/>
-        </w:rPr>
-        <w:tab/>
-      </w:r>
-      <w:r>
-        <w:rPr>
-          <w:rFonts w:ascii="Arial" w:hAnsi="Arial" w:cs="Arial"/>
-          <w:lang w:val="en-GB"/>
-        </w:rPr>
-        <w:tab/>
-      </w:r>
-      <w:r>
-        <w:rPr>
-          <w:rFonts w:ascii="Arial" w:hAnsi="Arial" w:cs="Arial"/>
-          <w:b/>
-          <w:u w:val="single"/>
-          <w:lang w:val="en-GB"/>
-        </w:rPr>
-        <w:t>_</w:t>
-      </w:r>
-      <w:r>
-        <w:rPr>
-          <w:rFonts w:ascii="Arial" w:hAnsi="Arial" w:cs="Arial"/>
-          <w:b/>
-          <w:u w:val="single"/>
-          <w:lang w:val="en-GB"/>
-        </w:rPr>
-        <w:t>08/02/2019</w:t>
-      </w:r>
-      <w:r>
-        <w:rPr>
-          <w:rFonts w:ascii="Arial" w:hAnsi="Arial" w:cs="Arial"/>
-          <w:b/>
-          <w:u w:val="single"/>
-          <w:lang w:val="en-GB"/>
-        </w:rPr>
-        <w:t>_______________</w:t>
-      </w:r>
-    </w:p>
-    <w:p>
-      <w:pPr>
+        <w:t>Lecturer</w:t>
+      </w:r>
+      <w:r>
         <w:rPr>
           <w:rFonts w:asciiTheme="majorHAnsi" w:hAnsiTheme="majorHAnsi" w:cstheme="majorHAnsi"/>
           <w:szCs w:val="32"/>
         </w:rPr>
-      </w:pPr>
-      <w:r>
-        <w:br w:type="page"/>
+        <w:t xml:space="preserve">: </w:t>
+      </w:r>
+      <w:r>
+        <w:rPr>
+          <w:rFonts w:asciiTheme="majorHAnsi" w:hAnsiTheme="majorHAnsi" w:cstheme="majorHAnsi"/>
+          <w:szCs w:val="32"/>
+        </w:rPr>
+        <w:t>Dr Ray Lynch</w:t>
       </w:r>
     </w:p>
     <w:bookmarkEnd w:id="0" w:displacedByCustomXml="next"/>
-    <w:bookmarkStart w:id="1" w:name="_Toc529466053" w:displacedByCustomXml="next"/>
+    <w:bookmarkStart w:id="2" w:name="_Toc529466053" w:displacedByCustomXml="next"/>
     <w:sdt>
       <w:sdtPr>
         <w:rPr>
@@ -631,7 +357,7 @@
           <w:r>
             <w:fldChar w:fldCharType="separate"/>
           </w:r>
-          <w:hyperlink w:anchor="_Toc4755854" w:history="1">
+          <w:hyperlink w:anchor="_Toc5006270" w:history="1">
             <w:r>
               <w:rPr>
                 <w:rStyle w:val="Hyperlink"/>
@@ -658,7 +384,7 @@
                 <w:noProof/>
                 <w:webHidden/>
               </w:rPr>
-              <w:instrText xml:space="preserve"> PAGEREF _Toc4755854 \h </w:instrText>
+              <w:instrText xml:space="preserve"> PAGEREF _Toc5006270 \h </w:instrText>
             </w:r>
             <w:r>
               <w:rPr>
@@ -678,7 +404,149 @@
                 <w:noProof/>
                 <w:webHidden/>
               </w:rPr>
-              <w:t>3</w:t>
+              <w:t>2</w:t>
+            </w:r>
+            <w:r>
+              <w:rPr>
+                <w:noProof/>
+                <w:webHidden/>
+              </w:rPr>
+              <w:fldChar w:fldCharType="end"/>
+            </w:r>
+          </w:hyperlink>
+        </w:p>
+        <w:p>
+          <w:pPr>
+            <w:pStyle w:val="TOC1"/>
+            <w:tabs>
+              <w:tab w:val="right" w:leader="dot" w:pos="8494"/>
+            </w:tabs>
+            <w:rPr>
+              <w:rFonts w:eastAsiaTheme="minorEastAsia"/>
+              <w:noProof/>
+              <w:sz w:val="22"/>
+              <w:lang w:val="en-GB" w:eastAsia="en-GB"/>
+            </w:rPr>
+          </w:pPr>
+          <w:hyperlink w:anchor="_Toc5006271" w:history="1">
+            <w:r>
+              <w:rPr>
+                <w:rStyle w:val="Hyperlink"/>
+                <w:noProof/>
+              </w:rPr>
+              <w:t>Objective</w:t>
+            </w:r>
+            <w:r>
+              <w:rPr>
+                <w:noProof/>
+                <w:webHidden/>
+              </w:rPr>
+              <w:tab/>
+            </w:r>
+            <w:r>
+              <w:rPr>
+                <w:noProof/>
+                <w:webHidden/>
+              </w:rPr>
+              <w:fldChar w:fldCharType="begin"/>
+            </w:r>
+            <w:r>
+              <w:rPr>
+                <w:noProof/>
+                <w:webHidden/>
+              </w:rPr>
+              <w:instrText xml:space="preserve"> PAGEREF _Toc5006271 \h </w:instrText>
+            </w:r>
+            <w:r>
+              <w:rPr>
+                <w:noProof/>
+                <w:webHidden/>
+              </w:rPr>
+            </w:r>
+            <w:r>
+              <w:rPr>
+                <w:noProof/>
+                <w:webHidden/>
+              </w:rPr>
+              <w:fldChar w:fldCharType="separate"/>
+            </w:r>
+            <w:r>
+              <w:rPr>
+                <w:noProof/>
+                <w:webHidden/>
+              </w:rPr>
+              <w:t>2</w:t>
+            </w:r>
+            <w:r>
+              <w:rPr>
+                <w:noProof/>
+                <w:webHidden/>
+              </w:rPr>
+              <w:fldChar w:fldCharType="end"/>
+            </w:r>
+          </w:hyperlink>
+        </w:p>
+        <w:p>
+          <w:pPr>
+            <w:pStyle w:val="TOC1"/>
+            <w:tabs>
+              <w:tab w:val="right" w:leader="dot" w:pos="8494"/>
+            </w:tabs>
+            <w:rPr>
+              <w:rFonts w:eastAsiaTheme="minorEastAsia"/>
+              <w:noProof/>
+              <w:sz w:val="22"/>
+              <w:lang w:val="en-GB" w:eastAsia="en-GB"/>
+            </w:rPr>
+          </w:pPr>
+          <w:hyperlink w:anchor="_Toc5006272" w:history="1">
+            <w:r>
+              <w:rPr>
+                <w:rStyle w:val="Hyperlink"/>
+                <w:noProof/>
+              </w:rPr>
+              <w:t>Code</w:t>
+            </w:r>
+            <w:r>
+              <w:rPr>
+                <w:noProof/>
+                <w:webHidden/>
+              </w:rPr>
+              <w:tab/>
+            </w:r>
+            <w:r>
+              <w:rPr>
+                <w:noProof/>
+                <w:webHidden/>
+              </w:rPr>
+              <w:fldChar w:fldCharType="begin"/>
+            </w:r>
+            <w:r>
+              <w:rPr>
+                <w:noProof/>
+                <w:webHidden/>
+              </w:rPr>
+              <w:instrText xml:space="preserve"> PAGEREF _Toc5006272 \h </w:instrText>
+            </w:r>
+            <w:r>
+              <w:rPr>
+                <w:noProof/>
+                <w:webHidden/>
+              </w:rPr>
+            </w:r>
+            <w:r>
+              <w:rPr>
+                <w:noProof/>
+                <w:webHidden/>
+              </w:rPr>
+              <w:fldChar w:fldCharType="separate"/>
+            </w:r>
+            <w:r>
+              <w:rPr>
+                <w:noProof/>
+                <w:webHidden/>
+              </w:rPr>
+              <w:t>2</w:t>
             </w:r>
             <w:r>
               <w:rPr>
@@ -705,33 +573,322 @@
       <w:pPr>
         <w:pStyle w:val="Heading1"/>
       </w:pPr>
+      <w:bookmarkStart w:id="3" w:name="_Toc5006270"/>
+      <w:r>
+        <w:t>Introduction</w:t>
+      </w:r>
+      <w:bookmarkEnd w:id="2"/>
+      <w:bookmarkEnd w:id="3"/>
+    </w:p>
+    <w:p>
+      <w:pPr>
+        <w:pStyle w:val="Default"/>
+      </w:pPr>
+      <w:r>
+        <w:t xml:space="preserve"> </w:t>
+      </w:r>
+    </w:p>
+    <w:p>
+      <w:pPr>
+        <w:pStyle w:val="Default"/>
+        <w:rPr>
+          <w:sz w:val="23"/>
+          <w:szCs w:val="23"/>
+        </w:rPr>
+      </w:pPr>
+      <w:r>
+        <w:rPr>
+          <w:color w:val="FF0000"/>
+          <w:sz w:val="23"/>
+          <w:szCs w:val="23"/>
+        </w:rPr>
+        <w:t xml:space="preserve">1. A background discussion on </w:t>
+      </w:r>
+      <w:proofErr w:type="spellStart"/>
+      <w:r>
+        <w:rPr>
+          <w:color w:val="FF0000"/>
+          <w:sz w:val="23"/>
+          <w:szCs w:val="23"/>
+        </w:rPr>
+        <w:t>gRPC</w:t>
+      </w:r>
+      <w:proofErr w:type="spellEnd"/>
+      <w:r>
+        <w:rPr>
+          <w:color w:val="FF0000"/>
+          <w:sz w:val="23"/>
+          <w:szCs w:val="23"/>
+        </w:rPr>
+        <w:t xml:space="preserve">. Include a comparison with traditional RPC. </w:t>
+      </w:r>
     </w:p>
     <w:p/>
-    <w:p/>
+    <w:p>
+      <w:pPr>
+        <w:pStyle w:val="Heading1"/>
+      </w:pPr>
+      <w:bookmarkStart w:id="4" w:name="_Toc5006271"/>
+      <w:r>
+        <w:t>Objective</w:t>
+      </w:r>
+      <w:bookmarkEnd w:id="4"/>
+    </w:p>
     <w:p/>
     <w:p>
       <w:pPr>
         <w:pStyle w:val="Heading1"/>
       </w:pPr>
-      <w:bookmarkStart w:id="2" w:name="_Toc4755854"/>
-      <w:r>
-        <w:t>Introduction</w:t>
-      </w:r>
-      <w:bookmarkEnd w:id="1"/>
-      <w:bookmarkEnd w:id="2"/>
+      <w:bookmarkStart w:id="5" w:name="_Toc5006272"/>
+      <w:r>
+        <w:t>Code</w:t>
+      </w:r>
+      <w:bookmarkEnd w:id="5"/>
+      <w:r>
+        <w:t xml:space="preserve"> </w:t>
+      </w:r>
     </w:p>
     <w:p>
       <w:pPr>
-        <w:pStyle w:val="Heading1"/>
-      </w:pPr>
-      <w:r>
-        <w:t>Objective</w:t>
-      </w:r>
-      <w:bookmarkStart w:id="3" w:name="_GoBack"/>
-      <w:bookmarkEnd w:id="3"/>
+        <w:pStyle w:val="Default"/>
+        <w:numPr>
+          <w:ilvl w:val="0"/>
+          <w:numId w:val="8"/>
+        </w:numPr>
+        <w:rPr>
+          <w:color w:val="FF0000"/>
+          <w:sz w:val="23"/>
+          <w:szCs w:val="23"/>
+        </w:rPr>
+      </w:pPr>
+      <w:r>
+        <w:rPr>
+          <w:color w:val="FF0000"/>
+          <w:sz w:val="23"/>
+          <w:szCs w:val="23"/>
+        </w:rPr>
+        <w:t>A</w:t>
+      </w:r>
+      <w:r>
+        <w:rPr>
+          <w:color w:val="FF0000"/>
+          <w:sz w:val="23"/>
+          <w:szCs w:val="23"/>
+        </w:rPr>
+        <w:t>dd a button to your C# calculator</w:t>
+      </w:r>
+      <w:r>
+        <w:rPr>
+          <w:color w:val="FF0000"/>
+          <w:sz w:val="23"/>
+          <w:szCs w:val="23"/>
+        </w:rPr>
+        <w:t xml:space="preserve"> </w:t>
+      </w:r>
+      <w:r>
+        <w:rPr>
+          <w:color w:val="FF0000"/>
+          <w:sz w:val="23"/>
+          <w:szCs w:val="23"/>
+        </w:rPr>
+        <w:t xml:space="preserve"> </w:t>
+      </w:r>
+    </w:p>
+    <w:p>
+      <w:pPr>
+        <w:pStyle w:val="Default"/>
+        <w:numPr>
+          <w:ilvl w:val="0"/>
+          <w:numId w:val="8"/>
+        </w:numPr>
+        <w:rPr>
+          <w:color w:val="FF0000"/>
+          <w:sz w:val="23"/>
+          <w:szCs w:val="23"/>
+        </w:rPr>
+      </w:pPr>
+      <w:r>
+        <w:rPr>
+          <w:color w:val="FF0000"/>
+          <w:sz w:val="23"/>
+          <w:szCs w:val="23"/>
+        </w:rPr>
+        <w:t>C</w:t>
+      </w:r>
+      <w:r>
+        <w:rPr>
+          <w:color w:val="FF0000"/>
+          <w:sz w:val="23"/>
+          <w:szCs w:val="23"/>
+        </w:rPr>
+        <w:t xml:space="preserve">alls a </w:t>
+      </w:r>
+      <w:proofErr w:type="spellStart"/>
+      <w:r>
+        <w:rPr>
+          <w:color w:val="FF0000"/>
+          <w:sz w:val="23"/>
+          <w:szCs w:val="23"/>
+        </w:rPr>
+        <w:t>gRPC</w:t>
+      </w:r>
+      <w:proofErr w:type="spellEnd"/>
+      <w:r>
+        <w:rPr>
+          <w:color w:val="FF0000"/>
+          <w:sz w:val="23"/>
+          <w:szCs w:val="23"/>
+        </w:rPr>
+        <w:t xml:space="preserve"> remote function and displays the return value on the calculator screen. </w:t>
+      </w:r>
+    </w:p>
+    <w:p>
+      <w:pPr>
+        <w:pStyle w:val="Default"/>
+        <w:numPr>
+          <w:ilvl w:val="0"/>
+          <w:numId w:val="8"/>
+        </w:numPr>
+        <w:rPr>
+          <w:color w:val="FF0000"/>
+          <w:sz w:val="23"/>
+          <w:szCs w:val="23"/>
+        </w:rPr>
+      </w:pPr>
+      <w:r>
+        <w:rPr>
+          <w:color w:val="FF0000"/>
+          <w:sz w:val="23"/>
+          <w:szCs w:val="23"/>
+        </w:rPr>
+        <w:t xml:space="preserve">It is up to you to decide what the remote function will do. </w:t>
+      </w:r>
+    </w:p>
+    <w:p>
+      <w:pPr>
+        <w:rPr>
+          <w:color w:val="FF0000"/>
+        </w:rPr>
+      </w:pPr>
+    </w:p>
+    <w:p>
+      <w:pPr>
+        <w:pStyle w:val="Default"/>
+        <w:numPr>
+          <w:ilvl w:val="0"/>
+          <w:numId w:val="9"/>
+        </w:numPr>
+        <w:rPr>
+          <w:color w:val="FF0000"/>
+        </w:rPr>
+      </w:pPr>
+      <w:r>
+        <w:rPr>
+          <w:color w:val="FF0000"/>
+          <w:sz w:val="23"/>
+          <w:szCs w:val="23"/>
+        </w:rPr>
+        <w:t xml:space="preserve">A detailed description of your </w:t>
+      </w:r>
+      <w:proofErr w:type="gramStart"/>
+      <w:r>
+        <w:rPr>
+          <w:color w:val="FF0000"/>
+          <w:sz w:val="23"/>
+          <w:szCs w:val="23"/>
+        </w:rPr>
+        <w:t>particular implementation</w:t>
+      </w:r>
+      <w:proofErr w:type="gramEnd"/>
+      <w:r>
+        <w:rPr>
+          <w:color w:val="FF0000"/>
+          <w:sz w:val="23"/>
+          <w:szCs w:val="23"/>
+        </w:rPr>
+        <w:t xml:space="preserve"> of the code above. </w:t>
+      </w:r>
+    </w:p>
+    <w:p>
+      <w:pPr>
+        <w:pStyle w:val="Default"/>
+        <w:numPr>
+          <w:ilvl w:val="0"/>
+          <w:numId w:val="9"/>
+        </w:numPr>
+        <w:rPr>
+          <w:color w:val="FF0000"/>
+        </w:rPr>
+      </w:pPr>
+      <w:r>
+        <w:rPr>
+          <w:color w:val="FF0000"/>
+          <w:sz w:val="23"/>
+          <w:szCs w:val="23"/>
+        </w:rPr>
+        <w:t xml:space="preserve">You should include an explanation of the </w:t>
+      </w:r>
+      <w:proofErr w:type="gramStart"/>
+      <w:r>
+        <w:rPr>
+          <w:color w:val="FF0000"/>
+          <w:sz w:val="23"/>
+          <w:szCs w:val="23"/>
+        </w:rPr>
+        <w:t>particular code</w:t>
+      </w:r>
+      <w:proofErr w:type="gramEnd"/>
+      <w:r>
+        <w:rPr>
+          <w:color w:val="FF0000"/>
+          <w:sz w:val="23"/>
+          <w:szCs w:val="23"/>
+        </w:rPr>
+        <w:t xml:space="preserve"> snippets related to </w:t>
+      </w:r>
+      <w:proofErr w:type="spellStart"/>
+      <w:r>
+        <w:rPr>
+          <w:color w:val="FF0000"/>
+          <w:sz w:val="23"/>
+          <w:szCs w:val="23"/>
+        </w:rPr>
+        <w:t>gRPC</w:t>
+      </w:r>
+      <w:proofErr w:type="spellEnd"/>
+      <w:r>
+        <w:rPr>
+          <w:color w:val="FF0000"/>
+          <w:sz w:val="23"/>
+          <w:szCs w:val="23"/>
+        </w:rPr>
+        <w:t xml:space="preserve">. </w:t>
+      </w:r>
+    </w:p>
+    <w:p>
+      <w:pPr>
+        <w:pStyle w:val="Default"/>
+        <w:numPr>
+          <w:ilvl w:val="0"/>
+          <w:numId w:val="9"/>
+        </w:numPr>
+        <w:rPr>
+          <w:color w:val="FF0000"/>
+        </w:rPr>
+      </w:pPr>
+      <w:r>
+        <w:rPr>
+          <w:color w:val="FF0000"/>
+          <w:sz w:val="23"/>
+          <w:szCs w:val="23"/>
+        </w:rPr>
+        <w:t xml:space="preserve">Also include flowcharts etc. that will demonstrate your understanding of the technology. </w:t>
+      </w:r>
     </w:p>
     <w:p/>
     <w:sectPr>
+      <w:headerReference w:type="default" r:id="rId9"/>
+      <w:footerReference w:type="default" r:id="rId10"/>
       <w:pgSz w:w="11906" w:h="16838"/>
       <w:pgMar w:top="1418" w:right="1701" w:bottom="1418" w:left="1701" w:header="709" w:footer="709" w:gutter="0"/>
       <w:cols w:space="708"/>
@@ -767,6 +924,59 @@
 </w:endnotes>
 </file>
 
+<file path=word/footer1.xml><?xml version="1.0" encoding="utf-8"?>
+<w:ftr xmlns:wpc="http://schemas.microsoft.com/office/word/2010/wordprocessingCanvas" xmlns:cx="http://schemas.microsoft.com/office/drawing/2014/chartex" xmlns:cx1="http://schemas.microsoft.com/office/drawing/2015/9/8/chartex" xmlns:cx2="http://schemas.microsoft.com/office/drawing/2015/10/21/chartex" xmlns:cx3="http://schemas.microsoft.com/office/drawing/2016/5/9/chartex" xmlns:cx4="http://schemas.microsoft.com/office/drawing/2016/5/10/chartex" xmlns:cx5="http://schemas.microsoft.com/office/drawing/2016/5/11/chartex" xmlns:cx6="http://schemas.microsoft.com/office/drawing/2016/5/12/chartex" xmlns:cx7="http://schemas.microsoft.com/office/drawing/2016/5/13/chartex" xmlns:cx8="http://schemas.microsoft.com/office/drawing/2016/5/14/chartex" xmlns:mc="http://schemas.openxmlformats.org/markup-compatibility/2006" xmlns:aink="http://schemas.microsoft.com/office/drawing/2016/ink" xmlns:am3d="http://schemas.microsoft.com/office/drawing/2017/model3d" xmlns:o="urn:schemas-microsoft-com:office:office" xmlns:r="http://schemas.openxmlformats.org/officeDocument/2006/relationships" xmlns:m="http://schemas.openxmlformats.org/officeDocument/2006/math" xmlns:v="urn:schemas-microsoft-com:vml" xmlns:wp14="http://schemas.microsoft.com/office/word/2010/wordprocessingDrawing" xmlns:wp="http://schemas.openxmlformats.org/drawingml/2006/wordprocessingDrawing" xmlns:w10="urn:schemas-microsoft-com:office:word" xmlns:w="http://schemas.openxmlformats.org/wordprocessingml/2006/main" xmlns:w14="http://schemas.microsoft.com/office/word/2010/wordml" xmlns:w15="http://schemas.microsoft.com/office/word/2012/wordml" xmlns:w16cid="http://schemas.microsoft.com/office/word/2016/wordml/cid" xmlns:w16se="http://schemas.microsoft.com/office/word/2015/wordml/symex" xmlns:wpg="http://schemas.microsoft.com/office/word/2010/wordprocessingGroup" xmlns:wpi="http://schemas.microsoft.com/office/word/2010/wordprocessingInk" xmlns:wne="http://schemas.microsoft.com/office/word/2006/wordml" xmlns:wps="http://schemas.microsoft.com/office/word/2010/wordprocessingShape" mc:Ignorable="w14 w15 w16se w16cid wp14">
+  <w:sdt>
+    <w:sdtPr>
+      <w:id w:val="46111717"/>
+      <w:docPartObj>
+        <w:docPartGallery w:val="Page Numbers (Bottom of Page)"/>
+        <w:docPartUnique/>
+      </w:docPartObj>
+    </w:sdtPr>
+    <w:sdtEndPr>
+      <w:rPr>
+        <w:noProof/>
+      </w:rPr>
+    </w:sdtEndPr>
+    <w:sdtContent>
+      <w:p>
+        <w:pPr>
+          <w:pStyle w:val="Footer"/>
+          <w:jc w:val="center"/>
+        </w:pPr>
+        <w:r>
+          <w:fldChar w:fldCharType="begin"/>
+        </w:r>
+        <w:r>
+          <w:instrText xml:space="preserve"> PAGE   \* MERGEFORMAT </w:instrText>
+        </w:r>
+        <w:r>
+          <w:fldChar w:fldCharType="separate"/>
+        </w:r>
+        <w:r>
+          <w:rPr>
+            <w:noProof/>
+          </w:rPr>
+          <w:t>2</w:t>
+        </w:r>
+        <w:r>
+          <w:rPr>
+            <w:noProof/>
+          </w:rPr>
+          <w:fldChar w:fldCharType="end"/>
+        </w:r>
+      </w:p>
+    </w:sdtContent>
+  </w:sdt>
+  <w:p>
+    <w:pPr>
+      <w:pStyle w:val="Footer"/>
+    </w:pPr>
+  </w:p>
+</w:ftr>
+</file>
+
 <file path=word/footnotes.xml><?xml version="1.0" encoding="utf-8"?>
 <w:footnotes xmlns:wpc="http://schemas.microsoft.com/office/word/2010/wordprocessingCanvas" xmlns:cx="http://schemas.microsoft.com/office/drawing/2014/chartex" xmlns:cx1="http://schemas.microsoft.com/office/drawing/2015/9/8/chartex" xmlns:cx2="http://schemas.microsoft.com/office/drawing/2015/10/21/chartex" xmlns:cx3="http://schemas.microsoft.com/office/drawing/2016/5/9/chartex" xmlns:cx4="http://schemas.microsoft.com/office/drawing/2016/5/10/chartex" xmlns:cx5="http://schemas.microsoft.com/office/drawing/2016/5/11/chartex" xmlns:cx6="http://schemas.microsoft.com/office/drawing/2016/5/12/chartex" xmlns:cx7="http://schemas.microsoft.com/office/drawing/2016/5/13/chartex" xmlns:cx8="http://schemas.microsoft.com/office/drawing/2016/5/14/chartex" xmlns:mc="http://schemas.openxmlformats.org/markup-compatibility/2006" xmlns:aink="http://schemas.microsoft.com/office/drawing/2016/ink" xmlns:am3d="http://schemas.microsoft.com/office/drawing/2017/model3d" xmlns:o="urn:schemas-microsoft-com:office:office" xmlns:r="http://schemas.openxmlformats.org/officeDocument/2006/relationships" xmlns:m="http://schemas.openxmlformats.org/officeDocument/2006/math" xmlns:v="urn:schemas-microsoft-com:vml" xmlns:wp14="http://schemas.microsoft.com/office/word/2010/wordprocessingDrawing" xmlns:wp="http://schemas.openxmlformats.org/drawingml/2006/wordprocessingDrawing" xmlns:w10="urn:schemas-microsoft-com:office:word" xmlns:w="http://schemas.openxmlformats.org/wordprocessingml/2006/main" xmlns:w14="http://schemas.microsoft.com/office/word/2010/wordml" xmlns:w15="http://schemas.microsoft.com/office/word/2012/wordml" xmlns:w16cid="http://schemas.microsoft.com/office/word/2016/wordml/cid" xmlns:w16se="http://schemas.microsoft.com/office/word/2015/wordml/symex" xmlns:wpg="http://schemas.microsoft.com/office/word/2010/wordprocessingGroup" xmlns:wpi="http://schemas.microsoft.com/office/word/2010/wordprocessingInk" xmlns:wne="http://schemas.microsoft.com/office/word/2006/wordml" xmlns:wps="http://schemas.microsoft.com/office/word/2010/wordprocessingShape" mc:Ignorable="w14 w15 w16se w16cid wp14">
   <w:footnote w:type="separator" w:id="-1">
@@ -790,6 +1000,25 @@
     </w:p>
   </w:footnote>
 </w:footnotes>
+</file>
+
+<file path=word/header1.xml><?xml version="1.0" encoding="utf-8"?>
+<w:hdr xmlns:wpc="http://schemas.microsoft.com/office/word/2010/wordprocessingCanvas" xmlns:cx="http://schemas.microsoft.com/office/drawing/2014/chartex" xmlns:cx1="http://schemas.microsoft.com/office/drawing/2015/9/8/chartex" xmlns:cx2="http://schemas.microsoft.com/office/drawing/2015/10/21/chartex" xmlns:cx3="http://schemas.microsoft.com/office/drawing/2016/5/9/chartex" xmlns:cx4="http://schemas.microsoft.com/office/drawing/2016/5/10/chartex" xmlns:cx5="http://schemas.microsoft.com/office/drawing/2016/5/11/chartex" xmlns:cx6="http://schemas.microsoft.com/office/drawing/2016/5/12/chartex" xmlns:cx7="http://schemas.microsoft.com/office/drawing/2016/5/13/chartex" xmlns:cx8="http://schemas.microsoft.com/office/drawing/2016/5/14/chartex" xmlns:mc="http://schemas.openxmlformats.org/markup-compatibility/2006" xmlns:aink="http://schemas.microsoft.com/office/drawing/2016/ink" xmlns:am3d="http://schemas.microsoft.com/office/drawing/2017/model3d" xmlns:o="urn:schemas-microsoft-com:office:office" xmlns:r="http://schemas.openxmlformats.org/officeDocument/2006/relationships" xmlns:m="http://schemas.openxmlformats.org/officeDocument/2006/math" xmlns:v="urn:schemas-microsoft-com:vml" xmlns:wp14="http://schemas.microsoft.com/office/word/2010/wordprocessingDrawing" xmlns:wp="http://schemas.openxmlformats.org/drawingml/2006/wordprocessingDrawing" xmlns:w10="urn:schemas-microsoft-com:office:word" xmlns:w="http://schemas.openxmlformats.org/wordprocessingml/2006/main" xmlns:w14="http://schemas.microsoft.com/office/word/2010/wordml" xmlns:w15="http://schemas.microsoft.com/office/word/2012/wordml" xmlns:w16cid="http://schemas.microsoft.com/office/word/2016/wordml/cid" xmlns:w16se="http://schemas.microsoft.com/office/word/2015/wordml/symex" xmlns:wpg="http://schemas.microsoft.com/office/word/2010/wordprocessingGroup" xmlns:wpi="http://schemas.microsoft.com/office/word/2010/wordprocessingInk" xmlns:wne="http://schemas.microsoft.com/office/word/2006/wordml" xmlns:wps="http://schemas.microsoft.com/office/word/2010/wordprocessingShape" mc:Ignorable="w14 w15 w16se w16cid wp14">
+  <w:p>
+    <w:pPr>
+      <w:pStyle w:val="Header"/>
+      <w:rPr>
+        <w:lang w:val="en-GB"/>
+      </w:rPr>
+    </w:pPr>
+    <w:r>
+      <w:rPr>
+        <w:lang w:val="en-GB"/>
+      </w:rPr>
+      <w:t>Network Centric Computing: Formal Element</w:t>
+    </w:r>
+  </w:p>
+</w:hdr>
 </file>
 
 <file path=word/numbering.xml><?xml version="1.0" encoding="utf-8"?>
@@ -1579,6 +1808,205 @@
       <w:lvlJc w:val="left"/>
       <w:pPr>
         <w:ind w:left="6480" w:hanging="360"/>
+      </w:pPr>
+      <w:rPr>
+        <w:rFonts w:ascii="Wingdings" w:hAnsi="Wingdings" w:hint="default"/>
+      </w:rPr>
+    </w:lvl>
+  </w:abstractNum>
+  <w:abstractNum w:abstractNumId="7" w15:restartNumberingAfterBreak="0">
+    <w:nsid w:val="56257ED7"/>
+    <w:multiLevelType w:val="hybridMultilevel"/>
+    <w:tmpl w:val="8448320C"/>
+    <w:lvl w:ilvl="0" w:tplc="0809000F">
+      <w:start w:val="1"/>
+      <w:numFmt w:val="decimal"/>
+      <w:lvlText w:val="%1."/>
+      <w:lvlJc w:val="left"/>
+      <w:pPr>
+        <w:ind w:left="720" w:hanging="360"/>
+      </w:pPr>
+    </w:lvl>
+    <w:lvl w:ilvl="1" w:tplc="08090019" w:tentative="1">
+      <w:start w:val="1"/>
+      <w:numFmt w:val="lowerLetter"/>
+      <w:lvlText w:val="%2."/>
+      <w:lvlJc w:val="left"/>
+      <w:pPr>
+        <w:ind w:left="1440" w:hanging="360"/>
+      </w:pPr>
+    </w:lvl>
+    <w:lvl w:ilvl="2" w:tplc="0809001B" w:tentative="1">
+      <w:start w:val="1"/>
+      <w:numFmt w:val="lowerRoman"/>
+      <w:lvlText w:val="%3."/>
+      <w:lvlJc w:val="right"/>
+      <w:pPr>
+        <w:ind w:left="2160" w:hanging="180"/>
+      </w:pPr>
+    </w:lvl>
+    <w:lvl w:ilvl="3" w:tplc="0809000F" w:tentative="1">
+      <w:start w:val="1"/>
+      <w:numFmt w:val="decimal"/>
+      <w:lvlText w:val="%4."/>
+      <w:lvlJc w:val="left"/>
+      <w:pPr>
+        <w:ind w:left="2880" w:hanging="360"/>
+      </w:pPr>
+    </w:lvl>
+    <w:lvl w:ilvl="4" w:tplc="08090019" w:tentative="1">
+      <w:start w:val="1"/>
+      <w:numFmt w:val="lowerLetter"/>
+      <w:lvlText w:val="%5."/>
+      <w:lvlJc w:val="left"/>
+      <w:pPr>
+        <w:ind w:left="3600" w:hanging="360"/>
+      </w:pPr>
+    </w:lvl>
+    <w:lvl w:ilvl="5" w:tplc="0809001B" w:tentative="1">
+      <w:start w:val="1"/>
+      <w:numFmt w:val="lowerRoman"/>
+      <w:lvlText w:val="%6."/>
+      <w:lvlJc w:val="right"/>
+      <w:pPr>
+        <w:ind w:left="4320" w:hanging="180"/>
+      </w:pPr>
+    </w:lvl>
+    <w:lvl w:ilvl="6" w:tplc="0809000F" w:tentative="1">
+      <w:start w:val="1"/>
+      <w:numFmt w:val="decimal"/>
+      <w:lvlText w:val="%7."/>
+      <w:lvlJc w:val="left"/>
+      <w:pPr>
+        <w:ind w:left="5040" w:hanging="360"/>
+      </w:pPr>
+    </w:lvl>
+    <w:lvl w:ilvl="7" w:tplc="08090019" w:tentative="1">
+      <w:start w:val="1"/>
+      <w:numFmt w:val="lowerLetter"/>
+      <w:lvlText w:val="%8."/>
+      <w:lvlJc w:val="left"/>
+      <w:pPr>
+        <w:ind w:left="5760" w:hanging="360"/>
+      </w:pPr>
+    </w:lvl>
+    <w:lvl w:ilvl="8" w:tplc="0809001B" w:tentative="1">
+      <w:start w:val="1"/>
+      <w:numFmt w:val="lowerRoman"/>
+      <w:lvlText w:val="%9."/>
+      <w:lvlJc w:val="right"/>
+      <w:pPr>
+        <w:ind w:left="6480" w:hanging="180"/>
+      </w:pPr>
+    </w:lvl>
+  </w:abstractNum>
+  <w:abstractNum w:abstractNumId="8" w15:restartNumberingAfterBreak="0">
+    <w:nsid w:val="62E369EC"/>
+    <w:multiLevelType w:val="hybridMultilevel"/>
+    <w:tmpl w:val="B8228866"/>
+    <w:lvl w:ilvl="0" w:tplc="08090001">
+      <w:start w:val="1"/>
+      <w:numFmt w:val="bullet"/>
+      <w:lvlText w:val=""/>
+      <w:lvlJc w:val="left"/>
+      <w:pPr>
+        <w:ind w:left="776" w:hanging="360"/>
+      </w:pPr>
+      <w:rPr>
+        <w:rFonts w:ascii="Symbol" w:hAnsi="Symbol" w:hint="default"/>
+      </w:rPr>
+    </w:lvl>
+    <w:lvl w:ilvl="1" w:tplc="08090003" w:tentative="1">
+      <w:start w:val="1"/>
+      <w:numFmt w:val="bullet"/>
+      <w:lvlText w:val="o"/>
+      <w:lvlJc w:val="left"/>
+      <w:pPr>
+        <w:ind w:left="1496" w:hanging="360"/>
+      </w:pPr>
+      <w:rPr>
+        <w:rFonts w:ascii="Courier New" w:hAnsi="Courier New" w:cs="Courier New" w:hint="default"/>
+      </w:rPr>
+    </w:lvl>
+    <w:lvl w:ilvl="2" w:tplc="08090005" w:tentative="1">
+      <w:start w:val="1"/>
+      <w:numFmt w:val="bullet"/>
+      <w:lvlText w:val=""/>
+      <w:lvlJc w:val="left"/>
+      <w:pPr>
+        <w:ind w:left="2216" w:hanging="360"/>
+      </w:pPr>
+      <w:rPr>
+        <w:rFonts w:ascii="Wingdings" w:hAnsi="Wingdings" w:hint="default"/>
+      </w:rPr>
+    </w:lvl>
+    <w:lvl w:ilvl="3" w:tplc="08090001" w:tentative="1">
+      <w:start w:val="1"/>
+      <w:numFmt w:val="bullet"/>
+      <w:lvlText w:val=""/>
+      <w:lvlJc w:val="left"/>
+      <w:pPr>
+        <w:ind w:left="2936" w:hanging="360"/>
+      </w:pPr>
+      <w:rPr>
+        <w:rFonts w:ascii="Symbol" w:hAnsi="Symbol" w:hint="default"/>
+      </w:rPr>
+    </w:lvl>
+    <w:lvl w:ilvl="4" w:tplc="08090003" w:tentative="1">
+      <w:start w:val="1"/>
+      <w:numFmt w:val="bullet"/>
+      <w:lvlText w:val="o"/>
+      <w:lvlJc w:val="left"/>
+      <w:pPr>
+        <w:ind w:left="3656" w:hanging="360"/>
+      </w:pPr>
+      <w:rPr>
+        <w:rFonts w:ascii="Courier New" w:hAnsi="Courier New" w:cs="Courier New" w:hint="default"/>
+      </w:rPr>
+    </w:lvl>
+    <w:lvl w:ilvl="5" w:tplc="08090005" w:tentative="1">
+      <w:start w:val="1"/>
+      <w:numFmt w:val="bullet"/>
+      <w:lvlText w:val=""/>
+      <w:lvlJc w:val="left"/>
+      <w:pPr>
+        <w:ind w:left="4376" w:hanging="360"/>
+      </w:pPr>
+      <w:rPr>
+        <w:rFonts w:ascii="Wingdings" w:hAnsi="Wingdings" w:hint="default"/>
+      </w:rPr>
+    </w:lvl>
+    <w:lvl w:ilvl="6" w:tplc="08090001" w:tentative="1">
+      <w:start w:val="1"/>
+      <w:numFmt w:val="bullet"/>
+      <w:lvlText w:val=""/>
+      <w:lvlJc w:val="left"/>
+      <w:pPr>
+        <w:ind w:left="5096" w:hanging="360"/>
+      </w:pPr>
+      <w:rPr>
+        <w:rFonts w:ascii="Symbol" w:hAnsi="Symbol" w:hint="default"/>
+      </w:rPr>
+    </w:lvl>
+    <w:lvl w:ilvl="7" w:tplc="08090003" w:tentative="1">
+      <w:start w:val="1"/>
+      <w:numFmt w:val="bullet"/>
+      <w:lvlText w:val="o"/>
+      <w:lvlJc w:val="left"/>
+      <w:pPr>
+        <w:ind w:left="5816" w:hanging="360"/>
+      </w:pPr>
+      <w:rPr>
+        <w:rFonts w:ascii="Courier New" w:hAnsi="Courier New" w:cs="Courier New" w:hint="default"/>
+      </w:rPr>
+    </w:lvl>
+    <w:lvl w:ilvl="8" w:tplc="08090005" w:tentative="1">
+      <w:start w:val="1"/>
+      <w:numFmt w:val="bullet"/>
+      <w:lvlText w:val=""/>
+      <w:lvlJc w:val="left"/>
+      <w:pPr>
+        <w:ind w:left="6536" w:hanging="360"/>
       </w:pPr>
       <w:rPr>
         <w:rFonts w:ascii="Wingdings" w:hAnsi="Wingdings" w:hint="default"/>
@@ -1605,6 +2033,12 @@
   </w:num>
   <w:num w:numId="7">
     <w:abstractNumId w:val="2"/>
+  </w:num>
+  <w:num w:numId="8">
+    <w:abstractNumId w:val="7"/>
+  </w:num>
+  <w:num w:numId="9">
+    <w:abstractNumId w:val="8"/>
   </w:num>
 </w:numbering>
 </file>
@@ -2441,34 +2875,24 @@
       <w:szCs w:val="18"/>
     </w:rPr>
   </w:style>
+  <w:style w:type="paragraph" w:customStyle="1" w:styleId="Default">
+    <w:name w:val="Default"/>
+    <w:rsid w:val="00AB76F4"/>
+    <w:pPr>
+      <w:autoSpaceDE w:val="0"/>
+      <w:autoSpaceDN w:val="0"/>
+      <w:adjustRightInd w:val="0"/>
+      <w:spacing w:after="0" w:line="240" w:lineRule="auto"/>
+    </w:pPr>
+    <w:rPr>
+      <w:rFonts w:ascii="Times New Roman" w:hAnsi="Times New Roman" w:cs="Times New Roman"/>
+      <w:color w:val="000000"/>
+      <w:sz w:val="24"/>
+      <w:szCs w:val="24"/>
+      <w:lang w:val="en-GB"/>
+    </w:rPr>
+  </w:style>
 </w:styles>
-</file>
-
-<file path=word/ink/ink1.xml><?xml version="1.0" encoding="utf-8"?>
-<inkml:ink xmlns:inkml="http://www.w3.org/2003/InkML">
-  <inkml:definitions>
-    <inkml:context xml:id="ctx0">
-      <inkml:inkSource xml:id="inkSrc0">
-        <inkml:traceFormat>
-          <inkml:channel name="X" type="integer" min="-2.14748E9" max="2.14748E9" units="cm"/>
-          <inkml:channel name="Y" type="integer" min="-2.14748E9" max="2.14748E9" units="cm"/>
-        </inkml:traceFormat>
-        <inkml:channelProperties>
-          <inkml:channelProperty channel="X" name="resolution" value="1000" units="1/cm"/>
-          <inkml:channelProperty channel="Y" name="resolution" value="1000" units="1/cm"/>
-        </inkml:channelProperties>
-      </inkml:inkSource>
-      <inkml:timestamp xml:id="ts0" timeString="2019-02-08T18:15:39.479"/>
-    </inkml:context>
-    <inkml:brush xml:id="br0">
-      <inkml:brushProperty name="width" value="0.025" units="cm"/>
-      <inkml:brushProperty name="height" value="0.025" units="cm"/>
-      <inkml:brushProperty name="color" value="#004F8B"/>
-      <inkml:brushProperty name="ignorePressure" value="1"/>
-    </inkml:brush>
-  </inkml:definitions>
-  <inkml:trace contextRef="#ctx0" brushRef="#br0">1 19,'0'0,"0"0,-1 0,6 0,799-19,-712 21,27 6,-65-2,0 3,45 13,-93-20,23 7,-26-8,-1 0,0 0,1 0,-1 0,0 1,0-1,0 1,0-1,0 1,0 0,-1-1,-1 0,1 0,-1 0,1 0,-1 0,1 0,-1 0,1 0,-1 1,0-1,0 0,0 0,0 0,0 0,0 0,0 0,0 0,0 1,0-1,0 0,-1 0,1 0,-1 1,-1 2,0 0,0 0,0 0,0 0,-3 1,-7 10,-1 0,0-1,-9 7,-49 37,39-31,-60 46,-3-3,-50 25,25-21,-14 8,74-48,-18 5,48-25,-1-1,0-2,-1-1,-14 2,42-11,3-1,0 1,0-1,-1 0,1 0,0 0,0 0,-1 0,1 0,0 0,0 0,-2 0,9-7,30-21,1 2,12-5,-28 17,61-36,44-20,-77 47,1 2,0 2,27-5,-9 8,0 2,1 4,60-1,209 11,-301 1,0-2,8-2,-30 2,-1-2,0 1,0-2,0 0,0-1,-1 0,3-2,-12 5,-1 0,1 0,0 0,-1 0,0-1,1 1,-1-1,0 0,0 0,-1 0,1 0,-1-1,2-2,-3 5,-1 1,0-1,0 1,0-1,0 1,1-1,-1 0,0 1,0-1,0 1,0-1,0 0,0 1,0-1,-1 1,1-1,0 0,0 1,0-1,-1 1,1-1,0 1,0-1,-1 1,1-1,0 1,-1-1,0 0,-1 0,1-1,-1 1,1 0,-1 0,1 0,-1 0,-1 0,-5-2,1 1,-1 0,0 0,0 0,0 1,0 1,0-1,0 1,0 1,0-1,-1 2,-16 1,2 2,-1 1,-3 3,-18 6,2 1,0 3,1 2,-20 13,30-14,2 1,0 1,2 2,0 1,-23 27,48-48,-1-1,1 2,-1-1,1 0,0 1,0-1,0 1,1 0,-1 0,1 0,2-4,0 0,-1 0,1 0,0 0,0 1,0-1,0 0,0 0,0 0,1 0,-1 0,0 0,0 0,1 0,-1 0,1 0,-1 0,1 0,0 1,0 0,1-1,-1 1,1 0,0-1,0 1,0-1,0 0,0 1,0-1,8 3,0 0,0 0,0-1,1-1,-1 0,0 0,1-1,5 0,27 1,0-2,1-2,-1-2,39-9,13-8,60-22,-49 9,-1-4,47-28,-121 51,15-11,-37 21,-1-1,0 0,0 0,-1-1,0 0,0 0,3-5,-9 10,1 0,0-1,-1 1,0-1,0 1,1-1,-1 0,-1 1,1-1,0 0,-1 0,1-1,-1 2,0 0,0 0,-1 0,1 0,0 0,-1 0,0 1,1-1,-1 0,0 0,0 1,0-1,0 1,0-1,0 0,0 1,0 0,-1-1,1 1,-5-4,1 1,-1 0,0 1,0-1,0 1,0 1,-1-1,1 1,-1 0,1 0,-1 1,0 0,0 0,-2 0,-5 0,-1 1,1 1,-1 0,1 1,0 1,-5 1,-6 3,0 2,1 0,0 2,1 1,0 0,0 2,2 1,0 0,-10 11,22-19,1 1,1 0,0 0,0 0,0 1,-3 6,8-11,0 0,1-1,-1 1,1 0,-1 0,1 0,0 0,1 0,-1 0,1 0,-1 0,1 0,1 0,-1 0,0 0,1 0,0 0,0 0,1 1,0 0,1 0,0 1,0-1,0 0,1 0,-1-1,1 1,1-1,-1 0,0 0,1 0,0-1,0 0,5 3,5 2,1-1,0 0,0-1,12 2,3 0,2-1,-1-2,1-2,31 0,-9-4,-1-2,34-7,-35 1,0-2,14-7,-36 8,-1-1,0-1,-1-1,13-9,-38 19,-3 3,1-1,-1 0,1 0,-1 0,0 0,1 0,-1 0,0 0,0 0,0 0,0-1,1 0,-2 2,0 0,0 0,0-1,0 1,0 0,0 0,0 0,0 0,0-1,0 1,0 0,0 0,0 0,0 0,-1-1,1 1,0 0,0 0,0 0,0 0,0 0,0 0,0-1,-1 1,1 0,0 0,0 0,0 0,0 0,-1 0,1 0,0 0,0 0,0 0,0 0,-1 0,1 0,0 0,-4-2,0 1,-1 1,1-1,0 1,-1-1,1 1,0 0,-3 1,-10 1,-9 2,21-3,-29 7,0 1,1 2,0 1,1 1,1 2,-4 4,29-16,0 1,-6 4,12-8,0 0,-1 0,1 0,0 0,0 0,0 1,-1-1,1 0,0 0,0 0,0 1,0-1,-1 0,1 0,0 0,0 1,0-1,0 0,0 0,0 1,0-1,0 0,0 0,0 1,0-1,0 0,0 1,0-1,0 1,1-1,-1 1,1-1,-1 1,1 0,-1-1,1 0,-1 1,1-1,-1 1,1-1,13 9,0-2,0 1,0-2,13 4,-11-3,149 61,-93-35,16 14,-56-28,-11-6,1-1,9 3,-23-12,1 0,-1 0,1-1,0 0,0 0,0-1,0 0,4-1,6 0,-1-2,9-2,72-17,43-16,46-17,52-21,35-18,-17 3,-44 13</inkml:trace>
-</inkml:ink>
 </file>
 
 <file path=word/theme/theme1.xml><?xml version="1.0" encoding="utf-8"?>
@@ -2737,7 +3161,7 @@
 </file>
 
 <file path=customXml/itemProps1.xml><?xml version="1.0" encoding="utf-8"?>
-<ds:datastoreItem xmlns:ds="http://schemas.openxmlformats.org/officeDocument/2006/customXml" ds:itemID="{669663F9-1E61-4EF3-80A4-8229224F8DCC}">
+<ds:datastoreItem xmlns:ds="http://schemas.openxmlformats.org/officeDocument/2006/customXml" ds:itemID="{64319A3F-F5B5-439A-B216-6F57E5E1302C}">
   <ds:schemaRefs>
     <ds:schemaRef ds:uri="http://schemas.openxmlformats.org/officeDocument/2006/bibliography"/>
   </ds:schemaRefs>

</xml_diff>

<commit_message>
gRPC still not working, background info on proto written
</commit_message>
<xml_diff>
--- a/gRPC/Jack Harding gRPC Report.docx
+++ b/gRPC/Jack Harding gRPC Report.docx
@@ -98,8 +98,6 @@
         </w:rPr>
         <w:t xml:space="preserve"> Calculator</w:t>
       </w:r>
-      <w:bookmarkStart w:id="1" w:name="_GoBack"/>
-      <w:bookmarkEnd w:id="1"/>
     </w:p>
     <w:p>
       <w:pPr>
@@ -252,7 +250,7 @@
           <w:noProof/>
           <w:szCs w:val="32"/>
         </w:rPr>
-        <w:t>1 April 2019</w:t>
+        <w:t>12 April 2019</w:t>
       </w:r>
       <w:r>
         <w:rPr>
@@ -293,7 +291,7 @@
       </w:r>
     </w:p>
     <w:bookmarkEnd w:id="0" w:displacedByCustomXml="next"/>
-    <w:bookmarkStart w:id="2" w:name="_Toc529466053" w:displacedByCustomXml="next"/>
+    <w:bookmarkStart w:id="1" w:name="_Toc529466053" w:displacedByCustomXml="next"/>
     <w:sdt>
       <w:sdtPr>
         <w:rPr>
@@ -573,12 +571,12 @@
       <w:pPr>
         <w:pStyle w:val="Heading1"/>
       </w:pPr>
-      <w:bookmarkStart w:id="3" w:name="_Toc5006270"/>
+      <w:bookmarkStart w:id="2" w:name="_Toc5006270"/>
       <w:r>
         <w:t>Introduction</w:t>
       </w:r>
+      <w:bookmarkEnd w:id="1"/>
       <w:bookmarkEnd w:id="2"/>
-      <w:bookmarkEnd w:id="3"/>
     </w:p>
     <w:p>
       <w:pPr>
@@ -591,36 +589,143 @@
     <w:p>
       <w:pPr>
         <w:pStyle w:val="Default"/>
-        <w:rPr>
-          <w:sz w:val="23"/>
-          <w:szCs w:val="23"/>
-        </w:rPr>
-      </w:pPr>
-      <w:r>
+        <w:numPr>
+          <w:ilvl w:val="0"/>
+          <w:numId w:val="10"/>
+        </w:numPr>
         <w:rPr>
           <w:color w:val="FF0000"/>
           <w:sz w:val="23"/>
           <w:szCs w:val="23"/>
         </w:rPr>
-        <w:t xml:space="preserve">1. A background discussion on </w:t>
-      </w:r>
-      <w:proofErr w:type="spellStart"/>
+      </w:pPr>
       <w:r>
         <w:rPr>
           <w:color w:val="FF0000"/>
           <w:sz w:val="23"/>
           <w:szCs w:val="23"/>
         </w:rPr>
-        <w:t>gRPC</w:t>
-      </w:r>
-      <w:proofErr w:type="spellEnd"/>
+        <w:t xml:space="preserve">A background discussion on </w:t>
+      </w:r>
+      <w:proofErr w:type="spellStart"/>
       <w:r>
         <w:rPr>
           <w:color w:val="FF0000"/>
           <w:sz w:val="23"/>
           <w:szCs w:val="23"/>
         </w:rPr>
+        <w:t>gRPC</w:t>
+      </w:r>
+      <w:proofErr w:type="spellEnd"/>
+      <w:r>
+        <w:rPr>
+          <w:color w:val="FF0000"/>
+          <w:sz w:val="23"/>
+          <w:szCs w:val="23"/>
+        </w:rPr>
         <w:t xml:space="preserve">. Include a comparison with traditional RPC. </w:t>
+      </w:r>
+    </w:p>
+    <w:p>
+      <w:pPr>
+        <w:pStyle w:val="Default"/>
+        <w:rPr>
+          <w:color w:val="FF0000"/>
+          <w:sz w:val="23"/>
+          <w:szCs w:val="23"/>
+        </w:rPr>
+      </w:pPr>
+    </w:p>
+    <w:p>
+      <w:pPr>
+        <w:pStyle w:val="Heading2"/>
+      </w:pPr>
+      <w:r>
+        <w:t>Protocol Buffer</w:t>
+      </w:r>
+    </w:p>
+    <w:p>
+      <w:r>
+        <w:t>G</w:t>
+      </w:r>
+      <w:r>
+        <w:t>oogle developed it for object serialisation</w:t>
+      </w:r>
+      <w:r>
+        <w:t xml:space="preserve"> and i</w:t>
+      </w:r>
+      <w:r>
+        <w:t xml:space="preserve">s a mechanism in </w:t>
+      </w:r>
+      <w:proofErr w:type="spellStart"/>
+      <w:r>
+        <w:t>gRPC</w:t>
+      </w:r>
+      <w:proofErr w:type="spellEnd"/>
+      <w:r>
+        <w:t xml:space="preserve"> for </w:t>
+      </w:r>
+      <w:r>
+        <w:t xml:space="preserve">generating language specific code.  </w:t>
+      </w:r>
+      <w:r>
+        <w:t>Similar to RPC, the objects are defined in a</w:t>
+      </w:r>
+      <w:r>
+        <w:t xml:space="preserve"> </w:t>
+      </w:r>
+      <w:r>
+        <w:t>de</w:t>
+      </w:r>
+      <w:r>
+        <w:t xml:space="preserve">finition file where the input and output parameters are defined, interfaces are replaced by messages in </w:t>
+      </w:r>
+      <w:proofErr w:type="spellStart"/>
+      <w:r>
+        <w:t>gRPC</w:t>
+      </w:r>
+      <w:proofErr w:type="spellEnd"/>
+      <w:r>
+        <w:t xml:space="preserve"> and the used </w:t>
+      </w:r>
+      <w:proofErr w:type="gramStart"/>
+      <w:r>
+        <w:t>in .proto</w:t>
+      </w:r>
+      <w:proofErr w:type="gramEnd"/>
+      <w:r>
+        <w:t xml:space="preserve"> files.  Inside the an RPC interface is a function which specifies input, output, and the parameters each take; the same is done with a proto file, a message is declared </w:t>
+      </w:r>
+      <w:bookmarkStart w:id="3" w:name="_GoBack"/>
+      <w:bookmarkEnd w:id="3"/>
+    </w:p>
+    <w:p/>
+    <w:p>
+      <w:proofErr w:type="gramStart"/>
+      <w:r>
+        <w:t>Similar to</w:t>
+      </w:r>
+      <w:proofErr w:type="gramEnd"/>
+      <w:r>
+        <w:t xml:space="preserve"> JSON and XML but is more efficient due to its binary encoding, making it far faster</w:t>
+      </w:r>
+      <w:r>
+        <w:t>, when XML and JSON are compared to proto, the compressed data size is</w:t>
+      </w:r>
+      <w:r>
+        <w:t xml:space="preserve"> a third </w:t>
+      </w:r>
+      <w:r>
+        <w:t xml:space="preserve">of </w:t>
+      </w:r>
+      <w:r>
+        <w:t>X</w:t>
+      </w:r>
+      <w:r>
+        <w:t>ML</w:t>
+      </w:r>
+      <w:r>
+        <w:t xml:space="preserve"> and half that of JSON.</w:t>
       </w:r>
     </w:p>
     <w:p/>
@@ -667,31 +772,7 @@
           <w:sz w:val="23"/>
           <w:szCs w:val="23"/>
         </w:rPr>
-        <w:t>A</w:t>
-      </w:r>
-      <w:r>
-        <w:rPr>
-          <w:color w:val="FF0000"/>
-          <w:sz w:val="23"/>
-          <w:szCs w:val="23"/>
-        </w:rPr>
-        <w:t>dd a button to your C# calculator</w:t>
-      </w:r>
-      <w:r>
-        <w:rPr>
-          <w:color w:val="FF0000"/>
-          <w:sz w:val="23"/>
-          <w:szCs w:val="23"/>
-        </w:rPr>
-        <w:t xml:space="preserve"> </w:t>
-      </w:r>
-      <w:r>
-        <w:rPr>
-          <w:color w:val="FF0000"/>
-          <w:sz w:val="23"/>
-          <w:szCs w:val="23"/>
-        </w:rPr>
-        <w:t xml:space="preserve"> </w:t>
+        <w:t xml:space="preserve">Add a button to your C# calculator  </w:t>
       </w:r>
     </w:p>
     <w:p>
@@ -713,15 +794,7 @@
           <w:sz w:val="23"/>
           <w:szCs w:val="23"/>
         </w:rPr>
-        <w:t>C</w:t>
-      </w:r>
-      <w:r>
-        <w:rPr>
-          <w:color w:val="FF0000"/>
-          <w:sz w:val="23"/>
-          <w:szCs w:val="23"/>
-        </w:rPr>
-        <w:t xml:space="preserve">alls a </w:t>
+        <w:t xml:space="preserve">Calls a </w:t>
       </w:r>
       <w:proofErr w:type="spellStart"/>
       <w:r>
@@ -788,6 +861,7 @@
           <w:sz w:val="23"/>
           <w:szCs w:val="23"/>
         </w:rPr>
+        <w:lastRenderedPageBreak/>
         <w:t xml:space="preserve">A detailed description of your </w:t>
       </w:r>
       <w:proofErr w:type="gramStart"/>
@@ -1363,6 +1437,95 @@
     </w:lvl>
   </w:abstractNum>
   <w:abstractNum w:abstractNumId="3" w15:restartNumberingAfterBreak="0">
+    <w:nsid w:val="264B48B1"/>
+    <w:multiLevelType w:val="hybridMultilevel"/>
+    <w:tmpl w:val="3BA48DFA"/>
+    <w:lvl w:ilvl="0" w:tplc="0809000F">
+      <w:start w:val="1"/>
+      <w:numFmt w:val="decimal"/>
+      <w:lvlText w:val="%1."/>
+      <w:lvlJc w:val="left"/>
+      <w:pPr>
+        <w:ind w:left="720" w:hanging="360"/>
+      </w:pPr>
+      <w:rPr>
+        <w:rFonts w:hint="default"/>
+      </w:rPr>
+    </w:lvl>
+    <w:lvl w:ilvl="1" w:tplc="08090019" w:tentative="1">
+      <w:start w:val="1"/>
+      <w:numFmt w:val="lowerLetter"/>
+      <w:lvlText w:val="%2."/>
+      <w:lvlJc w:val="left"/>
+      <w:pPr>
+        <w:ind w:left="1440" w:hanging="360"/>
+      </w:pPr>
+    </w:lvl>
+    <w:lvl w:ilvl="2" w:tplc="0809001B" w:tentative="1">
+      <w:start w:val="1"/>
+      <w:numFmt w:val="lowerRoman"/>
+      <w:lvlText w:val="%3."/>
+      <w:lvlJc w:val="right"/>
+      <w:pPr>
+        <w:ind w:left="2160" w:hanging="180"/>
+      </w:pPr>
+    </w:lvl>
+    <w:lvl w:ilvl="3" w:tplc="0809000F" w:tentative="1">
+      <w:start w:val="1"/>
+      <w:numFmt w:val="decimal"/>
+      <w:lvlText w:val="%4."/>
+      <w:lvlJc w:val="left"/>
+      <w:pPr>
+        <w:ind w:left="2880" w:hanging="360"/>
+      </w:pPr>
+    </w:lvl>
+    <w:lvl w:ilvl="4" w:tplc="08090019" w:tentative="1">
+      <w:start w:val="1"/>
+      <w:numFmt w:val="lowerLetter"/>
+      <w:lvlText w:val="%5."/>
+      <w:lvlJc w:val="left"/>
+      <w:pPr>
+        <w:ind w:left="3600" w:hanging="360"/>
+      </w:pPr>
+    </w:lvl>
+    <w:lvl w:ilvl="5" w:tplc="0809001B" w:tentative="1">
+      <w:start w:val="1"/>
+      <w:numFmt w:val="lowerRoman"/>
+      <w:lvlText w:val="%6."/>
+      <w:lvlJc w:val="right"/>
+      <w:pPr>
+        <w:ind w:left="4320" w:hanging="180"/>
+      </w:pPr>
+    </w:lvl>
+    <w:lvl w:ilvl="6" w:tplc="0809000F" w:tentative="1">
+      <w:start w:val="1"/>
+      <w:numFmt w:val="decimal"/>
+      <w:lvlText w:val="%7."/>
+      <w:lvlJc w:val="left"/>
+      <w:pPr>
+        <w:ind w:left="5040" w:hanging="360"/>
+      </w:pPr>
+    </w:lvl>
+    <w:lvl w:ilvl="7" w:tplc="08090019" w:tentative="1">
+      <w:start w:val="1"/>
+      <w:numFmt w:val="lowerLetter"/>
+      <w:lvlText w:val="%8."/>
+      <w:lvlJc w:val="left"/>
+      <w:pPr>
+        <w:ind w:left="5760" w:hanging="360"/>
+      </w:pPr>
+    </w:lvl>
+    <w:lvl w:ilvl="8" w:tplc="0809001B" w:tentative="1">
+      <w:start w:val="1"/>
+      <w:numFmt w:val="lowerRoman"/>
+      <w:lvlText w:val="%9."/>
+      <w:lvlJc w:val="right"/>
+      <w:pPr>
+        <w:ind w:left="6480" w:hanging="180"/>
+      </w:pPr>
+    </w:lvl>
+  </w:abstractNum>
+  <w:abstractNum w:abstractNumId="4" w15:restartNumberingAfterBreak="0">
     <w:nsid w:val="2CCC54B9"/>
     <w:multiLevelType w:val="hybridMultilevel"/>
     <w:tmpl w:val="EB220354"/>
@@ -1475,7 +1638,7 @@
       </w:rPr>
     </w:lvl>
   </w:abstractNum>
-  <w:abstractNum w:abstractNumId="4" w15:restartNumberingAfterBreak="0">
+  <w:abstractNum w:abstractNumId="5" w15:restartNumberingAfterBreak="0">
     <w:nsid w:val="2F934909"/>
     <w:multiLevelType w:val="hybridMultilevel"/>
     <w:tmpl w:val="2FF2C244"/>
@@ -1588,7 +1751,7 @@
       </w:rPr>
     </w:lvl>
   </w:abstractNum>
-  <w:abstractNum w:abstractNumId="5" w15:restartNumberingAfterBreak="0">
+  <w:abstractNum w:abstractNumId="6" w15:restartNumberingAfterBreak="0">
     <w:nsid w:val="48507021"/>
     <w:multiLevelType w:val="hybridMultilevel"/>
     <w:tmpl w:val="C3F03F1E"/>
@@ -1701,7 +1864,7 @@
       </w:rPr>
     </w:lvl>
   </w:abstractNum>
-  <w:abstractNum w:abstractNumId="6" w15:restartNumberingAfterBreak="0">
+  <w:abstractNum w:abstractNumId="7" w15:restartNumberingAfterBreak="0">
     <w:nsid w:val="4ED45FF5"/>
     <w:multiLevelType w:val="hybridMultilevel"/>
     <w:tmpl w:val="1366733C"/>
@@ -1814,7 +1977,7 @@
       </w:rPr>
     </w:lvl>
   </w:abstractNum>
-  <w:abstractNum w:abstractNumId="7" w15:restartNumberingAfterBreak="0">
+  <w:abstractNum w:abstractNumId="8" w15:restartNumberingAfterBreak="0">
     <w:nsid w:val="56257ED7"/>
     <w:multiLevelType w:val="hybridMultilevel"/>
     <w:tmpl w:val="8448320C"/>
@@ -1900,7 +2063,7 @@
       </w:pPr>
     </w:lvl>
   </w:abstractNum>
-  <w:abstractNum w:abstractNumId="8" w15:restartNumberingAfterBreak="0">
+  <w:abstractNum w:abstractNumId="9" w15:restartNumberingAfterBreak="0">
     <w:nsid w:val="62E369EC"/>
     <w:multiLevelType w:val="hybridMultilevel"/>
     <w:tmpl w:val="B8228866"/>
@@ -2017,28 +2180,31 @@
     <w:abstractNumId w:val="1"/>
   </w:num>
   <w:num w:numId="2">
-    <w:abstractNumId w:val="5"/>
+    <w:abstractNumId w:val="6"/>
   </w:num>
   <w:num w:numId="3">
     <w:abstractNumId w:val="0"/>
   </w:num>
   <w:num w:numId="4">
+    <w:abstractNumId w:val="5"/>
+  </w:num>
+  <w:num w:numId="5">
     <w:abstractNumId w:val="4"/>
   </w:num>
-  <w:num w:numId="5">
-    <w:abstractNumId w:val="3"/>
-  </w:num>
   <w:num w:numId="6">
-    <w:abstractNumId w:val="6"/>
+    <w:abstractNumId w:val="7"/>
   </w:num>
   <w:num w:numId="7">
     <w:abstractNumId w:val="2"/>
   </w:num>
   <w:num w:numId="8">
-    <w:abstractNumId w:val="7"/>
+    <w:abstractNumId w:val="8"/>
   </w:num>
   <w:num w:numId="9">
-    <w:abstractNumId w:val="8"/>
+    <w:abstractNumId w:val="9"/>
+  </w:num>
+  <w:num w:numId="10">
+    <w:abstractNumId w:val="3"/>
   </w:num>
 </w:numbering>
 </file>
@@ -2060,7 +2226,7 @@
       </w:pPr>
     </w:pPrDefault>
   </w:docDefaults>
-  <w:latentStyles w:defLockedState="0" w:defUIPriority="99" w:defSemiHidden="0" w:defUnhideWhenUsed="0" w:defQFormat="0" w:count="375">
+  <w:latentStyles w:defLockedState="0" w:defUIPriority="99" w:defSemiHidden="0" w:defUnhideWhenUsed="0" w:defQFormat="0" w:count="376">
     <w:lsdException w:name="Normal" w:uiPriority="0" w:qFormat="1"/>
     <w:lsdException w:name="heading 1" w:uiPriority="9" w:qFormat="1"/>
     <w:lsdException w:name="heading 2" w:semiHidden="1" w:uiPriority="9" w:unhideWhenUsed="1" w:qFormat="1"/>
@@ -2166,7 +2332,6 @@
     <w:lsdException w:name="HTML Sample" w:semiHidden="1" w:unhideWhenUsed="1"/>
     <w:lsdException w:name="HTML Typewriter" w:semiHidden="1" w:unhideWhenUsed="1"/>
     <w:lsdException w:name="HTML Variable" w:semiHidden="1" w:unhideWhenUsed="1"/>
-    <w:lsdException w:name="Normal Table" w:semiHidden="1" w:unhideWhenUsed="1"/>
     <w:lsdException w:name="annotation subject" w:semiHidden="1" w:unhideWhenUsed="1"/>
     <w:lsdException w:name="No List" w:semiHidden="1" w:unhideWhenUsed="1"/>
     <w:lsdException w:name="Outline List 1" w:semiHidden="1" w:unhideWhenUsed="1"/>
@@ -2213,10 +2378,8 @@
     <w:lsdException w:name="Table Subtle 2" w:semiHidden="1" w:unhideWhenUsed="1"/>
     <w:lsdException w:name="Table Web 1" w:semiHidden="1" w:unhideWhenUsed="1"/>
     <w:lsdException w:name="Table Web 2" w:semiHidden="1" w:unhideWhenUsed="1"/>
-    <w:lsdException w:name="Table Web 3" w:semiHidden="1" w:unhideWhenUsed="1"/>
     <w:lsdException w:name="Balloon Text" w:semiHidden="1" w:unhideWhenUsed="1"/>
     <w:lsdException w:name="Table Grid" w:uiPriority="39"/>
-    <w:lsdException w:name="Table Theme" w:semiHidden="1" w:unhideWhenUsed="1"/>
     <w:lsdException w:name="Placeholder Text" w:semiHidden="1"/>
     <w:lsdException w:name="No Spacing" w:uiPriority="1" w:qFormat="1"/>
     <w:lsdException w:name="Light Shading" w:uiPriority="60"/>
@@ -2436,6 +2599,7 @@
     <w:lsdException w:name="Smart Hyperlink" w:semiHidden="1" w:unhideWhenUsed="1"/>
     <w:lsdException w:name="Hashtag" w:semiHidden="1" w:unhideWhenUsed="1"/>
     <w:lsdException w:name="Unresolved Mention" w:semiHidden="1" w:unhideWhenUsed="1"/>
+    <w:lsdException w:name="Smart Link" w:semiHidden="1" w:unhideWhenUsed="1"/>
   </w:latentStyles>
   <w:style w:type="paragraph" w:default="1" w:styleId="Normal">
     <w:name w:val="Normal"/>
@@ -3161,7 +3325,7 @@
 </file>
 
 <file path=customXml/itemProps1.xml><?xml version="1.0" encoding="utf-8"?>
-<ds:datastoreItem xmlns:ds="http://schemas.openxmlformats.org/officeDocument/2006/customXml" ds:itemID="{64319A3F-F5B5-439A-B216-6F57E5E1302C}">
+<ds:datastoreItem xmlns:ds="http://schemas.openxmlformats.org/officeDocument/2006/customXml" ds:itemID="{B7A9E41E-706F-48D3-8093-5964024A77F9}">
   <ds:schemaRefs>
     <ds:schemaRef ds:uri="http://schemas.openxmlformats.org/officeDocument/2006/bibliography"/>
   </ds:schemaRefs>

</xml_diff>

<commit_message>
Report updated, need to make gRPC message
</commit_message>
<xml_diff>
--- a/gRPC/Jack Harding gRPC Report.docx
+++ b/gRPC/Jack Harding gRPC Report.docx
@@ -76,49 +76,50 @@
           <w:sz w:val="48"/>
           <w:szCs w:val="48"/>
         </w:rPr>
-        <w:t xml:space="preserve">Formal Element: </w:t>
-      </w:r>
-      <w:proofErr w:type="spellStart"/>
-      <w:r>
+        <w:t>Network Centric Computing</w:t>
+      </w:r>
+    </w:p>
+    <w:p>
+      <w:pPr>
+        <w:jc w:val="center"/>
         <w:rPr>
           <w:rFonts w:asciiTheme="majorHAnsi" w:hAnsiTheme="majorHAnsi" w:cstheme="majorHAnsi"/>
           <w:b/>
           <w:sz w:val="48"/>
           <w:szCs w:val="48"/>
         </w:rPr>
-        <w:t>gRPC</w:t>
-      </w:r>
-      <w:proofErr w:type="spellEnd"/>
-      <w:r>
+      </w:pPr>
+    </w:p>
+    <w:p>
+      <w:pPr>
+        <w:jc w:val="center"/>
         <w:rPr>
           <w:rFonts w:asciiTheme="majorHAnsi" w:hAnsiTheme="majorHAnsi" w:cstheme="majorHAnsi"/>
           <w:b/>
           <w:sz w:val="48"/>
           <w:szCs w:val="48"/>
         </w:rPr>
-        <w:t xml:space="preserve"> Calculator</w:t>
-      </w:r>
-    </w:p>
-    <w:p>
-      <w:pPr>
+      </w:pPr>
+      <w:r>
         <w:rPr>
           <w:rFonts w:asciiTheme="majorHAnsi" w:hAnsiTheme="majorHAnsi" w:cstheme="majorHAnsi"/>
           <w:b/>
           <w:sz w:val="48"/>
           <w:szCs w:val="48"/>
         </w:rPr>
-      </w:pPr>
-    </w:p>
-    <w:p>
-      <w:pPr>
-        <w:jc w:val="center"/>
+        <w:t xml:space="preserve">Formal Element: </w:t>
+      </w:r>
+      <w:proofErr w:type="spellStart"/>
+      <w:r>
         <w:rPr>
           <w:rFonts w:asciiTheme="majorHAnsi" w:hAnsiTheme="majorHAnsi" w:cstheme="majorHAnsi"/>
           <w:b/>
           <w:sz w:val="48"/>
           <w:szCs w:val="48"/>
         </w:rPr>
-      </w:pPr>
+        <w:t>gRPC</w:t>
+      </w:r>
+      <w:proofErr w:type="spellEnd"/>
       <w:r>
         <w:rPr>
           <w:rFonts w:asciiTheme="majorHAnsi" w:hAnsiTheme="majorHAnsi" w:cstheme="majorHAnsi"/>
@@ -126,7 +127,65 @@
           <w:sz w:val="48"/>
           <w:szCs w:val="48"/>
         </w:rPr>
-        <w:t>Network Centric Computing</w:t>
+        <w:t xml:space="preserve"> Calculator</w:t>
+      </w:r>
+    </w:p>
+    <w:p>
+      <w:pPr>
+        <w:jc w:val="center"/>
+        <w:rPr>
+          <w:rFonts w:asciiTheme="majorHAnsi" w:hAnsiTheme="majorHAnsi" w:cstheme="majorHAnsi"/>
+          <w:sz w:val="32"/>
+          <w:szCs w:val="48"/>
+        </w:rPr>
+      </w:pPr>
+    </w:p>
+    <w:p>
+      <w:pPr>
+        <w:jc w:val="center"/>
+        <w:rPr>
+          <w:rFonts w:asciiTheme="majorHAnsi" w:hAnsiTheme="majorHAnsi" w:cstheme="majorHAnsi"/>
+          <w:sz w:val="32"/>
+          <w:szCs w:val="48"/>
+        </w:rPr>
+      </w:pPr>
+      <w:bookmarkStart w:id="1" w:name="_GoBack"/>
+      <w:bookmarkEnd w:id="1"/>
+      <w:r>
+        <w:rPr>
+          <w:rFonts w:asciiTheme="majorHAnsi" w:hAnsiTheme="majorHAnsi" w:cstheme="majorHAnsi"/>
+          <w:sz w:val="32"/>
+          <w:szCs w:val="48"/>
+        </w:rPr>
+        <w:t>by</w:t>
+      </w:r>
+    </w:p>
+    <w:p>
+      <w:pPr>
+        <w:jc w:val="center"/>
+        <w:rPr>
+          <w:rFonts w:asciiTheme="majorHAnsi" w:hAnsiTheme="majorHAnsi" w:cstheme="majorHAnsi"/>
+          <w:sz w:val="32"/>
+          <w:szCs w:val="48"/>
+        </w:rPr>
+      </w:pPr>
+    </w:p>
+    <w:p>
+      <w:pPr>
+        <w:jc w:val="center"/>
+        <w:rPr>
+          <w:rFonts w:asciiTheme="majorHAnsi" w:hAnsiTheme="majorHAnsi" w:cstheme="majorHAnsi"/>
+          <w:sz w:val="32"/>
+          <w:szCs w:val="32"/>
+        </w:rPr>
+      </w:pPr>
+      <w:r>
+        <w:rPr>
+          <w:rFonts w:asciiTheme="majorHAnsi" w:hAnsiTheme="majorHAnsi" w:cstheme="majorHAnsi"/>
+          <w:sz w:val="32"/>
+          <w:szCs w:val="32"/>
+        </w:rPr>
+        <w:t>Jack Harding</w:t>
       </w:r>
     </w:p>
     <w:p>
@@ -143,61 +202,6 @@
         <w:jc w:val="center"/>
         <w:rPr>
           <w:rFonts w:asciiTheme="majorHAnsi" w:hAnsiTheme="majorHAnsi" w:cstheme="majorHAnsi"/>
-          <w:sz w:val="32"/>
-          <w:szCs w:val="48"/>
-        </w:rPr>
-      </w:pPr>
-      <w:r>
-        <w:rPr>
-          <w:rFonts w:asciiTheme="majorHAnsi" w:hAnsiTheme="majorHAnsi" w:cstheme="majorHAnsi"/>
-          <w:sz w:val="32"/>
-          <w:szCs w:val="48"/>
-        </w:rPr>
-        <w:t>by</w:t>
-      </w:r>
-    </w:p>
-    <w:p>
-      <w:pPr>
-        <w:jc w:val="center"/>
-        <w:rPr>
-          <w:rFonts w:asciiTheme="majorHAnsi" w:hAnsiTheme="majorHAnsi" w:cstheme="majorHAnsi"/>
-          <w:sz w:val="32"/>
-          <w:szCs w:val="48"/>
-        </w:rPr>
-      </w:pPr>
-    </w:p>
-    <w:p>
-      <w:pPr>
-        <w:jc w:val="center"/>
-        <w:rPr>
-          <w:rFonts w:asciiTheme="majorHAnsi" w:hAnsiTheme="majorHAnsi" w:cstheme="majorHAnsi"/>
-          <w:sz w:val="32"/>
-          <w:szCs w:val="32"/>
-        </w:rPr>
-      </w:pPr>
-      <w:r>
-        <w:rPr>
-          <w:rFonts w:asciiTheme="majorHAnsi" w:hAnsiTheme="majorHAnsi" w:cstheme="majorHAnsi"/>
-          <w:sz w:val="32"/>
-          <w:szCs w:val="32"/>
-        </w:rPr>
-        <w:t>Jack Harding</w:t>
-      </w:r>
-    </w:p>
-    <w:p>
-      <w:pPr>
-        <w:rPr>
-          <w:rFonts w:asciiTheme="majorHAnsi" w:hAnsiTheme="majorHAnsi" w:cstheme="majorHAnsi"/>
-          <w:sz w:val="48"/>
-          <w:szCs w:val="48"/>
-        </w:rPr>
-      </w:pPr>
-    </w:p>
-    <w:p>
-      <w:pPr>
-        <w:jc w:val="center"/>
-        <w:rPr>
-          <w:rFonts w:asciiTheme="majorHAnsi" w:hAnsiTheme="majorHAnsi" w:cstheme="majorHAnsi"/>
           <w:sz w:val="48"/>
           <w:szCs w:val="48"/>
         </w:rPr>
@@ -250,7 +254,7 @@
           <w:noProof/>
           <w:szCs w:val="32"/>
         </w:rPr>
-        <w:t>12 April 2019</w:t>
+        <w:t>14 April 2019</w:t>
       </w:r>
       <w:r>
         <w:rPr>
@@ -291,7 +295,7 @@
       </w:r>
     </w:p>
     <w:bookmarkEnd w:id="0" w:displacedByCustomXml="next"/>
-    <w:bookmarkStart w:id="1" w:name="_Toc529466053" w:displacedByCustomXml="next"/>
+    <w:bookmarkStart w:id="2" w:name="_Toc529466053" w:displacedByCustomXml="next"/>
     <w:sdt>
       <w:sdtPr>
         <w:rPr>
@@ -571,12 +575,12 @@
       <w:pPr>
         <w:pStyle w:val="Heading1"/>
       </w:pPr>
-      <w:bookmarkStart w:id="2" w:name="_Toc5006270"/>
+      <w:bookmarkStart w:id="3" w:name="_Toc5006270"/>
       <w:r>
         <w:t>Introduction</w:t>
       </w:r>
-      <w:bookmarkEnd w:id="1"/>
       <w:bookmarkEnd w:id="2"/>
+      <w:bookmarkEnd w:id="3"/>
     </w:p>
     <w:p>
       <w:pPr>
@@ -646,13 +650,7 @@
     </w:p>
     <w:p>
       <w:r>
-        <w:t>G</w:t>
-      </w:r>
-      <w:r>
-        <w:t>oogle developed it for object serialisation</w:t>
-      </w:r>
-      <w:r>
-        <w:t xml:space="preserve"> and i</w:t>
+        <w:t>Google developed it for object serialisation and i</w:t>
       </w:r>
       <w:r>
         <w:t xml:space="preserve">s a mechanism in </w:t>
@@ -696,8 +694,6 @@
       <w:r>
         <w:t xml:space="preserve"> files.  Inside the an RPC interface is a function which specifies input, output, and the parameters each take; the same is done with a proto file, a message is declared </w:t>
       </w:r>
-      <w:bookmarkStart w:id="3" w:name="_GoBack"/>
-      <w:bookmarkEnd w:id="3"/>
     </w:p>
     <w:p/>
     <w:p>
@@ -2332,6 +2328,7 @@
     <w:lsdException w:name="HTML Sample" w:semiHidden="1" w:unhideWhenUsed="1"/>
     <w:lsdException w:name="HTML Typewriter" w:semiHidden="1" w:unhideWhenUsed="1"/>
     <w:lsdException w:name="HTML Variable" w:semiHidden="1" w:unhideWhenUsed="1"/>
+    <w:lsdException w:name="Normal Table" w:semiHidden="1" w:unhideWhenUsed="1"/>
     <w:lsdException w:name="annotation subject" w:semiHidden="1" w:unhideWhenUsed="1"/>
     <w:lsdException w:name="No List" w:semiHidden="1" w:unhideWhenUsed="1"/>
     <w:lsdException w:name="Outline List 1" w:semiHidden="1" w:unhideWhenUsed="1"/>
@@ -2378,8 +2375,10 @@
     <w:lsdException w:name="Table Subtle 2" w:semiHidden="1" w:unhideWhenUsed="1"/>
     <w:lsdException w:name="Table Web 1" w:semiHidden="1" w:unhideWhenUsed="1"/>
     <w:lsdException w:name="Table Web 2" w:semiHidden="1" w:unhideWhenUsed="1"/>
+    <w:lsdException w:name="Table Web 3" w:semiHidden="1" w:unhideWhenUsed="1"/>
     <w:lsdException w:name="Balloon Text" w:semiHidden="1" w:unhideWhenUsed="1"/>
     <w:lsdException w:name="Table Grid" w:uiPriority="39"/>
+    <w:lsdException w:name="Table Theme" w:semiHidden="1" w:unhideWhenUsed="1"/>
     <w:lsdException w:name="Placeholder Text" w:semiHidden="1"/>
     <w:lsdException w:name="No Spacing" w:uiPriority="1" w:qFormat="1"/>
     <w:lsdException w:name="Light Shading" w:uiPriority="60"/>
@@ -3325,7 +3324,7 @@
 </file>
 
 <file path=customXml/itemProps1.xml><?xml version="1.0" encoding="utf-8"?>
-<ds:datastoreItem xmlns:ds="http://schemas.openxmlformats.org/officeDocument/2006/customXml" ds:itemID="{B7A9E41E-706F-48D3-8093-5964024A77F9}">
+<ds:datastoreItem xmlns:ds="http://schemas.openxmlformats.org/officeDocument/2006/customXml" ds:itemID="{6DFBB780-32BF-4640-901C-8822547CF11D}">
   <ds:schemaRefs>
     <ds:schemaRef ds:uri="http://schemas.openxmlformats.org/officeDocument/2006/bibliography"/>
   </ds:schemaRefs>

</xml_diff>

<commit_message>
DLL made, error at runtime when using calculator, need to analyse w/ Wireshark
</commit_message>
<xml_diff>
--- a/gRPC/Jack Harding gRPC Report.docx
+++ b/gRPC/Jack Harding gRPC Report.docx
@@ -3,6 +3,9 @@
 <w:document xmlns:wpc="http://schemas.microsoft.com/office/word/2010/wordprocessingCanvas" xmlns:cx="http://schemas.microsoft.com/office/drawing/2014/chartex" xmlns:cx1="http://schemas.microsoft.com/office/drawing/2015/9/8/chartex" xmlns:cx2="http://schemas.microsoft.com/office/drawing/2015/10/21/chartex" xmlns:cx3="http://schemas.microsoft.com/office/drawing/2016/5/9/chartex" xmlns:cx4="http://schemas.microsoft.com/office/drawing/2016/5/10/chartex" xmlns:cx5="http://schemas.microsoft.com/office/drawing/2016/5/11/chartex" xmlns:cx6="http://schemas.microsoft.com/office/drawing/2016/5/12/chartex" xmlns:cx7="http://schemas.microsoft.com/office/drawing/2016/5/13/chartex" xmlns:cx8="http://schemas.microsoft.com/office/drawing/2016/5/14/chartex" xmlns:mc="http://schemas.openxmlformats.org/markup-compatibility/2006" xmlns:aink="http://schemas.microsoft.com/office/drawing/2016/ink" xmlns:am3d="http://schemas.microsoft.com/office/drawing/2017/model3d" xmlns:o="urn:schemas-microsoft-com:office:office" xmlns:r="http://schemas.openxmlformats.org/officeDocument/2006/relationships" xmlns:m="http://schemas.openxmlformats.org/officeDocument/2006/math" xmlns:v="urn:schemas-microsoft-com:vml" xmlns:wp14="http://schemas.microsoft.com/office/word/2010/wordprocessingDrawing" xmlns:wp="http://schemas.openxmlformats.org/drawingml/2006/wordprocessingDrawing" xmlns:w10="urn:schemas-microsoft-com:office:word" xmlns:w="http://schemas.openxmlformats.org/wordprocessingml/2006/main" xmlns:w14="http://schemas.microsoft.com/office/word/2010/wordml" xmlns:w15="http://schemas.microsoft.com/office/word/2012/wordml" xmlns:w16cid="http://schemas.microsoft.com/office/word/2016/wordml/cid" xmlns:w16se="http://schemas.microsoft.com/office/word/2015/wordml/symex" xmlns:wpg="http://schemas.microsoft.com/office/word/2010/wordprocessingGroup" xmlns:wpi="http://schemas.microsoft.com/office/word/2010/wordprocessingInk" xmlns:wne="http://schemas.microsoft.com/office/word/2006/wordml" xmlns:wps="http://schemas.microsoft.com/office/word/2010/wordprocessingShape" mc:Ignorable="w14 w15 w16se w16cid wp14">
   <w:body>
     <w:p>
+      <w:pPr>
+        <w:ind w:firstLine="720"/>
+      </w:pPr>
       <w:bookmarkStart w:id="0" w:name="_Hlk506555971"/>
       <w:r>
         <w:rPr>
@@ -149,8 +152,6 @@
           <w:szCs w:val="48"/>
         </w:rPr>
       </w:pPr>
-      <w:bookmarkStart w:id="1" w:name="_GoBack"/>
-      <w:bookmarkEnd w:id="1"/>
       <w:r>
         <w:rPr>
           <w:rFonts w:asciiTheme="majorHAnsi" w:hAnsiTheme="majorHAnsi" w:cstheme="majorHAnsi"/>
@@ -254,7 +255,7 @@
           <w:noProof/>
           <w:szCs w:val="32"/>
         </w:rPr>
-        <w:t>14 April 2019</w:t>
+        <w:t>18 April 2019</w:t>
       </w:r>
       <w:r>
         <w:rPr>
@@ -295,7 +296,7 @@
       </w:r>
     </w:p>
     <w:bookmarkEnd w:id="0" w:displacedByCustomXml="next"/>
-    <w:bookmarkStart w:id="2" w:name="_Toc529466053" w:displacedByCustomXml="next"/>
+    <w:bookmarkStart w:id="1" w:name="_Toc529466053" w:displacedByCustomXml="next"/>
     <w:sdt>
       <w:sdtPr>
         <w:rPr>
@@ -575,12 +576,12 @@
       <w:pPr>
         <w:pStyle w:val="Heading1"/>
       </w:pPr>
-      <w:bookmarkStart w:id="3" w:name="_Toc5006270"/>
+      <w:bookmarkStart w:id="2" w:name="_Toc5006270"/>
       <w:r>
         <w:t>Introduction</w:t>
       </w:r>
+      <w:bookmarkEnd w:id="1"/>
       <w:bookmarkEnd w:id="2"/>
-      <w:bookmarkEnd w:id="3"/>
     </w:p>
     <w:p>
       <w:pPr>
@@ -641,14 +642,6 @@
       </w:pPr>
     </w:p>
     <w:p>
-      <w:pPr>
-        <w:pStyle w:val="Heading2"/>
-      </w:pPr>
-      <w:r>
-        <w:t>Protocol Buffer</w:t>
-      </w:r>
-    </w:p>
-    <w:p>
       <w:r>
         <w:t>Google developed it for object serialisation and i</w:t>
       </w:r>
@@ -684,7 +677,13 @@
       </w:r>
       <w:proofErr w:type="spellEnd"/>
       <w:r>
-        <w:t xml:space="preserve"> and the used </w:t>
+        <w:t xml:space="preserve"> and </w:t>
+      </w:r>
+      <w:r>
+        <w:t>are</w:t>
+      </w:r>
+      <w:r>
+        <w:t xml:space="preserve"> used </w:t>
       </w:r>
       <w:proofErr w:type="gramStart"/>
       <w:r>
@@ -692,13 +691,667 @@
       </w:r>
       <w:proofErr w:type="gramEnd"/>
       <w:r>
-        <w:t xml:space="preserve"> files.  Inside the an RPC interface is a function which specifies input, output, and the parameters each take; the same is done with a proto file, a message is declared </w:t>
+        <w:t xml:space="preserve"> files.  Inside an RPC interface is a function which specifies input, output, and the parameters each take; the same is done with a proto file, a message is declared </w:t>
+      </w:r>
+      <w:r>
+        <w:t xml:space="preserve">which describes the contents of the message e.g. a car message might have a string value for the model and a integer value for the price. </w:t>
+      </w:r>
+      <w:r>
+        <w:t xml:space="preserve"> The request message describes the </w:t>
+      </w:r>
+      <w:r>
+        <w:t>request serialisation</w:t>
+      </w:r>
+      <w:r>
+        <w:t>,</w:t>
+      </w:r>
+      <w:r>
+        <w:t xml:space="preserve"> which basically means when the client sends a request this is the </w:t>
+      </w:r>
+      <w:proofErr w:type="gramStart"/>
+      <w:r>
+        <w:t>format</w:t>
+      </w:r>
+      <w:proofErr w:type="gramEnd"/>
+      <w:r>
+        <w:t xml:space="preserve"> </w:t>
+      </w:r>
+      <w:r>
+        <w:t xml:space="preserve">they wish to </w:t>
+      </w:r>
+      <w:r>
+        <w:t>parse the data</w:t>
+      </w:r>
+      <w:r>
+        <w:t xml:space="preserve"> with</w:t>
+      </w:r>
+      <w:r>
+        <w:t>.</w:t>
+      </w:r>
+      <w:r>
+        <w:t xml:space="preserve"> </w:t>
+      </w:r>
+    </w:p>
+    <w:p>
+      <w:r>
+        <w:rPr>
+          <w:rFonts w:ascii="Consolas" w:eastAsia="Times New Roman" w:hAnsi="Consolas" w:cs="Times New Roman"/>
+          <w:color w:val="000000"/>
+          <w:sz w:val="20"/>
+          <w:szCs w:val="21"/>
+          <w:lang w:val="en-GB" w:eastAsia="en-GB"/>
+        </w:rPr>
+        <w:t xml:space="preserve">message </w:t>
+      </w:r>
+      <w:proofErr w:type="spellStart"/>
+      <w:r>
+        <w:rPr>
+          <w:rFonts w:ascii="Consolas" w:eastAsia="Times New Roman" w:hAnsi="Consolas" w:cs="Times New Roman"/>
+          <w:color w:val="000000"/>
+          <w:sz w:val="20"/>
+          <w:szCs w:val="21"/>
+          <w:lang w:val="en-GB" w:eastAsia="en-GB"/>
+        </w:rPr>
+        <w:t>NewRequest</w:t>
+      </w:r>
+      <w:proofErr w:type="spellEnd"/>
+      <w:r>
+        <w:rPr>
+          <w:rFonts w:ascii="Consolas" w:eastAsia="Times New Roman" w:hAnsi="Consolas" w:cs="Times New Roman"/>
+          <w:color w:val="000000"/>
+          <w:sz w:val="20"/>
+          <w:szCs w:val="21"/>
+          <w:lang w:val="en-GB" w:eastAsia="en-GB"/>
+        </w:rPr>
+        <w:t xml:space="preserve"> {</w:t>
+      </w:r>
+    </w:p>
+    <w:p>
+      <w:pPr>
+        <w:shd w:val="clear" w:color="auto" w:fill="FFFFFF"/>
+        <w:spacing w:after="0" w:line="285" w:lineRule="atLeast"/>
+        <w:jc w:val="left"/>
+        <w:rPr>
+          <w:rFonts w:ascii="Consolas" w:eastAsia="Times New Roman" w:hAnsi="Consolas" w:cs="Times New Roman"/>
+          <w:color w:val="000000"/>
+          <w:sz w:val="20"/>
+          <w:szCs w:val="21"/>
+          <w:lang w:val="en-GB" w:eastAsia="en-GB"/>
+        </w:rPr>
+      </w:pPr>
+      <w:r>
+        <w:rPr>
+          <w:rFonts w:ascii="Consolas" w:eastAsia="Times New Roman" w:hAnsi="Consolas" w:cs="Times New Roman"/>
+          <w:color w:val="000000"/>
+          <w:sz w:val="20"/>
+          <w:szCs w:val="21"/>
+          <w:lang w:val="en-GB" w:eastAsia="en-GB"/>
+        </w:rPr>
+        <w:t xml:space="preserve">    </w:t>
+      </w:r>
+      <w:r>
+        <w:rPr>
+          <w:rFonts w:ascii="Consolas" w:eastAsia="Times New Roman" w:hAnsi="Consolas" w:cs="Times New Roman"/>
+          <w:color w:val="0000FF"/>
+          <w:sz w:val="20"/>
+          <w:szCs w:val="21"/>
+          <w:lang w:val="en-GB" w:eastAsia="en-GB"/>
+        </w:rPr>
+        <w:t>int32</w:t>
+      </w:r>
+      <w:r>
+        <w:rPr>
+          <w:rFonts w:ascii="Consolas" w:eastAsia="Times New Roman" w:hAnsi="Consolas" w:cs="Times New Roman"/>
+          <w:color w:val="000000"/>
+          <w:sz w:val="20"/>
+          <w:szCs w:val="21"/>
+          <w:lang w:val="en-GB" w:eastAsia="en-GB"/>
+        </w:rPr>
+        <w:t xml:space="preserve"> price = </w:t>
+      </w:r>
+      <w:r>
+        <w:rPr>
+          <w:rFonts w:ascii="Consolas" w:eastAsia="Times New Roman" w:hAnsi="Consolas" w:cs="Times New Roman"/>
+          <w:color w:val="09885A"/>
+          <w:sz w:val="20"/>
+          <w:szCs w:val="21"/>
+          <w:lang w:val="en-GB" w:eastAsia="en-GB"/>
+        </w:rPr>
+        <w:t>1</w:t>
+      </w:r>
+      <w:r>
+        <w:rPr>
+          <w:rFonts w:ascii="Consolas" w:eastAsia="Times New Roman" w:hAnsi="Consolas" w:cs="Times New Roman"/>
+          <w:color w:val="000000"/>
+          <w:sz w:val="20"/>
+          <w:szCs w:val="21"/>
+          <w:lang w:val="en-GB" w:eastAsia="en-GB"/>
+        </w:rPr>
+        <w:t>;</w:t>
+      </w:r>
+    </w:p>
+    <w:p>
+      <w:pPr>
+        <w:shd w:val="clear" w:color="auto" w:fill="FFFFFF"/>
+        <w:spacing w:after="0" w:line="285" w:lineRule="atLeast"/>
+        <w:jc w:val="left"/>
+        <w:rPr>
+          <w:rFonts w:ascii="Consolas" w:eastAsia="Times New Roman" w:hAnsi="Consolas" w:cs="Times New Roman"/>
+          <w:color w:val="000000"/>
+          <w:sz w:val="20"/>
+          <w:szCs w:val="21"/>
+          <w:lang w:val="en-GB" w:eastAsia="en-GB"/>
+        </w:rPr>
+      </w:pPr>
+      <w:r>
+        <w:rPr>
+          <w:rFonts w:ascii="Consolas" w:eastAsia="Times New Roman" w:hAnsi="Consolas" w:cs="Times New Roman"/>
+          <w:color w:val="000000"/>
+          <w:sz w:val="20"/>
+          <w:szCs w:val="21"/>
+          <w:lang w:val="en-GB" w:eastAsia="en-GB"/>
+        </w:rPr>
+        <w:t xml:space="preserve">    </w:t>
+      </w:r>
+      <w:r>
+        <w:rPr>
+          <w:rFonts w:ascii="Consolas" w:eastAsia="Times New Roman" w:hAnsi="Consolas" w:cs="Times New Roman"/>
+          <w:color w:val="0000FF"/>
+          <w:sz w:val="20"/>
+          <w:szCs w:val="21"/>
+          <w:lang w:val="en-GB" w:eastAsia="en-GB"/>
+        </w:rPr>
+        <w:t>string</w:t>
+      </w:r>
+      <w:r>
+        <w:rPr>
+          <w:rFonts w:ascii="Consolas" w:eastAsia="Times New Roman" w:hAnsi="Consolas" w:cs="Times New Roman"/>
+          <w:color w:val="000000"/>
+          <w:sz w:val="20"/>
+          <w:szCs w:val="21"/>
+          <w:lang w:val="en-GB" w:eastAsia="en-GB"/>
+        </w:rPr>
+        <w:t xml:space="preserve"> model = </w:t>
+      </w:r>
+      <w:r>
+        <w:rPr>
+          <w:rFonts w:ascii="Consolas" w:eastAsia="Times New Roman" w:hAnsi="Consolas" w:cs="Times New Roman"/>
+          <w:color w:val="09885A"/>
+          <w:sz w:val="20"/>
+          <w:szCs w:val="21"/>
+          <w:lang w:val="en-GB" w:eastAsia="en-GB"/>
+        </w:rPr>
+        <w:t>2</w:t>
+      </w:r>
+      <w:r>
+        <w:rPr>
+          <w:rFonts w:ascii="Consolas" w:eastAsia="Times New Roman" w:hAnsi="Consolas" w:cs="Times New Roman"/>
+          <w:color w:val="000000"/>
+          <w:sz w:val="20"/>
+          <w:szCs w:val="21"/>
+          <w:lang w:val="en-GB" w:eastAsia="en-GB"/>
+        </w:rPr>
+        <w:t>;</w:t>
+      </w:r>
+    </w:p>
+    <w:p>
+      <w:pPr>
+        <w:shd w:val="clear" w:color="auto" w:fill="FFFFFF"/>
+        <w:spacing w:after="0" w:line="285" w:lineRule="atLeast"/>
+        <w:jc w:val="left"/>
+        <w:rPr>
+          <w:rFonts w:ascii="Consolas" w:eastAsia="Times New Roman" w:hAnsi="Consolas" w:cs="Times New Roman"/>
+          <w:color w:val="000000"/>
+          <w:sz w:val="20"/>
+          <w:szCs w:val="21"/>
+          <w:lang w:val="en-GB" w:eastAsia="en-GB"/>
+        </w:rPr>
+      </w:pPr>
+      <w:r>
+        <w:rPr>
+          <w:rFonts w:ascii="Consolas" w:eastAsia="Times New Roman" w:hAnsi="Consolas" w:cs="Times New Roman"/>
+          <w:color w:val="000000"/>
+          <w:sz w:val="20"/>
+          <w:szCs w:val="21"/>
+          <w:lang w:val="en-GB" w:eastAsia="en-GB"/>
+        </w:rPr>
+        <w:t>}</w:t>
+      </w:r>
+    </w:p>
+    <w:p>
+      <w:pPr>
+        <w:shd w:val="clear" w:color="auto" w:fill="FFFFFF"/>
+        <w:spacing w:after="0" w:line="285" w:lineRule="atLeast"/>
+        <w:jc w:val="left"/>
+        <w:rPr>
+          <w:rFonts w:ascii="Consolas" w:eastAsia="Times New Roman" w:hAnsi="Consolas" w:cs="Times New Roman"/>
+          <w:color w:val="000000"/>
+          <w:sz w:val="20"/>
+          <w:szCs w:val="21"/>
+          <w:lang w:val="en-GB" w:eastAsia="en-GB"/>
+        </w:rPr>
+      </w:pPr>
+    </w:p>
+    <w:p>
+      <w:r>
+        <w:t xml:space="preserve">The </w:t>
+      </w:r>
+      <w:r>
+        <w:t>integers values above do not indicate the value of the variable rather the size in bytes they occupy</w:t>
+      </w:r>
+      <w:r>
+        <w:t xml:space="preserve"> when serialised, each variable in a message must have a unique number attached to it, the range is 1-15 but can be increased.  The </w:t>
+      </w:r>
+      <w:r>
+        <w:t xml:space="preserve">similar approach is used on the response </w:t>
+      </w:r>
+      <w:proofErr w:type="gramStart"/>
+      <w:r>
+        <w:t>message</w:t>
+      </w:r>
+      <w:proofErr w:type="gramEnd"/>
+      <w:r>
+        <w:t xml:space="preserve"> but the number/type of fields returned may differ, just like a normal function.</w:t>
+      </w:r>
+    </w:p>
+    <w:p>
+      <w:r>
+        <w:t>Creating a service involves the use of both response and request messages:</w:t>
       </w:r>
     </w:p>
     <w:p/>
     <w:p>
+      <w:pPr>
+        <w:shd w:val="clear" w:color="auto" w:fill="FFFFFF"/>
+        <w:spacing w:after="0" w:line="285" w:lineRule="atLeast"/>
+        <w:jc w:val="left"/>
+        <w:rPr>
+          <w:rFonts w:ascii="Consolas" w:eastAsia="Times New Roman" w:hAnsi="Consolas" w:cs="Times New Roman"/>
+          <w:color w:val="000000"/>
+          <w:sz w:val="20"/>
+          <w:szCs w:val="21"/>
+          <w:lang w:val="en-GB" w:eastAsia="en-GB"/>
+        </w:rPr>
+      </w:pPr>
+      <w:r>
+        <w:rPr>
+          <w:rFonts w:ascii="Consolas" w:eastAsia="Times New Roman" w:hAnsi="Consolas" w:cs="Times New Roman"/>
+          <w:color w:val="000000"/>
+          <w:sz w:val="20"/>
+          <w:szCs w:val="21"/>
+          <w:lang w:val="en-GB" w:eastAsia="en-GB"/>
+        </w:rPr>
+        <w:lastRenderedPageBreak/>
+        <w:t xml:space="preserve">service </w:t>
+      </w:r>
+      <w:proofErr w:type="spellStart"/>
+      <w:r>
+        <w:rPr>
+          <w:rFonts w:ascii="Consolas" w:eastAsia="Times New Roman" w:hAnsi="Consolas" w:cs="Times New Roman"/>
+          <w:color w:val="000000"/>
+          <w:sz w:val="20"/>
+          <w:szCs w:val="21"/>
+          <w:lang w:val="en-GB" w:eastAsia="en-GB"/>
+        </w:rPr>
+        <w:t>NewService</w:t>
+      </w:r>
+      <w:proofErr w:type="spellEnd"/>
+      <w:r>
+        <w:rPr>
+          <w:rFonts w:ascii="Consolas" w:eastAsia="Times New Roman" w:hAnsi="Consolas" w:cs="Times New Roman"/>
+          <w:color w:val="000000"/>
+          <w:sz w:val="20"/>
+          <w:szCs w:val="21"/>
+          <w:lang w:val="en-GB" w:eastAsia="en-GB"/>
+        </w:rPr>
+        <w:t xml:space="preserve"> {</w:t>
+      </w:r>
+    </w:p>
+    <w:p>
+      <w:pPr>
+        <w:shd w:val="clear" w:color="auto" w:fill="FFFFFF"/>
+        <w:spacing w:after="0" w:line="285" w:lineRule="atLeast"/>
+        <w:jc w:val="left"/>
+        <w:rPr>
+          <w:rFonts w:ascii="Consolas" w:eastAsia="Times New Roman" w:hAnsi="Consolas" w:cs="Times New Roman"/>
+          <w:color w:val="000000"/>
+          <w:sz w:val="20"/>
+          <w:szCs w:val="21"/>
+          <w:lang w:val="en-GB" w:eastAsia="en-GB"/>
+        </w:rPr>
+      </w:pPr>
+      <w:r>
+        <w:rPr>
+          <w:rFonts w:ascii="Consolas" w:eastAsia="Times New Roman" w:hAnsi="Consolas" w:cs="Times New Roman"/>
+          <w:color w:val="000000"/>
+          <w:sz w:val="20"/>
+          <w:szCs w:val="21"/>
+          <w:lang w:val="en-GB" w:eastAsia="en-GB"/>
+        </w:rPr>
+        <w:t xml:space="preserve">    </w:t>
+      </w:r>
+      <w:proofErr w:type="spellStart"/>
+      <w:r>
+        <w:rPr>
+          <w:rFonts w:ascii="Consolas" w:eastAsia="Times New Roman" w:hAnsi="Consolas" w:cs="Times New Roman"/>
+          <w:color w:val="000000"/>
+          <w:sz w:val="20"/>
+          <w:szCs w:val="21"/>
+          <w:lang w:val="en-GB" w:eastAsia="en-GB"/>
+        </w:rPr>
+        <w:t>rpc</w:t>
+      </w:r>
+      <w:proofErr w:type="spellEnd"/>
+      <w:r>
+        <w:rPr>
+          <w:rFonts w:ascii="Consolas" w:eastAsia="Times New Roman" w:hAnsi="Consolas" w:cs="Times New Roman"/>
+          <w:color w:val="000000"/>
+          <w:sz w:val="20"/>
+          <w:szCs w:val="21"/>
+          <w:lang w:val="en-GB" w:eastAsia="en-GB"/>
+        </w:rPr>
+        <w:t xml:space="preserve"> </w:t>
+      </w:r>
+      <w:proofErr w:type="spellStart"/>
       <w:proofErr w:type="gramStart"/>
       <w:r>
+        <w:rPr>
+          <w:rFonts w:ascii="Consolas" w:eastAsia="Times New Roman" w:hAnsi="Consolas" w:cs="Times New Roman"/>
+          <w:color w:val="000000"/>
+          <w:sz w:val="20"/>
+          <w:szCs w:val="21"/>
+          <w:lang w:val="en-GB" w:eastAsia="en-GB"/>
+        </w:rPr>
+        <w:t>MyFunc</w:t>
+      </w:r>
+      <w:proofErr w:type="spellEnd"/>
+      <w:r>
+        <w:rPr>
+          <w:rFonts w:ascii="Consolas" w:eastAsia="Times New Roman" w:hAnsi="Consolas" w:cs="Times New Roman"/>
+          <w:color w:val="000000"/>
+          <w:sz w:val="20"/>
+          <w:szCs w:val="21"/>
+          <w:lang w:val="en-GB" w:eastAsia="en-GB"/>
+        </w:rPr>
+        <w:t>(</w:t>
+      </w:r>
+      <w:proofErr w:type="spellStart"/>
+      <w:proofErr w:type="gramEnd"/>
+      <w:r>
+        <w:rPr>
+          <w:rFonts w:ascii="Consolas" w:eastAsia="Times New Roman" w:hAnsi="Consolas" w:cs="Times New Roman"/>
+          <w:color w:val="000000"/>
+          <w:sz w:val="20"/>
+          <w:szCs w:val="21"/>
+          <w:lang w:val="en-GB" w:eastAsia="en-GB"/>
+        </w:rPr>
+        <w:t>NewRequest</w:t>
+      </w:r>
+      <w:proofErr w:type="spellEnd"/>
+      <w:r>
+        <w:rPr>
+          <w:rFonts w:ascii="Consolas" w:eastAsia="Times New Roman" w:hAnsi="Consolas" w:cs="Times New Roman"/>
+          <w:color w:val="000000"/>
+          <w:sz w:val="20"/>
+          <w:szCs w:val="21"/>
+          <w:lang w:val="en-GB" w:eastAsia="en-GB"/>
+        </w:rPr>
+        <w:t>) returns (</w:t>
+      </w:r>
+      <w:proofErr w:type="spellStart"/>
+      <w:r>
+        <w:rPr>
+          <w:rFonts w:ascii="Consolas" w:eastAsia="Times New Roman" w:hAnsi="Consolas" w:cs="Times New Roman"/>
+          <w:color w:val="000000"/>
+          <w:sz w:val="20"/>
+          <w:szCs w:val="21"/>
+          <w:lang w:val="en-GB" w:eastAsia="en-GB"/>
+        </w:rPr>
+        <w:t>NewResponse</w:t>
+      </w:r>
+      <w:proofErr w:type="spellEnd"/>
+      <w:r>
+        <w:rPr>
+          <w:rFonts w:ascii="Consolas" w:eastAsia="Times New Roman" w:hAnsi="Consolas" w:cs="Times New Roman"/>
+          <w:color w:val="000000"/>
+          <w:sz w:val="20"/>
+          <w:szCs w:val="21"/>
+          <w:lang w:val="en-GB" w:eastAsia="en-GB"/>
+        </w:rPr>
+        <w:t>);</w:t>
+      </w:r>
+    </w:p>
+    <w:p>
+      <w:pPr>
+        <w:shd w:val="clear" w:color="auto" w:fill="FFFFFF"/>
+        <w:spacing w:after="0" w:line="285" w:lineRule="atLeast"/>
+        <w:jc w:val="left"/>
+        <w:rPr>
+          <w:rFonts w:ascii="Consolas" w:eastAsia="Times New Roman" w:hAnsi="Consolas" w:cs="Times New Roman"/>
+          <w:color w:val="000000"/>
+          <w:sz w:val="20"/>
+          <w:szCs w:val="21"/>
+          <w:lang w:val="en-GB" w:eastAsia="en-GB"/>
+        </w:rPr>
+      </w:pPr>
+      <w:r>
+        <w:rPr>
+          <w:rFonts w:ascii="Consolas" w:eastAsia="Times New Roman" w:hAnsi="Consolas" w:cs="Times New Roman"/>
+          <w:color w:val="000000"/>
+          <w:sz w:val="20"/>
+          <w:szCs w:val="21"/>
+          <w:lang w:val="en-GB" w:eastAsia="en-GB"/>
+        </w:rPr>
+        <w:t xml:space="preserve">    </w:t>
+      </w:r>
+      <w:proofErr w:type="spellStart"/>
+      <w:r>
+        <w:rPr>
+          <w:rFonts w:ascii="Consolas" w:eastAsia="Times New Roman" w:hAnsi="Consolas" w:cs="Times New Roman"/>
+          <w:color w:val="000000"/>
+          <w:sz w:val="20"/>
+          <w:szCs w:val="21"/>
+          <w:lang w:val="en-GB" w:eastAsia="en-GB"/>
+        </w:rPr>
+        <w:t>rpc</w:t>
+      </w:r>
+      <w:proofErr w:type="spellEnd"/>
+      <w:r>
+        <w:rPr>
+          <w:rFonts w:ascii="Consolas" w:eastAsia="Times New Roman" w:hAnsi="Consolas" w:cs="Times New Roman"/>
+          <w:color w:val="000000"/>
+          <w:sz w:val="20"/>
+          <w:szCs w:val="21"/>
+          <w:lang w:val="en-GB" w:eastAsia="en-GB"/>
+        </w:rPr>
+        <w:t xml:space="preserve"> </w:t>
+      </w:r>
+      <w:proofErr w:type="spellStart"/>
+      <w:proofErr w:type="gramStart"/>
+      <w:r>
+        <w:rPr>
+          <w:rFonts w:ascii="Consolas" w:eastAsia="Times New Roman" w:hAnsi="Consolas" w:cs="Times New Roman"/>
+          <w:color w:val="000000"/>
+          <w:sz w:val="20"/>
+          <w:szCs w:val="21"/>
+          <w:lang w:val="en-GB" w:eastAsia="en-GB"/>
+        </w:rPr>
+        <w:t>Another</w:t>
+      </w:r>
+      <w:r>
+        <w:rPr>
+          <w:rFonts w:ascii="Consolas" w:eastAsia="Times New Roman" w:hAnsi="Consolas" w:cs="Times New Roman"/>
+          <w:color w:val="000000"/>
+          <w:sz w:val="20"/>
+          <w:szCs w:val="21"/>
+          <w:lang w:val="en-GB" w:eastAsia="en-GB"/>
+        </w:rPr>
+        <w:t>Func</w:t>
+      </w:r>
+      <w:proofErr w:type="spellEnd"/>
+      <w:r>
+        <w:rPr>
+          <w:rFonts w:ascii="Consolas" w:eastAsia="Times New Roman" w:hAnsi="Consolas" w:cs="Times New Roman"/>
+          <w:color w:val="000000"/>
+          <w:sz w:val="20"/>
+          <w:szCs w:val="21"/>
+          <w:lang w:val="en-GB" w:eastAsia="en-GB"/>
+        </w:rPr>
+        <w:t>(</w:t>
+      </w:r>
+      <w:proofErr w:type="spellStart"/>
+      <w:proofErr w:type="gramEnd"/>
+      <w:r>
+        <w:rPr>
+          <w:rFonts w:ascii="Consolas" w:eastAsia="Times New Roman" w:hAnsi="Consolas" w:cs="Times New Roman"/>
+          <w:color w:val="000000"/>
+          <w:sz w:val="20"/>
+          <w:szCs w:val="21"/>
+          <w:lang w:val="en-GB" w:eastAsia="en-GB"/>
+        </w:rPr>
+        <w:t>Another</w:t>
+      </w:r>
+      <w:r>
+        <w:rPr>
+          <w:rFonts w:ascii="Consolas" w:eastAsia="Times New Roman" w:hAnsi="Consolas" w:cs="Times New Roman"/>
+          <w:color w:val="000000"/>
+          <w:sz w:val="20"/>
+          <w:szCs w:val="21"/>
+          <w:lang w:val="en-GB" w:eastAsia="en-GB"/>
+        </w:rPr>
+        <w:t>Request</w:t>
+      </w:r>
+      <w:proofErr w:type="spellEnd"/>
+      <w:r>
+        <w:rPr>
+          <w:rFonts w:ascii="Consolas" w:eastAsia="Times New Roman" w:hAnsi="Consolas" w:cs="Times New Roman"/>
+          <w:color w:val="000000"/>
+          <w:sz w:val="20"/>
+          <w:szCs w:val="21"/>
+          <w:lang w:val="en-GB" w:eastAsia="en-GB"/>
+        </w:rPr>
+        <w:t>) returns (</w:t>
+      </w:r>
+      <w:proofErr w:type="spellStart"/>
+      <w:r>
+        <w:rPr>
+          <w:rFonts w:ascii="Consolas" w:eastAsia="Times New Roman" w:hAnsi="Consolas" w:cs="Times New Roman"/>
+          <w:color w:val="000000"/>
+          <w:sz w:val="20"/>
+          <w:szCs w:val="21"/>
+          <w:lang w:val="en-GB" w:eastAsia="en-GB"/>
+        </w:rPr>
+        <w:t>Another</w:t>
+      </w:r>
+      <w:r>
+        <w:rPr>
+          <w:rFonts w:ascii="Consolas" w:eastAsia="Times New Roman" w:hAnsi="Consolas" w:cs="Times New Roman"/>
+          <w:color w:val="000000"/>
+          <w:sz w:val="20"/>
+          <w:szCs w:val="21"/>
+          <w:lang w:val="en-GB" w:eastAsia="en-GB"/>
+        </w:rPr>
+        <w:t>Response</w:t>
+      </w:r>
+      <w:proofErr w:type="spellEnd"/>
+      <w:r>
+        <w:rPr>
+          <w:rFonts w:ascii="Consolas" w:eastAsia="Times New Roman" w:hAnsi="Consolas" w:cs="Times New Roman"/>
+          <w:color w:val="000000"/>
+          <w:sz w:val="20"/>
+          <w:szCs w:val="21"/>
+          <w:lang w:val="en-GB" w:eastAsia="en-GB"/>
+        </w:rPr>
+        <w:t>);</w:t>
+      </w:r>
+    </w:p>
+    <w:p>
+      <w:pPr>
+        <w:shd w:val="clear" w:color="auto" w:fill="FFFFFF"/>
+        <w:spacing w:after="0" w:line="285" w:lineRule="atLeast"/>
+        <w:jc w:val="left"/>
+        <w:rPr>
+          <w:rFonts w:ascii="Consolas" w:eastAsia="Times New Roman" w:hAnsi="Consolas" w:cs="Times New Roman"/>
+          <w:color w:val="000000"/>
+          <w:sz w:val="20"/>
+          <w:szCs w:val="21"/>
+          <w:lang w:val="en-GB" w:eastAsia="en-GB"/>
+        </w:rPr>
+      </w:pPr>
+      <w:r>
+        <w:rPr>
+          <w:rFonts w:ascii="Consolas" w:eastAsia="Times New Roman" w:hAnsi="Consolas" w:cs="Times New Roman"/>
+          <w:color w:val="000000"/>
+          <w:sz w:val="20"/>
+          <w:szCs w:val="21"/>
+          <w:lang w:val="en-GB" w:eastAsia="en-GB"/>
+        </w:rPr>
+        <w:t>}</w:t>
+      </w:r>
+    </w:p>
+    <w:p>
+      <w:pPr>
+        <w:shd w:val="clear" w:color="auto" w:fill="FFFFFF"/>
+        <w:spacing w:after="0" w:line="285" w:lineRule="atLeast"/>
+        <w:jc w:val="left"/>
+        <w:rPr>
+          <w:rFonts w:ascii="Consolas" w:eastAsia="Times New Roman" w:hAnsi="Consolas" w:cs="Times New Roman"/>
+          <w:color w:val="000000"/>
+          <w:sz w:val="20"/>
+          <w:szCs w:val="21"/>
+          <w:lang w:val="en-GB" w:eastAsia="en-GB"/>
+        </w:rPr>
+      </w:pPr>
+    </w:p>
+    <w:p>
+      <w:proofErr w:type="spellStart"/>
+      <w:r>
+        <w:t>MyFunc</w:t>
+      </w:r>
+      <w:proofErr w:type="spellEnd"/>
+      <w:r>
+        <w:t xml:space="preserve"> is the function which is passed </w:t>
+      </w:r>
+      <w:proofErr w:type="spellStart"/>
+      <w:r>
+        <w:t>NewRequest</w:t>
+      </w:r>
+      <w:proofErr w:type="spellEnd"/>
+      <w:r>
+        <w:t xml:space="preserve"> </w:t>
+      </w:r>
+      <w:r>
+        <w:t xml:space="preserve">this </w:t>
+      </w:r>
+      <w:proofErr w:type="spellStart"/>
+      <w:r>
+        <w:t>gRPC</w:t>
+      </w:r>
+      <w:proofErr w:type="spellEnd"/>
+      <w:r>
+        <w:t xml:space="preserve"> service returns the response.</w:t>
+      </w:r>
+      <w:r>
+        <w:t xml:space="preserve">  The code above is written in </w:t>
+      </w:r>
+      <w:proofErr w:type="gramStart"/>
+      <w:r>
+        <w:t>the .proto</w:t>
+      </w:r>
+      <w:proofErr w:type="gramEnd"/>
+      <w:r>
+        <w:t xml:space="preserve"> file which is then compiled into client and server stubs</w:t>
+      </w:r>
+      <w:r>
+        <w:t>.</w:t>
+      </w:r>
+    </w:p>
+    <w:p/>
+    <w:p/>
+    <w:p/>
+    <w:p>
+      <w:proofErr w:type="gramStart"/>
+      <w:r>
         <w:t>Similar to</w:t>
       </w:r>
       <w:proofErr w:type="gramEnd"/>
@@ -729,24 +1382,707 @@
       <w:pPr>
         <w:pStyle w:val="Heading1"/>
       </w:pPr>
-      <w:bookmarkStart w:id="4" w:name="_Toc5006271"/>
+      <w:bookmarkStart w:id="3" w:name="_Toc5006271"/>
       <w:r>
         <w:t>Objective</w:t>
       </w:r>
+      <w:bookmarkEnd w:id="3"/>
+    </w:p>
+    <w:tbl>
+      <w:tblPr>
+        <w:tblpPr w:leftFromText="180" w:rightFromText="180" w:vertAnchor="text" w:horzAnchor="margin" w:tblpXSpec="center" w:tblpY="2354"/>
+        <w:tblW w:w="8854" w:type="dxa"/>
+        <w:tblBorders>
+          <w:top w:val="single" w:sz="4" w:space="0" w:color="auto"/>
+          <w:left w:val="single" w:sz="4" w:space="0" w:color="auto"/>
+          <w:bottom w:val="single" w:sz="4" w:space="0" w:color="auto"/>
+          <w:right w:val="single" w:sz="4" w:space="0" w:color="auto"/>
+        </w:tblBorders>
+        <w:tblLayout w:type="fixed"/>
+        <w:tblLook w:val="0000" w:firstRow="0" w:lastRow="0" w:firstColumn="0" w:lastColumn="0" w:noHBand="0" w:noVBand="0"/>
+      </w:tblPr>
+      <w:tblGrid>
+        <w:gridCol w:w="912"/>
+        <w:gridCol w:w="2601"/>
+        <w:gridCol w:w="1370"/>
+        <w:gridCol w:w="3330"/>
+        <w:gridCol w:w="641"/>
+      </w:tblGrid>
+      <w:tr>
+        <w:tblPrEx>
+          <w:tblCellMar>
+            <w:top w:w="0" w:type="dxa"/>
+            <w:bottom w:w="0" w:type="dxa"/>
+          </w:tblCellMar>
+        </w:tblPrEx>
+        <w:trPr>
+          <w:trHeight w:val="200"/>
+        </w:trPr>
+        <w:tc>
+          <w:tcPr>
+            <w:tcW w:w="912" w:type="dxa"/>
+            <w:tcBorders>
+              <w:top w:val="single" w:sz="4" w:space="0" w:color="7F7F7F"/>
+              <w:left w:val="single" w:sz="4" w:space="0" w:color="7F7F7F"/>
+              <w:bottom w:val="single" w:sz="4" w:space="0" w:color="7F7F7F"/>
+              <w:right w:val="single" w:sz="4" w:space="0" w:color="7F7F7F"/>
+            </w:tcBorders>
+            <w:vAlign w:val="center"/>
+          </w:tcPr>
+          <w:p>
+            <w:pPr>
+              <w:autoSpaceDE w:val="0"/>
+              <w:autoSpaceDN w:val="0"/>
+              <w:adjustRightInd w:val="0"/>
+              <w:spacing w:after="0" w:line="240" w:lineRule="auto"/>
+              <w:jc w:val="left"/>
+              <w:rPr>
+                <w:rFonts w:ascii="Segoe UI" w:hAnsi="Segoe UI" w:cs="Segoe UI"/>
+                <w:sz w:val="18"/>
+                <w:szCs w:val="18"/>
+                <w:lang w:val="en-GB"/>
+              </w:rPr>
+            </w:pPr>
+            <w:r>
+              <w:rPr>
+                <w:rFonts w:ascii="Segoe UI" w:hAnsi="Segoe UI" w:cs="Segoe UI"/>
+                <w:sz w:val="18"/>
+                <w:szCs w:val="18"/>
+                <w:lang w:val="en-GB"/>
+              </w:rPr>
+              <w:t>Code</w:t>
+            </w:r>
+          </w:p>
+        </w:tc>
+        <w:tc>
+          <w:tcPr>
+            <w:tcW w:w="2601" w:type="dxa"/>
+            <w:tcBorders>
+              <w:top w:val="single" w:sz="4" w:space="0" w:color="7F7F7F"/>
+              <w:left w:val="single" w:sz="4" w:space="0" w:color="7F7F7F"/>
+              <w:bottom w:val="single" w:sz="4" w:space="0" w:color="7F7F7F"/>
+              <w:right w:val="single" w:sz="4" w:space="0" w:color="7F7F7F"/>
+            </w:tcBorders>
+            <w:vAlign w:val="center"/>
+          </w:tcPr>
+          <w:p>
+            <w:pPr>
+              <w:autoSpaceDE w:val="0"/>
+              <w:autoSpaceDN w:val="0"/>
+              <w:adjustRightInd w:val="0"/>
+              <w:spacing w:after="0" w:line="240" w:lineRule="auto"/>
+              <w:jc w:val="left"/>
+              <w:rPr>
+                <w:rFonts w:ascii="Segoe UI" w:hAnsi="Segoe UI" w:cs="Segoe UI"/>
+                <w:sz w:val="18"/>
+                <w:szCs w:val="18"/>
+                <w:lang w:val="en-GB"/>
+              </w:rPr>
+            </w:pPr>
+            <w:r>
+              <w:rPr>
+                <w:rFonts w:ascii="Segoe UI" w:hAnsi="Segoe UI" w:cs="Segoe UI"/>
+                <w:sz w:val="18"/>
+                <w:szCs w:val="18"/>
+                <w:lang w:val="en-GB"/>
+              </w:rPr>
+              <w:t>Description</w:t>
+            </w:r>
+          </w:p>
+        </w:tc>
+        <w:tc>
+          <w:tcPr>
+            <w:tcW w:w="1370" w:type="dxa"/>
+            <w:tcBorders>
+              <w:top w:val="single" w:sz="4" w:space="0" w:color="7F7F7F"/>
+              <w:left w:val="single" w:sz="4" w:space="0" w:color="7F7F7F"/>
+              <w:bottom w:val="single" w:sz="4" w:space="0" w:color="7F7F7F"/>
+              <w:right w:val="single" w:sz="4" w:space="0" w:color="7F7F7F"/>
+            </w:tcBorders>
+            <w:vAlign w:val="center"/>
+          </w:tcPr>
+          <w:p>
+            <w:pPr>
+              <w:autoSpaceDE w:val="0"/>
+              <w:autoSpaceDN w:val="0"/>
+              <w:adjustRightInd w:val="0"/>
+              <w:spacing w:after="0" w:line="240" w:lineRule="auto"/>
+              <w:jc w:val="left"/>
+              <w:rPr>
+                <w:rFonts w:ascii="Segoe UI" w:hAnsi="Segoe UI" w:cs="Segoe UI"/>
+                <w:sz w:val="18"/>
+                <w:szCs w:val="18"/>
+                <w:lang w:val="en-GB"/>
+              </w:rPr>
+            </w:pPr>
+            <w:r>
+              <w:rPr>
+                <w:rFonts w:ascii="Segoe UI" w:hAnsi="Segoe UI" w:cs="Segoe UI"/>
+                <w:sz w:val="18"/>
+                <w:szCs w:val="18"/>
+                <w:lang w:val="en-GB"/>
+              </w:rPr>
+              <w:t>Project</w:t>
+            </w:r>
+          </w:p>
+        </w:tc>
+        <w:tc>
+          <w:tcPr>
+            <w:tcW w:w="3330" w:type="dxa"/>
+            <w:tcBorders>
+              <w:top w:val="single" w:sz="4" w:space="0" w:color="7F7F7F"/>
+              <w:left w:val="single" w:sz="4" w:space="0" w:color="7F7F7F"/>
+              <w:bottom w:val="single" w:sz="4" w:space="0" w:color="7F7F7F"/>
+              <w:right w:val="single" w:sz="4" w:space="0" w:color="7F7F7F"/>
+            </w:tcBorders>
+            <w:vAlign w:val="center"/>
+          </w:tcPr>
+          <w:p>
+            <w:pPr>
+              <w:autoSpaceDE w:val="0"/>
+              <w:autoSpaceDN w:val="0"/>
+              <w:adjustRightInd w:val="0"/>
+              <w:spacing w:after="0" w:line="240" w:lineRule="auto"/>
+              <w:jc w:val="left"/>
+              <w:rPr>
+                <w:rFonts w:ascii="Segoe UI" w:hAnsi="Segoe UI" w:cs="Segoe UI"/>
+                <w:sz w:val="18"/>
+                <w:szCs w:val="18"/>
+                <w:lang w:val="en-GB"/>
+              </w:rPr>
+            </w:pPr>
+            <w:r>
+              <w:rPr>
+                <w:rFonts w:ascii="Segoe UI" w:hAnsi="Segoe UI" w:cs="Segoe UI"/>
+                <w:sz w:val="18"/>
+                <w:szCs w:val="18"/>
+                <w:lang w:val="en-GB"/>
+              </w:rPr>
+              <w:t>File</w:t>
+            </w:r>
+          </w:p>
+        </w:tc>
+        <w:tc>
+          <w:tcPr>
+            <w:tcW w:w="641" w:type="dxa"/>
+            <w:tcBorders>
+              <w:top w:val="single" w:sz="4" w:space="0" w:color="7F7F7F"/>
+              <w:left w:val="single" w:sz="4" w:space="0" w:color="7F7F7F"/>
+              <w:bottom w:val="single" w:sz="4" w:space="0" w:color="7F7F7F"/>
+              <w:right w:val="single" w:sz="4" w:space="0" w:color="7F7F7F"/>
+            </w:tcBorders>
+            <w:vAlign w:val="center"/>
+          </w:tcPr>
+          <w:p>
+            <w:pPr>
+              <w:autoSpaceDE w:val="0"/>
+              <w:autoSpaceDN w:val="0"/>
+              <w:adjustRightInd w:val="0"/>
+              <w:spacing w:after="0" w:line="240" w:lineRule="auto"/>
+              <w:jc w:val="left"/>
+              <w:rPr>
+                <w:rFonts w:ascii="Segoe UI" w:hAnsi="Segoe UI" w:cs="Segoe UI"/>
+                <w:sz w:val="18"/>
+                <w:szCs w:val="18"/>
+                <w:lang w:val="en-GB"/>
+              </w:rPr>
+            </w:pPr>
+            <w:r>
+              <w:rPr>
+                <w:rFonts w:ascii="Segoe UI" w:hAnsi="Segoe UI" w:cs="Segoe UI"/>
+                <w:sz w:val="18"/>
+                <w:szCs w:val="18"/>
+                <w:lang w:val="en-GB"/>
+              </w:rPr>
+              <w:t>Line</w:t>
+            </w:r>
+          </w:p>
+        </w:tc>
+      </w:tr>
+      <w:tr>
+        <w:tblPrEx>
+          <w:tblCellMar>
+            <w:top w:w="0" w:type="dxa"/>
+            <w:bottom w:w="0" w:type="dxa"/>
+          </w:tblCellMar>
+        </w:tblPrEx>
+        <w:trPr>
+          <w:trHeight w:val="200"/>
+        </w:trPr>
+        <w:tc>
+          <w:tcPr>
+            <w:tcW w:w="912" w:type="dxa"/>
+            <w:tcBorders>
+              <w:top w:val="single" w:sz="4" w:space="0" w:color="7F7F7F"/>
+              <w:left w:val="single" w:sz="4" w:space="0" w:color="7F7F7F"/>
+              <w:bottom w:val="single" w:sz="4" w:space="0" w:color="7F7F7F"/>
+              <w:right w:val="single" w:sz="4" w:space="0" w:color="7F7F7F"/>
+            </w:tcBorders>
+            <w:vAlign w:val="center"/>
+          </w:tcPr>
+          <w:p>
+            <w:pPr>
+              <w:autoSpaceDE w:val="0"/>
+              <w:autoSpaceDN w:val="0"/>
+              <w:adjustRightInd w:val="0"/>
+              <w:spacing w:after="0" w:line="240" w:lineRule="auto"/>
+              <w:jc w:val="left"/>
+              <w:rPr>
+                <w:rFonts w:ascii="Segoe UI" w:hAnsi="Segoe UI" w:cs="Segoe UI"/>
+                <w:sz w:val="18"/>
+                <w:szCs w:val="18"/>
+                <w:lang w:val="en-GB"/>
+              </w:rPr>
+            </w:pPr>
+            <w:r>
+              <w:rPr>
+                <w:rFonts w:ascii="Segoe UI" w:hAnsi="Segoe UI" w:cs="Segoe UI"/>
+                <w:sz w:val="18"/>
+                <w:szCs w:val="18"/>
+                <w:lang w:val="en-GB"/>
+              </w:rPr>
+              <w:t>CS0012</w:t>
+            </w:r>
+          </w:p>
+        </w:tc>
+        <w:tc>
+          <w:tcPr>
+            <w:tcW w:w="2601" w:type="dxa"/>
+            <w:tcBorders>
+              <w:top w:val="single" w:sz="4" w:space="0" w:color="7F7F7F"/>
+              <w:left w:val="single" w:sz="4" w:space="0" w:color="7F7F7F"/>
+              <w:bottom w:val="single" w:sz="4" w:space="0" w:color="7F7F7F"/>
+              <w:right w:val="single" w:sz="4" w:space="0" w:color="7F7F7F"/>
+            </w:tcBorders>
+            <w:vAlign w:val="center"/>
+          </w:tcPr>
+          <w:p>
+            <w:pPr>
+              <w:autoSpaceDE w:val="0"/>
+              <w:autoSpaceDN w:val="0"/>
+              <w:adjustRightInd w:val="0"/>
+              <w:spacing w:after="0" w:line="240" w:lineRule="auto"/>
+              <w:jc w:val="left"/>
+              <w:rPr>
+                <w:rFonts w:ascii="Segoe UI" w:hAnsi="Segoe UI" w:cs="Segoe UI"/>
+                <w:sz w:val="18"/>
+                <w:szCs w:val="18"/>
+                <w:lang w:val="en-GB"/>
+              </w:rPr>
+            </w:pPr>
+            <w:r>
+              <w:rPr>
+                <w:rFonts w:ascii="Segoe UI" w:hAnsi="Segoe UI" w:cs="Segoe UI"/>
+                <w:sz w:val="18"/>
+                <w:szCs w:val="18"/>
+                <w:lang w:val="en-GB"/>
+              </w:rPr>
+              <w:t>The type 'Nullable&lt;&gt;' is defined in an assembly that is not referenced. You must add a reference to assembly '</w:t>
+            </w:r>
+            <w:proofErr w:type="spellStart"/>
+            <w:r>
+              <w:rPr>
+                <w:rFonts w:ascii="Segoe UI" w:hAnsi="Segoe UI" w:cs="Segoe UI"/>
+                <w:sz w:val="18"/>
+                <w:szCs w:val="18"/>
+                <w:lang w:val="en-GB"/>
+              </w:rPr>
+              <w:t>netstandard</w:t>
+            </w:r>
+            <w:proofErr w:type="spellEnd"/>
+            <w:r>
+              <w:rPr>
+                <w:rFonts w:ascii="Segoe UI" w:hAnsi="Segoe UI" w:cs="Segoe UI"/>
+                <w:sz w:val="18"/>
+                <w:szCs w:val="18"/>
+                <w:lang w:val="en-GB"/>
+              </w:rPr>
+              <w:t xml:space="preserve">, Version=2.0.0.0, Culture=neutral, </w:t>
+            </w:r>
+            <w:proofErr w:type="spellStart"/>
+            <w:r>
+              <w:rPr>
+                <w:rFonts w:ascii="Segoe UI" w:hAnsi="Segoe UI" w:cs="Segoe UI"/>
+                <w:sz w:val="18"/>
+                <w:szCs w:val="18"/>
+                <w:lang w:val="en-GB"/>
+              </w:rPr>
+              <w:t>PublicKeyToken</w:t>
+            </w:r>
+            <w:proofErr w:type="spellEnd"/>
+            <w:r>
+              <w:rPr>
+                <w:rFonts w:ascii="Segoe UI" w:hAnsi="Segoe UI" w:cs="Segoe UI"/>
+                <w:sz w:val="18"/>
+                <w:szCs w:val="18"/>
+                <w:lang w:val="en-GB"/>
+              </w:rPr>
+              <w:t>=cc7b13ffcd2ddd51'.</w:t>
+            </w:r>
+          </w:p>
+        </w:tc>
+        <w:tc>
+          <w:tcPr>
+            <w:tcW w:w="1370" w:type="dxa"/>
+            <w:tcBorders>
+              <w:top w:val="single" w:sz="4" w:space="0" w:color="7F7F7F"/>
+              <w:left w:val="single" w:sz="4" w:space="0" w:color="7F7F7F"/>
+              <w:bottom w:val="single" w:sz="4" w:space="0" w:color="7F7F7F"/>
+              <w:right w:val="single" w:sz="4" w:space="0" w:color="7F7F7F"/>
+            </w:tcBorders>
+            <w:vAlign w:val="center"/>
+          </w:tcPr>
+          <w:p>
+            <w:pPr>
+              <w:autoSpaceDE w:val="0"/>
+              <w:autoSpaceDN w:val="0"/>
+              <w:adjustRightInd w:val="0"/>
+              <w:spacing w:after="0" w:line="240" w:lineRule="auto"/>
+              <w:jc w:val="left"/>
+              <w:rPr>
+                <w:rFonts w:ascii="Segoe UI" w:hAnsi="Segoe UI" w:cs="Segoe UI"/>
+                <w:sz w:val="18"/>
+                <w:szCs w:val="18"/>
+                <w:lang w:val="en-GB"/>
+              </w:rPr>
+            </w:pPr>
+            <w:proofErr w:type="spellStart"/>
+            <w:r>
+              <w:rPr>
+                <w:rFonts w:ascii="Segoe UI" w:hAnsi="Segoe UI" w:cs="Segoe UI"/>
+                <w:sz w:val="18"/>
+                <w:szCs w:val="18"/>
+                <w:lang w:val="en-GB"/>
+              </w:rPr>
+              <w:t>SquaredClient</w:t>
+            </w:r>
+            <w:proofErr w:type="spellEnd"/>
+          </w:p>
+        </w:tc>
+        <w:tc>
+          <w:tcPr>
+            <w:tcW w:w="3330" w:type="dxa"/>
+            <w:tcBorders>
+              <w:top w:val="single" w:sz="4" w:space="0" w:color="7F7F7F"/>
+              <w:left w:val="single" w:sz="4" w:space="0" w:color="7F7F7F"/>
+              <w:bottom w:val="single" w:sz="4" w:space="0" w:color="7F7F7F"/>
+              <w:right w:val="single" w:sz="4" w:space="0" w:color="7F7F7F"/>
+            </w:tcBorders>
+            <w:vAlign w:val="center"/>
+          </w:tcPr>
+          <w:p>
+            <w:pPr>
+              <w:autoSpaceDE w:val="0"/>
+              <w:autoSpaceDN w:val="0"/>
+              <w:adjustRightInd w:val="0"/>
+              <w:spacing w:after="0" w:line="240" w:lineRule="auto"/>
+              <w:jc w:val="left"/>
+              <w:rPr>
+                <w:rFonts w:ascii="Segoe UI" w:hAnsi="Segoe UI" w:cs="Segoe UI"/>
+                <w:sz w:val="18"/>
+                <w:szCs w:val="18"/>
+                <w:lang w:val="en-GB"/>
+              </w:rPr>
+            </w:pPr>
+            <w:proofErr w:type="spellStart"/>
+            <w:r>
+              <w:rPr>
+                <w:rFonts w:ascii="Segoe UI" w:hAnsi="Segoe UI" w:cs="Segoe UI"/>
+                <w:sz w:val="18"/>
+                <w:szCs w:val="18"/>
+                <w:lang w:val="en-GB"/>
+              </w:rPr>
+              <w:t>gRPC</w:t>
+            </w:r>
+            <w:proofErr w:type="spellEnd"/>
+            <w:r>
+              <w:rPr>
+                <w:rFonts w:ascii="Segoe UI" w:hAnsi="Segoe UI" w:cs="Segoe UI"/>
+                <w:sz w:val="18"/>
+                <w:szCs w:val="18"/>
+                <w:lang w:val="en-GB"/>
+              </w:rPr>
+              <w:t>\</w:t>
+            </w:r>
+            <w:proofErr w:type="spellStart"/>
+            <w:r>
+              <w:rPr>
+                <w:rFonts w:ascii="Segoe UI" w:hAnsi="Segoe UI" w:cs="Segoe UI"/>
+                <w:sz w:val="18"/>
+                <w:szCs w:val="18"/>
+                <w:lang w:val="en-GB"/>
+              </w:rPr>
+              <w:t>SquaredClient</w:t>
+            </w:r>
+            <w:proofErr w:type="spellEnd"/>
+            <w:r>
+              <w:rPr>
+                <w:rFonts w:ascii="Segoe UI" w:hAnsi="Segoe UI" w:cs="Segoe UI"/>
+                <w:sz w:val="18"/>
+                <w:szCs w:val="18"/>
+                <w:lang w:val="en-GB"/>
+              </w:rPr>
+              <w:t>\</w:t>
+            </w:r>
+            <w:proofErr w:type="spellStart"/>
+            <w:r>
+              <w:rPr>
+                <w:rFonts w:ascii="Segoe UI" w:hAnsi="Segoe UI" w:cs="Segoe UI"/>
+                <w:sz w:val="18"/>
+                <w:szCs w:val="18"/>
+                <w:lang w:val="en-GB"/>
+              </w:rPr>
+              <w:t>ClientProgram.cs</w:t>
+            </w:r>
+            <w:proofErr w:type="spellEnd"/>
+          </w:p>
+        </w:tc>
+        <w:tc>
+          <w:tcPr>
+            <w:tcW w:w="641" w:type="dxa"/>
+            <w:tcBorders>
+              <w:top w:val="single" w:sz="4" w:space="0" w:color="7F7F7F"/>
+              <w:left w:val="single" w:sz="4" w:space="0" w:color="7F7F7F"/>
+              <w:bottom w:val="single" w:sz="4" w:space="0" w:color="7F7F7F"/>
+              <w:right w:val="single" w:sz="4" w:space="0" w:color="7F7F7F"/>
+            </w:tcBorders>
+            <w:vAlign w:val="center"/>
+          </w:tcPr>
+          <w:p>
+            <w:pPr>
+              <w:autoSpaceDE w:val="0"/>
+              <w:autoSpaceDN w:val="0"/>
+              <w:adjustRightInd w:val="0"/>
+              <w:spacing w:after="0" w:line="240" w:lineRule="auto"/>
+              <w:jc w:val="left"/>
+              <w:rPr>
+                <w:rFonts w:ascii="Segoe UI" w:hAnsi="Segoe UI" w:cs="Segoe UI"/>
+                <w:sz w:val="18"/>
+                <w:szCs w:val="18"/>
+                <w:lang w:val="en-GB"/>
+              </w:rPr>
+            </w:pPr>
+            <w:r>
+              <w:rPr>
+                <w:rFonts w:ascii="Segoe UI" w:hAnsi="Segoe UI" w:cs="Segoe UI"/>
+                <w:sz w:val="18"/>
+                <w:szCs w:val="18"/>
+                <w:lang w:val="en-GB"/>
+              </w:rPr>
+              <w:t>30</w:t>
+            </w:r>
+          </w:p>
+        </w:tc>
+      </w:tr>
+    </w:tbl>
+    <w:p>
+      <w:bookmarkStart w:id="4" w:name="_GoBack"/>
+      <w:proofErr w:type="spellStart"/>
+      <w:r>
+        <w:t>System.IO.FileNotFoundException</w:t>
+      </w:r>
+      <w:proofErr w:type="spellEnd"/>
+    </w:p>
+    <w:p>
+      <w:r>
+        <w:t xml:space="preserve">  </w:t>
+      </w:r>
+      <w:proofErr w:type="spellStart"/>
+      <w:r>
+        <w:t>HResult</w:t>
+      </w:r>
+      <w:proofErr w:type="spellEnd"/>
+      <w:r>
+        <w:t>=0x80070002</w:t>
+      </w:r>
+    </w:p>
+    <w:p>
+      <w:r>
+        <w:t xml:space="preserve">  Message=Error loading native library. Not found in any of the possible locations: C:\Users\Keyser </w:t>
+      </w:r>
+    </w:p>
+    <w:p>
+      <w:pPr>
+        <w:pStyle w:val="Heading1"/>
+      </w:pPr>
+      <w:bookmarkStart w:id="5" w:name="_Toc5006272"/>
       <w:bookmarkEnd w:id="4"/>
-    </w:p>
-    <w:p/>
-    <w:p>
-      <w:pPr>
-        <w:pStyle w:val="Heading1"/>
-      </w:pPr>
-      <w:bookmarkStart w:id="5" w:name="_Toc5006272"/>
-      <w:r>
+      <w:r>
+        <w:lastRenderedPageBreak/>
         <w:t>Code</w:t>
       </w:r>
       <w:bookmarkEnd w:id="5"/>
       <w:r>
         <w:t xml:space="preserve"> </w:t>
+      </w:r>
+    </w:p>
+    <w:p>
+      <w:r>
+        <w:rPr>
+          <w:noProof/>
+        </w:rPr>
+        <w:drawing>
+          <wp:inline distT="0" distB="0" distL="0" distR="0" wp14:anchorId="0A843594" wp14:editId="4D6BEFA5">
+            <wp:extent cx="5400040" cy="3298825"/>
+            <wp:effectExtent l="0" t="0" r="0" b="0"/>
+            <wp:docPr id="2" name="Picture 2"/>
+            <wp:cNvGraphicFramePr>
+              <a:graphicFrameLocks xmlns:a="http://schemas.openxmlformats.org/drawingml/2006/main" noChangeAspect="1"/>
+            </wp:cNvGraphicFramePr>
+            <a:graphic xmlns:a="http://schemas.openxmlformats.org/drawingml/2006/main">
+              <a:graphicData uri="http://schemas.openxmlformats.org/drawingml/2006/picture">
+                <pic:pic xmlns:pic="http://schemas.openxmlformats.org/drawingml/2006/picture">
+                  <pic:nvPicPr>
+                    <pic:cNvPr id="1" name=""/>
+                    <pic:cNvPicPr/>
+                  </pic:nvPicPr>
+                  <pic:blipFill>
+                    <a:blip r:embed="rId9"/>
+                    <a:stretch>
+                      <a:fillRect/>
+                    </a:stretch>
+                  </pic:blipFill>
+                  <pic:spPr>
+                    <a:xfrm>
+                      <a:off x="0" y="0"/>
+                      <a:ext cx="5400040" cy="3298825"/>
+                    </a:xfrm>
+                    <a:prstGeom prst="rect">
+                      <a:avLst/>
+                    </a:prstGeom>
+                  </pic:spPr>
+                </pic:pic>
+              </a:graphicData>
+            </a:graphic>
+          </wp:inline>
+        </w:drawing>
+      </w:r>
+    </w:p>
+    <w:p>
+      <w:r>
+        <w:rPr>
+          <w:noProof/>
+        </w:rPr>
+        <w:drawing>
+          <wp:inline distT="0" distB="0" distL="0" distR="0" wp14:anchorId="64BEAE08" wp14:editId="5FB8106B">
+            <wp:extent cx="5400040" cy="3298825"/>
+            <wp:effectExtent l="0" t="0" r="0" b="0"/>
+            <wp:docPr id="3" name="Picture 3"/>
+            <wp:cNvGraphicFramePr>
+              <a:graphicFrameLocks xmlns:a="http://schemas.openxmlformats.org/drawingml/2006/main" noChangeAspect="1"/>
+            </wp:cNvGraphicFramePr>
+            <a:graphic xmlns:a="http://schemas.openxmlformats.org/drawingml/2006/main">
+              <a:graphicData uri="http://schemas.openxmlformats.org/drawingml/2006/picture">
+                <pic:pic xmlns:pic="http://schemas.openxmlformats.org/drawingml/2006/picture">
+                  <pic:nvPicPr>
+                    <pic:cNvPr id="1" name=""/>
+                    <pic:cNvPicPr/>
+                  </pic:nvPicPr>
+                  <pic:blipFill>
+                    <a:blip r:embed="rId10"/>
+                    <a:stretch>
+                      <a:fillRect/>
+                    </a:stretch>
+                  </pic:blipFill>
+                  <pic:spPr>
+                    <a:xfrm>
+                      <a:off x="0" y="0"/>
+                      <a:ext cx="5400040" cy="3298825"/>
+                    </a:xfrm>
+                    <a:prstGeom prst="rect">
+                      <a:avLst/>
+                    </a:prstGeom>
+                  </pic:spPr>
+                </pic:pic>
+              </a:graphicData>
+            </a:graphic>
+          </wp:inline>
+        </w:drawing>
+      </w:r>
+    </w:p>
+    <w:p>
+      <w:r>
+        <w:rPr>
+          <w:noProof/>
+        </w:rPr>
+        <w:lastRenderedPageBreak/>
+        <w:drawing>
+          <wp:inline distT="0" distB="0" distL="0" distR="0" wp14:anchorId="3EF9E21D" wp14:editId="483575CC">
+            <wp:extent cx="5400040" cy="3298825"/>
+            <wp:effectExtent l="0" t="0" r="0" b="0"/>
+            <wp:docPr id="5" name="Picture 5"/>
+            <wp:cNvGraphicFramePr>
+              <a:graphicFrameLocks xmlns:a="http://schemas.openxmlformats.org/drawingml/2006/main" noChangeAspect="1"/>
+            </wp:cNvGraphicFramePr>
+            <a:graphic xmlns:a="http://schemas.openxmlformats.org/drawingml/2006/main">
+              <a:graphicData uri="http://schemas.openxmlformats.org/drawingml/2006/picture">
+                <pic:pic xmlns:pic="http://schemas.openxmlformats.org/drawingml/2006/picture">
+                  <pic:nvPicPr>
+                    <pic:cNvPr id="1" name=""/>
+                    <pic:cNvPicPr/>
+                  </pic:nvPicPr>
+                  <pic:blipFill>
+                    <a:blip r:embed="rId11"/>
+                    <a:stretch>
+                      <a:fillRect/>
+                    </a:stretch>
+                  </pic:blipFill>
+                  <pic:spPr>
+                    <a:xfrm>
+                      <a:off x="0" y="0"/>
+                      <a:ext cx="5400040" cy="3298825"/>
+                    </a:xfrm>
+                    <a:prstGeom prst="rect">
+                      <a:avLst/>
+                    </a:prstGeom>
+                  </pic:spPr>
+                </pic:pic>
+              </a:graphicData>
+            </a:graphic>
+          </wp:inline>
+        </w:drawing>
+      </w:r>
+    </w:p>
+    <w:p>
+      <w:r>
+        <w:rPr>
+          <w:noProof/>
+        </w:rPr>
+        <w:drawing>
+          <wp:inline distT="0" distB="0" distL="0" distR="0" wp14:anchorId="00B4DD66" wp14:editId="68418EE1">
+            <wp:extent cx="5400040" cy="2224405"/>
+            <wp:effectExtent l="0" t="0" r="0" b="4445"/>
+            <wp:docPr id="4" name="Picture 4"/>
+            <wp:cNvGraphicFramePr>
+              <a:graphicFrameLocks xmlns:a="http://schemas.openxmlformats.org/drawingml/2006/main" noChangeAspect="1"/>
+            </wp:cNvGraphicFramePr>
+            <a:graphic xmlns:a="http://schemas.openxmlformats.org/drawingml/2006/main">
+              <a:graphicData uri="http://schemas.openxmlformats.org/drawingml/2006/picture">
+                <pic:pic xmlns:pic="http://schemas.openxmlformats.org/drawingml/2006/picture">
+                  <pic:nvPicPr>
+                    <pic:cNvPr id="1" name=""/>
+                    <pic:cNvPicPr/>
+                  </pic:nvPicPr>
+                  <pic:blipFill>
+                    <a:blip r:embed="rId12"/>
+                    <a:stretch>
+                      <a:fillRect/>
+                    </a:stretch>
+                  </pic:blipFill>
+                  <pic:spPr>
+                    <a:xfrm>
+                      <a:off x="0" y="0"/>
+                      <a:ext cx="5400040" cy="2224405"/>
+                    </a:xfrm>
+                    <a:prstGeom prst="rect">
+                      <a:avLst/>
+                    </a:prstGeom>
+                  </pic:spPr>
+                </pic:pic>
+              </a:graphicData>
+            </a:graphic>
+          </wp:inline>
+        </w:drawing>
       </w:r>
     </w:p>
     <w:p>
@@ -857,7 +2193,6 @@
           <w:sz w:val="23"/>
           <w:szCs w:val="23"/>
         </w:rPr>
-        <w:lastRenderedPageBreak/>
         <w:t xml:space="preserve">A detailed description of your </w:t>
       </w:r>
       <w:proofErr w:type="gramStart"/>
@@ -957,8 +2292,8 @@
     </w:p>
     <w:p/>
     <w:sectPr>
-      <w:headerReference w:type="default" r:id="rId9"/>
-      <w:footerReference w:type="default" r:id="rId10"/>
+      <w:headerReference w:type="default" r:id="rId13"/>
+      <w:footerReference w:type="default" r:id="rId14"/>
       <w:pgSz w:w="11906" w:h="16838"/>
       <w:pgMar w:top="1418" w:right="1701" w:bottom="1418" w:left="1701" w:header="709" w:footer="709" w:gutter="0"/>
       <w:cols w:space="708"/>
@@ -3055,6 +4390,70 @@
       <w:lang w:val="en-GB"/>
     </w:rPr>
   </w:style>
+  <w:style w:type="character" w:styleId="HTMLCode">
+    <w:name w:val="HTML Code"/>
+    <w:basedOn w:val="DefaultParagraphFont"/>
+    <w:uiPriority w:val="99"/>
+    <w:semiHidden/>
+    <w:unhideWhenUsed/>
+    <w:rsid w:val="0099098C"/>
+    <w:rPr>
+      <w:rFonts w:ascii="Courier New" w:eastAsia="Times New Roman" w:hAnsi="Courier New" w:cs="Courier New"/>
+      <w:sz w:val="20"/>
+      <w:szCs w:val="20"/>
+    </w:rPr>
+  </w:style>
+  <w:style w:type="paragraph" w:styleId="HTMLPreformatted">
+    <w:name w:val="HTML Preformatted"/>
+    <w:basedOn w:val="Normal"/>
+    <w:link w:val="HTMLPreformattedChar"/>
+    <w:uiPriority w:val="99"/>
+    <w:semiHidden/>
+    <w:unhideWhenUsed/>
+    <w:rsid w:val="0099098C"/>
+    <w:pPr>
+      <w:tabs>
+        <w:tab w:val="left" w:pos="916"/>
+        <w:tab w:val="left" w:pos="1832"/>
+        <w:tab w:val="left" w:pos="2748"/>
+        <w:tab w:val="left" w:pos="3664"/>
+        <w:tab w:val="left" w:pos="4580"/>
+        <w:tab w:val="left" w:pos="5496"/>
+        <w:tab w:val="left" w:pos="6412"/>
+        <w:tab w:val="left" w:pos="7328"/>
+        <w:tab w:val="left" w:pos="8244"/>
+        <w:tab w:val="left" w:pos="9160"/>
+        <w:tab w:val="left" w:pos="10076"/>
+        <w:tab w:val="left" w:pos="10992"/>
+        <w:tab w:val="left" w:pos="11908"/>
+        <w:tab w:val="left" w:pos="12824"/>
+        <w:tab w:val="left" w:pos="13740"/>
+        <w:tab w:val="left" w:pos="14656"/>
+      </w:tabs>
+      <w:spacing w:after="0" w:line="240" w:lineRule="auto"/>
+      <w:jc w:val="left"/>
+    </w:pPr>
+    <w:rPr>
+      <w:rFonts w:ascii="Courier New" w:eastAsia="Times New Roman" w:hAnsi="Courier New" w:cs="Courier New"/>
+      <w:sz w:val="20"/>
+      <w:szCs w:val="20"/>
+      <w:lang w:val="en-GB" w:eastAsia="en-GB"/>
+    </w:rPr>
+  </w:style>
+  <w:style w:type="character" w:customStyle="1" w:styleId="HTMLPreformattedChar">
+    <w:name w:val="HTML Preformatted Char"/>
+    <w:basedOn w:val="DefaultParagraphFont"/>
+    <w:link w:val="HTMLPreformatted"/>
+    <w:uiPriority w:val="99"/>
+    <w:semiHidden/>
+    <w:rsid w:val="0099098C"/>
+    <w:rPr>
+      <w:rFonts w:ascii="Courier New" w:eastAsia="Times New Roman" w:hAnsi="Courier New" w:cs="Courier New"/>
+      <w:sz w:val="20"/>
+      <w:szCs w:val="20"/>
+      <w:lang w:val="en-GB" w:eastAsia="en-GB"/>
+    </w:rPr>
+  </w:style>
 </w:styles>
 </file>
 
@@ -3324,7 +4723,7 @@
 </file>
 
 <file path=customXml/itemProps1.xml><?xml version="1.0" encoding="utf-8"?>
-<ds:datastoreItem xmlns:ds="http://schemas.openxmlformats.org/officeDocument/2006/customXml" ds:itemID="{6DFBB780-32BF-4640-901C-8822547CF11D}">
+<ds:datastoreItem xmlns:ds="http://schemas.openxmlformats.org/officeDocument/2006/customXml" ds:itemID="{DD7B5CA5-7C27-4CD6-A970-A3FF10C4D4D4}">
   <ds:schemaRefs>
     <ds:schemaRef ds:uri="http://schemas.openxmlformats.org/officeDocument/2006/bibliography"/>
   </ds:schemaRefs>

</xml_diff>

<commit_message>
Report: server and proto finished, Objective, Intro, Calc and client left
</commit_message>
<xml_diff>
--- a/gRPC/Jack Harding gRPC Report.docx
+++ b/gRPC/Jack Harding gRPC Report.docx
@@ -255,7 +255,7 @@
           <w:noProof/>
           <w:szCs w:val="32"/>
         </w:rPr>
-        <w:t>18 April 2019</w:t>
+        <w:t>19 April 2019</w:t>
       </w:r>
       <w:r>
         <w:rPr>
@@ -733,6 +733,9 @@
       </w:r>
     </w:p>
     <w:p>
+      <w:pPr>
+        <w:spacing w:line="240" w:lineRule="auto"/>
+      </w:pPr>
       <w:r>
         <w:rPr>
           <w:rFonts w:ascii="Consolas" w:eastAsia="Times New Roman" w:hAnsi="Consolas" w:cs="Times New Roman"/>
@@ -764,6 +767,158 @@
           <w:lang w:val="en-GB" w:eastAsia="en-GB"/>
         </w:rPr>
         <w:t xml:space="preserve"> {</w:t>
+      </w:r>
+    </w:p>
+    <w:p>
+      <w:pPr>
+        <w:shd w:val="clear" w:color="auto" w:fill="FFFFFF"/>
+        <w:spacing w:after="0" w:line="240" w:lineRule="auto"/>
+        <w:jc w:val="left"/>
+        <w:rPr>
+          <w:rFonts w:ascii="Consolas" w:eastAsia="Times New Roman" w:hAnsi="Consolas" w:cs="Times New Roman"/>
+          <w:color w:val="000000"/>
+          <w:sz w:val="20"/>
+          <w:szCs w:val="21"/>
+          <w:lang w:val="en-GB" w:eastAsia="en-GB"/>
+        </w:rPr>
+      </w:pPr>
+      <w:r>
+        <w:rPr>
+          <w:rFonts w:ascii="Consolas" w:eastAsia="Times New Roman" w:hAnsi="Consolas" w:cs="Times New Roman"/>
+          <w:color w:val="000000"/>
+          <w:sz w:val="20"/>
+          <w:szCs w:val="21"/>
+          <w:lang w:val="en-GB" w:eastAsia="en-GB"/>
+        </w:rPr>
+        <w:t xml:space="preserve">    </w:t>
+      </w:r>
+      <w:r>
+        <w:rPr>
+          <w:rFonts w:ascii="Consolas" w:eastAsia="Times New Roman" w:hAnsi="Consolas" w:cs="Times New Roman"/>
+          <w:color w:val="0000FF"/>
+          <w:sz w:val="20"/>
+          <w:szCs w:val="21"/>
+          <w:lang w:val="en-GB" w:eastAsia="en-GB"/>
+        </w:rPr>
+        <w:t>int32</w:t>
+      </w:r>
+      <w:r>
+        <w:rPr>
+          <w:rFonts w:ascii="Consolas" w:eastAsia="Times New Roman" w:hAnsi="Consolas" w:cs="Times New Roman"/>
+          <w:color w:val="000000"/>
+          <w:sz w:val="20"/>
+          <w:szCs w:val="21"/>
+          <w:lang w:val="en-GB" w:eastAsia="en-GB"/>
+        </w:rPr>
+        <w:t xml:space="preserve"> price = </w:t>
+      </w:r>
+      <w:r>
+        <w:rPr>
+          <w:rFonts w:ascii="Consolas" w:eastAsia="Times New Roman" w:hAnsi="Consolas" w:cs="Times New Roman"/>
+          <w:color w:val="09885A"/>
+          <w:sz w:val="20"/>
+          <w:szCs w:val="21"/>
+          <w:lang w:val="en-GB" w:eastAsia="en-GB"/>
+        </w:rPr>
+        <w:t>1</w:t>
+      </w:r>
+      <w:r>
+        <w:rPr>
+          <w:rFonts w:ascii="Consolas" w:eastAsia="Times New Roman" w:hAnsi="Consolas" w:cs="Times New Roman"/>
+          <w:color w:val="000000"/>
+          <w:sz w:val="20"/>
+          <w:szCs w:val="21"/>
+          <w:lang w:val="en-GB" w:eastAsia="en-GB"/>
+        </w:rPr>
+        <w:t>;</w:t>
+      </w:r>
+    </w:p>
+    <w:p>
+      <w:pPr>
+        <w:shd w:val="clear" w:color="auto" w:fill="FFFFFF"/>
+        <w:spacing w:after="0" w:line="240" w:lineRule="auto"/>
+        <w:jc w:val="left"/>
+        <w:rPr>
+          <w:rFonts w:ascii="Consolas" w:eastAsia="Times New Roman" w:hAnsi="Consolas" w:cs="Times New Roman"/>
+          <w:color w:val="000000"/>
+          <w:sz w:val="20"/>
+          <w:szCs w:val="21"/>
+          <w:lang w:val="en-GB" w:eastAsia="en-GB"/>
+        </w:rPr>
+      </w:pPr>
+      <w:r>
+        <w:rPr>
+          <w:rFonts w:ascii="Consolas" w:eastAsia="Times New Roman" w:hAnsi="Consolas" w:cs="Times New Roman"/>
+          <w:color w:val="000000"/>
+          <w:sz w:val="20"/>
+          <w:szCs w:val="21"/>
+          <w:lang w:val="en-GB" w:eastAsia="en-GB"/>
+        </w:rPr>
+        <w:t xml:space="preserve">    </w:t>
+      </w:r>
+      <w:r>
+        <w:rPr>
+          <w:rFonts w:ascii="Consolas" w:eastAsia="Times New Roman" w:hAnsi="Consolas" w:cs="Times New Roman"/>
+          <w:color w:val="0000FF"/>
+          <w:sz w:val="20"/>
+          <w:szCs w:val="21"/>
+          <w:lang w:val="en-GB" w:eastAsia="en-GB"/>
+        </w:rPr>
+        <w:t>string</w:t>
+      </w:r>
+      <w:r>
+        <w:rPr>
+          <w:rFonts w:ascii="Consolas" w:eastAsia="Times New Roman" w:hAnsi="Consolas" w:cs="Times New Roman"/>
+          <w:color w:val="000000"/>
+          <w:sz w:val="20"/>
+          <w:szCs w:val="21"/>
+          <w:lang w:val="en-GB" w:eastAsia="en-GB"/>
+        </w:rPr>
+        <w:t xml:space="preserve"> model = </w:t>
+      </w:r>
+      <w:r>
+        <w:rPr>
+          <w:rFonts w:ascii="Consolas" w:eastAsia="Times New Roman" w:hAnsi="Consolas" w:cs="Times New Roman"/>
+          <w:color w:val="09885A"/>
+          <w:sz w:val="20"/>
+          <w:szCs w:val="21"/>
+          <w:lang w:val="en-GB" w:eastAsia="en-GB"/>
+        </w:rPr>
+        <w:t>2</w:t>
+      </w:r>
+      <w:r>
+        <w:rPr>
+          <w:rFonts w:ascii="Consolas" w:eastAsia="Times New Roman" w:hAnsi="Consolas" w:cs="Times New Roman"/>
+          <w:color w:val="000000"/>
+          <w:sz w:val="20"/>
+          <w:szCs w:val="21"/>
+          <w:lang w:val="en-GB" w:eastAsia="en-GB"/>
+        </w:rPr>
+        <w:t>;</w:t>
+      </w:r>
+    </w:p>
+    <w:p>
+      <w:pPr>
+        <w:shd w:val="clear" w:color="auto" w:fill="FFFFFF"/>
+        <w:spacing w:after="0" w:line="240" w:lineRule="auto"/>
+        <w:jc w:val="left"/>
+        <w:rPr>
+          <w:rFonts w:ascii="Consolas" w:eastAsia="Times New Roman" w:hAnsi="Consolas" w:cs="Times New Roman"/>
+          <w:color w:val="000000"/>
+          <w:sz w:val="20"/>
+          <w:szCs w:val="21"/>
+          <w:lang w:val="en-GB" w:eastAsia="en-GB"/>
+        </w:rPr>
+      </w:pPr>
+      <w:r>
+        <w:rPr>
+          <w:rFonts w:ascii="Consolas" w:eastAsia="Times New Roman" w:hAnsi="Consolas" w:cs="Times New Roman"/>
+          <w:color w:val="000000"/>
+          <w:sz w:val="20"/>
+          <w:szCs w:val="21"/>
+          <w:lang w:val="en-GB" w:eastAsia="en-GB"/>
+        </w:rPr>
+        <w:t>}</w:t>
       </w:r>
     </w:p>
     <w:p>
@@ -779,7 +934,40 @@
           <w:lang w:val="en-GB" w:eastAsia="en-GB"/>
         </w:rPr>
       </w:pPr>
-      <w:r>
+    </w:p>
+    <w:p>
+      <w:r>
+        <w:t xml:space="preserve">The </w:t>
+      </w:r>
+      <w:r>
+        <w:t>integers values above do not indicate the value of the variable rather the size in bytes they occupy</w:t>
+      </w:r>
+      <w:r>
+        <w:t xml:space="preserve"> when serialised, each variable in a message must have a unique number attached to it, the range is 1-15 but can be increased.  The </w:t>
+      </w:r>
+      <w:r>
+        <w:t xml:space="preserve">similar approach is used on the response </w:t>
+      </w:r>
+      <w:proofErr w:type="gramStart"/>
+      <w:r>
+        <w:t>message</w:t>
+      </w:r>
+      <w:proofErr w:type="gramEnd"/>
+      <w:r>
+        <w:t xml:space="preserve"> but the number/type of fields returned may differ, just like a normal function.</w:t>
+      </w:r>
+    </w:p>
+    <w:p>
+      <w:r>
+        <w:t>Creating a service involves the use of both response and request messages:</w:t>
+      </w:r>
+    </w:p>
+    <w:p/>
+    <w:p>
+      <w:pPr>
+        <w:shd w:val="clear" w:color="auto" w:fill="FFFFFF"/>
+        <w:spacing w:after="0" w:line="240" w:lineRule="auto"/>
+        <w:jc w:val="left"/>
         <w:rPr>
           <w:rFonts w:ascii="Consolas" w:eastAsia="Times New Roman" w:hAnsi="Consolas" w:cs="Times New Roman"/>
           <w:color w:val="000000"/>
@@ -787,18 +975,18 @@
           <w:szCs w:val="21"/>
           <w:lang w:val="en-GB" w:eastAsia="en-GB"/>
         </w:rPr>
-        <w:t xml:space="preserve">    </w:t>
-      </w:r>
-      <w:r>
-        <w:rPr>
-          <w:rFonts w:ascii="Consolas" w:eastAsia="Times New Roman" w:hAnsi="Consolas" w:cs="Times New Roman"/>
-          <w:color w:val="0000FF"/>
+      </w:pPr>
+      <w:r>
+        <w:rPr>
+          <w:rFonts w:ascii="Consolas" w:eastAsia="Times New Roman" w:hAnsi="Consolas" w:cs="Times New Roman"/>
+          <w:color w:val="000000"/>
           <w:sz w:val="20"/>
           <w:szCs w:val="21"/>
           <w:lang w:val="en-GB" w:eastAsia="en-GB"/>
         </w:rPr>
-        <w:t>int32</w:t>
-      </w:r>
+        <w:t xml:space="preserve">service </w:t>
+      </w:r>
+      <w:proofErr w:type="spellStart"/>
       <w:r>
         <w:rPr>
           <w:rFonts w:ascii="Consolas" w:eastAsia="Times New Roman" w:hAnsi="Consolas" w:cs="Times New Roman"/>
@@ -807,210 +995,24 @@
           <w:szCs w:val="21"/>
           <w:lang w:val="en-GB" w:eastAsia="en-GB"/>
         </w:rPr>
-        <w:t xml:space="preserve"> price = </w:t>
-      </w:r>
-      <w:r>
-        <w:rPr>
-          <w:rFonts w:ascii="Consolas" w:eastAsia="Times New Roman" w:hAnsi="Consolas" w:cs="Times New Roman"/>
-          <w:color w:val="09885A"/>
+        <w:t>NewService</w:t>
+      </w:r>
+      <w:proofErr w:type="spellEnd"/>
+      <w:r>
+        <w:rPr>
+          <w:rFonts w:ascii="Consolas" w:eastAsia="Times New Roman" w:hAnsi="Consolas" w:cs="Times New Roman"/>
+          <w:color w:val="000000"/>
           <w:sz w:val="20"/>
           <w:szCs w:val="21"/>
           <w:lang w:val="en-GB" w:eastAsia="en-GB"/>
         </w:rPr>
-        <w:t>1</w:t>
-      </w:r>
-      <w:r>
-        <w:rPr>
-          <w:rFonts w:ascii="Consolas" w:eastAsia="Times New Roman" w:hAnsi="Consolas" w:cs="Times New Roman"/>
-          <w:color w:val="000000"/>
-          <w:sz w:val="20"/>
-          <w:szCs w:val="21"/>
-          <w:lang w:val="en-GB" w:eastAsia="en-GB"/>
-        </w:rPr>
-        <w:t>;</w:t>
+        <w:t xml:space="preserve"> {</w:t>
       </w:r>
     </w:p>
     <w:p>
       <w:pPr>
         <w:shd w:val="clear" w:color="auto" w:fill="FFFFFF"/>
-        <w:spacing w:after="0" w:line="285" w:lineRule="atLeast"/>
-        <w:jc w:val="left"/>
-        <w:rPr>
-          <w:rFonts w:ascii="Consolas" w:eastAsia="Times New Roman" w:hAnsi="Consolas" w:cs="Times New Roman"/>
-          <w:color w:val="000000"/>
-          <w:sz w:val="20"/>
-          <w:szCs w:val="21"/>
-          <w:lang w:val="en-GB" w:eastAsia="en-GB"/>
-        </w:rPr>
-      </w:pPr>
-      <w:r>
-        <w:rPr>
-          <w:rFonts w:ascii="Consolas" w:eastAsia="Times New Roman" w:hAnsi="Consolas" w:cs="Times New Roman"/>
-          <w:color w:val="000000"/>
-          <w:sz w:val="20"/>
-          <w:szCs w:val="21"/>
-          <w:lang w:val="en-GB" w:eastAsia="en-GB"/>
-        </w:rPr>
-        <w:t xml:space="preserve">    </w:t>
-      </w:r>
-      <w:r>
-        <w:rPr>
-          <w:rFonts w:ascii="Consolas" w:eastAsia="Times New Roman" w:hAnsi="Consolas" w:cs="Times New Roman"/>
-          <w:color w:val="0000FF"/>
-          <w:sz w:val="20"/>
-          <w:szCs w:val="21"/>
-          <w:lang w:val="en-GB" w:eastAsia="en-GB"/>
-        </w:rPr>
-        <w:t>string</w:t>
-      </w:r>
-      <w:r>
-        <w:rPr>
-          <w:rFonts w:ascii="Consolas" w:eastAsia="Times New Roman" w:hAnsi="Consolas" w:cs="Times New Roman"/>
-          <w:color w:val="000000"/>
-          <w:sz w:val="20"/>
-          <w:szCs w:val="21"/>
-          <w:lang w:val="en-GB" w:eastAsia="en-GB"/>
-        </w:rPr>
-        <w:t xml:space="preserve"> model = </w:t>
-      </w:r>
-      <w:r>
-        <w:rPr>
-          <w:rFonts w:ascii="Consolas" w:eastAsia="Times New Roman" w:hAnsi="Consolas" w:cs="Times New Roman"/>
-          <w:color w:val="09885A"/>
-          <w:sz w:val="20"/>
-          <w:szCs w:val="21"/>
-          <w:lang w:val="en-GB" w:eastAsia="en-GB"/>
-        </w:rPr>
-        <w:t>2</w:t>
-      </w:r>
-      <w:r>
-        <w:rPr>
-          <w:rFonts w:ascii="Consolas" w:eastAsia="Times New Roman" w:hAnsi="Consolas" w:cs="Times New Roman"/>
-          <w:color w:val="000000"/>
-          <w:sz w:val="20"/>
-          <w:szCs w:val="21"/>
-          <w:lang w:val="en-GB" w:eastAsia="en-GB"/>
-        </w:rPr>
-        <w:t>;</w:t>
-      </w:r>
-    </w:p>
-    <w:p>
-      <w:pPr>
-        <w:shd w:val="clear" w:color="auto" w:fill="FFFFFF"/>
-        <w:spacing w:after="0" w:line="285" w:lineRule="atLeast"/>
-        <w:jc w:val="left"/>
-        <w:rPr>
-          <w:rFonts w:ascii="Consolas" w:eastAsia="Times New Roman" w:hAnsi="Consolas" w:cs="Times New Roman"/>
-          <w:color w:val="000000"/>
-          <w:sz w:val="20"/>
-          <w:szCs w:val="21"/>
-          <w:lang w:val="en-GB" w:eastAsia="en-GB"/>
-        </w:rPr>
-      </w:pPr>
-      <w:r>
-        <w:rPr>
-          <w:rFonts w:ascii="Consolas" w:eastAsia="Times New Roman" w:hAnsi="Consolas" w:cs="Times New Roman"/>
-          <w:color w:val="000000"/>
-          <w:sz w:val="20"/>
-          <w:szCs w:val="21"/>
-          <w:lang w:val="en-GB" w:eastAsia="en-GB"/>
-        </w:rPr>
-        <w:t>}</w:t>
-      </w:r>
-    </w:p>
-    <w:p>
-      <w:pPr>
-        <w:shd w:val="clear" w:color="auto" w:fill="FFFFFF"/>
-        <w:spacing w:after="0" w:line="285" w:lineRule="atLeast"/>
-        <w:jc w:val="left"/>
-        <w:rPr>
-          <w:rFonts w:ascii="Consolas" w:eastAsia="Times New Roman" w:hAnsi="Consolas" w:cs="Times New Roman"/>
-          <w:color w:val="000000"/>
-          <w:sz w:val="20"/>
-          <w:szCs w:val="21"/>
-          <w:lang w:val="en-GB" w:eastAsia="en-GB"/>
-        </w:rPr>
-      </w:pPr>
-    </w:p>
-    <w:p>
-      <w:r>
-        <w:t xml:space="preserve">The </w:t>
-      </w:r>
-      <w:r>
-        <w:t>integers values above do not indicate the value of the variable rather the size in bytes they occupy</w:t>
-      </w:r>
-      <w:r>
-        <w:t xml:space="preserve"> when serialised, each variable in a message must have a unique number attached to it, the range is 1-15 but can be increased.  The </w:t>
-      </w:r>
-      <w:r>
-        <w:t xml:space="preserve">similar approach is used on the response </w:t>
-      </w:r>
-      <w:proofErr w:type="gramStart"/>
-      <w:r>
-        <w:t>message</w:t>
-      </w:r>
-      <w:proofErr w:type="gramEnd"/>
-      <w:r>
-        <w:t xml:space="preserve"> but the number/type of fields returned may differ, just like a normal function.</w:t>
-      </w:r>
-    </w:p>
-    <w:p>
-      <w:r>
-        <w:t>Creating a service involves the use of both response and request messages:</w:t>
-      </w:r>
-    </w:p>
-    <w:p/>
-    <w:p>
-      <w:pPr>
-        <w:shd w:val="clear" w:color="auto" w:fill="FFFFFF"/>
-        <w:spacing w:after="0" w:line="285" w:lineRule="atLeast"/>
-        <w:jc w:val="left"/>
-        <w:rPr>
-          <w:rFonts w:ascii="Consolas" w:eastAsia="Times New Roman" w:hAnsi="Consolas" w:cs="Times New Roman"/>
-          <w:color w:val="000000"/>
-          <w:sz w:val="20"/>
-          <w:szCs w:val="21"/>
-          <w:lang w:val="en-GB" w:eastAsia="en-GB"/>
-        </w:rPr>
-      </w:pPr>
-      <w:r>
-        <w:rPr>
-          <w:rFonts w:ascii="Consolas" w:eastAsia="Times New Roman" w:hAnsi="Consolas" w:cs="Times New Roman"/>
-          <w:color w:val="000000"/>
-          <w:sz w:val="20"/>
-          <w:szCs w:val="21"/>
-          <w:lang w:val="en-GB" w:eastAsia="en-GB"/>
-        </w:rPr>
-        <w:lastRenderedPageBreak/>
-        <w:t xml:space="preserve">service </w:t>
-      </w:r>
-      <w:proofErr w:type="spellStart"/>
-      <w:r>
-        <w:rPr>
-          <w:rFonts w:ascii="Consolas" w:eastAsia="Times New Roman" w:hAnsi="Consolas" w:cs="Times New Roman"/>
-          <w:color w:val="000000"/>
-          <w:sz w:val="20"/>
-          <w:szCs w:val="21"/>
-          <w:lang w:val="en-GB" w:eastAsia="en-GB"/>
-        </w:rPr>
-        <w:t>NewService</w:t>
-      </w:r>
-      <w:proofErr w:type="spellEnd"/>
-      <w:r>
-        <w:rPr>
-          <w:rFonts w:ascii="Consolas" w:eastAsia="Times New Roman" w:hAnsi="Consolas" w:cs="Times New Roman"/>
-          <w:color w:val="000000"/>
-          <w:sz w:val="20"/>
-          <w:szCs w:val="21"/>
-          <w:lang w:val="en-GB" w:eastAsia="en-GB"/>
-        </w:rPr>
-        <w:t xml:space="preserve"> {</w:t>
-      </w:r>
-    </w:p>
-    <w:p>
-      <w:pPr>
-        <w:shd w:val="clear" w:color="auto" w:fill="FFFFFF"/>
-        <w:spacing w:after="0" w:line="285" w:lineRule="atLeast"/>
+        <w:spacing w:after="0" w:line="240" w:lineRule="auto"/>
         <w:jc w:val="left"/>
         <w:rPr>
           <w:rFonts w:ascii="Consolas" w:eastAsia="Times New Roman" w:hAnsi="Consolas" w:cs="Times New Roman"/>
@@ -1124,7 +1126,7 @@
     <w:p>
       <w:pPr>
         <w:shd w:val="clear" w:color="auto" w:fill="FFFFFF"/>
-        <w:spacing w:after="0" w:line="285" w:lineRule="atLeast"/>
+        <w:spacing w:after="0" w:line="240" w:lineRule="auto"/>
         <w:jc w:val="left"/>
         <w:rPr>
           <w:rFonts w:ascii="Consolas" w:eastAsia="Times New Roman" w:hAnsi="Consolas" w:cs="Times New Roman"/>
@@ -1142,6 +1144,7 @@
           <w:szCs w:val="21"/>
           <w:lang w:val="en-GB" w:eastAsia="en-GB"/>
         </w:rPr>
+        <w:lastRenderedPageBreak/>
         <w:t xml:space="preserve">    </w:t>
       </w:r>
       <w:proofErr w:type="spellStart"/>
@@ -1268,7 +1271,7 @@
     <w:p>
       <w:pPr>
         <w:shd w:val="clear" w:color="auto" w:fill="FFFFFF"/>
-        <w:spacing w:after="0" w:line="285" w:lineRule="atLeast"/>
+        <w:spacing w:after="0" w:line="240" w:lineRule="auto"/>
         <w:jc w:val="left"/>
         <w:rPr>
           <w:rFonts w:ascii="Consolas" w:eastAsia="Times New Roman" w:hAnsi="Consolas" w:cs="Times New Roman"/>
@@ -1409,12 +1412,6 @@
         <w:gridCol w:w="641"/>
       </w:tblGrid>
       <w:tr>
-        <w:tblPrEx>
-          <w:tblCellMar>
-            <w:top w:w="0" w:type="dxa"/>
-            <w:bottom w:w="0" w:type="dxa"/>
-          </w:tblCellMar>
-        </w:tblPrEx>
         <w:trPr>
           <w:trHeight w:val="200"/>
         </w:trPr>
@@ -1600,12 +1597,6 @@
         </w:tc>
       </w:tr>
       <w:tr>
-        <w:tblPrEx>
-          <w:tblCellMar>
-            <w:top w:w="0" w:type="dxa"/>
-            <w:bottom w:w="0" w:type="dxa"/>
-          </w:tblCellMar>
-        </w:tblPrEx>
         <w:trPr>
           <w:trHeight w:val="200"/>
         </w:trPr>
@@ -1876,7 +1867,6 @@
       </w:tr>
     </w:tbl>
     <w:p>
-      <w:bookmarkStart w:id="4" w:name="_GoBack"/>
       <w:proofErr w:type="spellStart"/>
       <w:r>
         <w:t>System.IO.FileNotFoundException</w:t>
@@ -1905,27 +1895,2601 @@
       <w:pPr>
         <w:pStyle w:val="Heading1"/>
       </w:pPr>
-      <w:bookmarkStart w:id="5" w:name="_Toc5006272"/>
-      <w:bookmarkEnd w:id="4"/>
+      <w:bookmarkStart w:id="4" w:name="_Toc5006272"/>
+    </w:p>
+    <w:p/>
+    <w:p/>
+    <w:p>
+      <w:pPr>
+        <w:pStyle w:val="Heading1"/>
+      </w:pPr>
       <w:r>
         <w:lastRenderedPageBreak/>
         <w:t>Code</w:t>
       </w:r>
+      <w:bookmarkEnd w:id="4"/>
+      <w:r>
+        <w:t xml:space="preserve"> </w:t>
+      </w:r>
+    </w:p>
+    <w:p>
+      <w:r>
+        <w:t xml:space="preserve">The first step in </w:t>
+      </w:r>
+      <w:proofErr w:type="spellStart"/>
+      <w:r>
+        <w:t>gRPC</w:t>
+      </w:r>
+      <w:proofErr w:type="spellEnd"/>
+      <w:r>
+        <w:t xml:space="preserve"> is to define a service in </w:t>
+      </w:r>
+      <w:proofErr w:type="gramStart"/>
+      <w:r>
+        <w:t>the .proto</w:t>
+      </w:r>
+      <w:proofErr w:type="gramEnd"/>
+      <w:r>
+        <w:t xml:space="preserve"> file, this service will need to be accompanied with request/reply </w:t>
+      </w:r>
+      <w:r>
+        <w:t>messages</w:t>
+      </w:r>
+      <w:r>
+        <w:t xml:space="preserve"> as well as an RPC method to specify input/output types.  There are different options for streaming</w:t>
+      </w:r>
+      <w:r>
+        <w:t>, a single client request could be sent to open a server stream, vice versa where the client streams, and bidirectional too.  T</w:t>
+      </w:r>
+      <w:r>
+        <w:t xml:space="preserve">his implementation only </w:t>
+      </w:r>
+      <w:r>
+        <w:t xml:space="preserve">needs </w:t>
+      </w:r>
+      <w:r>
+        <w:t xml:space="preserve">simple RPC as </w:t>
+      </w:r>
+      <w:r>
+        <w:t>there’s</w:t>
+      </w:r>
+      <w:r>
+        <w:t xml:space="preserve"> only need for a single client request and a server response</w:t>
+      </w:r>
+      <w:r>
+        <w:t xml:space="preserve"> when using a calculator. </w:t>
+      </w:r>
+    </w:p>
+    <w:p>
+      <w:pPr>
+        <w:autoSpaceDE w:val="0"/>
+        <w:autoSpaceDN w:val="0"/>
+        <w:adjustRightInd w:val="0"/>
+        <w:spacing w:after="0" w:line="240" w:lineRule="auto"/>
+        <w:jc w:val="left"/>
+        <w:rPr>
+          <w:rFonts w:ascii="Consolas" w:hAnsi="Consolas" w:cs="Consolas"/>
+          <w:color w:val="000000"/>
+          <w:sz w:val="18"/>
+          <w:szCs w:val="19"/>
+          <w:lang w:val="en-GB"/>
+        </w:rPr>
+      </w:pPr>
+      <w:r>
+        <w:rPr>
+          <w:rFonts w:ascii="Consolas" w:hAnsi="Consolas" w:cs="Consolas"/>
+          <w:color w:val="000000"/>
+          <w:sz w:val="18"/>
+          <w:szCs w:val="19"/>
+          <w:lang w:val="en-GB"/>
+        </w:rPr>
+        <w:t xml:space="preserve">package </w:t>
+      </w:r>
+      <w:proofErr w:type="spellStart"/>
+      <w:r>
+        <w:rPr>
+          <w:rFonts w:ascii="Consolas" w:hAnsi="Consolas" w:cs="Consolas"/>
+          <w:color w:val="000000"/>
+          <w:sz w:val="18"/>
+          <w:szCs w:val="19"/>
+          <w:lang w:val="en-GB"/>
+        </w:rPr>
+        <w:t>com.</w:t>
+      </w:r>
+      <w:proofErr w:type="gramStart"/>
+      <w:r>
+        <w:rPr>
+          <w:rFonts w:ascii="Consolas" w:hAnsi="Consolas" w:cs="Consolas"/>
+          <w:color w:val="000000"/>
+          <w:sz w:val="18"/>
+          <w:szCs w:val="19"/>
+          <w:lang w:val="en-GB"/>
+        </w:rPr>
+        <w:t>example.grpc</w:t>
+      </w:r>
+      <w:proofErr w:type="spellEnd"/>
+      <w:proofErr w:type="gramEnd"/>
+      <w:r>
+        <w:rPr>
+          <w:rFonts w:ascii="Consolas" w:hAnsi="Consolas" w:cs="Consolas"/>
+          <w:color w:val="000000"/>
+          <w:sz w:val="18"/>
+          <w:szCs w:val="19"/>
+          <w:lang w:val="en-GB"/>
+        </w:rPr>
+        <w:t>;</w:t>
+      </w:r>
+    </w:p>
+    <w:p>
+      <w:pPr>
+        <w:autoSpaceDE w:val="0"/>
+        <w:autoSpaceDN w:val="0"/>
+        <w:adjustRightInd w:val="0"/>
+        <w:spacing w:after="0" w:line="240" w:lineRule="auto"/>
+        <w:jc w:val="left"/>
+        <w:rPr>
+          <w:rFonts w:ascii="Consolas" w:hAnsi="Consolas" w:cs="Consolas"/>
+          <w:color w:val="000000"/>
+          <w:sz w:val="18"/>
+          <w:szCs w:val="19"/>
+          <w:lang w:val="en-GB"/>
+        </w:rPr>
+      </w:pPr>
+    </w:p>
+    <w:p>
+      <w:pPr>
+        <w:autoSpaceDE w:val="0"/>
+        <w:autoSpaceDN w:val="0"/>
+        <w:adjustRightInd w:val="0"/>
+        <w:spacing w:after="0" w:line="240" w:lineRule="auto"/>
+        <w:jc w:val="left"/>
+        <w:rPr>
+          <w:rFonts w:ascii="Consolas" w:hAnsi="Consolas" w:cs="Consolas"/>
+          <w:color w:val="000000"/>
+          <w:sz w:val="18"/>
+          <w:szCs w:val="19"/>
+          <w:lang w:val="en-GB"/>
+        </w:rPr>
+      </w:pPr>
+      <w:r>
+        <w:rPr>
+          <w:rFonts w:ascii="Consolas" w:hAnsi="Consolas" w:cs="Consolas"/>
+          <w:color w:val="000000"/>
+          <w:sz w:val="18"/>
+          <w:szCs w:val="19"/>
+          <w:lang w:val="en-GB"/>
+        </w:rPr>
+        <w:t>message SquareRequest {</w:t>
+      </w:r>
+    </w:p>
+    <w:p>
+      <w:pPr>
+        <w:autoSpaceDE w:val="0"/>
+        <w:autoSpaceDN w:val="0"/>
+        <w:adjustRightInd w:val="0"/>
+        <w:spacing w:after="0" w:line="240" w:lineRule="auto"/>
+        <w:jc w:val="left"/>
+        <w:rPr>
+          <w:rFonts w:ascii="Consolas" w:hAnsi="Consolas" w:cs="Consolas"/>
+          <w:color w:val="000000"/>
+          <w:sz w:val="18"/>
+          <w:szCs w:val="19"/>
+          <w:lang w:val="en-GB"/>
+        </w:rPr>
+      </w:pPr>
+      <w:r>
+        <w:rPr>
+          <w:rFonts w:ascii="Consolas" w:hAnsi="Consolas" w:cs="Consolas"/>
+          <w:color w:val="000000"/>
+          <w:sz w:val="18"/>
+          <w:szCs w:val="19"/>
+          <w:lang w:val="en-GB"/>
+        </w:rPr>
+        <w:t xml:space="preserve">  float </w:t>
+      </w:r>
+      <w:proofErr w:type="spellStart"/>
+      <w:r>
+        <w:rPr>
+          <w:rFonts w:ascii="Consolas" w:hAnsi="Consolas" w:cs="Consolas"/>
+          <w:color w:val="000000"/>
+          <w:sz w:val="18"/>
+          <w:szCs w:val="19"/>
+          <w:lang w:val="en-GB"/>
+        </w:rPr>
+        <w:t>inval</w:t>
+      </w:r>
+      <w:proofErr w:type="spellEnd"/>
+      <w:r>
+        <w:rPr>
+          <w:rFonts w:ascii="Consolas" w:hAnsi="Consolas" w:cs="Consolas"/>
+          <w:color w:val="000000"/>
+          <w:sz w:val="18"/>
+          <w:szCs w:val="19"/>
+          <w:lang w:val="en-GB"/>
+        </w:rPr>
+        <w:t xml:space="preserve"> = 1;</w:t>
+      </w:r>
+    </w:p>
+    <w:p>
+      <w:pPr>
+        <w:autoSpaceDE w:val="0"/>
+        <w:autoSpaceDN w:val="0"/>
+        <w:adjustRightInd w:val="0"/>
+        <w:spacing w:after="0" w:line="240" w:lineRule="auto"/>
+        <w:jc w:val="left"/>
+        <w:rPr>
+          <w:rFonts w:ascii="Consolas" w:hAnsi="Consolas" w:cs="Consolas"/>
+          <w:color w:val="000000"/>
+          <w:sz w:val="18"/>
+          <w:szCs w:val="19"/>
+          <w:lang w:val="en-GB"/>
+        </w:rPr>
+      </w:pPr>
+      <w:r>
+        <w:rPr>
+          <w:rFonts w:ascii="Consolas" w:hAnsi="Consolas" w:cs="Consolas"/>
+          <w:color w:val="000000"/>
+          <w:sz w:val="18"/>
+          <w:szCs w:val="19"/>
+          <w:lang w:val="en-GB"/>
+        </w:rPr>
+        <w:t>}</w:t>
+      </w:r>
+    </w:p>
+    <w:p>
+      <w:pPr>
+        <w:autoSpaceDE w:val="0"/>
+        <w:autoSpaceDN w:val="0"/>
+        <w:adjustRightInd w:val="0"/>
+        <w:spacing w:after="0" w:line="240" w:lineRule="auto"/>
+        <w:jc w:val="left"/>
+        <w:rPr>
+          <w:rFonts w:ascii="Consolas" w:hAnsi="Consolas" w:cs="Consolas"/>
+          <w:color w:val="000000"/>
+          <w:sz w:val="18"/>
+          <w:szCs w:val="19"/>
+          <w:lang w:val="en-GB"/>
+        </w:rPr>
+      </w:pPr>
+    </w:p>
+    <w:p>
+      <w:pPr>
+        <w:autoSpaceDE w:val="0"/>
+        <w:autoSpaceDN w:val="0"/>
+        <w:adjustRightInd w:val="0"/>
+        <w:spacing w:after="0" w:line="240" w:lineRule="auto"/>
+        <w:jc w:val="left"/>
+        <w:rPr>
+          <w:rFonts w:ascii="Consolas" w:hAnsi="Consolas" w:cs="Consolas"/>
+          <w:color w:val="000000"/>
+          <w:sz w:val="18"/>
+          <w:szCs w:val="19"/>
+          <w:lang w:val="en-GB"/>
+        </w:rPr>
+      </w:pPr>
+      <w:r>
+        <w:rPr>
+          <w:rFonts w:ascii="Consolas" w:hAnsi="Consolas" w:cs="Consolas"/>
+          <w:color w:val="000000"/>
+          <w:sz w:val="18"/>
+          <w:szCs w:val="19"/>
+          <w:lang w:val="en-GB"/>
+        </w:rPr>
+        <w:t>message SquareReply {</w:t>
+      </w:r>
+    </w:p>
+    <w:p>
+      <w:pPr>
+        <w:autoSpaceDE w:val="0"/>
+        <w:autoSpaceDN w:val="0"/>
+        <w:adjustRightInd w:val="0"/>
+        <w:spacing w:after="0" w:line="240" w:lineRule="auto"/>
+        <w:jc w:val="left"/>
+        <w:rPr>
+          <w:rFonts w:ascii="Consolas" w:hAnsi="Consolas" w:cs="Consolas"/>
+          <w:color w:val="000000"/>
+          <w:sz w:val="18"/>
+          <w:szCs w:val="19"/>
+          <w:lang w:val="en-GB"/>
+        </w:rPr>
+      </w:pPr>
+      <w:r>
+        <w:rPr>
+          <w:rFonts w:ascii="Consolas" w:hAnsi="Consolas" w:cs="Consolas"/>
+          <w:color w:val="000000"/>
+          <w:sz w:val="18"/>
+          <w:szCs w:val="19"/>
+          <w:lang w:val="en-GB"/>
+        </w:rPr>
+        <w:t xml:space="preserve">  float </w:t>
+      </w:r>
+      <w:proofErr w:type="spellStart"/>
+      <w:r>
+        <w:rPr>
+          <w:rFonts w:ascii="Consolas" w:hAnsi="Consolas" w:cs="Consolas"/>
+          <w:color w:val="000000"/>
+          <w:sz w:val="18"/>
+          <w:szCs w:val="19"/>
+          <w:lang w:val="en-GB"/>
+        </w:rPr>
+        <w:t>outval</w:t>
+      </w:r>
+      <w:proofErr w:type="spellEnd"/>
+      <w:r>
+        <w:rPr>
+          <w:rFonts w:ascii="Consolas" w:hAnsi="Consolas" w:cs="Consolas"/>
+          <w:color w:val="000000"/>
+          <w:sz w:val="18"/>
+          <w:szCs w:val="19"/>
+          <w:lang w:val="en-GB"/>
+        </w:rPr>
+        <w:t xml:space="preserve"> = 1;</w:t>
+      </w:r>
+    </w:p>
+    <w:p>
+      <w:pPr>
+        <w:autoSpaceDE w:val="0"/>
+        <w:autoSpaceDN w:val="0"/>
+        <w:adjustRightInd w:val="0"/>
+        <w:spacing w:after="0" w:line="240" w:lineRule="auto"/>
+        <w:jc w:val="left"/>
+        <w:rPr>
+          <w:rFonts w:ascii="Consolas" w:hAnsi="Consolas" w:cs="Consolas"/>
+          <w:color w:val="000000"/>
+          <w:sz w:val="18"/>
+          <w:szCs w:val="19"/>
+          <w:lang w:val="en-GB"/>
+        </w:rPr>
+      </w:pPr>
+      <w:r>
+        <w:rPr>
+          <w:rFonts w:ascii="Consolas" w:hAnsi="Consolas" w:cs="Consolas"/>
+          <w:color w:val="000000"/>
+          <w:sz w:val="18"/>
+          <w:szCs w:val="19"/>
+          <w:lang w:val="en-GB"/>
+        </w:rPr>
+        <w:t>}</w:t>
+      </w:r>
+    </w:p>
+    <w:p>
+      <w:pPr>
+        <w:autoSpaceDE w:val="0"/>
+        <w:autoSpaceDN w:val="0"/>
+        <w:adjustRightInd w:val="0"/>
+        <w:spacing w:after="0" w:line="240" w:lineRule="auto"/>
+        <w:jc w:val="left"/>
+        <w:rPr>
+          <w:rFonts w:ascii="Consolas" w:hAnsi="Consolas" w:cs="Consolas"/>
+          <w:color w:val="000000"/>
+          <w:sz w:val="18"/>
+          <w:szCs w:val="19"/>
+          <w:lang w:val="en-GB"/>
+        </w:rPr>
+      </w:pPr>
+    </w:p>
+    <w:p>
+      <w:pPr>
+        <w:autoSpaceDE w:val="0"/>
+        <w:autoSpaceDN w:val="0"/>
+        <w:adjustRightInd w:val="0"/>
+        <w:spacing w:after="0" w:line="240" w:lineRule="auto"/>
+        <w:jc w:val="left"/>
+        <w:rPr>
+          <w:rFonts w:ascii="Consolas" w:hAnsi="Consolas" w:cs="Consolas"/>
+          <w:color w:val="000000"/>
+          <w:sz w:val="18"/>
+          <w:szCs w:val="19"/>
+          <w:lang w:val="en-GB"/>
+        </w:rPr>
+      </w:pPr>
+      <w:r>
+        <w:rPr>
+          <w:rFonts w:ascii="Consolas" w:hAnsi="Consolas" w:cs="Consolas"/>
+          <w:color w:val="000000"/>
+          <w:sz w:val="18"/>
+          <w:szCs w:val="19"/>
+          <w:lang w:val="en-GB"/>
+        </w:rPr>
+        <w:t>service SquareService {</w:t>
+      </w:r>
+    </w:p>
+    <w:p>
+      <w:pPr>
+        <w:autoSpaceDE w:val="0"/>
+        <w:autoSpaceDN w:val="0"/>
+        <w:adjustRightInd w:val="0"/>
+        <w:spacing w:after="0" w:line="240" w:lineRule="auto"/>
+        <w:jc w:val="left"/>
+        <w:rPr>
+          <w:rFonts w:ascii="Consolas" w:hAnsi="Consolas" w:cs="Consolas"/>
+          <w:color w:val="000000"/>
+          <w:sz w:val="18"/>
+          <w:szCs w:val="19"/>
+          <w:lang w:val="en-GB"/>
+        </w:rPr>
+      </w:pPr>
+      <w:r>
+        <w:rPr>
+          <w:rFonts w:ascii="Consolas" w:hAnsi="Consolas" w:cs="Consolas"/>
+          <w:color w:val="000000"/>
+          <w:sz w:val="18"/>
+          <w:szCs w:val="19"/>
+          <w:lang w:val="en-GB"/>
+        </w:rPr>
+        <w:t xml:space="preserve">  </w:t>
+      </w:r>
+      <w:proofErr w:type="spellStart"/>
+      <w:r>
+        <w:rPr>
+          <w:rFonts w:ascii="Consolas" w:hAnsi="Consolas" w:cs="Consolas"/>
+          <w:color w:val="000000"/>
+          <w:sz w:val="18"/>
+          <w:szCs w:val="19"/>
+          <w:lang w:val="en-GB"/>
+        </w:rPr>
+        <w:t>rpc</w:t>
+      </w:r>
+      <w:proofErr w:type="spellEnd"/>
+      <w:r>
+        <w:rPr>
+          <w:rFonts w:ascii="Consolas" w:hAnsi="Consolas" w:cs="Consolas"/>
+          <w:color w:val="000000"/>
+          <w:sz w:val="18"/>
+          <w:szCs w:val="19"/>
+          <w:lang w:val="en-GB"/>
+        </w:rPr>
+        <w:t xml:space="preserve"> RetSquare (SquareRequest) returns (SquareReply) {}</w:t>
+      </w:r>
+    </w:p>
+    <w:p>
+      <w:pPr>
+        <w:rPr>
+          <w:rFonts w:ascii="Consolas" w:hAnsi="Consolas" w:cs="Consolas"/>
+          <w:color w:val="000000"/>
+          <w:sz w:val="18"/>
+          <w:szCs w:val="19"/>
+          <w:lang w:val="en-GB"/>
+        </w:rPr>
+      </w:pPr>
+      <w:r>
+        <w:rPr>
+          <w:rFonts w:ascii="Consolas" w:hAnsi="Consolas" w:cs="Consolas"/>
+          <w:color w:val="000000"/>
+          <w:sz w:val="18"/>
+          <w:szCs w:val="19"/>
+          <w:lang w:val="en-GB"/>
+        </w:rPr>
+        <w:t>}</w:t>
+      </w:r>
+    </w:p>
+    <w:p>
+      <w:pPr>
+        <w:rPr>
+          <w:lang w:val="en-GB"/>
+        </w:rPr>
+      </w:pPr>
+      <w:r>
+        <w:rPr>
+          <w:lang w:val="en-GB"/>
+        </w:rPr>
+        <w:t xml:space="preserve">To generate the server and client interface, the proto file must be compiled using </w:t>
+      </w:r>
+      <w:proofErr w:type="spellStart"/>
+      <w:r>
+        <w:rPr>
+          <w:lang w:val="en-GB"/>
+        </w:rPr>
+        <w:t>protoc</w:t>
+      </w:r>
+      <w:proofErr w:type="spellEnd"/>
+      <w:r>
+        <w:rPr>
+          <w:lang w:val="en-GB"/>
+        </w:rPr>
+        <w:t xml:space="preserve">.  </w:t>
+      </w:r>
+      <w:r>
+        <w:rPr>
+          <w:lang w:val="en-GB"/>
+        </w:rPr>
+        <w:t xml:space="preserve">The proto code above is added to project in VS 2017, the </w:t>
+      </w:r>
+      <w:r>
+        <w:rPr>
+          <w:lang w:val="en-GB"/>
+        </w:rPr>
+        <w:t xml:space="preserve">NuGet </w:t>
+      </w:r>
+      <w:r>
+        <w:rPr>
+          <w:lang w:val="en-GB"/>
+        </w:rPr>
+        <w:t>dependencies are added (</w:t>
+      </w:r>
+      <w:proofErr w:type="spellStart"/>
+      <w:proofErr w:type="gramStart"/>
+      <w:r>
+        <w:rPr>
+          <w:lang w:val="en-GB"/>
+        </w:rPr>
+        <w:t>Grpc</w:t>
+      </w:r>
+      <w:proofErr w:type="spellEnd"/>
+      <w:r>
+        <w:rPr>
+          <w:lang w:val="en-GB"/>
+        </w:rPr>
+        <w:t xml:space="preserve"> ,</w:t>
+      </w:r>
+      <w:proofErr w:type="gramEnd"/>
+      <w:r>
+        <w:rPr>
+          <w:lang w:val="en-GB"/>
+        </w:rPr>
+        <w:t xml:space="preserve"> </w:t>
+      </w:r>
+      <w:proofErr w:type="spellStart"/>
+      <w:r>
+        <w:rPr>
+          <w:lang w:val="en-GB"/>
+        </w:rPr>
+        <w:t>Grpc.Tools</w:t>
+      </w:r>
+      <w:proofErr w:type="spellEnd"/>
+      <w:r>
+        <w:rPr>
+          <w:lang w:val="en-GB"/>
+        </w:rPr>
+        <w:t xml:space="preserve">, </w:t>
+      </w:r>
+      <w:proofErr w:type="spellStart"/>
+      <w:r>
+        <w:rPr>
+          <w:lang w:val="en-GB"/>
+        </w:rPr>
+        <w:t>ProtoBuf</w:t>
+      </w:r>
+      <w:proofErr w:type="spellEnd"/>
+      <w:r>
+        <w:rPr>
+          <w:lang w:val="en-GB"/>
+        </w:rPr>
+        <w:t xml:space="preserve">) </w:t>
+      </w:r>
+      <w:r>
+        <w:rPr>
+          <w:lang w:val="en-GB"/>
+        </w:rPr>
+        <w:t>and the code below is added to the .</w:t>
+      </w:r>
+      <w:proofErr w:type="spellStart"/>
+      <w:r>
+        <w:rPr>
+          <w:lang w:val="en-GB"/>
+        </w:rPr>
+        <w:t>csproj</w:t>
+      </w:r>
+      <w:proofErr w:type="spellEnd"/>
+      <w:r>
+        <w:rPr>
+          <w:lang w:val="en-GB"/>
+        </w:rPr>
+        <w:t xml:space="preserve"> file.</w:t>
+      </w:r>
+    </w:p>
+    <w:p>
+      <w:pPr>
+        <w:shd w:val="clear" w:color="auto" w:fill="FFFFFF"/>
+        <w:spacing w:after="0" w:line="240" w:lineRule="auto"/>
+        <w:jc w:val="left"/>
+        <w:rPr>
+          <w:rFonts w:ascii="Consolas" w:eastAsia="Times New Roman" w:hAnsi="Consolas" w:cs="Times New Roman"/>
+          <w:color w:val="000000"/>
+          <w:sz w:val="18"/>
+          <w:szCs w:val="21"/>
+          <w:lang w:val="en-GB" w:eastAsia="en-GB"/>
+        </w:rPr>
+      </w:pPr>
+      <w:r>
+        <w:rPr>
+          <w:rFonts w:ascii="Consolas" w:eastAsia="Times New Roman" w:hAnsi="Consolas" w:cs="Times New Roman"/>
+          <w:color w:val="000000"/>
+          <w:sz w:val="18"/>
+          <w:szCs w:val="21"/>
+          <w:lang w:val="en-GB" w:eastAsia="en-GB"/>
+        </w:rPr>
+        <w:t xml:space="preserve">  </w:t>
+      </w:r>
+      <w:r>
+        <w:rPr>
+          <w:rFonts w:ascii="Consolas" w:eastAsia="Times New Roman" w:hAnsi="Consolas" w:cs="Times New Roman"/>
+          <w:color w:val="800000"/>
+          <w:sz w:val="18"/>
+          <w:szCs w:val="21"/>
+          <w:lang w:val="en-GB" w:eastAsia="en-GB"/>
+        </w:rPr>
+        <w:t>&lt;</w:t>
+      </w:r>
+      <w:proofErr w:type="spellStart"/>
+      <w:r>
+        <w:rPr>
+          <w:rFonts w:ascii="Consolas" w:eastAsia="Times New Roman" w:hAnsi="Consolas" w:cs="Times New Roman"/>
+          <w:color w:val="800000"/>
+          <w:sz w:val="18"/>
+          <w:szCs w:val="21"/>
+          <w:lang w:val="en-GB" w:eastAsia="en-GB"/>
+        </w:rPr>
+        <w:t>Protobuf</w:t>
+      </w:r>
+      <w:proofErr w:type="spellEnd"/>
+      <w:r>
+        <w:rPr>
+          <w:rFonts w:ascii="Consolas" w:eastAsia="Times New Roman" w:hAnsi="Consolas" w:cs="Times New Roman"/>
+          <w:color w:val="000000"/>
+          <w:sz w:val="18"/>
+          <w:szCs w:val="21"/>
+          <w:lang w:val="en-GB" w:eastAsia="en-GB"/>
+        </w:rPr>
+        <w:t xml:space="preserve"> </w:t>
+      </w:r>
+      <w:r>
+        <w:rPr>
+          <w:rFonts w:ascii="Consolas" w:eastAsia="Times New Roman" w:hAnsi="Consolas" w:cs="Times New Roman"/>
+          <w:color w:val="FF0000"/>
+          <w:sz w:val="18"/>
+          <w:szCs w:val="21"/>
+          <w:lang w:val="en-GB" w:eastAsia="en-GB"/>
+        </w:rPr>
+        <w:t>Include</w:t>
+      </w:r>
+      <w:r>
+        <w:rPr>
+          <w:rFonts w:ascii="Consolas" w:eastAsia="Times New Roman" w:hAnsi="Consolas" w:cs="Times New Roman"/>
+          <w:color w:val="000000"/>
+          <w:sz w:val="18"/>
+          <w:szCs w:val="21"/>
+          <w:lang w:val="en-GB" w:eastAsia="en-GB"/>
+        </w:rPr>
+        <w:t>=</w:t>
+      </w:r>
+      <w:r>
+        <w:rPr>
+          <w:rFonts w:ascii="Consolas" w:eastAsia="Times New Roman" w:hAnsi="Consolas" w:cs="Times New Roman"/>
+          <w:color w:val="0000FF"/>
+          <w:sz w:val="18"/>
+          <w:szCs w:val="21"/>
+          <w:lang w:val="en-GB" w:eastAsia="en-GB"/>
+        </w:rPr>
+        <w:t>"</w:t>
+      </w:r>
+      <w:proofErr w:type="spellStart"/>
+      <w:proofErr w:type="gramStart"/>
+      <w:r>
+        <w:rPr>
+          <w:rFonts w:ascii="Consolas" w:eastAsia="Times New Roman" w:hAnsi="Consolas" w:cs="Times New Roman"/>
+          <w:color w:val="0000FF"/>
+          <w:sz w:val="18"/>
+          <w:szCs w:val="21"/>
+          <w:lang w:val="en-GB" w:eastAsia="en-GB"/>
+        </w:rPr>
+        <w:t>square.proto</w:t>
+      </w:r>
+      <w:proofErr w:type="spellEnd"/>
+      <w:proofErr w:type="gramEnd"/>
+      <w:r>
+        <w:rPr>
+          <w:rFonts w:ascii="Consolas" w:eastAsia="Times New Roman" w:hAnsi="Consolas" w:cs="Times New Roman"/>
+          <w:color w:val="0000FF"/>
+          <w:sz w:val="18"/>
+          <w:szCs w:val="21"/>
+          <w:lang w:val="en-GB" w:eastAsia="en-GB"/>
+        </w:rPr>
+        <w:t>"</w:t>
+      </w:r>
+      <w:r>
+        <w:rPr>
+          <w:rFonts w:ascii="Consolas" w:eastAsia="Times New Roman" w:hAnsi="Consolas" w:cs="Times New Roman"/>
+          <w:color w:val="000000"/>
+          <w:sz w:val="18"/>
+          <w:szCs w:val="21"/>
+          <w:lang w:val="en-GB" w:eastAsia="en-GB"/>
+        </w:rPr>
+        <w:t xml:space="preserve"> </w:t>
+      </w:r>
+      <w:r>
+        <w:rPr>
+          <w:rFonts w:ascii="Consolas" w:eastAsia="Times New Roman" w:hAnsi="Consolas" w:cs="Times New Roman"/>
+          <w:color w:val="800000"/>
+          <w:sz w:val="18"/>
+          <w:szCs w:val="21"/>
+          <w:lang w:val="en-GB" w:eastAsia="en-GB"/>
+        </w:rPr>
+        <w:t>/&gt;</w:t>
+      </w:r>
+    </w:p>
+    <w:p>
+      <w:pPr>
+        <w:shd w:val="clear" w:color="auto" w:fill="FFFFFF"/>
+        <w:spacing w:after="0" w:line="240" w:lineRule="auto"/>
+        <w:jc w:val="left"/>
+        <w:rPr>
+          <w:rFonts w:ascii="Consolas" w:eastAsia="Times New Roman" w:hAnsi="Consolas" w:cs="Times New Roman"/>
+          <w:color w:val="800000"/>
+          <w:sz w:val="18"/>
+          <w:szCs w:val="21"/>
+          <w:lang w:val="en-GB" w:eastAsia="en-GB"/>
+        </w:rPr>
+      </w:pPr>
+      <w:r>
+        <w:rPr>
+          <w:rFonts w:ascii="Consolas" w:eastAsia="Times New Roman" w:hAnsi="Consolas" w:cs="Times New Roman"/>
+          <w:color w:val="800000"/>
+          <w:sz w:val="18"/>
+          <w:szCs w:val="21"/>
+          <w:lang w:val="en-GB" w:eastAsia="en-GB"/>
+        </w:rPr>
+        <w:t>&lt;/</w:t>
+      </w:r>
+      <w:proofErr w:type="spellStart"/>
+      <w:r>
+        <w:rPr>
+          <w:rFonts w:ascii="Consolas" w:eastAsia="Times New Roman" w:hAnsi="Consolas" w:cs="Times New Roman"/>
+          <w:color w:val="800000"/>
+          <w:sz w:val="18"/>
+          <w:szCs w:val="21"/>
+          <w:lang w:val="en-GB" w:eastAsia="en-GB"/>
+        </w:rPr>
+        <w:t>ItemGroup</w:t>
+      </w:r>
+      <w:proofErr w:type="spellEnd"/>
+      <w:r>
+        <w:rPr>
+          <w:rFonts w:ascii="Consolas" w:eastAsia="Times New Roman" w:hAnsi="Consolas" w:cs="Times New Roman"/>
+          <w:color w:val="800000"/>
+          <w:sz w:val="18"/>
+          <w:szCs w:val="21"/>
+          <w:lang w:val="en-GB" w:eastAsia="en-GB"/>
+        </w:rPr>
+        <w:t>&gt;</w:t>
+      </w:r>
+    </w:p>
+    <w:p>
+      <w:pPr>
+        <w:shd w:val="clear" w:color="auto" w:fill="FFFFFF"/>
+        <w:spacing w:after="0" w:line="240" w:lineRule="auto"/>
+        <w:jc w:val="left"/>
+        <w:rPr>
+          <w:rFonts w:ascii="Consolas" w:eastAsia="Times New Roman" w:hAnsi="Consolas" w:cs="Times New Roman"/>
+          <w:color w:val="000000"/>
+          <w:sz w:val="20"/>
+          <w:szCs w:val="21"/>
+          <w:lang w:val="en-GB" w:eastAsia="en-GB"/>
+        </w:rPr>
+      </w:pPr>
+    </w:p>
+    <w:p>
+      <w:pPr>
+        <w:rPr>
+          <w:lang w:val="en-GB"/>
+        </w:rPr>
+      </w:pPr>
+      <w:r>
+        <w:rPr>
+          <w:lang w:val="en-GB"/>
+        </w:rPr>
+        <w:t>The default Class1.cs is deleted and the project is built.  T</w:t>
+      </w:r>
+      <w:r>
+        <w:rPr>
+          <w:lang w:val="en-GB"/>
+        </w:rPr>
+        <w:t xml:space="preserve">wo </w:t>
+      </w:r>
+      <w:r>
+        <w:rPr>
+          <w:lang w:val="en-GB"/>
+        </w:rPr>
+        <w:t xml:space="preserve">files are generated and found in the </w:t>
+      </w:r>
+      <w:r>
+        <w:rPr>
+          <w:i/>
+          <w:lang w:val="en-GB"/>
+        </w:rPr>
+        <w:t>/</w:t>
+      </w:r>
+      <w:proofErr w:type="spellStart"/>
+      <w:r>
+        <w:rPr>
+          <w:i/>
+          <w:lang w:val="en-GB"/>
+        </w:rPr>
+        <w:t>obj</w:t>
+      </w:r>
+      <w:proofErr w:type="spellEnd"/>
+      <w:r>
+        <w:rPr>
+          <w:i/>
+          <w:lang w:val="en-GB"/>
+        </w:rPr>
+        <w:t>/Debug</w:t>
+      </w:r>
+      <w:r>
+        <w:rPr>
+          <w:lang w:val="en-GB"/>
+        </w:rPr>
+        <w:t xml:space="preserve"> directory, the first is </w:t>
+      </w:r>
+      <w:proofErr w:type="spellStart"/>
+      <w:r>
+        <w:rPr>
+          <w:i/>
+          <w:lang w:val="en-GB"/>
+        </w:rPr>
+        <w:t>Sq</w:t>
+      </w:r>
+      <w:r>
+        <w:rPr>
+          <w:i/>
+          <w:lang w:val="en-GB"/>
+        </w:rPr>
+        <w:t>ua</w:t>
+      </w:r>
+      <w:r>
+        <w:rPr>
+          <w:i/>
+          <w:lang w:val="en-GB"/>
+        </w:rPr>
+        <w:t>re.cs</w:t>
+      </w:r>
+      <w:proofErr w:type="spellEnd"/>
+      <w:r>
+        <w:rPr>
+          <w:lang w:val="en-GB"/>
+        </w:rPr>
+        <w:t xml:space="preserve"> which </w:t>
+      </w:r>
+      <w:r>
+        <w:rPr>
+          <w:lang w:val="en-GB"/>
+        </w:rPr>
+        <w:t>has all necessary protocol buffer code satisfy the reply and request types</w:t>
+      </w:r>
+      <w:r>
+        <w:rPr>
+          <w:lang w:val="en-GB"/>
+        </w:rPr>
+        <w:t xml:space="preserve">, second is the </w:t>
+      </w:r>
+      <w:proofErr w:type="spellStart"/>
+      <w:r>
+        <w:rPr>
+          <w:i/>
+          <w:lang w:val="en-GB"/>
+        </w:rPr>
+        <w:t>SquareGrpc.cs</w:t>
+      </w:r>
+      <w:proofErr w:type="spellEnd"/>
+      <w:r>
+        <w:rPr>
+          <w:lang w:val="en-GB"/>
+        </w:rPr>
+        <w:t xml:space="preserve">, this file acts </w:t>
+      </w:r>
+      <w:r>
+        <w:rPr>
+          <w:lang w:val="en-GB"/>
+        </w:rPr>
+        <w:t>like</w:t>
+      </w:r>
+      <w:r>
+        <w:rPr>
+          <w:lang w:val="en-GB"/>
+        </w:rPr>
+        <w:t xml:space="preserve"> a stub for both client and server </w:t>
+      </w:r>
+      <w:r>
+        <w:rPr>
+          <w:lang w:val="en-GB"/>
+        </w:rPr>
+        <w:t xml:space="preserve">and has the </w:t>
+      </w:r>
+      <w:r>
+        <w:rPr>
+          <w:lang w:val="en-GB"/>
+        </w:rPr>
+        <w:t xml:space="preserve">necessary </w:t>
+      </w:r>
+      <w:r>
+        <w:rPr>
+          <w:lang w:val="en-GB"/>
+        </w:rPr>
+        <w:t>classes</w:t>
+      </w:r>
+      <w:r>
+        <w:rPr>
+          <w:lang w:val="en-GB"/>
+        </w:rPr>
+        <w:t>.</w:t>
+      </w:r>
+      <w:r>
+        <w:rPr>
+          <w:lang w:val="en-GB"/>
+        </w:rPr>
+        <w:t xml:space="preserve">  When this project is built its output is a DLL which is used by </w:t>
+      </w:r>
+      <w:r>
+        <w:rPr>
+          <w:lang w:val="en-GB"/>
+        </w:rPr>
+        <w:t xml:space="preserve">both </w:t>
+      </w:r>
+      <w:bookmarkStart w:id="5" w:name="_GoBack"/>
       <w:bookmarkEnd w:id="5"/>
       <w:r>
+        <w:rPr>
+          <w:lang w:val="en-GB"/>
+        </w:rPr>
+        <w:t>client and server.</w:t>
+      </w:r>
+    </w:p>
+    <w:p>
+      <w:pPr>
+        <w:pStyle w:val="Heading2"/>
+      </w:pPr>
+    </w:p>
+    <w:p>
+      <w:pPr>
+        <w:pStyle w:val="Heading2"/>
+      </w:pPr>
+    </w:p>
+    <w:p/>
+    <w:p/>
+    <w:p>
+      <w:pPr>
+        <w:pStyle w:val="Heading2"/>
+      </w:pPr>
+      <w:r>
+        <w:lastRenderedPageBreak/>
+        <w:t xml:space="preserve">Server </w:t>
+      </w:r>
+    </w:p>
+    <w:p>
+      <w:r>
+        <w:t>A console application project is added to the MyProto solution above using .NET 4.5</w:t>
+      </w:r>
+      <w:r>
+        <w:t xml:space="preserve">, all previous NuGet packages are added along with a reference to the </w:t>
+      </w:r>
+      <w:r>
+        <w:rPr>
+          <w:i/>
+        </w:rPr>
+        <w:t>MyProto.dll</w:t>
+      </w:r>
+      <w:r>
+        <w:rPr>
+          <w:i/>
+        </w:rPr>
+        <w:t xml:space="preserve">. </w:t>
+      </w:r>
+      <w:r>
         <w:t xml:space="preserve"> </w:t>
       </w:r>
-    </w:p>
-    <w:p>
+      <w:r>
+        <w:t>The package made in the proto file is the namespace referenced in both the server and client, this gives access to the necessary methods to create the server.</w:t>
+      </w:r>
+    </w:p>
+    <w:p>
+      <w:pPr>
+        <w:shd w:val="clear" w:color="auto" w:fill="FFFFFF"/>
+        <w:spacing w:after="0" w:line="240" w:lineRule="auto"/>
+        <w:jc w:val="left"/>
+        <w:rPr>
+          <w:rFonts w:ascii="Consolas" w:eastAsia="Times New Roman" w:hAnsi="Consolas" w:cs="Times New Roman"/>
+          <w:color w:val="0000FF"/>
+          <w:sz w:val="20"/>
+          <w:szCs w:val="21"/>
+          <w:lang w:val="en-GB" w:eastAsia="en-GB"/>
+        </w:rPr>
+      </w:pPr>
+      <w:r>
+        <w:rPr>
+          <w:rFonts w:ascii="Consolas" w:hAnsi="Consolas" w:cs="Consolas"/>
+          <w:color w:val="0000FF"/>
+          <w:sz w:val="18"/>
+          <w:szCs w:val="19"/>
+          <w:lang w:val="en-GB"/>
+        </w:rPr>
+        <w:t>using</w:t>
+      </w:r>
+      <w:r>
+        <w:rPr>
+          <w:rFonts w:ascii="Consolas" w:hAnsi="Consolas" w:cs="Consolas"/>
+          <w:color w:val="000000"/>
+          <w:sz w:val="18"/>
+          <w:szCs w:val="19"/>
+          <w:lang w:val="en-GB"/>
+        </w:rPr>
+        <w:t xml:space="preserve"> </w:t>
+      </w:r>
+      <w:proofErr w:type="spellStart"/>
+      <w:proofErr w:type="gramStart"/>
+      <w:r>
+        <w:rPr>
+          <w:rFonts w:ascii="Consolas" w:hAnsi="Consolas" w:cs="Consolas"/>
+          <w:color w:val="000000"/>
+          <w:sz w:val="18"/>
+          <w:szCs w:val="19"/>
+          <w:lang w:val="en-GB"/>
+        </w:rPr>
+        <w:t>Com.Example.Grpc</w:t>
+      </w:r>
+      <w:proofErr w:type="spellEnd"/>
+      <w:proofErr w:type="gramEnd"/>
+      <w:r>
+        <w:rPr>
+          <w:rFonts w:ascii="Consolas" w:hAnsi="Consolas" w:cs="Consolas"/>
+          <w:color w:val="000000"/>
+          <w:sz w:val="18"/>
+          <w:szCs w:val="19"/>
+          <w:lang w:val="en-GB"/>
+        </w:rPr>
+        <w:t>;</w:t>
+      </w:r>
+    </w:p>
+    <w:p>
+      <w:pPr>
+        <w:shd w:val="clear" w:color="auto" w:fill="FFFFFF"/>
+        <w:spacing w:after="0" w:line="240" w:lineRule="auto"/>
+        <w:jc w:val="left"/>
+        <w:rPr>
+          <w:rFonts w:ascii="Consolas" w:eastAsia="Times New Roman" w:hAnsi="Consolas" w:cs="Times New Roman"/>
+          <w:color w:val="000000"/>
+          <w:sz w:val="18"/>
+          <w:szCs w:val="21"/>
+          <w:lang w:val="en-GB" w:eastAsia="en-GB"/>
+        </w:rPr>
+      </w:pPr>
+      <w:r>
+        <w:rPr>
+          <w:rFonts w:ascii="Consolas" w:eastAsia="Times New Roman" w:hAnsi="Consolas" w:cs="Times New Roman"/>
+          <w:color w:val="0000FF"/>
+          <w:sz w:val="18"/>
+          <w:szCs w:val="21"/>
+          <w:lang w:val="en-GB" w:eastAsia="en-GB"/>
+        </w:rPr>
+        <w:t>public</w:t>
+      </w:r>
+      <w:r>
+        <w:rPr>
+          <w:rFonts w:ascii="Consolas" w:eastAsia="Times New Roman" w:hAnsi="Consolas" w:cs="Times New Roman"/>
+          <w:color w:val="000000"/>
+          <w:sz w:val="18"/>
+          <w:szCs w:val="21"/>
+          <w:lang w:val="en-GB" w:eastAsia="en-GB"/>
+        </w:rPr>
+        <w:t xml:space="preserve"> </w:t>
+      </w:r>
+      <w:r>
+        <w:rPr>
+          <w:rFonts w:ascii="Consolas" w:eastAsia="Times New Roman" w:hAnsi="Consolas" w:cs="Times New Roman"/>
+          <w:color w:val="0000FF"/>
+          <w:sz w:val="18"/>
+          <w:szCs w:val="21"/>
+          <w:lang w:val="en-GB" w:eastAsia="en-GB"/>
+        </w:rPr>
+        <w:t>class</w:t>
+      </w:r>
+      <w:r>
+        <w:rPr>
+          <w:rFonts w:ascii="Consolas" w:eastAsia="Times New Roman" w:hAnsi="Consolas" w:cs="Times New Roman"/>
+          <w:color w:val="000000"/>
+          <w:sz w:val="18"/>
+          <w:szCs w:val="21"/>
+          <w:lang w:val="en-GB" w:eastAsia="en-GB"/>
+        </w:rPr>
+        <w:t xml:space="preserve"> </w:t>
+      </w:r>
+      <w:proofErr w:type="spellStart"/>
+      <w:r>
+        <w:rPr>
+          <w:rFonts w:ascii="Consolas" w:eastAsia="Times New Roman" w:hAnsi="Consolas" w:cs="Times New Roman"/>
+          <w:color w:val="000000"/>
+          <w:sz w:val="18"/>
+          <w:szCs w:val="21"/>
+          <w:lang w:val="en-GB" w:eastAsia="en-GB"/>
+        </w:rPr>
+        <w:t>ServerProgram</w:t>
+      </w:r>
+      <w:proofErr w:type="spellEnd"/>
+    </w:p>
+    <w:p>
+      <w:pPr>
+        <w:shd w:val="clear" w:color="auto" w:fill="FFFFFF"/>
+        <w:spacing w:after="0" w:line="240" w:lineRule="auto"/>
+        <w:jc w:val="left"/>
+        <w:rPr>
+          <w:rFonts w:ascii="Consolas" w:eastAsia="Times New Roman" w:hAnsi="Consolas" w:cs="Times New Roman"/>
+          <w:color w:val="000000"/>
+          <w:sz w:val="18"/>
+          <w:szCs w:val="21"/>
+          <w:lang w:val="en-GB" w:eastAsia="en-GB"/>
+        </w:rPr>
+      </w:pPr>
+      <w:r>
+        <w:rPr>
+          <w:rFonts w:ascii="Consolas" w:eastAsia="Times New Roman" w:hAnsi="Consolas" w:cs="Times New Roman"/>
+          <w:color w:val="000000"/>
+          <w:sz w:val="18"/>
+          <w:szCs w:val="21"/>
+          <w:lang w:val="en-GB" w:eastAsia="en-GB"/>
+        </w:rPr>
+        <w:t>{</w:t>
+      </w:r>
+    </w:p>
+    <w:p>
+      <w:pPr>
+        <w:shd w:val="clear" w:color="auto" w:fill="FFFFFF"/>
+        <w:spacing w:after="0" w:line="240" w:lineRule="auto"/>
+        <w:jc w:val="left"/>
+        <w:rPr>
+          <w:rFonts w:ascii="Consolas" w:eastAsia="Times New Roman" w:hAnsi="Consolas" w:cs="Times New Roman"/>
+          <w:color w:val="000000"/>
+          <w:sz w:val="18"/>
+          <w:szCs w:val="21"/>
+          <w:lang w:val="en-GB" w:eastAsia="en-GB"/>
+        </w:rPr>
+      </w:pPr>
+      <w:r>
+        <w:rPr>
+          <w:rFonts w:ascii="Consolas" w:eastAsia="Times New Roman" w:hAnsi="Consolas" w:cs="Times New Roman"/>
+          <w:color w:val="000000"/>
+          <w:sz w:val="18"/>
+          <w:szCs w:val="21"/>
+          <w:lang w:val="en-GB" w:eastAsia="en-GB"/>
+        </w:rPr>
+        <w:t xml:space="preserve">    </w:t>
+      </w:r>
+      <w:proofErr w:type="spellStart"/>
+      <w:r>
+        <w:rPr>
+          <w:rFonts w:ascii="Consolas" w:eastAsia="Times New Roman" w:hAnsi="Consolas" w:cs="Times New Roman"/>
+          <w:color w:val="0000FF"/>
+          <w:sz w:val="18"/>
+          <w:szCs w:val="21"/>
+          <w:lang w:val="en-GB" w:eastAsia="en-GB"/>
+        </w:rPr>
+        <w:t>const</w:t>
+      </w:r>
+      <w:proofErr w:type="spellEnd"/>
+      <w:r>
+        <w:rPr>
+          <w:rFonts w:ascii="Consolas" w:eastAsia="Times New Roman" w:hAnsi="Consolas" w:cs="Times New Roman"/>
+          <w:color w:val="000000"/>
+          <w:sz w:val="18"/>
+          <w:szCs w:val="21"/>
+          <w:lang w:val="en-GB" w:eastAsia="en-GB"/>
+        </w:rPr>
+        <w:t xml:space="preserve"> </w:t>
+      </w:r>
+      <w:r>
+        <w:rPr>
+          <w:rFonts w:ascii="Consolas" w:eastAsia="Times New Roman" w:hAnsi="Consolas" w:cs="Times New Roman"/>
+          <w:color w:val="0000FF"/>
+          <w:sz w:val="18"/>
+          <w:szCs w:val="21"/>
+          <w:lang w:val="en-GB" w:eastAsia="en-GB"/>
+        </w:rPr>
+        <w:t>string</w:t>
+      </w:r>
+      <w:r>
+        <w:rPr>
+          <w:rFonts w:ascii="Consolas" w:eastAsia="Times New Roman" w:hAnsi="Consolas" w:cs="Times New Roman"/>
+          <w:color w:val="000000"/>
+          <w:sz w:val="18"/>
+          <w:szCs w:val="21"/>
+          <w:lang w:val="en-GB" w:eastAsia="en-GB"/>
+        </w:rPr>
+        <w:t xml:space="preserve"> Host = </w:t>
+      </w:r>
+      <w:r>
+        <w:rPr>
+          <w:rFonts w:ascii="Consolas" w:eastAsia="Times New Roman" w:hAnsi="Consolas" w:cs="Times New Roman"/>
+          <w:color w:val="A31515"/>
+          <w:sz w:val="18"/>
+          <w:szCs w:val="21"/>
+          <w:lang w:val="en-GB" w:eastAsia="en-GB"/>
+        </w:rPr>
+        <w:t>"localhost"</w:t>
+      </w:r>
+      <w:r>
+        <w:rPr>
+          <w:rFonts w:ascii="Consolas" w:eastAsia="Times New Roman" w:hAnsi="Consolas" w:cs="Times New Roman"/>
+          <w:color w:val="000000"/>
+          <w:sz w:val="18"/>
+          <w:szCs w:val="21"/>
+          <w:lang w:val="en-GB" w:eastAsia="en-GB"/>
+        </w:rPr>
+        <w:t>;</w:t>
+      </w:r>
+    </w:p>
+    <w:p>
+      <w:pPr>
+        <w:shd w:val="clear" w:color="auto" w:fill="FFFFFF"/>
+        <w:spacing w:after="0" w:line="240" w:lineRule="auto"/>
+        <w:jc w:val="left"/>
+        <w:rPr>
+          <w:rFonts w:ascii="Consolas" w:eastAsia="Times New Roman" w:hAnsi="Consolas" w:cs="Times New Roman"/>
+          <w:color w:val="000000"/>
+          <w:sz w:val="18"/>
+          <w:szCs w:val="21"/>
+          <w:lang w:val="en-GB" w:eastAsia="en-GB"/>
+        </w:rPr>
+      </w:pPr>
+      <w:r>
+        <w:rPr>
+          <w:rFonts w:ascii="Consolas" w:eastAsia="Times New Roman" w:hAnsi="Consolas" w:cs="Times New Roman"/>
+          <w:color w:val="000000"/>
+          <w:sz w:val="18"/>
+          <w:szCs w:val="21"/>
+          <w:lang w:val="en-GB" w:eastAsia="en-GB"/>
+        </w:rPr>
+        <w:t xml:space="preserve">    </w:t>
+      </w:r>
+      <w:proofErr w:type="spellStart"/>
+      <w:r>
+        <w:rPr>
+          <w:rFonts w:ascii="Consolas" w:eastAsia="Times New Roman" w:hAnsi="Consolas" w:cs="Times New Roman"/>
+          <w:color w:val="0000FF"/>
+          <w:sz w:val="18"/>
+          <w:szCs w:val="21"/>
+          <w:lang w:val="en-GB" w:eastAsia="en-GB"/>
+        </w:rPr>
+        <w:t>const</w:t>
+      </w:r>
+      <w:proofErr w:type="spellEnd"/>
+      <w:r>
+        <w:rPr>
+          <w:rFonts w:ascii="Consolas" w:eastAsia="Times New Roman" w:hAnsi="Consolas" w:cs="Times New Roman"/>
+          <w:color w:val="000000"/>
+          <w:sz w:val="18"/>
+          <w:szCs w:val="21"/>
+          <w:lang w:val="en-GB" w:eastAsia="en-GB"/>
+        </w:rPr>
+        <w:t xml:space="preserve"> </w:t>
+      </w:r>
+      <w:r>
+        <w:rPr>
+          <w:rFonts w:ascii="Consolas" w:eastAsia="Times New Roman" w:hAnsi="Consolas" w:cs="Times New Roman"/>
+          <w:color w:val="0000FF"/>
+          <w:sz w:val="18"/>
+          <w:szCs w:val="21"/>
+          <w:lang w:val="en-GB" w:eastAsia="en-GB"/>
+        </w:rPr>
+        <w:t>int</w:t>
+      </w:r>
+      <w:r>
+        <w:rPr>
+          <w:rFonts w:ascii="Consolas" w:eastAsia="Times New Roman" w:hAnsi="Consolas" w:cs="Times New Roman"/>
+          <w:color w:val="000000"/>
+          <w:sz w:val="18"/>
+          <w:szCs w:val="21"/>
+          <w:lang w:val="en-GB" w:eastAsia="en-GB"/>
+        </w:rPr>
+        <w:t xml:space="preserve"> Port = </w:t>
+      </w:r>
+      <w:r>
+        <w:rPr>
+          <w:rFonts w:ascii="Consolas" w:eastAsia="Times New Roman" w:hAnsi="Consolas" w:cs="Times New Roman"/>
+          <w:color w:val="09885A"/>
+          <w:sz w:val="18"/>
+          <w:szCs w:val="21"/>
+          <w:lang w:val="en-GB" w:eastAsia="en-GB"/>
+        </w:rPr>
+        <w:t>50051</w:t>
+      </w:r>
+      <w:r>
+        <w:rPr>
+          <w:rFonts w:ascii="Consolas" w:eastAsia="Times New Roman" w:hAnsi="Consolas" w:cs="Times New Roman"/>
+          <w:color w:val="000000"/>
+          <w:sz w:val="18"/>
+          <w:szCs w:val="21"/>
+          <w:lang w:val="en-GB" w:eastAsia="en-GB"/>
+        </w:rPr>
+        <w:t>;</w:t>
+      </w:r>
+    </w:p>
+    <w:p>
+      <w:pPr>
+        <w:shd w:val="clear" w:color="auto" w:fill="FFFFFF"/>
+        <w:spacing w:after="0" w:line="240" w:lineRule="auto"/>
+        <w:jc w:val="left"/>
+        <w:rPr>
+          <w:rFonts w:ascii="Consolas" w:eastAsia="Times New Roman" w:hAnsi="Consolas" w:cs="Times New Roman"/>
+          <w:color w:val="000000"/>
+          <w:sz w:val="18"/>
+          <w:szCs w:val="21"/>
+          <w:lang w:val="en-GB" w:eastAsia="en-GB"/>
+        </w:rPr>
+      </w:pPr>
+    </w:p>
+    <w:p>
+      <w:r>
+        <w:rPr>
+          <w:lang w:val="en-GB" w:eastAsia="en-GB"/>
+        </w:rPr>
+        <w:t>The port and IP are specified above and used below in the server configuration.</w:t>
+      </w:r>
+    </w:p>
+    <w:p>
+      <w:pPr>
+        <w:shd w:val="clear" w:color="auto" w:fill="FFFFFF"/>
+        <w:spacing w:after="0" w:line="240" w:lineRule="auto"/>
+        <w:jc w:val="left"/>
+        <w:rPr>
+          <w:rFonts w:ascii="Consolas" w:eastAsia="Times New Roman" w:hAnsi="Consolas" w:cs="Times New Roman"/>
+          <w:color w:val="000000"/>
+          <w:sz w:val="18"/>
+          <w:szCs w:val="21"/>
+          <w:lang w:val="en-GB" w:eastAsia="en-GB"/>
+        </w:rPr>
+      </w:pPr>
+      <w:r>
+        <w:rPr>
+          <w:rFonts w:ascii="Consolas" w:eastAsia="Times New Roman" w:hAnsi="Consolas" w:cs="Times New Roman"/>
+          <w:color w:val="0000FF"/>
+          <w:sz w:val="18"/>
+          <w:szCs w:val="21"/>
+          <w:lang w:val="en-GB" w:eastAsia="en-GB"/>
+        </w:rPr>
+        <w:t>var</w:t>
+      </w:r>
+      <w:r>
+        <w:rPr>
+          <w:rFonts w:ascii="Consolas" w:eastAsia="Times New Roman" w:hAnsi="Consolas" w:cs="Times New Roman"/>
+          <w:color w:val="000000"/>
+          <w:sz w:val="18"/>
+          <w:szCs w:val="21"/>
+          <w:lang w:val="en-GB" w:eastAsia="en-GB"/>
+        </w:rPr>
+        <w:t xml:space="preserve"> server = </w:t>
+      </w:r>
+      <w:r>
+        <w:rPr>
+          <w:rFonts w:ascii="Consolas" w:eastAsia="Times New Roman" w:hAnsi="Consolas" w:cs="Times New Roman"/>
+          <w:color w:val="0000FF"/>
+          <w:sz w:val="18"/>
+          <w:szCs w:val="21"/>
+          <w:lang w:val="en-GB" w:eastAsia="en-GB"/>
+        </w:rPr>
+        <w:t>new</w:t>
+      </w:r>
+      <w:r>
+        <w:rPr>
+          <w:rFonts w:ascii="Consolas" w:eastAsia="Times New Roman" w:hAnsi="Consolas" w:cs="Times New Roman"/>
+          <w:color w:val="000000"/>
+          <w:sz w:val="18"/>
+          <w:szCs w:val="21"/>
+          <w:lang w:val="en-GB" w:eastAsia="en-GB"/>
+        </w:rPr>
+        <w:t xml:space="preserve"> </w:t>
+      </w:r>
+      <w:r>
+        <w:rPr>
+          <w:rFonts w:ascii="Consolas" w:eastAsia="Times New Roman" w:hAnsi="Consolas" w:cs="Times New Roman"/>
+          <w:color w:val="0000FF"/>
+          <w:sz w:val="18"/>
+          <w:szCs w:val="21"/>
+          <w:lang w:val="en-GB" w:eastAsia="en-GB"/>
+        </w:rPr>
+        <w:t>Server</w:t>
+      </w:r>
+      <w:r>
+        <w:rPr>
+          <w:rFonts w:ascii="Consolas" w:eastAsia="Times New Roman" w:hAnsi="Consolas" w:cs="Times New Roman"/>
+          <w:color w:val="000000"/>
+          <w:sz w:val="18"/>
+          <w:szCs w:val="21"/>
+          <w:lang w:val="en-GB" w:eastAsia="en-GB"/>
+        </w:rPr>
+        <w:t xml:space="preserve"> {               </w:t>
+      </w:r>
+    </w:p>
+    <w:p>
+      <w:pPr>
+        <w:shd w:val="clear" w:color="auto" w:fill="FFFFFF"/>
+        <w:spacing w:after="0" w:line="240" w:lineRule="auto"/>
+        <w:jc w:val="left"/>
+        <w:rPr>
+          <w:rFonts w:ascii="Consolas" w:eastAsia="Times New Roman" w:hAnsi="Consolas" w:cs="Times New Roman"/>
+          <w:color w:val="000000"/>
+          <w:sz w:val="18"/>
+          <w:szCs w:val="21"/>
+          <w:lang w:val="en-GB" w:eastAsia="en-GB"/>
+        </w:rPr>
+      </w:pPr>
+      <w:r>
+        <w:rPr>
+          <w:rFonts w:ascii="Consolas" w:eastAsia="Times New Roman" w:hAnsi="Consolas" w:cs="Times New Roman"/>
+          <w:color w:val="000000"/>
+          <w:sz w:val="18"/>
+          <w:szCs w:val="21"/>
+          <w:lang w:val="en-GB" w:eastAsia="en-GB"/>
+        </w:rPr>
+        <w:t xml:space="preserve">    Services = { </w:t>
+      </w:r>
+    </w:p>
+    <w:p>
+      <w:pPr>
+        <w:shd w:val="clear" w:color="auto" w:fill="FFFFFF"/>
+        <w:spacing w:after="0" w:line="240" w:lineRule="auto"/>
+        <w:jc w:val="left"/>
+        <w:rPr>
+          <w:rFonts w:ascii="Consolas" w:eastAsia="Times New Roman" w:hAnsi="Consolas" w:cs="Times New Roman"/>
+          <w:color w:val="000000"/>
+          <w:sz w:val="18"/>
+          <w:szCs w:val="21"/>
+          <w:lang w:val="en-GB" w:eastAsia="en-GB"/>
+        </w:rPr>
+      </w:pPr>
+      <w:r>
+        <w:rPr>
+          <w:rFonts w:ascii="Consolas" w:eastAsia="Times New Roman" w:hAnsi="Consolas" w:cs="Times New Roman"/>
+          <w:color w:val="000000"/>
+          <w:sz w:val="18"/>
+          <w:szCs w:val="21"/>
+          <w:lang w:val="en-GB" w:eastAsia="en-GB"/>
+        </w:rPr>
+        <w:t xml:space="preserve">        </w:t>
+      </w:r>
+      <w:proofErr w:type="spellStart"/>
+      <w:r>
+        <w:rPr>
+          <w:rFonts w:ascii="Consolas" w:eastAsia="Times New Roman" w:hAnsi="Consolas" w:cs="Times New Roman"/>
+          <w:color w:val="000000"/>
+          <w:sz w:val="18"/>
+          <w:szCs w:val="21"/>
+          <w:lang w:val="en-GB" w:eastAsia="en-GB"/>
+        </w:rPr>
+        <w:t>SquareService.BindService</w:t>
+      </w:r>
+      <w:proofErr w:type="spellEnd"/>
+      <w:r>
+        <w:rPr>
+          <w:rFonts w:ascii="Consolas" w:eastAsia="Times New Roman" w:hAnsi="Consolas" w:cs="Times New Roman"/>
+          <w:color w:val="000000"/>
+          <w:sz w:val="18"/>
+          <w:szCs w:val="21"/>
+          <w:lang w:val="en-GB" w:eastAsia="en-GB"/>
+        </w:rPr>
+        <w:t>(</w:t>
+      </w:r>
+      <w:r>
+        <w:rPr>
+          <w:rFonts w:ascii="Consolas" w:eastAsia="Times New Roman" w:hAnsi="Consolas" w:cs="Times New Roman"/>
+          <w:color w:val="0000FF"/>
+          <w:sz w:val="18"/>
+          <w:szCs w:val="21"/>
+          <w:lang w:val="en-GB" w:eastAsia="en-GB"/>
+        </w:rPr>
+        <w:t>new</w:t>
+      </w:r>
+      <w:r>
+        <w:rPr>
+          <w:rFonts w:ascii="Consolas" w:eastAsia="Times New Roman" w:hAnsi="Consolas" w:cs="Times New Roman"/>
+          <w:color w:val="000000"/>
+          <w:sz w:val="18"/>
+          <w:szCs w:val="21"/>
+          <w:lang w:val="en-GB" w:eastAsia="en-GB"/>
+        </w:rPr>
+        <w:t xml:space="preserve"> </w:t>
+      </w:r>
+      <w:proofErr w:type="gramStart"/>
+      <w:r>
+        <w:rPr>
+          <w:rFonts w:ascii="Consolas" w:eastAsia="Times New Roman" w:hAnsi="Consolas" w:cs="Times New Roman"/>
+          <w:color w:val="0000FF"/>
+          <w:sz w:val="18"/>
+          <w:szCs w:val="21"/>
+          <w:lang w:val="en-GB" w:eastAsia="en-GB"/>
+        </w:rPr>
+        <w:t>SquaredServiceImpl</w:t>
+      </w:r>
+      <w:r>
+        <w:rPr>
+          <w:rFonts w:ascii="Consolas" w:eastAsia="Times New Roman" w:hAnsi="Consolas" w:cs="Times New Roman"/>
+          <w:color w:val="000000"/>
+          <w:sz w:val="18"/>
+          <w:szCs w:val="21"/>
+          <w:lang w:val="en-GB" w:eastAsia="en-GB"/>
+        </w:rPr>
+        <w:t>(</w:t>
+      </w:r>
+      <w:proofErr w:type="gramEnd"/>
+      <w:r>
+        <w:rPr>
+          <w:rFonts w:ascii="Consolas" w:eastAsia="Times New Roman" w:hAnsi="Consolas" w:cs="Times New Roman"/>
+          <w:color w:val="000000"/>
+          <w:sz w:val="18"/>
+          <w:szCs w:val="21"/>
+          <w:lang w:val="en-GB" w:eastAsia="en-GB"/>
+        </w:rPr>
+        <w:t xml:space="preserve">)) </w:t>
+      </w:r>
+    </w:p>
+    <w:p>
+      <w:pPr>
+        <w:shd w:val="clear" w:color="auto" w:fill="FFFFFF"/>
+        <w:spacing w:after="0" w:line="240" w:lineRule="auto"/>
+        <w:jc w:val="left"/>
+        <w:rPr>
+          <w:rFonts w:ascii="Consolas" w:eastAsia="Times New Roman" w:hAnsi="Consolas" w:cs="Times New Roman"/>
+          <w:color w:val="000000"/>
+          <w:sz w:val="18"/>
+          <w:szCs w:val="21"/>
+          <w:lang w:val="en-GB" w:eastAsia="en-GB"/>
+        </w:rPr>
+      </w:pPr>
+      <w:r>
+        <w:rPr>
+          <w:rFonts w:ascii="Consolas" w:eastAsia="Times New Roman" w:hAnsi="Consolas" w:cs="Times New Roman"/>
+          <w:color w:val="000000"/>
+          <w:sz w:val="18"/>
+          <w:szCs w:val="21"/>
+          <w:lang w:val="en-GB" w:eastAsia="en-GB"/>
+        </w:rPr>
+        <w:t xml:space="preserve">    },</w:t>
+      </w:r>
+    </w:p>
+    <w:p>
+      <w:pPr>
+        <w:shd w:val="clear" w:color="auto" w:fill="FFFFFF"/>
+        <w:spacing w:after="0" w:line="240" w:lineRule="auto"/>
+        <w:jc w:val="left"/>
+        <w:rPr>
+          <w:rFonts w:ascii="Consolas" w:eastAsia="Times New Roman" w:hAnsi="Consolas" w:cs="Times New Roman"/>
+          <w:color w:val="000000"/>
+          <w:sz w:val="18"/>
+          <w:szCs w:val="21"/>
+          <w:lang w:val="en-GB" w:eastAsia="en-GB"/>
+        </w:rPr>
+      </w:pPr>
+      <w:r>
+        <w:rPr>
+          <w:rFonts w:ascii="Consolas" w:eastAsia="Times New Roman" w:hAnsi="Consolas" w:cs="Times New Roman"/>
+          <w:color w:val="000000"/>
+          <w:sz w:val="18"/>
+          <w:szCs w:val="21"/>
+          <w:lang w:val="en-GB" w:eastAsia="en-GB"/>
+        </w:rPr>
+        <w:t xml:space="preserve">    Ports = { </w:t>
+      </w:r>
+    </w:p>
+    <w:p>
+      <w:pPr>
+        <w:shd w:val="clear" w:color="auto" w:fill="FFFFFF"/>
+        <w:spacing w:after="0" w:line="240" w:lineRule="auto"/>
+        <w:jc w:val="left"/>
+        <w:rPr>
+          <w:rFonts w:ascii="Consolas" w:eastAsia="Times New Roman" w:hAnsi="Consolas" w:cs="Times New Roman"/>
+          <w:color w:val="000000"/>
+          <w:sz w:val="18"/>
+          <w:szCs w:val="21"/>
+          <w:lang w:val="en-GB" w:eastAsia="en-GB"/>
+        </w:rPr>
+      </w:pPr>
+      <w:r>
+        <w:rPr>
+          <w:rFonts w:ascii="Consolas" w:eastAsia="Times New Roman" w:hAnsi="Consolas" w:cs="Times New Roman"/>
+          <w:color w:val="000000"/>
+          <w:sz w:val="18"/>
+          <w:szCs w:val="21"/>
+          <w:lang w:val="en-GB" w:eastAsia="en-GB"/>
+        </w:rPr>
+        <w:t xml:space="preserve">        </w:t>
+      </w:r>
+      <w:r>
+        <w:rPr>
+          <w:rFonts w:ascii="Consolas" w:eastAsia="Times New Roman" w:hAnsi="Consolas" w:cs="Times New Roman"/>
+          <w:color w:val="0000FF"/>
+          <w:sz w:val="18"/>
+          <w:szCs w:val="21"/>
+          <w:lang w:val="en-GB" w:eastAsia="en-GB"/>
+        </w:rPr>
+        <w:t>new</w:t>
+      </w:r>
+      <w:r>
+        <w:rPr>
+          <w:rFonts w:ascii="Consolas" w:eastAsia="Times New Roman" w:hAnsi="Consolas" w:cs="Times New Roman"/>
+          <w:color w:val="000000"/>
+          <w:sz w:val="18"/>
+          <w:szCs w:val="21"/>
+          <w:lang w:val="en-GB" w:eastAsia="en-GB"/>
+        </w:rPr>
+        <w:t xml:space="preserve"> </w:t>
+      </w:r>
+      <w:proofErr w:type="spellStart"/>
+      <w:proofErr w:type="gramStart"/>
+      <w:r>
+        <w:rPr>
+          <w:rFonts w:ascii="Consolas" w:eastAsia="Times New Roman" w:hAnsi="Consolas" w:cs="Times New Roman"/>
+          <w:color w:val="0000FF"/>
+          <w:sz w:val="18"/>
+          <w:szCs w:val="21"/>
+          <w:lang w:val="en-GB" w:eastAsia="en-GB"/>
+        </w:rPr>
+        <w:t>ServerPort</w:t>
+      </w:r>
+      <w:proofErr w:type="spellEnd"/>
+      <w:r>
+        <w:rPr>
+          <w:rFonts w:ascii="Consolas" w:eastAsia="Times New Roman" w:hAnsi="Consolas" w:cs="Times New Roman"/>
+          <w:color w:val="000000"/>
+          <w:sz w:val="18"/>
+          <w:szCs w:val="21"/>
+          <w:lang w:val="en-GB" w:eastAsia="en-GB"/>
+        </w:rPr>
+        <w:t>(</w:t>
+      </w:r>
+      <w:proofErr w:type="gramEnd"/>
+      <w:r>
+        <w:rPr>
+          <w:rFonts w:ascii="Consolas" w:eastAsia="Times New Roman" w:hAnsi="Consolas" w:cs="Times New Roman"/>
+          <w:color w:val="000000"/>
+          <w:sz w:val="18"/>
+          <w:szCs w:val="21"/>
+          <w:lang w:val="en-GB" w:eastAsia="en-GB"/>
+        </w:rPr>
+        <w:t xml:space="preserve">Host, Port, </w:t>
+      </w:r>
+      <w:proofErr w:type="spellStart"/>
+      <w:r>
+        <w:rPr>
+          <w:rFonts w:ascii="Consolas" w:eastAsia="Times New Roman" w:hAnsi="Consolas" w:cs="Times New Roman"/>
+          <w:color w:val="000000"/>
+          <w:sz w:val="18"/>
+          <w:szCs w:val="21"/>
+          <w:lang w:val="en-GB" w:eastAsia="en-GB"/>
+        </w:rPr>
+        <w:t>ServerCredentials.Insecure</w:t>
+      </w:r>
+      <w:proofErr w:type="spellEnd"/>
+      <w:r>
+        <w:rPr>
+          <w:rFonts w:ascii="Consolas" w:eastAsia="Times New Roman" w:hAnsi="Consolas" w:cs="Times New Roman"/>
+          <w:color w:val="000000"/>
+          <w:sz w:val="18"/>
+          <w:szCs w:val="21"/>
+          <w:lang w:val="en-GB" w:eastAsia="en-GB"/>
+        </w:rPr>
+        <w:t xml:space="preserve">) </w:t>
+      </w:r>
+    </w:p>
+    <w:p>
+      <w:pPr>
+        <w:shd w:val="clear" w:color="auto" w:fill="FFFFFF"/>
+        <w:spacing w:after="0" w:line="240" w:lineRule="auto"/>
+        <w:jc w:val="left"/>
+        <w:rPr>
+          <w:rFonts w:ascii="Consolas" w:eastAsia="Times New Roman" w:hAnsi="Consolas" w:cs="Times New Roman"/>
+          <w:color w:val="000000"/>
+          <w:sz w:val="18"/>
+          <w:szCs w:val="21"/>
+          <w:lang w:val="en-GB" w:eastAsia="en-GB"/>
+        </w:rPr>
+      </w:pPr>
+      <w:r>
+        <w:rPr>
+          <w:rFonts w:ascii="Consolas" w:eastAsia="Times New Roman" w:hAnsi="Consolas" w:cs="Times New Roman"/>
+          <w:color w:val="000000"/>
+          <w:sz w:val="18"/>
+          <w:szCs w:val="21"/>
+          <w:lang w:val="en-GB" w:eastAsia="en-GB"/>
+        </w:rPr>
+        <w:t xml:space="preserve">    }</w:t>
+      </w:r>
+    </w:p>
+    <w:p>
+      <w:pPr>
+        <w:shd w:val="clear" w:color="auto" w:fill="FFFFFF"/>
+        <w:spacing w:after="0" w:line="240" w:lineRule="auto"/>
+        <w:jc w:val="left"/>
+        <w:rPr>
+          <w:rFonts w:ascii="Consolas" w:eastAsia="Times New Roman" w:hAnsi="Consolas" w:cs="Times New Roman"/>
+          <w:color w:val="000000"/>
+          <w:sz w:val="18"/>
+          <w:szCs w:val="21"/>
+          <w:lang w:val="en-GB" w:eastAsia="en-GB"/>
+        </w:rPr>
+      </w:pPr>
+      <w:r>
+        <w:rPr>
+          <w:rFonts w:ascii="Consolas" w:eastAsia="Times New Roman" w:hAnsi="Consolas" w:cs="Times New Roman"/>
+          <w:color w:val="000000"/>
+          <w:sz w:val="18"/>
+          <w:szCs w:val="21"/>
+          <w:lang w:val="en-GB" w:eastAsia="en-GB"/>
+        </w:rPr>
+        <w:t>};</w:t>
+      </w:r>
+    </w:p>
+    <w:p>
+      <w:pPr>
+        <w:shd w:val="clear" w:color="auto" w:fill="FFFFFF"/>
+        <w:spacing w:after="0" w:line="240" w:lineRule="auto"/>
+        <w:jc w:val="left"/>
+        <w:rPr>
+          <w:rFonts w:ascii="Consolas" w:eastAsia="Times New Roman" w:hAnsi="Consolas" w:cs="Times New Roman"/>
+          <w:color w:val="000000"/>
+          <w:sz w:val="18"/>
+          <w:szCs w:val="21"/>
+          <w:lang w:val="en-GB" w:eastAsia="en-GB"/>
+        </w:rPr>
+      </w:pPr>
+    </w:p>
+    <w:p>
+      <w:pPr>
+        <w:rPr>
+          <w:lang w:val="en-GB" w:eastAsia="en-GB"/>
+        </w:rPr>
+      </w:pPr>
+      <w:r>
+        <w:rPr>
+          <w:lang w:val="en-GB" w:eastAsia="en-GB"/>
+        </w:rPr>
+        <w:t xml:space="preserve">In </w:t>
+      </w:r>
+      <w:r>
+        <w:rPr>
+          <w:i/>
+          <w:lang w:val="en-GB" w:eastAsia="en-GB"/>
+        </w:rPr>
+        <w:t>ServerProgram.cs</w:t>
+      </w:r>
+      <w:r>
+        <w:rPr>
+          <w:i/>
+          <w:lang w:val="en-GB" w:eastAsia="en-GB"/>
+        </w:rPr>
+        <w:t xml:space="preserve"> </w:t>
+      </w:r>
+      <w:r>
+        <w:rPr>
+          <w:lang w:val="en-GB" w:eastAsia="en-GB"/>
+        </w:rPr>
+        <w:t>above</w:t>
+      </w:r>
+      <w:r>
+        <w:rPr>
+          <w:lang w:val="en-GB" w:eastAsia="en-GB"/>
+        </w:rPr>
+        <w:t>, t</w:t>
+      </w:r>
+      <w:r>
+        <w:rPr>
+          <w:lang w:val="en-GB" w:eastAsia="en-GB"/>
+        </w:rPr>
+        <w:t xml:space="preserve">he </w:t>
+      </w:r>
+      <w:r>
+        <w:rPr>
+          <w:i/>
+          <w:lang w:val="en-GB" w:eastAsia="en-GB"/>
+        </w:rPr>
+        <w:t>BindService</w:t>
+      </w:r>
+      <w:r>
+        <w:rPr>
+          <w:lang w:val="en-GB" w:eastAsia="en-GB"/>
+        </w:rPr>
+        <w:t xml:space="preserve"> method is used to link the server to the implementation file </w:t>
+      </w:r>
+      <w:r>
+        <w:rPr>
+          <w:i/>
+          <w:lang w:val="en-GB" w:eastAsia="en-GB"/>
+        </w:rPr>
+        <w:t>Sq</w:t>
+      </w:r>
+      <w:r>
+        <w:rPr>
+          <w:i/>
+          <w:lang w:val="en-GB" w:eastAsia="en-GB"/>
+        </w:rPr>
+        <w:t>ua</w:t>
+      </w:r>
+      <w:r>
+        <w:rPr>
+          <w:i/>
+          <w:lang w:val="en-GB" w:eastAsia="en-GB"/>
+        </w:rPr>
+        <w:t>redServiceImpl</w:t>
+      </w:r>
+      <w:r>
+        <w:rPr>
+          <w:lang w:val="en-GB" w:eastAsia="en-GB"/>
+        </w:rPr>
+        <w:t>, the reply and request methods declared in the stub file a</w:t>
+      </w:r>
+      <w:r>
+        <w:rPr>
+          <w:lang w:val="en-GB" w:eastAsia="en-GB"/>
+        </w:rPr>
+        <w:t xml:space="preserve">nd added as a method to the </w:t>
+      </w:r>
+      <w:r>
+        <w:rPr>
+          <w:i/>
+          <w:lang w:val="en-GB" w:eastAsia="en-GB"/>
+        </w:rPr>
+        <w:t>ServerServiceDefinition</w:t>
+      </w:r>
+      <w:r>
+        <w:rPr>
+          <w:lang w:val="en-GB" w:eastAsia="en-GB"/>
+        </w:rPr>
+        <w:t xml:space="preserve"> using </w:t>
+      </w:r>
+      <w:r>
+        <w:rPr>
+          <w:i/>
+          <w:lang w:val="en-GB" w:eastAsia="en-GB"/>
+        </w:rPr>
+        <w:t>AddMethod</w:t>
+      </w:r>
+      <w:r>
+        <w:rPr>
+          <w:lang w:val="en-GB" w:eastAsia="en-GB"/>
+        </w:rPr>
+        <w:t xml:space="preserve"> which takes the proto method and the CS method </w:t>
+      </w:r>
+      <w:r>
+        <w:rPr>
+          <w:lang w:val="en-GB" w:eastAsia="en-GB"/>
+        </w:rPr>
+        <w:t xml:space="preserve">to create an immutable </w:t>
+      </w:r>
+      <w:r>
+        <w:rPr>
+          <w:lang w:val="en-GB" w:eastAsia="en-GB"/>
+        </w:rPr>
+        <w:t>(</w:t>
+      </w:r>
+      <w:r>
+        <w:rPr>
+          <w:lang w:val="en-GB" w:eastAsia="en-GB"/>
+        </w:rPr>
+        <w:t>structure</w:t>
+      </w:r>
+      <w:r>
+        <w:rPr>
+          <w:lang w:val="en-GB" w:eastAsia="en-GB"/>
+        </w:rPr>
+        <w:t xml:space="preserve"> cannot change) </w:t>
+      </w:r>
+      <w:r>
+        <w:rPr>
+          <w:lang w:val="en-GB" w:eastAsia="en-GB"/>
+        </w:rPr>
+        <w:t>server definition.</w:t>
+      </w:r>
+      <w:r>
+        <w:rPr>
+          <w:lang w:val="en-GB" w:eastAsia="en-GB"/>
+        </w:rPr>
+        <w:t xml:space="preserve">  The </w:t>
+      </w:r>
+      <w:r>
+        <w:rPr>
+          <w:lang w:val="en-GB" w:eastAsia="en-GB"/>
+        </w:rPr>
+        <w:t xml:space="preserve">new </w:t>
+      </w:r>
+      <w:proofErr w:type="spellStart"/>
+      <w:r>
+        <w:rPr>
+          <w:i/>
+          <w:lang w:val="en-GB" w:eastAsia="en-GB"/>
+        </w:rPr>
+        <w:t>ServerPort</w:t>
+      </w:r>
+      <w:proofErr w:type="spellEnd"/>
+      <w:r>
+        <w:rPr>
+          <w:lang w:val="en-GB" w:eastAsia="en-GB"/>
+        </w:rPr>
+        <w:t xml:space="preserve"> object takes the previously declared host and port numbers </w:t>
+      </w:r>
+      <w:r>
+        <w:rPr>
+          <w:lang w:val="en-GB" w:eastAsia="en-GB"/>
+        </w:rPr>
+        <w:t>and adds security (none in this case).</w:t>
+      </w:r>
+    </w:p>
+    <w:p>
+      <w:pPr>
+        <w:autoSpaceDE w:val="0"/>
+        <w:autoSpaceDN w:val="0"/>
+        <w:adjustRightInd w:val="0"/>
+        <w:spacing w:after="0" w:line="240" w:lineRule="auto"/>
+        <w:jc w:val="left"/>
+        <w:rPr>
+          <w:rFonts w:ascii="Consolas" w:hAnsi="Consolas" w:cs="Consolas"/>
+          <w:color w:val="000000"/>
+          <w:sz w:val="18"/>
+          <w:szCs w:val="19"/>
+          <w:lang w:val="en-GB"/>
+        </w:rPr>
+      </w:pPr>
+      <w:r>
+        <w:rPr>
+          <w:rFonts w:ascii="Consolas" w:hAnsi="Consolas" w:cs="Consolas"/>
+          <w:color w:val="0000FF"/>
+          <w:sz w:val="18"/>
+          <w:szCs w:val="19"/>
+          <w:lang w:val="en-GB"/>
+        </w:rPr>
+        <w:t>public</w:t>
+      </w:r>
+      <w:r>
+        <w:rPr>
+          <w:rFonts w:ascii="Consolas" w:hAnsi="Consolas" w:cs="Consolas"/>
+          <w:color w:val="000000"/>
+          <w:sz w:val="18"/>
+          <w:szCs w:val="19"/>
+          <w:lang w:val="en-GB"/>
+        </w:rPr>
+        <w:t xml:space="preserve"> </w:t>
+      </w:r>
+      <w:r>
+        <w:rPr>
+          <w:rFonts w:ascii="Consolas" w:hAnsi="Consolas" w:cs="Consolas"/>
+          <w:color w:val="0000FF"/>
+          <w:sz w:val="18"/>
+          <w:szCs w:val="19"/>
+          <w:lang w:val="en-GB"/>
+        </w:rPr>
+        <w:t>class</w:t>
+      </w:r>
+      <w:r>
+        <w:rPr>
+          <w:rFonts w:ascii="Consolas" w:hAnsi="Consolas" w:cs="Consolas"/>
+          <w:color w:val="000000"/>
+          <w:sz w:val="18"/>
+          <w:szCs w:val="19"/>
+          <w:lang w:val="en-GB"/>
+        </w:rPr>
+        <w:t xml:space="preserve"> </w:t>
+      </w:r>
+      <w:r>
+        <w:rPr>
+          <w:rFonts w:ascii="Consolas" w:hAnsi="Consolas" w:cs="Consolas"/>
+          <w:color w:val="2B91AF"/>
+          <w:sz w:val="18"/>
+          <w:szCs w:val="19"/>
+          <w:lang w:val="en-GB"/>
+        </w:rPr>
+        <w:t>SquaredServiceImpl</w:t>
+      </w:r>
+      <w:r>
+        <w:rPr>
+          <w:rFonts w:ascii="Consolas" w:hAnsi="Consolas" w:cs="Consolas"/>
+          <w:color w:val="000000"/>
+          <w:sz w:val="18"/>
+          <w:szCs w:val="19"/>
+          <w:lang w:val="en-GB"/>
+        </w:rPr>
+        <w:t xml:space="preserve"> : SquareService.SquareServiceBase</w:t>
+      </w:r>
+    </w:p>
+    <w:p>
+      <w:pPr>
+        <w:autoSpaceDE w:val="0"/>
+        <w:autoSpaceDN w:val="0"/>
+        <w:adjustRightInd w:val="0"/>
+        <w:spacing w:after="0" w:line="240" w:lineRule="auto"/>
+        <w:jc w:val="left"/>
+        <w:rPr>
+          <w:rFonts w:ascii="Consolas" w:hAnsi="Consolas" w:cs="Consolas"/>
+          <w:color w:val="000000"/>
+          <w:sz w:val="18"/>
+          <w:szCs w:val="19"/>
+          <w:lang w:val="en-GB"/>
+        </w:rPr>
+      </w:pPr>
+      <w:r>
+        <w:rPr>
+          <w:rFonts w:ascii="Consolas" w:hAnsi="Consolas" w:cs="Consolas"/>
+          <w:color w:val="000000"/>
+          <w:sz w:val="18"/>
+          <w:szCs w:val="19"/>
+          <w:lang w:val="en-GB"/>
+        </w:rPr>
+        <w:t>{</w:t>
+      </w:r>
+    </w:p>
+    <w:p>
+      <w:pPr>
+        <w:autoSpaceDE w:val="0"/>
+        <w:autoSpaceDN w:val="0"/>
+        <w:adjustRightInd w:val="0"/>
+        <w:spacing w:after="0" w:line="240" w:lineRule="auto"/>
+        <w:jc w:val="left"/>
+        <w:rPr>
+          <w:rFonts w:ascii="Consolas" w:hAnsi="Consolas" w:cs="Consolas"/>
+          <w:color w:val="000000"/>
+          <w:sz w:val="18"/>
+          <w:szCs w:val="19"/>
+          <w:lang w:val="en-GB"/>
+        </w:rPr>
+      </w:pPr>
+      <w:r>
+        <w:rPr>
+          <w:rFonts w:ascii="Consolas" w:hAnsi="Consolas" w:cs="Consolas"/>
+          <w:color w:val="000000"/>
+          <w:sz w:val="18"/>
+          <w:szCs w:val="19"/>
+          <w:lang w:val="en-GB"/>
+        </w:rPr>
+        <w:t xml:space="preserve">    </w:t>
+      </w:r>
+      <w:r>
+        <w:rPr>
+          <w:rFonts w:ascii="Consolas" w:hAnsi="Consolas" w:cs="Consolas"/>
+          <w:color w:val="0000FF"/>
+          <w:sz w:val="18"/>
+          <w:szCs w:val="19"/>
+          <w:lang w:val="en-GB"/>
+        </w:rPr>
+        <w:t>public</w:t>
+      </w:r>
+      <w:r>
+        <w:rPr>
+          <w:rFonts w:ascii="Consolas" w:hAnsi="Consolas" w:cs="Consolas"/>
+          <w:color w:val="000000"/>
+          <w:sz w:val="18"/>
+          <w:szCs w:val="19"/>
+          <w:lang w:val="en-GB"/>
+        </w:rPr>
+        <w:t xml:space="preserve"> </w:t>
+      </w:r>
+      <w:r>
+        <w:rPr>
+          <w:rFonts w:ascii="Consolas" w:hAnsi="Consolas" w:cs="Consolas"/>
+          <w:color w:val="0000FF"/>
+          <w:sz w:val="18"/>
+          <w:szCs w:val="19"/>
+          <w:lang w:val="en-GB"/>
+        </w:rPr>
+        <w:t>override</w:t>
+      </w:r>
+      <w:r>
+        <w:rPr>
+          <w:rFonts w:ascii="Consolas" w:hAnsi="Consolas" w:cs="Consolas"/>
+          <w:color w:val="000000"/>
+          <w:sz w:val="18"/>
+          <w:szCs w:val="19"/>
+          <w:lang w:val="en-GB"/>
+        </w:rPr>
+        <w:t xml:space="preserve"> Task&lt;SquareReply&gt; </w:t>
+      </w:r>
+      <w:proofErr w:type="gramStart"/>
+      <w:r>
+        <w:rPr>
+          <w:rFonts w:ascii="Consolas" w:hAnsi="Consolas" w:cs="Consolas"/>
+          <w:color w:val="000000"/>
+          <w:sz w:val="18"/>
+          <w:szCs w:val="19"/>
+          <w:lang w:val="en-GB"/>
+        </w:rPr>
+        <w:t>RetSquare(</w:t>
+      </w:r>
+      <w:proofErr w:type="gramEnd"/>
+    </w:p>
+    <w:p>
+      <w:pPr>
+        <w:autoSpaceDE w:val="0"/>
+        <w:autoSpaceDN w:val="0"/>
+        <w:adjustRightInd w:val="0"/>
+        <w:spacing w:after="0" w:line="240" w:lineRule="auto"/>
+        <w:jc w:val="left"/>
+        <w:rPr>
+          <w:rFonts w:ascii="Consolas" w:hAnsi="Consolas" w:cs="Consolas"/>
+          <w:color w:val="000000"/>
+          <w:sz w:val="18"/>
+          <w:szCs w:val="19"/>
+          <w:lang w:val="en-GB"/>
+        </w:rPr>
+      </w:pPr>
+      <w:r>
+        <w:rPr>
+          <w:rFonts w:ascii="Consolas" w:hAnsi="Consolas" w:cs="Consolas"/>
+          <w:color w:val="000000"/>
+          <w:sz w:val="18"/>
+          <w:szCs w:val="19"/>
+          <w:lang w:val="en-GB"/>
+        </w:rPr>
+        <w:t xml:space="preserve">        SquareRequest request, </w:t>
+      </w:r>
+    </w:p>
+    <w:p>
+      <w:pPr>
+        <w:autoSpaceDE w:val="0"/>
+        <w:autoSpaceDN w:val="0"/>
+        <w:adjustRightInd w:val="0"/>
+        <w:spacing w:after="0" w:line="240" w:lineRule="auto"/>
+        <w:jc w:val="left"/>
+        <w:rPr>
+          <w:rFonts w:ascii="Consolas" w:hAnsi="Consolas" w:cs="Consolas"/>
+          <w:color w:val="000000"/>
+          <w:sz w:val="18"/>
+          <w:szCs w:val="19"/>
+          <w:lang w:val="en-GB"/>
+        </w:rPr>
+      </w:pPr>
+      <w:r>
+        <w:rPr>
+          <w:rFonts w:ascii="Consolas" w:hAnsi="Consolas" w:cs="Consolas"/>
+          <w:color w:val="000000"/>
+          <w:sz w:val="18"/>
+          <w:szCs w:val="19"/>
+          <w:lang w:val="en-GB"/>
+        </w:rPr>
+        <w:t xml:space="preserve">        ServerCallContext context</w:t>
+      </w:r>
+    </w:p>
+    <w:p>
+      <w:pPr>
+        <w:autoSpaceDE w:val="0"/>
+        <w:autoSpaceDN w:val="0"/>
+        <w:adjustRightInd w:val="0"/>
+        <w:spacing w:after="0" w:line="240" w:lineRule="auto"/>
+        <w:jc w:val="left"/>
+        <w:rPr>
+          <w:rFonts w:ascii="Consolas" w:hAnsi="Consolas" w:cs="Consolas"/>
+          <w:color w:val="000000"/>
+          <w:sz w:val="18"/>
+          <w:szCs w:val="19"/>
+          <w:lang w:val="en-GB"/>
+        </w:rPr>
+      </w:pPr>
+      <w:r>
+        <w:rPr>
+          <w:rFonts w:ascii="Consolas" w:hAnsi="Consolas" w:cs="Consolas"/>
+          <w:color w:val="000000"/>
+          <w:sz w:val="18"/>
+          <w:szCs w:val="19"/>
+          <w:lang w:val="en-GB"/>
+        </w:rPr>
+        <w:t xml:space="preserve">        ) {</w:t>
+      </w:r>
+    </w:p>
+    <w:p>
+      <w:pPr>
+        <w:autoSpaceDE w:val="0"/>
+        <w:autoSpaceDN w:val="0"/>
+        <w:adjustRightInd w:val="0"/>
+        <w:spacing w:after="0" w:line="240" w:lineRule="auto"/>
+        <w:jc w:val="left"/>
+        <w:rPr>
+          <w:rFonts w:ascii="Consolas" w:hAnsi="Consolas" w:cs="Consolas"/>
+          <w:color w:val="000000"/>
+          <w:sz w:val="18"/>
+          <w:szCs w:val="19"/>
+          <w:lang w:val="en-GB"/>
+        </w:rPr>
+      </w:pPr>
+      <w:r>
+        <w:rPr>
+          <w:rFonts w:ascii="Consolas" w:hAnsi="Consolas" w:cs="Consolas"/>
+          <w:color w:val="000000"/>
+          <w:sz w:val="18"/>
+          <w:szCs w:val="19"/>
+          <w:lang w:val="en-GB"/>
+        </w:rPr>
+        <w:t xml:space="preserve">        </w:t>
+      </w:r>
+      <w:r>
+        <w:rPr>
+          <w:rFonts w:ascii="Consolas" w:hAnsi="Consolas" w:cs="Consolas"/>
+          <w:color w:val="0000FF"/>
+          <w:sz w:val="18"/>
+          <w:szCs w:val="19"/>
+          <w:lang w:val="en-GB"/>
+        </w:rPr>
+        <w:t>return</w:t>
+      </w:r>
+      <w:r>
+        <w:rPr>
+          <w:rFonts w:ascii="Consolas" w:hAnsi="Consolas" w:cs="Consolas"/>
+          <w:color w:val="000000"/>
+          <w:sz w:val="18"/>
+          <w:szCs w:val="19"/>
+          <w:lang w:val="en-GB"/>
+        </w:rPr>
+        <w:t xml:space="preserve"> </w:t>
+      </w:r>
+      <w:proofErr w:type="spellStart"/>
+      <w:r>
+        <w:rPr>
+          <w:rFonts w:ascii="Consolas" w:hAnsi="Consolas" w:cs="Consolas"/>
+          <w:color w:val="000000"/>
+          <w:sz w:val="18"/>
+          <w:szCs w:val="19"/>
+          <w:lang w:val="en-GB"/>
+        </w:rPr>
+        <w:t>Task.FromResult</w:t>
+      </w:r>
+      <w:proofErr w:type="spellEnd"/>
+      <w:r>
+        <w:rPr>
+          <w:rFonts w:ascii="Consolas" w:hAnsi="Consolas" w:cs="Consolas"/>
+          <w:color w:val="000000"/>
+          <w:sz w:val="18"/>
+          <w:szCs w:val="19"/>
+          <w:lang w:val="en-GB"/>
+        </w:rPr>
+        <w:t>(</w:t>
+      </w:r>
+    </w:p>
+    <w:p>
+      <w:pPr>
+        <w:autoSpaceDE w:val="0"/>
+        <w:autoSpaceDN w:val="0"/>
+        <w:adjustRightInd w:val="0"/>
+        <w:spacing w:after="0" w:line="240" w:lineRule="auto"/>
+        <w:jc w:val="left"/>
+        <w:rPr>
+          <w:rFonts w:ascii="Consolas" w:hAnsi="Consolas" w:cs="Consolas"/>
+          <w:color w:val="000000"/>
+          <w:sz w:val="18"/>
+          <w:szCs w:val="19"/>
+          <w:lang w:val="en-GB"/>
+        </w:rPr>
+      </w:pPr>
+      <w:r>
+        <w:rPr>
+          <w:rFonts w:ascii="Consolas" w:hAnsi="Consolas" w:cs="Consolas"/>
+          <w:color w:val="000000"/>
+          <w:sz w:val="18"/>
+          <w:szCs w:val="19"/>
+          <w:lang w:val="en-GB"/>
+        </w:rPr>
+        <w:t xml:space="preserve">            </w:t>
+      </w:r>
+      <w:r>
+        <w:rPr>
+          <w:rFonts w:ascii="Consolas" w:hAnsi="Consolas" w:cs="Consolas"/>
+          <w:color w:val="0000FF"/>
+          <w:sz w:val="18"/>
+          <w:szCs w:val="19"/>
+          <w:lang w:val="en-GB"/>
+        </w:rPr>
+        <w:t>new</w:t>
+      </w:r>
+      <w:r>
+        <w:rPr>
+          <w:rFonts w:ascii="Consolas" w:hAnsi="Consolas" w:cs="Consolas"/>
+          <w:color w:val="000000"/>
+          <w:sz w:val="18"/>
+          <w:szCs w:val="19"/>
+          <w:lang w:val="en-GB"/>
+        </w:rPr>
+        <w:t xml:space="preserve"> SquareReply {</w:t>
+      </w:r>
+    </w:p>
+    <w:p>
+      <w:pPr>
+        <w:autoSpaceDE w:val="0"/>
+        <w:autoSpaceDN w:val="0"/>
+        <w:adjustRightInd w:val="0"/>
+        <w:spacing w:after="0" w:line="240" w:lineRule="auto"/>
+        <w:jc w:val="left"/>
+        <w:rPr>
+          <w:rFonts w:ascii="Consolas" w:hAnsi="Consolas" w:cs="Consolas"/>
+          <w:color w:val="000000"/>
+          <w:sz w:val="18"/>
+          <w:szCs w:val="19"/>
+          <w:lang w:val="en-GB"/>
+        </w:rPr>
+      </w:pPr>
+      <w:r>
+        <w:rPr>
+          <w:rFonts w:ascii="Consolas" w:hAnsi="Consolas" w:cs="Consolas"/>
+          <w:color w:val="000000"/>
+          <w:sz w:val="18"/>
+          <w:szCs w:val="19"/>
+          <w:lang w:val="en-GB"/>
+        </w:rPr>
+        <w:t xml:space="preserve">            </w:t>
+      </w:r>
+      <w:proofErr w:type="spellStart"/>
+      <w:r>
+        <w:rPr>
+          <w:rFonts w:ascii="Consolas" w:hAnsi="Consolas" w:cs="Consolas"/>
+          <w:color w:val="000000"/>
+          <w:sz w:val="18"/>
+          <w:szCs w:val="19"/>
+          <w:lang w:val="en-GB"/>
+        </w:rPr>
+        <w:t>Outval</w:t>
+      </w:r>
+      <w:proofErr w:type="spellEnd"/>
+      <w:r>
+        <w:rPr>
+          <w:rFonts w:ascii="Consolas" w:hAnsi="Consolas" w:cs="Consolas"/>
+          <w:color w:val="000000"/>
+          <w:sz w:val="18"/>
+          <w:szCs w:val="19"/>
+          <w:lang w:val="en-GB"/>
+        </w:rPr>
+        <w:t xml:space="preserve"> = </w:t>
+      </w:r>
+      <w:proofErr w:type="spellStart"/>
+      <w:proofErr w:type="gramStart"/>
+      <w:r>
+        <w:rPr>
+          <w:rFonts w:ascii="Consolas" w:hAnsi="Consolas" w:cs="Consolas"/>
+          <w:color w:val="000000"/>
+          <w:sz w:val="18"/>
+          <w:szCs w:val="19"/>
+          <w:lang w:val="en-GB"/>
+        </w:rPr>
+        <w:t>request.Inval</w:t>
+      </w:r>
+      <w:proofErr w:type="spellEnd"/>
+      <w:proofErr w:type="gramEnd"/>
+      <w:r>
+        <w:rPr>
+          <w:rFonts w:ascii="Consolas" w:hAnsi="Consolas" w:cs="Consolas"/>
+          <w:color w:val="000000"/>
+          <w:sz w:val="18"/>
+          <w:szCs w:val="19"/>
+          <w:lang w:val="en-GB"/>
+        </w:rPr>
+        <w:t xml:space="preserve"> * </w:t>
+      </w:r>
+      <w:proofErr w:type="spellStart"/>
+      <w:r>
+        <w:rPr>
+          <w:rFonts w:ascii="Consolas" w:hAnsi="Consolas" w:cs="Consolas"/>
+          <w:color w:val="000000"/>
+          <w:sz w:val="18"/>
+          <w:szCs w:val="19"/>
+          <w:lang w:val="en-GB"/>
+        </w:rPr>
+        <w:t>request.Inval</w:t>
+      </w:r>
+      <w:proofErr w:type="spellEnd"/>
+    </w:p>
+    <w:p>
+      <w:pPr>
+        <w:autoSpaceDE w:val="0"/>
+        <w:autoSpaceDN w:val="0"/>
+        <w:adjustRightInd w:val="0"/>
+        <w:spacing w:after="0" w:line="240" w:lineRule="auto"/>
+        <w:jc w:val="left"/>
+        <w:rPr>
+          <w:rFonts w:ascii="Consolas" w:hAnsi="Consolas" w:cs="Consolas"/>
+          <w:color w:val="000000"/>
+          <w:sz w:val="18"/>
+          <w:szCs w:val="19"/>
+          <w:lang w:val="en-GB"/>
+        </w:rPr>
+      </w:pPr>
+      <w:r>
+        <w:rPr>
+          <w:rFonts w:ascii="Consolas" w:hAnsi="Consolas" w:cs="Consolas"/>
+          <w:color w:val="000000"/>
+          <w:sz w:val="18"/>
+          <w:szCs w:val="19"/>
+          <w:lang w:val="en-GB"/>
+        </w:rPr>
+        <w:t xml:space="preserve">        });</w:t>
+      </w:r>
+    </w:p>
+    <w:p>
+      <w:pPr>
+        <w:autoSpaceDE w:val="0"/>
+        <w:autoSpaceDN w:val="0"/>
+        <w:adjustRightInd w:val="0"/>
+        <w:spacing w:after="0" w:line="240" w:lineRule="auto"/>
+        <w:jc w:val="left"/>
+        <w:rPr>
+          <w:rFonts w:ascii="Consolas" w:hAnsi="Consolas" w:cs="Consolas"/>
+          <w:color w:val="000000"/>
+          <w:sz w:val="18"/>
+          <w:szCs w:val="19"/>
+          <w:lang w:val="en-GB"/>
+        </w:rPr>
+      </w:pPr>
+      <w:r>
+        <w:rPr>
+          <w:rFonts w:ascii="Consolas" w:hAnsi="Consolas" w:cs="Consolas"/>
+          <w:color w:val="000000"/>
+          <w:sz w:val="18"/>
+          <w:szCs w:val="19"/>
+          <w:lang w:val="en-GB"/>
+        </w:rPr>
+        <w:t xml:space="preserve">    }</w:t>
+      </w:r>
+    </w:p>
+    <w:p>
+      <w:pPr>
+        <w:spacing w:line="240" w:lineRule="auto"/>
+        <w:rPr>
+          <w:rFonts w:ascii="Consolas" w:hAnsi="Consolas" w:cs="Consolas"/>
+          <w:color w:val="000000"/>
+          <w:sz w:val="18"/>
+          <w:szCs w:val="19"/>
+          <w:lang w:val="en-GB"/>
+        </w:rPr>
+      </w:pPr>
+      <w:r>
+        <w:rPr>
+          <w:rFonts w:ascii="Consolas" w:hAnsi="Consolas" w:cs="Consolas"/>
+          <w:color w:val="000000"/>
+          <w:sz w:val="18"/>
+          <w:szCs w:val="19"/>
+          <w:lang w:val="en-GB"/>
+        </w:rPr>
+        <w:t>}</w:t>
+      </w:r>
+    </w:p>
+    <w:p>
+      <w:pPr>
+        <w:spacing w:line="240" w:lineRule="auto"/>
+        <w:rPr>
+          <w:sz w:val="22"/>
+          <w:lang w:val="en-GB" w:eastAsia="en-GB"/>
+        </w:rPr>
+      </w:pPr>
+    </w:p>
+    <w:p>
+      <w:pPr>
+        <w:rPr>
+          <w:lang w:val="en-GB" w:eastAsia="en-GB"/>
+        </w:rPr>
+      </w:pPr>
       <w:r>
         <w:rPr>
           <w:noProof/>
         </w:rPr>
+        <w:lastRenderedPageBreak/>
+        <mc:AlternateContent>
+          <mc:Choice Requires="wps">
+            <w:drawing>
+              <wp:anchor distT="0" distB="0" distL="114300" distR="114300" simplePos="0" relativeHeight="251660288" behindDoc="0" locked="0" layoutInCell="1" allowOverlap="1" wp14:anchorId="798257A8" wp14:editId="46070369">
+                <wp:simplePos x="0" y="0"/>
+                <wp:positionH relativeFrom="column">
+                  <wp:posOffset>1905</wp:posOffset>
+                </wp:positionH>
+                <wp:positionV relativeFrom="paragraph">
+                  <wp:posOffset>2058670</wp:posOffset>
+                </wp:positionV>
+                <wp:extent cx="3275965" cy="635"/>
+                <wp:effectExtent l="0" t="0" r="0" b="0"/>
+                <wp:wrapSquare wrapText="bothSides"/>
+                <wp:docPr id="9" name="Text Box 9"/>
+                <wp:cNvGraphicFramePr/>
+                <a:graphic xmlns:a="http://schemas.openxmlformats.org/drawingml/2006/main">
+                  <a:graphicData uri="http://schemas.microsoft.com/office/word/2010/wordprocessingShape">
+                    <wps:wsp>
+                      <wps:cNvSpPr txBox="1"/>
+                      <wps:spPr>
+                        <a:xfrm>
+                          <a:off x="0" y="0"/>
+                          <a:ext cx="3275965" cy="635"/>
+                        </a:xfrm>
+                        <a:prstGeom prst="rect">
+                          <a:avLst/>
+                        </a:prstGeom>
+                        <a:solidFill>
+                          <a:prstClr val="white"/>
+                        </a:solidFill>
+                        <a:ln>
+                          <a:noFill/>
+                        </a:ln>
+                      </wps:spPr>
+                      <wps:txbx>
+                        <w:txbxContent>
+                          <w:p>
+                            <w:pPr>
+                              <w:pStyle w:val="Caption"/>
+                              <w:rPr>
+                                <w:noProof/>
+                                <w:sz w:val="24"/>
+                              </w:rPr>
+                            </w:pPr>
+                            <w:r>
+                              <w:t xml:space="preserve">Figure </w:t>
+                            </w:r>
+                            <w:fldSimple w:instr=" SEQ Figure \* ARABIC ">
+                              <w:r>
+                                <w:rPr>
+                                  <w:noProof/>
+                                </w:rPr>
+                                <w:t>1</w:t>
+                              </w:r>
+                            </w:fldSimple>
+                            <w:r>
+                              <w:t xml:space="preserve"> Server Running</w:t>
+                            </w:r>
+                          </w:p>
+                        </w:txbxContent>
+                      </wps:txbx>
+                      <wps:bodyPr rot="0" spcFirstLastPara="0" vertOverflow="overflow" horzOverflow="overflow" vert="horz" wrap="square" lIns="0" tIns="0" rIns="0" bIns="0" numCol="1" spcCol="0" rtlCol="0" fromWordArt="0" anchor="t" anchorCtr="0" forceAA="0" compatLnSpc="1">
+                        <a:prstTxWarp prst="textNoShape">
+                          <a:avLst/>
+                        </a:prstTxWarp>
+                        <a:spAutoFit/>
+                      </wps:bodyPr>
+                    </wps:wsp>
+                  </a:graphicData>
+                </a:graphic>
+              </wp:anchor>
+            </w:drawing>
+          </mc:Choice>
+          <mc:Fallback>
+            <w:pict>
+              <v:shapetype w14:anchorId="798257A8" id="_x0000_t202" coordsize="21600,21600" o:spt="202" path="m,l,21600r21600,l21600,xe">
+                <v:stroke joinstyle="miter"/>
+                <v:path gradientshapeok="t" o:connecttype="rect"/>
+              </v:shapetype>
+              <v:shape id="Text Box 9" o:spid="_x0000_s1026" type="#_x0000_t202" style="position:absolute;left:0;text-align:left;margin-left:.15pt;margin-top:162.1pt;width:257.95pt;height:.05pt;z-index:251660288;visibility:visible;mso-wrap-style:square;mso-wrap-distance-left:9pt;mso-wrap-distance-top:0;mso-wrap-distance-right:9pt;mso-wrap-distance-bottom:0;mso-position-horizontal:absolute;mso-position-horizontal-relative:text;mso-position-vertical:absolute;mso-position-vertical-relative:text;v-text-anchor:top" o:gfxdata="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" stroked="f">
+                <v:textbox style="mso-fit-shape-to-text:t" inset="0,0,0,0">
+                  <w:txbxContent>
+                    <w:p>
+                      <w:pPr>
+                        <w:pStyle w:val="Caption"/>
+                        <w:rPr>
+                          <w:noProof/>
+                          <w:sz w:val="24"/>
+                        </w:rPr>
+                      </w:pPr>
+                      <w:r>
+                        <w:t xml:space="preserve">Figure </w:t>
+                      </w:r>
+                      <w:fldSimple w:instr=" SEQ Figure \* ARABIC ">
+                        <w:r>
+                          <w:rPr>
+                            <w:noProof/>
+                          </w:rPr>
+                          <w:t>1</w:t>
+                        </w:r>
+                      </w:fldSimple>
+                      <w:r>
+                        <w:t xml:space="preserve"> Server Running</w:t>
+                      </w:r>
+                    </w:p>
+                  </w:txbxContent>
+                </v:textbox>
+                <w10:wrap type="square"/>
+              </v:shape>
+            </w:pict>
+          </mc:Fallback>
+        </mc:AlternateContent>
+      </w:r>
+      <w:r>
+        <w:rPr>
+          <w:noProof/>
+        </w:rPr>
         <w:drawing>
-          <wp:inline distT="0" distB="0" distL="0" distR="0" wp14:anchorId="0A843594" wp14:editId="4D6BEFA5">
-            <wp:extent cx="5400040" cy="3298825"/>
-            <wp:effectExtent l="0" t="0" r="0" b="0"/>
-            <wp:docPr id="2" name="Picture 2"/>
+          <wp:anchor distT="0" distB="0" distL="114300" distR="114300" simplePos="0" relativeHeight="251658240" behindDoc="1" locked="0" layoutInCell="1" allowOverlap="1" wp14:anchorId="7557E8FB" wp14:editId="43934A12">
+            <wp:simplePos x="0" y="0"/>
+            <wp:positionH relativeFrom="column">
+              <wp:posOffset>1905</wp:posOffset>
+            </wp:positionH>
+            <wp:positionV relativeFrom="paragraph">
+              <wp:posOffset>0</wp:posOffset>
+            </wp:positionV>
+            <wp:extent cx="3275965" cy="2001520"/>
+            <wp:effectExtent l="0" t="0" r="635" b="0"/>
+            <wp:wrapSquare wrapText="bothSides"/>
+            <wp:docPr id="7" name="Picture 7"/>
             <wp:cNvGraphicFramePr>
               <a:graphicFrameLocks xmlns:a="http://schemas.openxmlformats.org/drawingml/2006/main" noChangeAspect="1"/>
             </wp:cNvGraphicFramePr>
@@ -1937,7 +4501,13 @@
                     <pic:cNvPicPr/>
                   </pic:nvPicPr>
                   <pic:blipFill>
-                    <a:blip r:embed="rId9"/>
+                    <a:blip r:embed="rId9">
+                      <a:extLst>
+                        <a:ext uri="{28A0092B-C50C-407E-A947-70E740481C1C}">
+                          <a14:useLocalDpi xmlns:a14="http://schemas.microsoft.com/office/drawing/2010/main" val="0"/>
+                        </a:ext>
+                      </a:extLst>
+                    </a:blip>
                     <a:stretch>
                       <a:fillRect/>
                     </a:stretch>
@@ -1945,7 +4515,7 @@
                   <pic:spPr>
                     <a:xfrm>
                       <a:off x="0" y="0"/>
-                      <a:ext cx="5400040" cy="3298825"/>
+                      <a:ext cx="3275965" cy="2001520"/>
                     </a:xfrm>
                     <a:prstGeom prst="rect">
                       <a:avLst/>
@@ -1954,20 +4524,98 @@
                 </pic:pic>
               </a:graphicData>
             </a:graphic>
-          </wp:inline>
+          </wp:anchor>
         </w:drawing>
       </w:r>
-    </w:p>
+      <w:r>
+        <w:rPr>
+          <w:lang w:val="en-GB" w:eastAsia="en-GB"/>
+        </w:rPr>
+        <w:t xml:space="preserve"> </w:t>
+      </w:r>
+      <w:r>
+        <w:rPr>
+          <w:lang w:val="en-GB" w:eastAsia="en-GB"/>
+        </w:rPr>
+        <w:t xml:space="preserve">The sever implementation inherits from the abstract </w:t>
+      </w:r>
+      <w:r>
+        <w:rPr>
+          <w:i/>
+          <w:lang w:val="en-GB" w:eastAsia="en-GB"/>
+        </w:rPr>
+        <w:t>SquareServiceBase</w:t>
+      </w:r>
+      <w:r>
+        <w:rPr>
+          <w:lang w:val="en-GB" w:eastAsia="en-GB"/>
+        </w:rPr>
+        <w:t xml:space="preserve"> class, just like the proto file, this class uses both request and reply messages to construct the </w:t>
+      </w:r>
+      <w:r>
+        <w:rPr>
+          <w:i/>
+          <w:lang w:val="en-GB" w:eastAsia="en-GB"/>
+        </w:rPr>
+        <w:t>SquareService</w:t>
+      </w:r>
+      <w:r>
+        <w:rPr>
+          <w:lang w:val="en-GB" w:eastAsia="en-GB"/>
+        </w:rPr>
+        <w:t>, the request to the server is taken as a parameter to be used, then creates and returns the reply.  This is to be built as a console application and ran in command line</w:t>
+      </w:r>
+      <w:r>
+        <w:rPr>
+          <w:lang w:val="en-GB" w:eastAsia="en-GB"/>
+        </w:rPr>
+        <w:t>, the result is shown in F</w:t>
+      </w:r>
+      <w:r>
+        <w:rPr>
+          <w:lang w:val="en-GB" w:eastAsia="en-GB"/>
+        </w:rPr>
+        <w:t xml:space="preserve">igure </w:t>
+      </w:r>
+      <w:proofErr w:type="spellStart"/>
+      <w:r>
+        <w:rPr>
+          <w:lang w:val="en-GB" w:eastAsia="en-GB"/>
+        </w:rPr>
+        <w:t>jijdajavnj</w:t>
+      </w:r>
+      <w:proofErr w:type="spellEnd"/>
+      <w:r>
+        <w:rPr>
+          <w:lang w:val="en-GB" w:eastAsia="en-GB"/>
+        </w:rPr>
+        <w:t>.</w:t>
+      </w:r>
+    </w:p>
+    <w:p/>
+    <w:p>
+      <w:pPr>
+        <w:pStyle w:val="Heading2"/>
+      </w:pPr>
+      <w:r>
+        <w:t xml:space="preserve">Client </w:t>
+      </w:r>
+    </w:p>
+    <w:p/>
+    <w:p/>
+    <w:p/>
+    <w:p/>
+    <w:p/>
     <w:p>
       <w:r>
         <w:rPr>
           <w:noProof/>
         </w:rPr>
         <w:drawing>
-          <wp:inline distT="0" distB="0" distL="0" distR="0" wp14:anchorId="64BEAE08" wp14:editId="5FB8106B">
-            <wp:extent cx="5400040" cy="3298825"/>
-            <wp:effectExtent l="0" t="0" r="0" b="0"/>
-            <wp:docPr id="3" name="Picture 3"/>
+          <wp:inline distT="0" distB="0" distL="0" distR="0" wp14:anchorId="74926A99" wp14:editId="145E21C5">
+            <wp:extent cx="3259774" cy="1991360"/>
+            <wp:effectExtent l="0" t="0" r="0" b="8890"/>
+            <wp:docPr id="6" name="Picture 6"/>
             <wp:cNvGraphicFramePr>
               <a:graphicFrameLocks xmlns:a="http://schemas.openxmlformats.org/drawingml/2006/main" noChangeAspect="1"/>
             </wp:cNvGraphicFramePr>
@@ -1987,7 +4635,7 @@
                   <pic:spPr>
                     <a:xfrm>
                       <a:off x="0" y="0"/>
-                      <a:ext cx="5400040" cy="3298825"/>
+                      <a:ext cx="3272269" cy="1998993"/>
                     </a:xfrm>
                     <a:prstGeom prst="rect">
                       <a:avLst/>
@@ -2007,10 +4655,10 @@
         </w:rPr>
         <w:lastRenderedPageBreak/>
         <w:drawing>
-          <wp:inline distT="0" distB="0" distL="0" distR="0" wp14:anchorId="3EF9E21D" wp14:editId="483575CC">
-            <wp:extent cx="5400040" cy="3298825"/>
-            <wp:effectExtent l="0" t="0" r="0" b="0"/>
-            <wp:docPr id="5" name="Picture 5"/>
+          <wp:inline distT="0" distB="0" distL="0" distR="0" wp14:anchorId="00B4DD66" wp14:editId="68418EE1">
+            <wp:extent cx="5400040" cy="2224405"/>
+            <wp:effectExtent l="0" t="0" r="0" b="4445"/>
+            <wp:docPr id="4" name="Picture 4"/>
             <wp:cNvGraphicFramePr>
               <a:graphicFrameLocks xmlns:a="http://schemas.openxmlformats.org/drawingml/2006/main" noChangeAspect="1"/>
             </wp:cNvGraphicFramePr>
@@ -2030,48 +4678,6 @@
                   <pic:spPr>
                     <a:xfrm>
                       <a:off x="0" y="0"/>
-                      <a:ext cx="5400040" cy="3298825"/>
-                    </a:xfrm>
-                    <a:prstGeom prst="rect">
-                      <a:avLst/>
-                    </a:prstGeom>
-                  </pic:spPr>
-                </pic:pic>
-              </a:graphicData>
-            </a:graphic>
-          </wp:inline>
-        </w:drawing>
-      </w:r>
-    </w:p>
-    <w:p>
-      <w:r>
-        <w:rPr>
-          <w:noProof/>
-        </w:rPr>
-        <w:drawing>
-          <wp:inline distT="0" distB="0" distL="0" distR="0" wp14:anchorId="00B4DD66" wp14:editId="68418EE1">
-            <wp:extent cx="5400040" cy="2224405"/>
-            <wp:effectExtent l="0" t="0" r="0" b="4445"/>
-            <wp:docPr id="4" name="Picture 4"/>
-            <wp:cNvGraphicFramePr>
-              <a:graphicFrameLocks xmlns:a="http://schemas.openxmlformats.org/drawingml/2006/main" noChangeAspect="1"/>
-            </wp:cNvGraphicFramePr>
-            <a:graphic xmlns:a="http://schemas.openxmlformats.org/drawingml/2006/main">
-              <a:graphicData uri="http://schemas.openxmlformats.org/drawingml/2006/picture">
-                <pic:pic xmlns:pic="http://schemas.openxmlformats.org/drawingml/2006/picture">
-                  <pic:nvPicPr>
-                    <pic:cNvPr id="1" name=""/>
-                    <pic:cNvPicPr/>
-                  </pic:nvPicPr>
-                  <pic:blipFill>
-                    <a:blip r:embed="rId12"/>
-                    <a:stretch>
-                      <a:fillRect/>
-                    </a:stretch>
-                  </pic:blipFill>
-                  <pic:spPr>
-                    <a:xfrm>
-                      <a:off x="0" y="0"/>
                       <a:ext cx="5400040" cy="2224405"/>
                     </a:xfrm>
                     <a:prstGeom prst="rect">
@@ -2292,8 +4898,8 @@
     </w:p>
     <w:p/>
     <w:sectPr>
-      <w:headerReference w:type="default" r:id="rId13"/>
-      <w:footerReference w:type="default" r:id="rId14"/>
+      <w:headerReference w:type="default" r:id="rId12"/>
+      <w:footerReference w:type="default" r:id="rId13"/>
       <w:pgSz w:w="11906" w:h="16838"/>
       <w:pgMar w:top="1418" w:right="1701" w:bottom="1418" w:left="1701" w:header="709" w:footer="709" w:gutter="0"/>
       <w:cols w:space="708"/>
@@ -4723,7 +7329,7 @@
 </file>
 
 <file path=customXml/itemProps1.xml><?xml version="1.0" encoding="utf-8"?>
-<ds:datastoreItem xmlns:ds="http://schemas.openxmlformats.org/officeDocument/2006/customXml" ds:itemID="{DD7B5CA5-7C27-4CD6-A970-A3FF10C4D4D4}">
+<ds:datastoreItem xmlns:ds="http://schemas.openxmlformats.org/officeDocument/2006/customXml" ds:itemID="{9A181826-6AAC-4D30-B6AD-B6636DCDDBFF}">
   <ds:schemaRefs>
     <ds:schemaRef ds:uri="http://schemas.openxmlformats.org/officeDocument/2006/bibliography"/>
   </ds:schemaRefs>

</xml_diff>

<commit_message>
Intro to finish, conclusion to begin, flowchart
</commit_message>
<xml_diff>
--- a/gRPC/Jack Harding gRPC Report.docx
+++ b/gRPC/Jack Harding gRPC Report.docx
@@ -238,7 +238,7 @@
           <w:noProof/>
           <w:szCs w:val="32"/>
         </w:rPr>
-        <w:t>22 April 2019</w:t>
+        <w:t>24 April 2019</w:t>
       </w:r>
       <w:r>
         <w:rPr>
@@ -1568,16 +1568,29 @@
       </w:r>
       <w:bookmarkEnd w:id="3"/>
     </w:p>
+    <w:p>
+      <w:r>
+        <w:t xml:space="preserve">The objective of this report is to </w:t>
+      </w:r>
+      <w:r>
+        <w:t xml:space="preserve">implement a client/server application based on the gRPC framework which can then be called remotely by a user application.  </w:t>
+      </w:r>
+      <w:r>
+        <w:t>The user application is based upon a Windows Forms calculator taking user input via GUI and passing it to the client.</w:t>
+      </w:r>
+      <w:bookmarkStart w:id="4" w:name="_GoBack"/>
+      <w:bookmarkEnd w:id="4"/>
+    </w:p>
     <w:p/>
     <w:p>
       <w:pPr>
         <w:pStyle w:val="Heading1"/>
       </w:pPr>
-      <w:bookmarkStart w:id="4" w:name="_Toc6583779"/>
+      <w:bookmarkStart w:id="5" w:name="_Toc6583779"/>
       <w:r>
         <w:t>Code</w:t>
       </w:r>
-      <w:bookmarkEnd w:id="4"/>
+      <w:bookmarkEnd w:id="5"/>
       <w:r>
         <w:t xml:space="preserve"> </w:t>
       </w:r>
@@ -1601,7 +1614,11 @@
         <w:t xml:space="preserve"> as well as an RPC method to specify input/output types.  There are different options for streaming</w:t>
       </w:r>
       <w:r>
-        <w:t>, a single client request could be sent to open a server stream, vice versa where the client streams, and bidirectional too.  T</w:t>
+        <w:t xml:space="preserve">, a single client request </w:t>
+      </w:r>
+      <w:r>
+        <w:lastRenderedPageBreak/>
+        <w:t>could be sent to open a server stream, vice versa where the client streams, and bidirectional too.  T</w:t>
       </w:r>
       <w:r>
         <w:t xml:space="preserve">his implementation only </w:t>
@@ -2543,11 +2560,11 @@
       <w:pPr>
         <w:pStyle w:val="Heading2"/>
       </w:pPr>
-      <w:bookmarkStart w:id="5" w:name="_Toc6583780"/>
+      <w:bookmarkStart w:id="6" w:name="_Toc6583780"/>
       <w:r>
         <w:t>Server</w:t>
       </w:r>
-      <w:bookmarkEnd w:id="5"/>
+      <w:bookmarkEnd w:id="6"/>
       <w:r>
         <w:t xml:space="preserve"> </w:t>
       </w:r>
@@ -2941,6 +2958,7 @@
           <w:szCs w:val="21"/>
           <w:lang w:val="en-GB" w:eastAsia="en-GB"/>
         </w:rPr>
+        <w:lastRenderedPageBreak/>
         <w:t>var</w:t>
       </w:r>
       <w:r>
@@ -4098,24 +4116,14 @@
                             <w:r>
                               <w:t xml:space="preserve">Figure </w:t>
                             </w:r>
-                            <w:r>
-                              <w:fldChar w:fldCharType="begin"/>
-                            </w:r>
-                            <w:r>
-                              <w:instrText xml:space="preserve"> SEQ Figure \* ARABIC </w:instrText>
-                            </w:r>
-                            <w:r>
-                              <w:fldChar w:fldCharType="separate"/>
-                            </w:r>
-                            <w:r>
-                              <w:rPr>
-                                <w:noProof/>
-                              </w:rPr>
-                              <w:t>1</w:t>
-                            </w:r>
-                            <w:r>
-                              <w:fldChar w:fldCharType="end"/>
-                            </w:r>
+                            <w:fldSimple w:instr=" SEQ Figure \* ARABIC ">
+                              <w:r>
+                                <w:rPr>
+                                  <w:noProof/>
+                                </w:rPr>
+                                <w:t>1</w:t>
+                              </w:r>
+                            </w:fldSimple>
                             <w:r>
                               <w:t xml:space="preserve"> </w:t>
                             </w:r>
@@ -4157,24 +4165,14 @@
                       <w:r>
                         <w:t xml:space="preserve">Figure </w:t>
                       </w:r>
-                      <w:r>
-                        <w:fldChar w:fldCharType="begin"/>
-                      </w:r>
-                      <w:r>
-                        <w:instrText xml:space="preserve"> SEQ Figure \* ARABIC </w:instrText>
-                      </w:r>
-                      <w:r>
-                        <w:fldChar w:fldCharType="separate"/>
-                      </w:r>
-                      <w:r>
-                        <w:rPr>
-                          <w:noProof/>
-                        </w:rPr>
-                        <w:t>1</w:t>
-                      </w:r>
-                      <w:r>
-                        <w:fldChar w:fldCharType="end"/>
-                      </w:r>
+                      <w:fldSimple w:instr=" SEQ Figure \* ARABIC ">
+                        <w:r>
+                          <w:rPr>
+                            <w:noProof/>
+                          </w:rPr>
+                          <w:t>1</w:t>
+                        </w:r>
+                      </w:fldSimple>
                       <w:r>
                         <w:t xml:space="preserve"> </w:t>
                       </w:r>
@@ -4352,11 +4350,12 @@
       <w:pPr>
         <w:pStyle w:val="Heading2"/>
       </w:pPr>
-      <w:bookmarkStart w:id="6" w:name="_Toc6583781"/>
-      <w:r>
+      <w:bookmarkStart w:id="7" w:name="_Toc6583781"/>
+      <w:r>
+        <w:lastRenderedPageBreak/>
         <w:t>Client</w:t>
       </w:r>
-      <w:bookmarkEnd w:id="6"/>
+      <w:bookmarkEnd w:id="7"/>
       <w:r>
         <w:t xml:space="preserve"> </w:t>
       </w:r>
@@ -4414,7 +4413,6 @@
           <w:szCs w:val="19"/>
           <w:lang w:val="en-GB"/>
         </w:rPr>
-        <w:lastRenderedPageBreak/>
         <w:t>var</w:t>
       </w:r>
       <w:r>
@@ -5135,10 +5133,8 @@
     </w:p>
     <w:p>
       <w:r>
-        <w:t>The client project is built as an executable and the server.exe is ran followed by the client’s, t</w:t>
-      </w:r>
-      <w:r>
-        <w:t xml:space="preserve">he result is shown in </w:t>
+        <w:lastRenderedPageBreak/>
+        <w:t xml:space="preserve">The client project is built as an executable and the server.exe is ran followed by the client’s, the result is shown in </w:t>
       </w:r>
       <w:r>
         <w:t xml:space="preserve">Figure </w:t>
@@ -5157,7 +5153,6 @@
         <w:rPr>
           <w:noProof/>
         </w:rPr>
-        <w:lastRenderedPageBreak/>
         <w:drawing>
           <wp:inline distT="0" distB="0" distL="0" distR="0" wp14:anchorId="74926A99" wp14:editId="4D37E050">
             <wp:extent cx="2959100" cy="1316355"/>
@@ -5215,552 +5210,194 @@
       <w:r>
         <w:t xml:space="preserve">Figure </w:t>
       </w:r>
-      <w:r>
-        <w:fldChar w:fldCharType="begin"/>
-      </w:r>
-      <w:r>
-        <w:instrText xml:space="preserve"> SEQ Figure \* ARABIC </w:instrText>
-      </w:r>
-      <w:r>
-        <w:fldChar w:fldCharType="separate"/>
-      </w:r>
+      <w:fldSimple w:instr=" SEQ Figure \* ARABIC ">
+        <w:r>
+          <w:rPr>
+            <w:noProof/>
+          </w:rPr>
+          <w:t>2</w:t>
+        </w:r>
+      </w:fldSimple>
+      <w:r>
+        <w:t xml:space="preserve"> Reply from Server</w:t>
+      </w:r>
+      <w:r>
+        <w:t xml:space="preserve"> (Client.exe)</w:t>
+      </w:r>
+    </w:p>
+    <w:p/>
+    <w:p>
+      <w:pPr>
+        <w:pStyle w:val="Heading2"/>
+      </w:pPr>
+      <w:r>
+        <w:t>Calculator</w:t>
+      </w:r>
+    </w:p>
+    <w:p>
+      <w:r>
+        <w:t>Th</w:t>
+      </w:r>
+      <w:r>
+        <w:t xml:space="preserve">is section </w:t>
+      </w:r>
+      <w:r>
+        <w:t>uses the methods made previously in a user input Windows Forms application.  The calculator previously created can be used with the gRPC client and server programs to take user input from a GUI and pass it to backend to return</w:t>
+      </w:r>
+      <w:r>
+        <w:t xml:space="preserve"> the answer. </w:t>
+      </w:r>
+      <w:r>
+        <w:t xml:space="preserve"> All NuGet packages must be added to this project also.</w:t>
+      </w:r>
+    </w:p>
+    <w:p>
       <w:r>
         <w:rPr>
           <w:noProof/>
         </w:rPr>
-        <w:t>2</w:t>
-      </w:r>
-      <w:r>
-        <w:fldChar w:fldCharType="end"/>
-      </w:r>
-      <w:r>
-        <w:t xml:space="preserve"> Reply from Server</w:t>
-      </w:r>
-    </w:p>
-    <w:p/>
-    <w:p>
-      <w:pPr>
-        <w:pStyle w:val="Heading2"/>
-      </w:pPr>
-      <w:r>
-        <w:t>Calculator</w:t>
-      </w:r>
-    </w:p>
-    <w:p>
-      <w:r>
-        <w:t>The calculator</w:t>
-      </w:r>
-    </w:p>
-    <w:p>
-      <w:pPr>
+        <mc:AlternateContent>
+          <mc:Choice Requires="wps">
+            <w:drawing>
+              <wp:anchor distT="0" distB="0" distL="114300" distR="114300" simplePos="0" relativeHeight="251667456" behindDoc="1" locked="0" layoutInCell="1" allowOverlap="1" wp14:anchorId="41C03E25" wp14:editId="11DFA6AF">
+                <wp:simplePos x="0" y="0"/>
+                <wp:positionH relativeFrom="column">
+                  <wp:posOffset>0</wp:posOffset>
+                </wp:positionH>
+                <wp:positionV relativeFrom="paragraph">
+                  <wp:posOffset>2233930</wp:posOffset>
+                </wp:positionV>
+                <wp:extent cx="1849755" cy="635"/>
+                <wp:effectExtent l="0" t="0" r="0" b="0"/>
+                <wp:wrapTight wrapText="bothSides">
+                  <wp:wrapPolygon edited="0">
+                    <wp:start x="0" y="0"/>
+                    <wp:lineTo x="0" y="21600"/>
+                    <wp:lineTo x="21600" y="21600"/>
+                    <wp:lineTo x="21600" y="0"/>
+                  </wp:wrapPolygon>
+                </wp:wrapTight>
+                <wp:docPr id="9" name="Text Box 9"/>
+                <wp:cNvGraphicFramePr/>
+                <a:graphic xmlns:a="http://schemas.openxmlformats.org/drawingml/2006/main">
+                  <a:graphicData uri="http://schemas.microsoft.com/office/word/2010/wordprocessingShape">
+                    <wps:wsp>
+                      <wps:cNvSpPr txBox="1"/>
+                      <wps:spPr>
+                        <a:xfrm>
+                          <a:off x="0" y="0"/>
+                          <a:ext cx="1849755" cy="635"/>
+                        </a:xfrm>
+                        <a:prstGeom prst="rect">
+                          <a:avLst/>
+                        </a:prstGeom>
+                        <a:solidFill>
+                          <a:prstClr val="white"/>
+                        </a:solidFill>
+                        <a:ln>
+                          <a:noFill/>
+                        </a:ln>
+                      </wps:spPr>
+                      <wps:txbx>
+                        <w:txbxContent>
+                          <w:p>
+                            <w:pPr>
+                              <w:pStyle w:val="Caption"/>
+                              <w:rPr>
+                                <w:noProof/>
+                                <w:sz w:val="24"/>
+                              </w:rPr>
+                            </w:pPr>
+                            <w:r>
+                              <w:t xml:space="preserve">Figure </w:t>
+                            </w:r>
+                            <w:fldSimple w:instr=" SEQ Figure \* ARABIC ">
+                              <w:r>
+                                <w:rPr>
+                                  <w:noProof/>
+                                </w:rPr>
+                                <w:t>3</w:t>
+                              </w:r>
+                            </w:fldSimple>
+                            <w:r>
+                              <w:t xml:space="preserve"> Calculator Interface</w:t>
+                            </w:r>
+                          </w:p>
+                        </w:txbxContent>
+                      </wps:txbx>
+                      <wps:bodyPr rot="0" spcFirstLastPara="0" vertOverflow="overflow" horzOverflow="overflow" vert="horz" wrap="square" lIns="0" tIns="0" rIns="0" bIns="0" numCol="1" spcCol="0" rtlCol="0" fromWordArt="0" anchor="t" anchorCtr="0" forceAA="0" compatLnSpc="1">
+                        <a:prstTxWarp prst="textNoShape">
+                          <a:avLst/>
+                        </a:prstTxWarp>
+                        <a:spAutoFit/>
+                      </wps:bodyPr>
+                    </wps:wsp>
+                  </a:graphicData>
+                </a:graphic>
+              </wp:anchor>
+            </w:drawing>
+          </mc:Choice>
+          <mc:Fallback>
+            <w:pict>
+              <v:shape w14:anchorId="41C03E25" id="Text Box 9" o:spid="_x0000_s1027" type="#_x0000_t202" style="position:absolute;left:0;text-align:left;margin-left:0;margin-top:175.9pt;width:145.65pt;height:.05pt;z-index:-251649024;visibility:visible;mso-wrap-style:square;mso-wrap-distance-left:9pt;mso-wrap-distance-top:0;mso-wrap-distance-right:9pt;mso-wrap-distance-bottom:0;mso-position-horizontal:absolute;mso-position-horizontal-relative:text;mso-position-vertical:absolute;mso-position-vertical-relative:text;v-text-anchor:top" o:gfxdata="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" stroked="f">
+                <v:textbox style="mso-fit-shape-to-text:t" inset="0,0,0,0">
+                  <w:txbxContent>
+                    <w:p>
+                      <w:pPr>
+                        <w:pStyle w:val="Caption"/>
+                        <w:rPr>
+                          <w:noProof/>
+                          <w:sz w:val="24"/>
+                        </w:rPr>
+                      </w:pPr>
+                      <w:r>
+                        <w:t xml:space="preserve">Figure </w:t>
+                      </w:r>
+                      <w:fldSimple w:instr=" SEQ Figure \* ARABIC ">
+                        <w:r>
+                          <w:rPr>
+                            <w:noProof/>
+                          </w:rPr>
+                          <w:t>3</w:t>
+                        </w:r>
+                      </w:fldSimple>
+                      <w:r>
+                        <w:t xml:space="preserve"> Calculator Interface</w:t>
+                      </w:r>
+                    </w:p>
+                  </w:txbxContent>
+                </v:textbox>
+                <w10:wrap type="tight"/>
+              </v:shape>
+            </w:pict>
+          </mc:Fallback>
+        </mc:AlternateContent>
+      </w:r>
+      <w:r>
         <w:rPr>
           <w:noProof/>
         </w:rPr>
-      </w:pPr>
-    </w:p>
-    <w:p/>
-    <w:tbl>
-      <w:tblPr>
-        <w:tblpPr w:leftFromText="180" w:rightFromText="180" w:vertAnchor="text" w:horzAnchor="margin" w:tblpXSpec="center" w:tblpY="2354"/>
-        <w:tblW w:w="8854" w:type="dxa"/>
-        <w:tblBorders>
-          <w:top w:val="single" w:sz="4" w:space="0" w:color="auto"/>
-          <w:left w:val="single" w:sz="4" w:space="0" w:color="auto"/>
-          <w:bottom w:val="single" w:sz="4" w:space="0" w:color="auto"/>
-          <w:right w:val="single" w:sz="4" w:space="0" w:color="auto"/>
-        </w:tblBorders>
-        <w:tblLayout w:type="fixed"/>
-        <w:tblLook w:val="0000" w:firstRow="0" w:lastRow="0" w:firstColumn="0" w:lastColumn="0" w:noHBand="0" w:noVBand="0"/>
-      </w:tblPr>
-      <w:tblGrid>
-        <w:gridCol w:w="912"/>
-        <w:gridCol w:w="2601"/>
-        <w:gridCol w:w="1370"/>
-        <w:gridCol w:w="3330"/>
-        <w:gridCol w:w="641"/>
-      </w:tblGrid>
-      <w:tr>
-        <w:trPr>
-          <w:trHeight w:val="200"/>
-        </w:trPr>
-        <w:tc>
-          <w:tcPr>
-            <w:tcW w:w="912" w:type="dxa"/>
-            <w:tcBorders>
-              <w:top w:val="single" w:sz="4" w:space="0" w:color="7F7F7F"/>
-              <w:left w:val="single" w:sz="4" w:space="0" w:color="7F7F7F"/>
-              <w:bottom w:val="single" w:sz="4" w:space="0" w:color="7F7F7F"/>
-              <w:right w:val="single" w:sz="4" w:space="0" w:color="7F7F7F"/>
-            </w:tcBorders>
-            <w:vAlign w:val="center"/>
-          </w:tcPr>
-          <w:p>
-            <w:pPr>
-              <w:autoSpaceDE w:val="0"/>
-              <w:autoSpaceDN w:val="0"/>
-              <w:adjustRightInd w:val="0"/>
-              <w:spacing w:after="0" w:line="240" w:lineRule="auto"/>
-              <w:jc w:val="left"/>
-              <w:rPr>
-                <w:rFonts w:ascii="Segoe UI" w:hAnsi="Segoe UI" w:cs="Segoe UI"/>
-                <w:sz w:val="18"/>
-                <w:szCs w:val="18"/>
-                <w:lang w:val="en-GB"/>
-              </w:rPr>
-            </w:pPr>
-            <w:r>
-              <w:rPr>
-                <w:rFonts w:ascii="Segoe UI" w:hAnsi="Segoe UI" w:cs="Segoe UI"/>
-                <w:sz w:val="18"/>
-                <w:szCs w:val="18"/>
-                <w:lang w:val="en-GB"/>
-              </w:rPr>
-              <w:t>Code</w:t>
-            </w:r>
-          </w:p>
-        </w:tc>
-        <w:tc>
-          <w:tcPr>
-            <w:tcW w:w="2601" w:type="dxa"/>
-            <w:tcBorders>
-              <w:top w:val="single" w:sz="4" w:space="0" w:color="7F7F7F"/>
-              <w:left w:val="single" w:sz="4" w:space="0" w:color="7F7F7F"/>
-              <w:bottom w:val="single" w:sz="4" w:space="0" w:color="7F7F7F"/>
-              <w:right w:val="single" w:sz="4" w:space="0" w:color="7F7F7F"/>
-            </w:tcBorders>
-            <w:vAlign w:val="center"/>
-          </w:tcPr>
-          <w:p>
-            <w:pPr>
-              <w:autoSpaceDE w:val="0"/>
-              <w:autoSpaceDN w:val="0"/>
-              <w:adjustRightInd w:val="0"/>
-              <w:spacing w:after="0" w:line="240" w:lineRule="auto"/>
-              <w:jc w:val="left"/>
-              <w:rPr>
-                <w:rFonts w:ascii="Segoe UI" w:hAnsi="Segoe UI" w:cs="Segoe UI"/>
-                <w:sz w:val="18"/>
-                <w:szCs w:val="18"/>
-                <w:lang w:val="en-GB"/>
-              </w:rPr>
-            </w:pPr>
-            <w:r>
-              <w:rPr>
-                <w:rFonts w:ascii="Segoe UI" w:hAnsi="Segoe UI" w:cs="Segoe UI"/>
-                <w:sz w:val="18"/>
-                <w:szCs w:val="18"/>
-                <w:lang w:val="en-GB"/>
-              </w:rPr>
-              <w:t>Description</w:t>
-            </w:r>
-          </w:p>
-        </w:tc>
-        <w:tc>
-          <w:tcPr>
-            <w:tcW w:w="1370" w:type="dxa"/>
-            <w:tcBorders>
-              <w:top w:val="single" w:sz="4" w:space="0" w:color="7F7F7F"/>
-              <w:left w:val="single" w:sz="4" w:space="0" w:color="7F7F7F"/>
-              <w:bottom w:val="single" w:sz="4" w:space="0" w:color="7F7F7F"/>
-              <w:right w:val="single" w:sz="4" w:space="0" w:color="7F7F7F"/>
-            </w:tcBorders>
-            <w:vAlign w:val="center"/>
-          </w:tcPr>
-          <w:p>
-            <w:pPr>
-              <w:autoSpaceDE w:val="0"/>
-              <w:autoSpaceDN w:val="0"/>
-              <w:adjustRightInd w:val="0"/>
-              <w:spacing w:after="0" w:line="240" w:lineRule="auto"/>
-              <w:jc w:val="left"/>
-              <w:rPr>
-                <w:rFonts w:ascii="Segoe UI" w:hAnsi="Segoe UI" w:cs="Segoe UI"/>
-                <w:sz w:val="18"/>
-                <w:szCs w:val="18"/>
-                <w:lang w:val="en-GB"/>
-              </w:rPr>
-            </w:pPr>
-            <w:r>
-              <w:rPr>
-                <w:rFonts w:ascii="Segoe UI" w:hAnsi="Segoe UI" w:cs="Segoe UI"/>
-                <w:sz w:val="18"/>
-                <w:szCs w:val="18"/>
-                <w:lang w:val="en-GB"/>
-              </w:rPr>
-              <w:t>Project</w:t>
-            </w:r>
-          </w:p>
-        </w:tc>
-        <w:tc>
-          <w:tcPr>
-            <w:tcW w:w="3330" w:type="dxa"/>
-            <w:tcBorders>
-              <w:top w:val="single" w:sz="4" w:space="0" w:color="7F7F7F"/>
-              <w:left w:val="single" w:sz="4" w:space="0" w:color="7F7F7F"/>
-              <w:bottom w:val="single" w:sz="4" w:space="0" w:color="7F7F7F"/>
-              <w:right w:val="single" w:sz="4" w:space="0" w:color="7F7F7F"/>
-            </w:tcBorders>
-            <w:vAlign w:val="center"/>
-          </w:tcPr>
-          <w:p>
-            <w:pPr>
-              <w:autoSpaceDE w:val="0"/>
-              <w:autoSpaceDN w:val="0"/>
-              <w:adjustRightInd w:val="0"/>
-              <w:spacing w:after="0" w:line="240" w:lineRule="auto"/>
-              <w:jc w:val="left"/>
-              <w:rPr>
-                <w:rFonts w:ascii="Segoe UI" w:hAnsi="Segoe UI" w:cs="Segoe UI"/>
-                <w:sz w:val="18"/>
-                <w:szCs w:val="18"/>
-                <w:lang w:val="en-GB"/>
-              </w:rPr>
-            </w:pPr>
-            <w:r>
-              <w:rPr>
-                <w:rFonts w:ascii="Segoe UI" w:hAnsi="Segoe UI" w:cs="Segoe UI"/>
-                <w:sz w:val="18"/>
-                <w:szCs w:val="18"/>
-                <w:lang w:val="en-GB"/>
-              </w:rPr>
-              <w:t>File</w:t>
-            </w:r>
-          </w:p>
-        </w:tc>
-        <w:tc>
-          <w:tcPr>
-            <w:tcW w:w="641" w:type="dxa"/>
-            <w:tcBorders>
-              <w:top w:val="single" w:sz="4" w:space="0" w:color="7F7F7F"/>
-              <w:left w:val="single" w:sz="4" w:space="0" w:color="7F7F7F"/>
-              <w:bottom w:val="single" w:sz="4" w:space="0" w:color="7F7F7F"/>
-              <w:right w:val="single" w:sz="4" w:space="0" w:color="7F7F7F"/>
-            </w:tcBorders>
-            <w:vAlign w:val="center"/>
-          </w:tcPr>
-          <w:p>
-            <w:pPr>
-              <w:autoSpaceDE w:val="0"/>
-              <w:autoSpaceDN w:val="0"/>
-              <w:adjustRightInd w:val="0"/>
-              <w:spacing w:after="0" w:line="240" w:lineRule="auto"/>
-              <w:jc w:val="left"/>
-              <w:rPr>
-                <w:rFonts w:ascii="Segoe UI" w:hAnsi="Segoe UI" w:cs="Segoe UI"/>
-                <w:sz w:val="18"/>
-                <w:szCs w:val="18"/>
-                <w:lang w:val="en-GB"/>
-              </w:rPr>
-            </w:pPr>
-            <w:r>
-              <w:rPr>
-                <w:rFonts w:ascii="Segoe UI" w:hAnsi="Segoe UI" w:cs="Segoe UI"/>
-                <w:sz w:val="18"/>
-                <w:szCs w:val="18"/>
-                <w:lang w:val="en-GB"/>
-              </w:rPr>
-              <w:t>Line</w:t>
-            </w:r>
-          </w:p>
-        </w:tc>
-      </w:tr>
-      <w:tr>
-        <w:trPr>
-          <w:trHeight w:val="200"/>
-        </w:trPr>
-        <w:tc>
-          <w:tcPr>
-            <w:tcW w:w="912" w:type="dxa"/>
-            <w:tcBorders>
-              <w:top w:val="single" w:sz="4" w:space="0" w:color="7F7F7F"/>
-              <w:left w:val="single" w:sz="4" w:space="0" w:color="7F7F7F"/>
-              <w:bottom w:val="single" w:sz="4" w:space="0" w:color="7F7F7F"/>
-              <w:right w:val="single" w:sz="4" w:space="0" w:color="7F7F7F"/>
-            </w:tcBorders>
-            <w:vAlign w:val="center"/>
-          </w:tcPr>
-          <w:p>
-            <w:pPr>
-              <w:autoSpaceDE w:val="0"/>
-              <w:autoSpaceDN w:val="0"/>
-              <w:adjustRightInd w:val="0"/>
-              <w:spacing w:after="0" w:line="240" w:lineRule="auto"/>
-              <w:jc w:val="left"/>
-              <w:rPr>
-                <w:rFonts w:ascii="Segoe UI" w:hAnsi="Segoe UI" w:cs="Segoe UI"/>
-                <w:sz w:val="18"/>
-                <w:szCs w:val="18"/>
-                <w:lang w:val="en-GB"/>
-              </w:rPr>
-            </w:pPr>
-            <w:r>
-              <w:rPr>
-                <w:rFonts w:ascii="Segoe UI" w:hAnsi="Segoe UI" w:cs="Segoe UI"/>
-                <w:sz w:val="18"/>
-                <w:szCs w:val="18"/>
-                <w:lang w:val="en-GB"/>
-              </w:rPr>
-              <w:t>CS0012</w:t>
-            </w:r>
-          </w:p>
-        </w:tc>
-        <w:tc>
-          <w:tcPr>
-            <w:tcW w:w="2601" w:type="dxa"/>
-            <w:tcBorders>
-              <w:top w:val="single" w:sz="4" w:space="0" w:color="7F7F7F"/>
-              <w:left w:val="single" w:sz="4" w:space="0" w:color="7F7F7F"/>
-              <w:bottom w:val="single" w:sz="4" w:space="0" w:color="7F7F7F"/>
-              <w:right w:val="single" w:sz="4" w:space="0" w:color="7F7F7F"/>
-            </w:tcBorders>
-            <w:vAlign w:val="center"/>
-          </w:tcPr>
-          <w:p>
-            <w:pPr>
-              <w:autoSpaceDE w:val="0"/>
-              <w:autoSpaceDN w:val="0"/>
-              <w:adjustRightInd w:val="0"/>
-              <w:spacing w:after="0" w:line="240" w:lineRule="auto"/>
-              <w:jc w:val="left"/>
-              <w:rPr>
-                <w:rFonts w:ascii="Segoe UI" w:hAnsi="Segoe UI" w:cs="Segoe UI"/>
-                <w:sz w:val="18"/>
-                <w:szCs w:val="18"/>
-                <w:lang w:val="en-GB"/>
-              </w:rPr>
-            </w:pPr>
-            <w:r>
-              <w:rPr>
-                <w:rFonts w:ascii="Segoe UI" w:hAnsi="Segoe UI" w:cs="Segoe UI"/>
-                <w:sz w:val="18"/>
-                <w:szCs w:val="18"/>
-                <w:lang w:val="en-GB"/>
-              </w:rPr>
-              <w:t>The type 'Nullable&lt;&gt;' is defined in an assembly that is not referenced. You must add a reference to assembly '</w:t>
-            </w:r>
-            <w:proofErr w:type="spellStart"/>
-            <w:r>
-              <w:rPr>
-                <w:rFonts w:ascii="Segoe UI" w:hAnsi="Segoe UI" w:cs="Segoe UI"/>
-                <w:sz w:val="18"/>
-                <w:szCs w:val="18"/>
-                <w:lang w:val="en-GB"/>
-              </w:rPr>
-              <w:t>netstandard</w:t>
-            </w:r>
-            <w:proofErr w:type="spellEnd"/>
-            <w:r>
-              <w:rPr>
-                <w:rFonts w:ascii="Segoe UI" w:hAnsi="Segoe UI" w:cs="Segoe UI"/>
-                <w:sz w:val="18"/>
-                <w:szCs w:val="18"/>
-                <w:lang w:val="en-GB"/>
-              </w:rPr>
-              <w:t xml:space="preserve">, Version=2.0.0.0, Culture=neutral, </w:t>
-            </w:r>
-            <w:proofErr w:type="spellStart"/>
-            <w:r>
-              <w:rPr>
-                <w:rFonts w:ascii="Segoe UI" w:hAnsi="Segoe UI" w:cs="Segoe UI"/>
-                <w:sz w:val="18"/>
-                <w:szCs w:val="18"/>
-                <w:lang w:val="en-GB"/>
-              </w:rPr>
-              <w:t>PublicKeyToken</w:t>
-            </w:r>
-            <w:proofErr w:type="spellEnd"/>
-            <w:r>
-              <w:rPr>
-                <w:rFonts w:ascii="Segoe UI" w:hAnsi="Segoe UI" w:cs="Segoe UI"/>
-                <w:sz w:val="18"/>
-                <w:szCs w:val="18"/>
-                <w:lang w:val="en-GB"/>
-              </w:rPr>
-              <w:t>=cc7b13ffcd2ddd51'.</w:t>
-            </w:r>
-          </w:p>
-        </w:tc>
-        <w:tc>
-          <w:tcPr>
-            <w:tcW w:w="1370" w:type="dxa"/>
-            <w:tcBorders>
-              <w:top w:val="single" w:sz="4" w:space="0" w:color="7F7F7F"/>
-              <w:left w:val="single" w:sz="4" w:space="0" w:color="7F7F7F"/>
-              <w:bottom w:val="single" w:sz="4" w:space="0" w:color="7F7F7F"/>
-              <w:right w:val="single" w:sz="4" w:space="0" w:color="7F7F7F"/>
-            </w:tcBorders>
-            <w:vAlign w:val="center"/>
-          </w:tcPr>
-          <w:p>
-            <w:pPr>
-              <w:autoSpaceDE w:val="0"/>
-              <w:autoSpaceDN w:val="0"/>
-              <w:adjustRightInd w:val="0"/>
-              <w:spacing w:after="0" w:line="240" w:lineRule="auto"/>
-              <w:jc w:val="left"/>
-              <w:rPr>
-                <w:rFonts w:ascii="Segoe UI" w:hAnsi="Segoe UI" w:cs="Segoe UI"/>
-                <w:sz w:val="18"/>
-                <w:szCs w:val="18"/>
-                <w:lang w:val="en-GB"/>
-              </w:rPr>
-            </w:pPr>
-            <w:proofErr w:type="spellStart"/>
-            <w:r>
-              <w:rPr>
-                <w:rFonts w:ascii="Segoe UI" w:hAnsi="Segoe UI" w:cs="Segoe UI"/>
-                <w:sz w:val="18"/>
-                <w:szCs w:val="18"/>
-                <w:lang w:val="en-GB"/>
-              </w:rPr>
-              <w:t>SquaredClient</w:t>
-            </w:r>
-            <w:proofErr w:type="spellEnd"/>
-          </w:p>
-        </w:tc>
-        <w:tc>
-          <w:tcPr>
-            <w:tcW w:w="3330" w:type="dxa"/>
-            <w:tcBorders>
-              <w:top w:val="single" w:sz="4" w:space="0" w:color="7F7F7F"/>
-              <w:left w:val="single" w:sz="4" w:space="0" w:color="7F7F7F"/>
-              <w:bottom w:val="single" w:sz="4" w:space="0" w:color="7F7F7F"/>
-              <w:right w:val="single" w:sz="4" w:space="0" w:color="7F7F7F"/>
-            </w:tcBorders>
-            <w:vAlign w:val="center"/>
-          </w:tcPr>
-          <w:p>
-            <w:pPr>
-              <w:autoSpaceDE w:val="0"/>
-              <w:autoSpaceDN w:val="0"/>
-              <w:adjustRightInd w:val="0"/>
-              <w:spacing w:after="0" w:line="240" w:lineRule="auto"/>
-              <w:jc w:val="left"/>
-              <w:rPr>
-                <w:rFonts w:ascii="Segoe UI" w:hAnsi="Segoe UI" w:cs="Segoe UI"/>
-                <w:sz w:val="18"/>
-                <w:szCs w:val="18"/>
-                <w:lang w:val="en-GB"/>
-              </w:rPr>
-            </w:pPr>
-            <w:r>
-              <w:rPr>
-                <w:rFonts w:ascii="Segoe UI" w:hAnsi="Segoe UI" w:cs="Segoe UI"/>
-                <w:sz w:val="18"/>
-                <w:szCs w:val="18"/>
-                <w:lang w:val="en-GB"/>
-              </w:rPr>
-              <w:t>gRPC\</w:t>
-            </w:r>
-            <w:proofErr w:type="spellStart"/>
-            <w:r>
-              <w:rPr>
-                <w:rFonts w:ascii="Segoe UI" w:hAnsi="Segoe UI" w:cs="Segoe UI"/>
-                <w:sz w:val="18"/>
-                <w:szCs w:val="18"/>
-                <w:lang w:val="en-GB"/>
-              </w:rPr>
-              <w:t>SquaredClient</w:t>
-            </w:r>
-            <w:proofErr w:type="spellEnd"/>
-            <w:r>
-              <w:rPr>
-                <w:rFonts w:ascii="Segoe UI" w:hAnsi="Segoe UI" w:cs="Segoe UI"/>
-                <w:sz w:val="18"/>
-                <w:szCs w:val="18"/>
-                <w:lang w:val="en-GB"/>
-              </w:rPr>
-              <w:t>\</w:t>
-            </w:r>
-            <w:proofErr w:type="spellStart"/>
-            <w:r>
-              <w:rPr>
-                <w:rFonts w:ascii="Segoe UI" w:hAnsi="Segoe UI" w:cs="Segoe UI"/>
-                <w:sz w:val="18"/>
-                <w:szCs w:val="18"/>
-                <w:lang w:val="en-GB"/>
-              </w:rPr>
-              <w:t>ClientProgram.cs</w:t>
-            </w:r>
-            <w:proofErr w:type="spellEnd"/>
-          </w:p>
-        </w:tc>
-        <w:tc>
-          <w:tcPr>
-            <w:tcW w:w="641" w:type="dxa"/>
-            <w:tcBorders>
-              <w:top w:val="single" w:sz="4" w:space="0" w:color="7F7F7F"/>
-              <w:left w:val="single" w:sz="4" w:space="0" w:color="7F7F7F"/>
-              <w:bottom w:val="single" w:sz="4" w:space="0" w:color="7F7F7F"/>
-              <w:right w:val="single" w:sz="4" w:space="0" w:color="7F7F7F"/>
-            </w:tcBorders>
-            <w:vAlign w:val="center"/>
-          </w:tcPr>
-          <w:p>
-            <w:pPr>
-              <w:autoSpaceDE w:val="0"/>
-              <w:autoSpaceDN w:val="0"/>
-              <w:adjustRightInd w:val="0"/>
-              <w:spacing w:after="0" w:line="240" w:lineRule="auto"/>
-              <w:jc w:val="left"/>
-              <w:rPr>
-                <w:rFonts w:ascii="Segoe UI" w:hAnsi="Segoe UI" w:cs="Segoe UI"/>
-                <w:sz w:val="18"/>
-                <w:szCs w:val="18"/>
-                <w:lang w:val="en-GB"/>
-              </w:rPr>
-            </w:pPr>
-            <w:r>
-              <w:rPr>
-                <w:rFonts w:ascii="Segoe UI" w:hAnsi="Segoe UI" w:cs="Segoe UI"/>
-                <w:sz w:val="18"/>
-                <w:szCs w:val="18"/>
-                <w:lang w:val="en-GB"/>
-              </w:rPr>
-              <w:t>30</w:t>
-            </w:r>
-          </w:p>
-        </w:tc>
-      </w:tr>
-    </w:tbl>
-    <w:p>
-      <w:proofErr w:type="spellStart"/>
-      <w:r>
-        <w:t>System.IO.FileNotFoundException</w:t>
-      </w:r>
-      <w:proofErr w:type="spellEnd"/>
-    </w:p>
-    <w:p>
-      <w:r>
-        <w:t xml:space="preserve">  </w:t>
-      </w:r>
-      <w:proofErr w:type="spellStart"/>
-      <w:r>
-        <w:t>HResult</w:t>
-      </w:r>
-      <w:proofErr w:type="spellEnd"/>
-      <w:r>
-        <w:t>=0x80070002</w:t>
-      </w:r>
-    </w:p>
-    <w:p>
-      <w:r>
-        <w:t xml:space="preserve">  Message=Error loading native library. Not found in any of the possible locations: C:\Users\Keyser </w:t>
-      </w:r>
-    </w:p>
-    <w:p/>
-    <w:p/>
-    <w:p>
-      <w:r>
-        <w:rPr>
-          <w:noProof/>
-        </w:rPr>
-        <w:lastRenderedPageBreak/>
         <w:drawing>
-          <wp:inline distT="0" distB="0" distL="0" distR="0" wp14:anchorId="00B4DD66" wp14:editId="68418EE1">
-            <wp:extent cx="5400040" cy="2224405"/>
-            <wp:effectExtent l="0" t="0" r="0" b="4445"/>
-            <wp:docPr id="4" name="Picture 4"/>
+          <wp:anchor distT="0" distB="0" distL="114300" distR="114300" simplePos="0" relativeHeight="251665408" behindDoc="1" locked="0" layoutInCell="1" allowOverlap="1" wp14:anchorId="05A37C46" wp14:editId="06F3BB9A">
+            <wp:simplePos x="0" y="0"/>
+            <wp:positionH relativeFrom="margin">
+              <wp:align>left</wp:align>
+            </wp:positionH>
+            <wp:positionV relativeFrom="paragraph">
+              <wp:posOffset>635</wp:posOffset>
+            </wp:positionV>
+            <wp:extent cx="1849755" cy="2176145"/>
+            <wp:effectExtent l="0" t="0" r="0" b="0"/>
+            <wp:wrapTight wrapText="bothSides">
+              <wp:wrapPolygon edited="0">
+                <wp:start x="0" y="0"/>
+                <wp:lineTo x="0" y="21367"/>
+                <wp:lineTo x="21355" y="21367"/>
+                <wp:lineTo x="21355" y="0"/>
+                <wp:lineTo x="0" y="0"/>
+              </wp:wrapPolygon>
+            </wp:wrapTight>
+            <wp:docPr id="3" name="Picture 3"/>
             <wp:cNvGraphicFramePr>
               <a:graphicFrameLocks xmlns:a="http://schemas.openxmlformats.org/drawingml/2006/main" noChangeAspect="1"/>
             </wp:cNvGraphicFramePr>
@@ -5772,7 +5409,13 @@
                     <pic:cNvPicPr/>
                   </pic:nvPicPr>
                   <pic:blipFill>
-                    <a:blip r:embed="rId12"/>
+                    <a:blip r:embed="rId12">
+                      <a:extLst>
+                        <a:ext uri="{28A0092B-C50C-407E-A947-70E740481C1C}">
+                          <a14:useLocalDpi xmlns:a14="http://schemas.microsoft.com/office/drawing/2010/main" val="0"/>
+                        </a:ext>
+                      </a:extLst>
+                    </a:blip>
                     <a:stretch>
                       <a:fillRect/>
                     </a:stretch>
@@ -5780,7 +5423,7 @@
                   <pic:spPr>
                     <a:xfrm>
                       <a:off x="0" y="0"/>
-                      <a:ext cx="5400040" cy="2224405"/>
+                      <a:ext cx="1849755" cy="2176145"/>
                     </a:xfrm>
                     <a:prstGeom prst="rect">
                       <a:avLst/>
@@ -5789,76 +5432,1139 @@
                 </pic:pic>
               </a:graphicData>
             </a:graphic>
-          </wp:inline>
+            <wp14:sizeRelH relativeFrom="margin">
+              <wp14:pctWidth>0</wp14:pctWidth>
+            </wp14:sizeRelH>
+            <wp14:sizeRelV relativeFrom="margin">
+              <wp14:pctHeight>0</wp14:pctHeight>
+            </wp14:sizeRelV>
+          </wp:anchor>
         </w:drawing>
       </w:r>
-    </w:p>
-    <w:p>
-      <w:pPr>
-        <w:pStyle w:val="Default"/>
-        <w:numPr>
-          <w:ilvl w:val="0"/>
-          <w:numId w:val="8"/>
-        </w:numPr>
-        <w:rPr>
-          <w:color w:val="FF0000"/>
-          <w:sz w:val="23"/>
-          <w:szCs w:val="23"/>
-        </w:rPr>
-      </w:pPr>
-      <w:r>
-        <w:rPr>
-          <w:color w:val="FF0000"/>
-          <w:sz w:val="23"/>
-          <w:szCs w:val="23"/>
-        </w:rPr>
-        <w:t xml:space="preserve">Add a button to your C# calculator  </w:t>
-      </w:r>
-    </w:p>
-    <w:p>
-      <w:pPr>
-        <w:pStyle w:val="Default"/>
-        <w:numPr>
-          <w:ilvl w:val="0"/>
-          <w:numId w:val="8"/>
-        </w:numPr>
-        <w:rPr>
-          <w:color w:val="FF0000"/>
-          <w:sz w:val="23"/>
-          <w:szCs w:val="23"/>
-        </w:rPr>
-      </w:pPr>
-      <w:r>
-        <w:rPr>
-          <w:color w:val="FF0000"/>
-          <w:sz w:val="23"/>
-          <w:szCs w:val="23"/>
-        </w:rPr>
-        <w:t xml:space="preserve">Calls a gRPC remote function and displays the return value on the calculator screen. </w:t>
-      </w:r>
-    </w:p>
-    <w:p>
-      <w:pPr>
-        <w:pStyle w:val="Default"/>
-        <w:numPr>
-          <w:ilvl w:val="0"/>
-          <w:numId w:val="8"/>
-        </w:numPr>
-        <w:rPr>
-          <w:color w:val="FF0000"/>
-          <w:sz w:val="23"/>
-          <w:szCs w:val="23"/>
-        </w:rPr>
-      </w:pPr>
-      <w:r>
-        <w:rPr>
-          <w:color w:val="FF0000"/>
-          <w:sz w:val="23"/>
-          <w:szCs w:val="23"/>
-        </w:rPr>
-        <w:t xml:space="preserve">It is up to you to decide what the remote function will do. </w:t>
-      </w:r>
-    </w:p>
+      <w:r>
+        <w:t xml:space="preserve">The following interface was used with the square button (^2) used to call the gRPC client, this button is linked to a C# script which provides an action upon pressing the button.  </w:t>
+      </w:r>
+    </w:p>
+    <w:p>
+      <w:r>
+        <w:t>Before</w:t>
+      </w:r>
+      <w:r>
+        <w:t xml:space="preserve"> any buttons can be pressed, the client’s DLL must be added as a reference, so the calculator has access to </w:t>
+      </w:r>
+      <w:proofErr w:type="spellStart"/>
+      <w:r>
+        <w:rPr>
+          <w:i/>
+        </w:rPr>
+        <w:t>RetSquare</w:t>
+      </w:r>
+      <w:proofErr w:type="spellEnd"/>
+      <w:r>
+        <w:t>.  The following lines must be changed to convert the console application to a library.  The main function is replaced by a float function:</w:t>
+      </w:r>
+    </w:p>
+    <w:p>
+      <w:pPr>
+        <w:rPr>
+          <w:sz w:val="22"/>
+        </w:rPr>
+      </w:pPr>
+      <w:r>
+        <w:rPr>
+          <w:rFonts w:ascii="Consolas" w:hAnsi="Consolas" w:cs="Consolas"/>
+          <w:color w:val="0000FF"/>
+          <w:sz w:val="18"/>
+          <w:szCs w:val="19"/>
+          <w:lang w:val="en-GB"/>
+        </w:rPr>
+        <w:t>public</w:t>
+      </w:r>
+      <w:r>
+        <w:rPr>
+          <w:rFonts w:ascii="Consolas" w:hAnsi="Consolas" w:cs="Consolas"/>
+          <w:color w:val="000000"/>
+          <w:sz w:val="18"/>
+          <w:szCs w:val="19"/>
+          <w:lang w:val="en-GB"/>
+        </w:rPr>
+        <w:t xml:space="preserve"> </w:t>
+      </w:r>
+      <w:r>
+        <w:rPr>
+          <w:rFonts w:ascii="Consolas" w:hAnsi="Consolas" w:cs="Consolas"/>
+          <w:color w:val="0000FF"/>
+          <w:sz w:val="18"/>
+          <w:szCs w:val="19"/>
+          <w:lang w:val="en-GB"/>
+        </w:rPr>
+        <w:t>float</w:t>
+      </w:r>
+      <w:r>
+        <w:rPr>
+          <w:rFonts w:ascii="Consolas" w:hAnsi="Consolas" w:cs="Consolas"/>
+          <w:color w:val="000000"/>
+          <w:sz w:val="18"/>
+          <w:szCs w:val="19"/>
+          <w:lang w:val="en-GB"/>
+        </w:rPr>
+        <w:t xml:space="preserve"> </w:t>
+      </w:r>
+      <w:proofErr w:type="spellStart"/>
+      <w:proofErr w:type="gramStart"/>
+      <w:r>
+        <w:rPr>
+          <w:rFonts w:ascii="Consolas" w:hAnsi="Consolas" w:cs="Consolas"/>
+          <w:color w:val="000000"/>
+          <w:sz w:val="18"/>
+          <w:szCs w:val="19"/>
+          <w:lang w:val="en-GB"/>
+        </w:rPr>
+        <w:t>RetSquare</w:t>
+      </w:r>
+      <w:proofErr w:type="spellEnd"/>
+      <w:r>
+        <w:rPr>
+          <w:rFonts w:ascii="Consolas" w:hAnsi="Consolas" w:cs="Consolas"/>
+          <w:color w:val="000000"/>
+          <w:sz w:val="18"/>
+          <w:szCs w:val="19"/>
+          <w:lang w:val="en-GB"/>
+        </w:rPr>
+        <w:t>(</w:t>
+      </w:r>
+      <w:proofErr w:type="gramEnd"/>
+      <w:r>
+        <w:rPr>
+          <w:rFonts w:ascii="Consolas" w:hAnsi="Consolas" w:cs="Consolas"/>
+          <w:color w:val="0000FF"/>
+          <w:sz w:val="18"/>
+          <w:szCs w:val="19"/>
+          <w:lang w:val="en-GB"/>
+        </w:rPr>
+        <w:t>float</w:t>
+      </w:r>
+      <w:r>
+        <w:rPr>
+          <w:rFonts w:ascii="Consolas" w:hAnsi="Consolas" w:cs="Consolas"/>
+          <w:color w:val="000000"/>
+          <w:sz w:val="18"/>
+          <w:szCs w:val="19"/>
+          <w:lang w:val="en-GB"/>
+        </w:rPr>
+        <w:t xml:space="preserve"> x) {</w:t>
+      </w:r>
+    </w:p>
+    <w:p>
+      <w:r>
+        <w:t xml:space="preserve">The console write </w:t>
+      </w:r>
+      <w:r>
+        <w:t>lines are unnecessary now</w:t>
+      </w:r>
+      <w:r>
+        <w:t>,</w:t>
+      </w:r>
+      <w:r>
+        <w:t xml:space="preserve"> </w:t>
+      </w:r>
+      <w:r>
+        <w:t xml:space="preserve">the </w:t>
+      </w:r>
+      <w:proofErr w:type="spellStart"/>
+      <w:r>
+        <w:rPr>
+          <w:i/>
+        </w:rPr>
+        <w:t>Inval</w:t>
+      </w:r>
+      <w:proofErr w:type="spellEnd"/>
+      <w:r>
+        <w:t xml:space="preserve"> is made equal to the </w:t>
+      </w:r>
+      <w:r>
+        <w:t xml:space="preserve">input </w:t>
+      </w:r>
+      <w:r>
+        <w:t xml:space="preserve">method parameter (x), </w:t>
+      </w:r>
+      <w:r>
+        <w:t xml:space="preserve">and a return line is </w:t>
+      </w:r>
+      <w:r>
+        <w:t>added</w:t>
+      </w:r>
+      <w:r>
+        <w:t xml:space="preserve"> accessing the </w:t>
+      </w:r>
+      <w:r>
+        <w:t>output value s</w:t>
+      </w:r>
+      <w:r>
+        <w:t>tored</w:t>
+      </w:r>
+      <w:r>
+        <w:t xml:space="preserve"> in the response variable.</w:t>
+      </w:r>
+    </w:p>
+    <w:p>
+      <w:r>
+        <w:rPr>
+          <w:rFonts w:ascii="Consolas" w:hAnsi="Consolas" w:cs="Consolas"/>
+          <w:color w:val="0000FF"/>
+          <w:sz w:val="19"/>
+          <w:szCs w:val="19"/>
+          <w:lang w:val="en-GB"/>
+        </w:rPr>
+        <w:t>var</w:t>
+      </w:r>
+      <w:r>
+        <w:rPr>
+          <w:rFonts w:ascii="Consolas" w:hAnsi="Consolas" w:cs="Consolas"/>
+          <w:color w:val="000000"/>
+          <w:sz w:val="19"/>
+          <w:szCs w:val="19"/>
+          <w:lang w:val="en-GB"/>
+        </w:rPr>
+        <w:t xml:space="preserve"> request = </w:t>
+      </w:r>
+      <w:r>
+        <w:rPr>
+          <w:rFonts w:ascii="Consolas" w:hAnsi="Consolas" w:cs="Consolas"/>
+          <w:color w:val="0000FF"/>
+          <w:sz w:val="19"/>
+          <w:szCs w:val="19"/>
+          <w:lang w:val="en-GB"/>
+        </w:rPr>
+        <w:t>new</w:t>
+      </w:r>
+      <w:r>
+        <w:rPr>
+          <w:rFonts w:ascii="Consolas" w:hAnsi="Consolas" w:cs="Consolas"/>
+          <w:color w:val="000000"/>
+          <w:sz w:val="19"/>
+          <w:szCs w:val="19"/>
+          <w:lang w:val="en-GB"/>
+        </w:rPr>
+        <w:t xml:space="preserve"> </w:t>
+      </w:r>
+      <w:proofErr w:type="spellStart"/>
+      <w:r>
+        <w:rPr>
+          <w:rFonts w:ascii="Consolas" w:hAnsi="Consolas" w:cs="Consolas"/>
+          <w:color w:val="000000"/>
+          <w:sz w:val="19"/>
+          <w:szCs w:val="19"/>
+          <w:lang w:val="en-GB"/>
+        </w:rPr>
+        <w:t>SquareRequest</w:t>
+      </w:r>
+      <w:proofErr w:type="spellEnd"/>
+      <w:r>
+        <w:rPr>
+          <w:rFonts w:ascii="Consolas" w:hAnsi="Consolas" w:cs="Consolas"/>
+          <w:color w:val="000000"/>
+          <w:sz w:val="19"/>
+          <w:szCs w:val="19"/>
+          <w:lang w:val="en-GB"/>
+        </w:rPr>
+        <w:t xml:space="preserve"> </w:t>
+      </w:r>
+      <w:proofErr w:type="gramStart"/>
+      <w:r>
+        <w:rPr>
+          <w:rFonts w:ascii="Consolas" w:hAnsi="Consolas" w:cs="Consolas"/>
+          <w:color w:val="000000"/>
+          <w:sz w:val="19"/>
+          <w:szCs w:val="19"/>
+          <w:lang w:val="en-GB"/>
+        </w:rPr>
+        <w:t xml:space="preserve">{ </w:t>
+      </w:r>
+      <w:proofErr w:type="spellStart"/>
+      <w:r>
+        <w:rPr>
+          <w:rFonts w:ascii="Consolas" w:hAnsi="Consolas" w:cs="Consolas"/>
+          <w:color w:val="000000"/>
+          <w:sz w:val="19"/>
+          <w:szCs w:val="19"/>
+          <w:lang w:val="en-GB"/>
+        </w:rPr>
+        <w:t>Inval</w:t>
+      </w:r>
+      <w:proofErr w:type="spellEnd"/>
+      <w:proofErr w:type="gramEnd"/>
+      <w:r>
+        <w:rPr>
+          <w:rFonts w:ascii="Consolas" w:hAnsi="Consolas" w:cs="Consolas"/>
+          <w:color w:val="000000"/>
+          <w:sz w:val="19"/>
+          <w:szCs w:val="19"/>
+          <w:lang w:val="en-GB"/>
+        </w:rPr>
+        <w:t xml:space="preserve"> = x };</w:t>
+      </w:r>
+    </w:p>
+    <w:p>
+      <w:pPr>
+        <w:rPr>
+          <w:sz w:val="22"/>
+        </w:rPr>
+      </w:pPr>
+      <w:r>
+        <w:rPr>
+          <w:rFonts w:ascii="Consolas" w:hAnsi="Consolas" w:cs="Consolas"/>
+          <w:color w:val="0000FF"/>
+          <w:sz w:val="18"/>
+          <w:szCs w:val="19"/>
+          <w:lang w:val="en-GB"/>
+        </w:rPr>
+        <w:t>return</w:t>
+      </w:r>
+      <w:r>
+        <w:rPr>
+          <w:rFonts w:ascii="Consolas" w:hAnsi="Consolas" w:cs="Consolas"/>
+          <w:color w:val="000000"/>
+          <w:sz w:val="18"/>
+          <w:szCs w:val="19"/>
+          <w:lang w:val="en-GB"/>
+        </w:rPr>
+        <w:t xml:space="preserve"> </w:t>
+      </w:r>
+      <w:proofErr w:type="spellStart"/>
+      <w:proofErr w:type="gramStart"/>
+      <w:r>
+        <w:rPr>
+          <w:rFonts w:ascii="Consolas" w:hAnsi="Consolas" w:cs="Consolas"/>
+          <w:color w:val="000000"/>
+          <w:sz w:val="18"/>
+          <w:szCs w:val="19"/>
+          <w:lang w:val="en-GB"/>
+        </w:rPr>
+        <w:t>response.Outval</w:t>
+      </w:r>
+      <w:proofErr w:type="spellEnd"/>
+      <w:proofErr w:type="gramEnd"/>
+      <w:r>
+        <w:rPr>
+          <w:rFonts w:ascii="Consolas" w:hAnsi="Consolas" w:cs="Consolas"/>
+          <w:color w:val="000000"/>
+          <w:sz w:val="18"/>
+          <w:szCs w:val="19"/>
+          <w:lang w:val="en-GB"/>
+        </w:rPr>
+        <w:t>;</w:t>
+      </w:r>
+    </w:p>
+    <w:p>
+      <w:r>
+        <w:lastRenderedPageBreak/>
+        <w:t xml:space="preserve">The </w:t>
+      </w:r>
+      <w:proofErr w:type="spellStart"/>
+      <w:r>
+        <w:t>SquaredClient</w:t>
+      </w:r>
+      <w:proofErr w:type="spellEnd"/>
+      <w:r>
+        <w:t xml:space="preserve"> project is converted to a class library and rebuilt, the DLL created is inside the \bin\Debug directory of the project. </w:t>
+      </w:r>
+      <w:r>
+        <w:t xml:space="preserve"> This can now be added to the calculator project.</w:t>
+      </w:r>
+    </w:p>
+    <w:p/>
+    <w:p>
+      <w:r>
+        <w:t>The namespace of the DLL added as reference is then included as an assembly in the script</w:t>
+      </w:r>
+      <w:r>
+        <w:t>.</w:t>
+      </w:r>
+    </w:p>
+    <w:p>
+      <w:pPr>
+        <w:rPr>
+          <w:sz w:val="22"/>
+        </w:rPr>
+      </w:pPr>
+      <w:r>
+        <w:rPr>
+          <w:rFonts w:ascii="Consolas" w:hAnsi="Consolas" w:cs="Consolas"/>
+          <w:color w:val="0000FF"/>
+          <w:sz w:val="18"/>
+          <w:szCs w:val="19"/>
+          <w:lang w:val="en-GB"/>
+        </w:rPr>
+        <w:t>using</w:t>
+      </w:r>
+      <w:r>
+        <w:rPr>
+          <w:rFonts w:ascii="Consolas" w:hAnsi="Consolas" w:cs="Consolas"/>
+          <w:color w:val="000000"/>
+          <w:sz w:val="18"/>
+          <w:szCs w:val="19"/>
+          <w:lang w:val="en-GB"/>
+        </w:rPr>
+        <w:t xml:space="preserve"> </w:t>
+      </w:r>
+      <w:proofErr w:type="spellStart"/>
+      <w:r>
+        <w:rPr>
+          <w:rFonts w:ascii="Consolas" w:hAnsi="Consolas" w:cs="Consolas"/>
+          <w:color w:val="000000"/>
+          <w:sz w:val="18"/>
+          <w:szCs w:val="19"/>
+          <w:lang w:val="en-GB"/>
+        </w:rPr>
+        <w:t>SquaredClient</w:t>
+      </w:r>
+      <w:proofErr w:type="spellEnd"/>
+      <w:r>
+        <w:rPr>
+          <w:rFonts w:ascii="Consolas" w:hAnsi="Consolas" w:cs="Consolas"/>
+          <w:color w:val="000000"/>
+          <w:sz w:val="18"/>
+          <w:szCs w:val="19"/>
+          <w:lang w:val="en-GB"/>
+        </w:rPr>
+        <w:t>;</w:t>
+      </w:r>
+    </w:p>
+    <w:p>
+      <w:r>
+        <w:t>The value given by the button press is saved in the current value variable and used later.  A new client program instance must also be created.</w:t>
+      </w:r>
+    </w:p>
+    <w:p>
+      <w:pPr>
+        <w:autoSpaceDE w:val="0"/>
+        <w:autoSpaceDN w:val="0"/>
+        <w:adjustRightInd w:val="0"/>
+        <w:spacing w:after="0" w:line="240" w:lineRule="auto"/>
+        <w:jc w:val="left"/>
+        <w:rPr>
+          <w:rFonts w:ascii="Consolas" w:hAnsi="Consolas" w:cs="Consolas"/>
+          <w:color w:val="000000"/>
+          <w:sz w:val="18"/>
+          <w:szCs w:val="19"/>
+          <w:lang w:val="en-GB"/>
+        </w:rPr>
+      </w:pPr>
+      <w:r>
+        <w:rPr>
+          <w:rFonts w:ascii="Consolas" w:hAnsi="Consolas" w:cs="Consolas"/>
+          <w:color w:val="0000FF"/>
+          <w:sz w:val="18"/>
+          <w:szCs w:val="19"/>
+          <w:lang w:val="en-GB"/>
+        </w:rPr>
+        <w:t>float</w:t>
+      </w:r>
+      <w:r>
+        <w:rPr>
+          <w:rFonts w:ascii="Consolas" w:hAnsi="Consolas" w:cs="Consolas"/>
+          <w:color w:val="000000"/>
+          <w:sz w:val="18"/>
+          <w:szCs w:val="19"/>
+          <w:lang w:val="en-GB"/>
+        </w:rPr>
+        <w:t xml:space="preserve"> </w:t>
+      </w:r>
+      <w:proofErr w:type="spellStart"/>
+      <w:r>
+        <w:rPr>
+          <w:rFonts w:ascii="Consolas" w:hAnsi="Consolas" w:cs="Consolas"/>
+          <w:color w:val="000000"/>
+          <w:sz w:val="18"/>
+          <w:szCs w:val="19"/>
+          <w:lang w:val="en-GB"/>
+        </w:rPr>
+        <w:t>curVal</w:t>
+      </w:r>
+      <w:proofErr w:type="spellEnd"/>
+      <w:r>
+        <w:rPr>
+          <w:rFonts w:ascii="Consolas" w:hAnsi="Consolas" w:cs="Consolas"/>
+          <w:color w:val="000000"/>
+          <w:sz w:val="18"/>
+          <w:szCs w:val="19"/>
+          <w:lang w:val="en-GB"/>
+        </w:rPr>
+        <w:t xml:space="preserve"> = </w:t>
+      </w:r>
+      <w:proofErr w:type="spellStart"/>
+      <w:r>
+        <w:rPr>
+          <w:rFonts w:ascii="Consolas" w:hAnsi="Consolas" w:cs="Consolas"/>
+          <w:color w:val="000000"/>
+          <w:sz w:val="18"/>
+          <w:szCs w:val="19"/>
+          <w:lang w:val="en-GB"/>
+        </w:rPr>
+        <w:t>Convert.ToSingle</w:t>
+      </w:r>
+      <w:proofErr w:type="spellEnd"/>
+      <w:r>
+        <w:rPr>
+          <w:rFonts w:ascii="Consolas" w:hAnsi="Consolas" w:cs="Consolas"/>
+          <w:color w:val="000000"/>
+          <w:sz w:val="18"/>
+          <w:szCs w:val="19"/>
+          <w:lang w:val="en-GB"/>
+        </w:rPr>
+        <w:t>(textBox1.Text);</w:t>
+      </w:r>
+    </w:p>
+    <w:p>
+      <w:pPr>
+        <w:rPr>
+          <w:sz w:val="22"/>
+        </w:rPr>
+      </w:pPr>
+      <w:proofErr w:type="spellStart"/>
+      <w:r>
+        <w:rPr>
+          <w:rFonts w:ascii="Consolas" w:hAnsi="Consolas" w:cs="Consolas"/>
+          <w:color w:val="000000"/>
+          <w:sz w:val="18"/>
+          <w:szCs w:val="19"/>
+          <w:lang w:val="en-GB"/>
+        </w:rPr>
+        <w:t>ClientProgram</w:t>
+      </w:r>
+      <w:proofErr w:type="spellEnd"/>
+      <w:r>
+        <w:rPr>
+          <w:rFonts w:ascii="Consolas" w:hAnsi="Consolas" w:cs="Consolas"/>
+          <w:color w:val="000000"/>
+          <w:sz w:val="18"/>
+          <w:szCs w:val="19"/>
+          <w:lang w:val="en-GB"/>
+        </w:rPr>
+        <w:t xml:space="preserve"> </w:t>
+      </w:r>
+      <w:proofErr w:type="spellStart"/>
+      <w:r>
+        <w:rPr>
+          <w:rFonts w:ascii="Consolas" w:hAnsi="Consolas" w:cs="Consolas"/>
+          <w:color w:val="000000"/>
+          <w:sz w:val="18"/>
+          <w:szCs w:val="19"/>
+          <w:lang w:val="en-GB"/>
+        </w:rPr>
+        <w:t>mySqaure</w:t>
+      </w:r>
+      <w:proofErr w:type="spellEnd"/>
+      <w:r>
+        <w:rPr>
+          <w:rFonts w:ascii="Consolas" w:hAnsi="Consolas" w:cs="Consolas"/>
+          <w:color w:val="000000"/>
+          <w:sz w:val="18"/>
+          <w:szCs w:val="19"/>
+          <w:lang w:val="en-GB"/>
+        </w:rPr>
+        <w:t xml:space="preserve"> = </w:t>
+      </w:r>
+      <w:r>
+        <w:rPr>
+          <w:rFonts w:ascii="Consolas" w:hAnsi="Consolas" w:cs="Consolas"/>
+          <w:color w:val="0000FF"/>
+          <w:sz w:val="18"/>
+          <w:szCs w:val="19"/>
+          <w:lang w:val="en-GB"/>
+        </w:rPr>
+        <w:t>new</w:t>
+      </w:r>
+      <w:r>
+        <w:rPr>
+          <w:rFonts w:ascii="Consolas" w:hAnsi="Consolas" w:cs="Consolas"/>
+          <w:color w:val="000000"/>
+          <w:sz w:val="18"/>
+          <w:szCs w:val="19"/>
+          <w:lang w:val="en-GB"/>
+        </w:rPr>
+        <w:t xml:space="preserve"> </w:t>
+      </w:r>
+      <w:proofErr w:type="spellStart"/>
+      <w:proofErr w:type="gramStart"/>
+      <w:r>
+        <w:rPr>
+          <w:rFonts w:ascii="Consolas" w:hAnsi="Consolas" w:cs="Consolas"/>
+          <w:color w:val="000000"/>
+          <w:sz w:val="18"/>
+          <w:szCs w:val="19"/>
+          <w:lang w:val="en-GB"/>
+        </w:rPr>
+        <w:t>ClientProgram</w:t>
+      </w:r>
+      <w:proofErr w:type="spellEnd"/>
+      <w:r>
+        <w:rPr>
+          <w:rFonts w:ascii="Consolas" w:hAnsi="Consolas" w:cs="Consolas"/>
+          <w:color w:val="000000"/>
+          <w:sz w:val="18"/>
+          <w:szCs w:val="19"/>
+          <w:lang w:val="en-GB"/>
+        </w:rPr>
+        <w:t>(</w:t>
+      </w:r>
+      <w:proofErr w:type="gramEnd"/>
+      <w:r>
+        <w:rPr>
+          <w:rFonts w:ascii="Consolas" w:hAnsi="Consolas" w:cs="Consolas"/>
+          <w:color w:val="000000"/>
+          <w:sz w:val="18"/>
+          <w:szCs w:val="19"/>
+          <w:lang w:val="en-GB"/>
+        </w:rPr>
+        <w:t>);</w:t>
+      </w:r>
+    </w:p>
+    <w:p>
+      <w:pPr>
+        <w:rPr>
+          <w:noProof/>
+        </w:rPr>
+      </w:pPr>
+      <w:r>
+        <w:rPr>
+          <w:noProof/>
+        </w:rPr>
+        <w:t xml:space="preserve">The mySquare object is then used to return the square of the input value with RetSquare, this is then added to the running total (sum of previous operations) and the text box is updated with the answer.  </w:t>
+      </w:r>
+    </w:p>
+    <w:p>
+      <w:pPr>
+        <w:autoSpaceDE w:val="0"/>
+        <w:autoSpaceDN w:val="0"/>
+        <w:adjustRightInd w:val="0"/>
+        <w:spacing w:after="0" w:line="240" w:lineRule="auto"/>
+        <w:jc w:val="left"/>
+        <w:rPr>
+          <w:rFonts w:ascii="Consolas" w:hAnsi="Consolas" w:cs="Consolas"/>
+          <w:color w:val="000000"/>
+          <w:sz w:val="18"/>
+          <w:szCs w:val="19"/>
+          <w:lang w:val="en-GB"/>
+        </w:rPr>
+      </w:pPr>
+      <w:r>
+        <w:rPr>
+          <w:rFonts w:ascii="Consolas" w:hAnsi="Consolas" w:cs="Consolas"/>
+          <w:color w:val="0000FF"/>
+          <w:sz w:val="18"/>
+          <w:szCs w:val="19"/>
+          <w:lang w:val="en-GB"/>
+        </w:rPr>
+        <w:t>float</w:t>
+      </w:r>
+      <w:r>
+        <w:rPr>
+          <w:rFonts w:ascii="Consolas" w:hAnsi="Consolas" w:cs="Consolas"/>
+          <w:color w:val="000000"/>
+          <w:sz w:val="18"/>
+          <w:szCs w:val="19"/>
+          <w:lang w:val="en-GB"/>
+        </w:rPr>
+        <w:t xml:space="preserve"> </w:t>
+      </w:r>
+      <w:proofErr w:type="spellStart"/>
+      <w:r>
+        <w:rPr>
+          <w:rFonts w:ascii="Consolas" w:hAnsi="Consolas" w:cs="Consolas"/>
+          <w:color w:val="000000"/>
+          <w:sz w:val="18"/>
+          <w:szCs w:val="19"/>
+          <w:lang w:val="en-GB"/>
+        </w:rPr>
+        <w:t>sqrVal</w:t>
+      </w:r>
+      <w:proofErr w:type="spellEnd"/>
+      <w:r>
+        <w:rPr>
+          <w:rFonts w:ascii="Consolas" w:hAnsi="Consolas" w:cs="Consolas"/>
+          <w:color w:val="000000"/>
+          <w:sz w:val="18"/>
+          <w:szCs w:val="19"/>
+          <w:lang w:val="en-GB"/>
+        </w:rPr>
+        <w:t xml:space="preserve"> = </w:t>
+      </w:r>
+      <w:proofErr w:type="spellStart"/>
+      <w:r>
+        <w:rPr>
+          <w:rFonts w:ascii="Consolas" w:hAnsi="Consolas" w:cs="Consolas"/>
+          <w:color w:val="000000"/>
+          <w:sz w:val="18"/>
+          <w:szCs w:val="19"/>
+          <w:lang w:val="en-GB"/>
+        </w:rPr>
+        <w:t>mySqaure.RetSquare</w:t>
+      </w:r>
+      <w:proofErr w:type="spellEnd"/>
+      <w:r>
+        <w:rPr>
+          <w:rFonts w:ascii="Consolas" w:hAnsi="Consolas" w:cs="Consolas"/>
+          <w:color w:val="000000"/>
+          <w:sz w:val="18"/>
+          <w:szCs w:val="19"/>
+          <w:lang w:val="en-GB"/>
+        </w:rPr>
+        <w:t>(</w:t>
+      </w:r>
+      <w:proofErr w:type="spellStart"/>
+      <w:r>
+        <w:rPr>
+          <w:rFonts w:ascii="Consolas" w:hAnsi="Consolas" w:cs="Consolas"/>
+          <w:color w:val="000000"/>
+          <w:sz w:val="18"/>
+          <w:szCs w:val="19"/>
+          <w:lang w:val="en-GB"/>
+        </w:rPr>
+        <w:t>runningTotal</w:t>
+      </w:r>
+      <w:proofErr w:type="spellEnd"/>
+      <w:r>
+        <w:rPr>
+          <w:rFonts w:ascii="Consolas" w:hAnsi="Consolas" w:cs="Consolas"/>
+          <w:color w:val="000000"/>
+          <w:sz w:val="18"/>
+          <w:szCs w:val="19"/>
+          <w:lang w:val="en-GB"/>
+        </w:rPr>
+        <w:t>);</w:t>
+      </w:r>
+    </w:p>
+    <w:p>
+      <w:pPr>
+        <w:autoSpaceDE w:val="0"/>
+        <w:autoSpaceDN w:val="0"/>
+        <w:adjustRightInd w:val="0"/>
+        <w:spacing w:after="0" w:line="240" w:lineRule="auto"/>
+        <w:jc w:val="left"/>
+        <w:rPr>
+          <w:rFonts w:ascii="Consolas" w:hAnsi="Consolas" w:cs="Consolas"/>
+          <w:color w:val="000000"/>
+          <w:sz w:val="18"/>
+          <w:szCs w:val="19"/>
+          <w:lang w:val="en-GB"/>
+        </w:rPr>
+      </w:pPr>
+    </w:p>
+    <w:p>
+      <w:pPr>
+        <w:autoSpaceDE w:val="0"/>
+        <w:autoSpaceDN w:val="0"/>
+        <w:adjustRightInd w:val="0"/>
+        <w:spacing w:after="0" w:line="240" w:lineRule="auto"/>
+        <w:jc w:val="left"/>
+        <w:rPr>
+          <w:rFonts w:ascii="Consolas" w:hAnsi="Consolas" w:cs="Consolas"/>
+          <w:color w:val="000000"/>
+          <w:sz w:val="18"/>
+          <w:szCs w:val="19"/>
+          <w:lang w:val="en-GB"/>
+        </w:rPr>
+      </w:pPr>
+      <w:r>
+        <w:rPr>
+          <w:rFonts w:ascii="Consolas" w:hAnsi="Consolas" w:cs="Consolas"/>
+          <w:color w:val="000000"/>
+          <w:sz w:val="18"/>
+          <w:szCs w:val="19"/>
+          <w:lang w:val="en-GB"/>
+        </w:rPr>
+        <w:t xml:space="preserve">textBox1.Text = </w:t>
+      </w:r>
+      <w:proofErr w:type="spellStart"/>
+      <w:r>
+        <w:rPr>
+          <w:rFonts w:ascii="Consolas" w:hAnsi="Consolas" w:cs="Consolas"/>
+          <w:color w:val="000000"/>
+          <w:sz w:val="18"/>
+          <w:szCs w:val="19"/>
+          <w:lang w:val="en-GB"/>
+        </w:rPr>
+        <w:t>Convert.ToString</w:t>
+      </w:r>
+      <w:proofErr w:type="spellEnd"/>
+      <w:r>
+        <w:rPr>
+          <w:rFonts w:ascii="Consolas" w:hAnsi="Consolas" w:cs="Consolas"/>
+          <w:color w:val="000000"/>
+          <w:sz w:val="18"/>
+          <w:szCs w:val="19"/>
+          <w:lang w:val="en-GB"/>
+        </w:rPr>
+        <w:t>(</w:t>
+      </w:r>
+      <w:proofErr w:type="spellStart"/>
+      <w:r>
+        <w:rPr>
+          <w:rFonts w:ascii="Consolas" w:hAnsi="Consolas" w:cs="Consolas"/>
+          <w:color w:val="000000"/>
+          <w:sz w:val="18"/>
+          <w:szCs w:val="19"/>
+          <w:lang w:val="en-GB"/>
+        </w:rPr>
+        <w:t>sqrVal</w:t>
+      </w:r>
+      <w:proofErr w:type="spellEnd"/>
+      <w:r>
+        <w:rPr>
+          <w:rFonts w:ascii="Consolas" w:hAnsi="Consolas" w:cs="Consolas"/>
+          <w:color w:val="000000"/>
+          <w:sz w:val="18"/>
+          <w:szCs w:val="19"/>
+          <w:lang w:val="en-GB"/>
+        </w:rPr>
+        <w:t>);</w:t>
+      </w:r>
+    </w:p>
+    <w:p>
+      <w:pPr>
+        <w:autoSpaceDE w:val="0"/>
+        <w:autoSpaceDN w:val="0"/>
+        <w:adjustRightInd w:val="0"/>
+        <w:spacing w:after="0" w:line="240" w:lineRule="auto"/>
+        <w:jc w:val="left"/>
+        <w:rPr>
+          <w:rFonts w:ascii="Consolas" w:hAnsi="Consolas" w:cs="Consolas"/>
+          <w:color w:val="000000"/>
+          <w:sz w:val="18"/>
+          <w:szCs w:val="19"/>
+          <w:lang w:val="en-GB"/>
+        </w:rPr>
+      </w:pPr>
+      <w:proofErr w:type="spellStart"/>
+      <w:r>
+        <w:rPr>
+          <w:rFonts w:ascii="Consolas" w:hAnsi="Consolas" w:cs="Consolas"/>
+          <w:color w:val="000000"/>
+          <w:sz w:val="18"/>
+          <w:szCs w:val="19"/>
+          <w:lang w:val="en-GB"/>
+        </w:rPr>
+        <w:t>runningTotal</w:t>
+      </w:r>
+      <w:proofErr w:type="spellEnd"/>
+      <w:r>
+        <w:rPr>
+          <w:rFonts w:ascii="Consolas" w:hAnsi="Consolas" w:cs="Consolas"/>
+          <w:color w:val="000000"/>
+          <w:sz w:val="18"/>
+          <w:szCs w:val="19"/>
+          <w:lang w:val="en-GB"/>
+        </w:rPr>
+        <w:t xml:space="preserve"> = </w:t>
+      </w:r>
+      <w:proofErr w:type="spellStart"/>
+      <w:r>
+        <w:rPr>
+          <w:rFonts w:ascii="Consolas" w:hAnsi="Consolas" w:cs="Consolas"/>
+          <w:color w:val="000000"/>
+          <w:sz w:val="18"/>
+          <w:szCs w:val="19"/>
+          <w:lang w:val="en-GB"/>
+        </w:rPr>
+        <w:t>sqrVal</w:t>
+      </w:r>
+      <w:proofErr w:type="spellEnd"/>
+      <w:r>
+        <w:rPr>
+          <w:rFonts w:ascii="Consolas" w:hAnsi="Consolas" w:cs="Consolas"/>
+          <w:color w:val="000000"/>
+          <w:sz w:val="18"/>
+          <w:szCs w:val="19"/>
+          <w:lang w:val="en-GB"/>
+        </w:rPr>
+        <w:t>;</w:t>
+      </w:r>
+    </w:p>
+    <w:p>
+      <w:pPr>
+        <w:autoSpaceDE w:val="0"/>
+        <w:autoSpaceDN w:val="0"/>
+        <w:adjustRightInd w:val="0"/>
+        <w:spacing w:after="0" w:line="240" w:lineRule="auto"/>
+        <w:jc w:val="left"/>
+        <w:rPr>
+          <w:rFonts w:ascii="Consolas" w:hAnsi="Consolas" w:cs="Consolas"/>
+          <w:color w:val="000000"/>
+          <w:sz w:val="18"/>
+          <w:szCs w:val="19"/>
+          <w:lang w:val="en-GB"/>
+        </w:rPr>
+      </w:pPr>
+      <w:r>
+        <w:rPr>
+          <w:noProof/>
+        </w:rPr>
+        <mc:AlternateContent>
+          <mc:Choice Requires="wps">
+            <w:drawing>
+              <wp:anchor distT="0" distB="0" distL="114300" distR="114300" simplePos="0" relativeHeight="251669504" behindDoc="1" locked="0" layoutInCell="1" allowOverlap="1" wp14:anchorId="1BB6A2A0" wp14:editId="77BF154F">
+                <wp:simplePos x="0" y="0"/>
+                <wp:positionH relativeFrom="column">
+                  <wp:posOffset>0</wp:posOffset>
+                </wp:positionH>
+                <wp:positionV relativeFrom="paragraph">
+                  <wp:posOffset>2538095</wp:posOffset>
+                </wp:positionV>
+                <wp:extent cx="1931670" cy="635"/>
+                <wp:effectExtent l="0" t="0" r="0" b="0"/>
+                <wp:wrapTight wrapText="bothSides">
+                  <wp:wrapPolygon edited="0">
+                    <wp:start x="0" y="0"/>
+                    <wp:lineTo x="0" y="21600"/>
+                    <wp:lineTo x="21600" y="21600"/>
+                    <wp:lineTo x="21600" y="0"/>
+                  </wp:wrapPolygon>
+                </wp:wrapTight>
+                <wp:docPr id="10" name="Text Box 10"/>
+                <wp:cNvGraphicFramePr/>
+                <a:graphic xmlns:a="http://schemas.openxmlformats.org/drawingml/2006/main">
+                  <a:graphicData uri="http://schemas.microsoft.com/office/word/2010/wordprocessingShape">
+                    <wps:wsp>
+                      <wps:cNvSpPr txBox="1"/>
+                      <wps:spPr>
+                        <a:xfrm>
+                          <a:off x="0" y="0"/>
+                          <a:ext cx="1931670" cy="635"/>
+                        </a:xfrm>
+                        <a:prstGeom prst="rect">
+                          <a:avLst/>
+                        </a:prstGeom>
+                        <a:solidFill>
+                          <a:prstClr val="white"/>
+                        </a:solidFill>
+                        <a:ln>
+                          <a:noFill/>
+                        </a:ln>
+                      </wps:spPr>
+                      <wps:txbx>
+                        <w:txbxContent>
+                          <w:p>
+                            <w:pPr>
+                              <w:pStyle w:val="Caption"/>
+                              <w:rPr>
+                                <w:noProof/>
+                                <w:sz w:val="24"/>
+                              </w:rPr>
+                            </w:pPr>
+                            <w:r>
+                              <w:t xml:space="preserve">Figure </w:t>
+                            </w:r>
+                            <w:fldSimple w:instr=" SEQ Figure \* ARABIC ">
+                              <w:r>
+                                <w:rPr>
+                                  <w:noProof/>
+                                </w:rPr>
+                                <w:t>4</w:t>
+                              </w:r>
+                            </w:fldSimple>
+                            <w:r>
+                              <w:t xml:space="preserve"> </w:t>
+                            </w:r>
+                            <w:r>
+                              <w:t>Calculator</w:t>
+                            </w:r>
+                            <w:r>
+                              <w:t xml:space="preserve"> Tested</w:t>
+                            </w:r>
+                          </w:p>
+                        </w:txbxContent>
+                      </wps:txbx>
+                      <wps:bodyPr rot="0" spcFirstLastPara="0" vertOverflow="overflow" horzOverflow="overflow" vert="horz" wrap="square" lIns="0" tIns="0" rIns="0" bIns="0" numCol="1" spcCol="0" rtlCol="0" fromWordArt="0" anchor="t" anchorCtr="0" forceAA="0" compatLnSpc="1">
+                        <a:prstTxWarp prst="textNoShape">
+                          <a:avLst/>
+                        </a:prstTxWarp>
+                        <a:spAutoFit/>
+                      </wps:bodyPr>
+                    </wps:wsp>
+                  </a:graphicData>
+                </a:graphic>
+              </wp:anchor>
+            </w:drawing>
+          </mc:Choice>
+          <mc:Fallback>
+            <w:pict>
+              <v:shape w14:anchorId="1BB6A2A0" id="Text Box 10" o:spid="_x0000_s1028" type="#_x0000_t202" style="position:absolute;margin-left:0;margin-top:199.85pt;width:152.1pt;height:.05pt;z-index:-251646976;visibility:visible;mso-wrap-style:square;mso-wrap-distance-left:9pt;mso-wrap-distance-top:0;mso-wrap-distance-right:9pt;mso-wrap-distance-bottom:0;mso-position-horizontal:absolute;mso-position-horizontal-relative:text;mso-position-vertical:absolute;mso-position-vertical-relative:text;v-text-anchor:top" o:gfxdata="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" stroked="f">
+                <v:textbox style="mso-fit-shape-to-text:t" inset="0,0,0,0">
+                  <w:txbxContent>
+                    <w:p>
+                      <w:pPr>
+                        <w:pStyle w:val="Caption"/>
+                        <w:rPr>
+                          <w:noProof/>
+                          <w:sz w:val="24"/>
+                        </w:rPr>
+                      </w:pPr>
+                      <w:r>
+                        <w:t xml:space="preserve">Figure </w:t>
+                      </w:r>
+                      <w:fldSimple w:instr=" SEQ Figure \* ARABIC ">
+                        <w:r>
+                          <w:rPr>
+                            <w:noProof/>
+                          </w:rPr>
+                          <w:t>4</w:t>
+                        </w:r>
+                      </w:fldSimple>
+                      <w:r>
+                        <w:t xml:space="preserve"> </w:t>
+                      </w:r>
+                      <w:r>
+                        <w:t>Calculator</w:t>
+                      </w:r>
+                      <w:r>
+                        <w:t xml:space="preserve"> Tested</w:t>
+                      </w:r>
+                    </w:p>
+                  </w:txbxContent>
+                </v:textbox>
+                <w10:wrap type="tight"/>
+              </v:shape>
+            </w:pict>
+          </mc:Fallback>
+        </mc:AlternateContent>
+      </w:r>
+      <w:r>
+        <w:rPr>
+          <w:noProof/>
+        </w:rPr>
+        <w:drawing>
+          <wp:anchor distT="0" distB="0" distL="114300" distR="114300" simplePos="0" relativeHeight="251664384" behindDoc="1" locked="0" layoutInCell="1" allowOverlap="1" wp14:anchorId="4DEC973C" wp14:editId="2B5522DA">
+            <wp:simplePos x="0" y="0"/>
+            <wp:positionH relativeFrom="margin">
+              <wp:align>left</wp:align>
+            </wp:positionH>
+            <wp:positionV relativeFrom="paragraph">
+              <wp:posOffset>132080</wp:posOffset>
+            </wp:positionV>
+            <wp:extent cx="1931670" cy="2348865"/>
+            <wp:effectExtent l="0" t="0" r="0" b="0"/>
+            <wp:wrapTight wrapText="bothSides">
+              <wp:wrapPolygon edited="0">
+                <wp:start x="0" y="0"/>
+                <wp:lineTo x="0" y="21372"/>
+                <wp:lineTo x="21302" y="21372"/>
+                <wp:lineTo x="21302" y="0"/>
+                <wp:lineTo x="0" y="0"/>
+              </wp:wrapPolygon>
+            </wp:wrapTight>
+            <wp:docPr id="8" name="Picture 8"/>
+            <wp:cNvGraphicFramePr>
+              <a:graphicFrameLocks xmlns:a="http://schemas.openxmlformats.org/drawingml/2006/main" noChangeAspect="1"/>
+            </wp:cNvGraphicFramePr>
+            <a:graphic xmlns:a="http://schemas.openxmlformats.org/drawingml/2006/main">
+              <a:graphicData uri="http://schemas.openxmlformats.org/drawingml/2006/picture">
+                <pic:pic xmlns:pic="http://schemas.openxmlformats.org/drawingml/2006/picture">
+                  <pic:nvPicPr>
+                    <pic:cNvPr id="1" name=""/>
+                    <pic:cNvPicPr/>
+                  </pic:nvPicPr>
+                  <pic:blipFill>
+                    <a:blip r:embed="rId13">
+                      <a:extLst>
+                        <a:ext uri="{28A0092B-C50C-407E-A947-70E740481C1C}">
+                          <a14:useLocalDpi xmlns:a14="http://schemas.microsoft.com/office/drawing/2010/main" val="0"/>
+                        </a:ext>
+                      </a:extLst>
+                    </a:blip>
+                    <a:stretch>
+                      <a:fillRect/>
+                    </a:stretch>
+                  </pic:blipFill>
+                  <pic:spPr>
+                    <a:xfrm>
+                      <a:off x="0" y="0"/>
+                      <a:ext cx="1950977" cy="2372185"/>
+                    </a:xfrm>
+                    <a:prstGeom prst="rect">
+                      <a:avLst/>
+                    </a:prstGeom>
+                  </pic:spPr>
+                </pic:pic>
+              </a:graphicData>
+            </a:graphic>
+            <wp14:sizeRelH relativeFrom="margin">
+              <wp14:pctWidth>0</wp14:pctWidth>
+            </wp14:sizeRelH>
+            <wp14:sizeRelV relativeFrom="margin">
+              <wp14:pctHeight>0</wp14:pctHeight>
+            </wp14:sizeRelV>
+          </wp:anchor>
+        </w:drawing>
+      </w:r>
+    </w:p>
+    <w:p>
+      <w:pPr>
+        <w:rPr>
+          <w:lang w:val="en-GB"/>
+        </w:rPr>
+      </w:pPr>
+      <w:r>
+        <w:rPr>
+          <w:lang w:val="en-GB"/>
+        </w:rPr>
+        <w:t xml:space="preserve">To test, the server’s executable is </w:t>
+      </w:r>
+      <w:proofErr w:type="gramStart"/>
+      <w:r>
+        <w:rPr>
+          <w:lang w:val="en-GB"/>
+        </w:rPr>
+        <w:t>ran</w:t>
+      </w:r>
+      <w:proofErr w:type="gramEnd"/>
+      <w:r>
+        <w:rPr>
+          <w:lang w:val="en-GB"/>
+        </w:rPr>
+        <w:t xml:space="preserve"> in the command line as before and the calculator app is launched and a value is added to the text box. </w:t>
+      </w:r>
+      <w:r>
+        <w:rPr>
+          <w:lang w:val="en-GB"/>
+        </w:rPr>
+        <w:t xml:space="preserve"> </w:t>
+      </w:r>
+    </w:p>
+    <w:p>
+      <w:pPr>
+        <w:rPr>
+          <w:lang w:val="en-GB"/>
+        </w:rPr>
+      </w:pPr>
+      <w:r>
+        <w:rPr>
+          <w:lang w:val="en-GB"/>
+        </w:rPr>
+        <w:t>4/3 was passed and the resulting float was returned</w:t>
+      </w:r>
+    </w:p>
+    <w:p>
+      <w:pPr>
+        <w:rPr>
+          <w:lang w:val="en-GB"/>
+        </w:rPr>
+      </w:pPr>
+    </w:p>
+    <w:p>
+      <w:pPr>
+        <w:rPr>
+          <w:rFonts w:ascii="Consolas" w:hAnsi="Consolas" w:cs="Consolas"/>
+          <w:color w:val="000000"/>
+          <w:sz w:val="18"/>
+          <w:szCs w:val="19"/>
+          <w:lang w:val="en-GB"/>
+        </w:rPr>
+      </w:pPr>
+    </w:p>
+    <w:p/>
+    <w:p/>
     <w:p>
       <w:pPr>
         <w:rPr>
@@ -5883,82 +6589,6 @@
           <w:sz w:val="23"/>
           <w:szCs w:val="23"/>
         </w:rPr>
-        <w:t xml:space="preserve">A detailed description of your </w:t>
-      </w:r>
-      <w:proofErr w:type="gramStart"/>
-      <w:r>
-        <w:rPr>
-          <w:color w:val="FF0000"/>
-          <w:sz w:val="23"/>
-          <w:szCs w:val="23"/>
-        </w:rPr>
-        <w:t>particular implementation</w:t>
-      </w:r>
-      <w:proofErr w:type="gramEnd"/>
-      <w:r>
-        <w:rPr>
-          <w:color w:val="FF0000"/>
-          <w:sz w:val="23"/>
-          <w:szCs w:val="23"/>
-        </w:rPr>
-        <w:t xml:space="preserve"> of the code above. </w:t>
-      </w:r>
-    </w:p>
-    <w:p>
-      <w:pPr>
-        <w:pStyle w:val="Default"/>
-        <w:numPr>
-          <w:ilvl w:val="0"/>
-          <w:numId w:val="9"/>
-        </w:numPr>
-        <w:rPr>
-          <w:color w:val="FF0000"/>
-        </w:rPr>
-      </w:pPr>
-      <w:r>
-        <w:rPr>
-          <w:color w:val="FF0000"/>
-          <w:sz w:val="23"/>
-          <w:szCs w:val="23"/>
-        </w:rPr>
-        <w:t xml:space="preserve">You should include an explanation of the </w:t>
-      </w:r>
-      <w:proofErr w:type="gramStart"/>
-      <w:r>
-        <w:rPr>
-          <w:color w:val="FF0000"/>
-          <w:sz w:val="23"/>
-          <w:szCs w:val="23"/>
-        </w:rPr>
-        <w:t>particular code</w:t>
-      </w:r>
-      <w:proofErr w:type="gramEnd"/>
-      <w:r>
-        <w:rPr>
-          <w:color w:val="FF0000"/>
-          <w:sz w:val="23"/>
-          <w:szCs w:val="23"/>
-        </w:rPr>
-        <w:t xml:space="preserve"> snippets related to gRPC. </w:t>
-      </w:r>
-    </w:p>
-    <w:p>
-      <w:pPr>
-        <w:pStyle w:val="Default"/>
-        <w:numPr>
-          <w:ilvl w:val="0"/>
-          <w:numId w:val="9"/>
-        </w:numPr>
-        <w:rPr>
-          <w:color w:val="FF0000"/>
-        </w:rPr>
-      </w:pPr>
-      <w:r>
-        <w:rPr>
-          <w:color w:val="FF0000"/>
-          <w:sz w:val="23"/>
-          <w:szCs w:val="23"/>
-        </w:rPr>
         <w:t xml:space="preserve">Also include flowcharts etc. that will demonstrate your understanding of the technology. </w:t>
       </w:r>
     </w:p>
@@ -5968,16 +6598,14 @@
         <w:pStyle w:val="Heading1"/>
       </w:pPr>
       <w:r>
+        <w:lastRenderedPageBreak/>
         <w:t>Conclusion</w:t>
       </w:r>
     </w:p>
-    <w:p>
-      <w:bookmarkStart w:id="7" w:name="_GoBack"/>
-      <w:bookmarkEnd w:id="7"/>
-    </w:p>
+    <w:p/>
     <w:sectPr>
-      <w:headerReference w:type="default" r:id="rId13"/>
-      <w:footerReference w:type="default" r:id="rId14"/>
+      <w:headerReference w:type="default" r:id="rId14"/>
+      <w:footerReference w:type="default" r:id="rId15"/>
       <w:pgSz w:w="11906" w:h="16838"/>
       <w:pgMar w:top="1418" w:right="1701" w:bottom="1418" w:left="1701" w:header="709" w:footer="709" w:gutter="0"/>
       <w:cols w:space="708"/>
@@ -7699,6 +8327,7 @@
   <w:style w:type="character" w:default="1" w:styleId="DefaultParagraphFont">
     <w:name w:val="Default Paragraph Font"/>
     <w:uiPriority w:val="1"/>
+    <w:semiHidden/>
     <w:unhideWhenUsed/>
   </w:style>
   <w:style w:type="table" w:default="1" w:styleId="TableNormal">
@@ -8406,7 +9035,7 @@
 </file>
 
 <file path=customXml/itemProps1.xml><?xml version="1.0" encoding="utf-8"?>
-<ds:datastoreItem xmlns:ds="http://schemas.openxmlformats.org/officeDocument/2006/customXml" ds:itemID="{2CC5BB5B-193B-4FC3-9A4B-8BAC5F2A7636}">
+<ds:datastoreItem xmlns:ds="http://schemas.openxmlformats.org/officeDocument/2006/customXml" ds:itemID="{DC021B52-3B33-429E-A0AE-A563D55171B8}">
   <ds:schemaRefs>
     <ds:schemaRef ds:uri="http://schemas.openxmlformats.org/officeDocument/2006/bibliography"/>
   </ds:schemaRefs>

</xml_diff>

<commit_message>
Flowchart done, do Conclusion and RPC comparison
</commit_message>
<xml_diff>
--- a/gRPC/Jack Harding gRPC Report.docx
+++ b/gRPC/Jack Harding gRPC Report.docx
@@ -238,7 +238,7 @@
           <w:noProof/>
           <w:szCs w:val="32"/>
         </w:rPr>
-        <w:t>24 April 2019</w:t>
+        <w:t>1 May 2019</w:t>
       </w:r>
       <w:r>
         <w:rPr>
@@ -343,7 +343,7 @@
           <w:r>
             <w:fldChar w:fldCharType="separate"/>
           </w:r>
-          <w:hyperlink w:anchor="_Toc6583777" w:history="1">
+          <w:hyperlink w:anchor="_Toc7613486" w:history="1">
             <w:r>
               <w:rPr>
                 <w:rStyle w:val="Hyperlink"/>
@@ -370,78 +370,7 @@
                 <w:noProof/>
                 <w:webHidden/>
               </w:rPr>
-              <w:instrText xml:space="preserve"> PAGEREF _Toc6583777 \h </w:instrText>
-            </w:r>
-            <w:r>
-              <w:rPr>
-                <w:noProof/>
-                <w:webHidden/>
-              </w:rPr>
-            </w:r>
-            <w:r>
-              <w:rPr>
-                <w:noProof/>
-                <w:webHidden/>
-              </w:rPr>
-              <w:fldChar w:fldCharType="separate"/>
-            </w:r>
-            <w:r>
-              <w:rPr>
-                <w:noProof/>
-                <w:webHidden/>
-              </w:rPr>
-              <w:t>2</w:t>
-            </w:r>
-            <w:r>
-              <w:rPr>
-                <w:noProof/>
-                <w:webHidden/>
-              </w:rPr>
-              <w:fldChar w:fldCharType="end"/>
-            </w:r>
-          </w:hyperlink>
-        </w:p>
-        <w:p>
-          <w:pPr>
-            <w:pStyle w:val="TOC1"/>
-            <w:tabs>
-              <w:tab w:val="right" w:leader="dot" w:pos="8494"/>
-            </w:tabs>
-            <w:rPr>
-              <w:rFonts w:eastAsiaTheme="minorEastAsia"/>
-              <w:noProof/>
-              <w:sz w:val="22"/>
-              <w:lang w:val="en-GB" w:eastAsia="en-GB"/>
-            </w:rPr>
-          </w:pPr>
-          <w:hyperlink w:anchor="_Toc6583778" w:history="1">
-            <w:r>
-              <w:rPr>
-                <w:rStyle w:val="Hyperlink"/>
-                <w:noProof/>
-              </w:rPr>
-              <w:t>Objective</w:t>
-            </w:r>
-            <w:r>
-              <w:rPr>
-                <w:noProof/>
-                <w:webHidden/>
-              </w:rPr>
-              <w:tab/>
-            </w:r>
-            <w:r>
-              <w:rPr>
-                <w:noProof/>
-                <w:webHidden/>
-              </w:rPr>
-              <w:fldChar w:fldCharType="begin"/>
-            </w:r>
-            <w:r>
-              <w:rPr>
-                <w:noProof/>
-                <w:webHidden/>
-              </w:rPr>
-              <w:instrText xml:space="preserve"> PAGEREF _Toc6583778 \h </w:instrText>
+              <w:instrText xml:space="preserve"> PAGEREF _Toc7613486 \h </w:instrText>
             </w:r>
             <w:r>
               <w:rPr>
@@ -485,13 +414,13 @@
               <w:lang w:val="en-GB" w:eastAsia="en-GB"/>
             </w:rPr>
           </w:pPr>
-          <w:hyperlink w:anchor="_Toc6583779" w:history="1">
+          <w:hyperlink w:anchor="_Toc7613487" w:history="1">
             <w:r>
               <w:rPr>
                 <w:rStyle w:val="Hyperlink"/>
                 <w:noProof/>
               </w:rPr>
-              <w:t>Code</w:t>
+              <w:t>Objective</w:t>
             </w:r>
             <w:r>
               <w:rPr>
@@ -512,7 +441,7 @@
                 <w:noProof/>
                 <w:webHidden/>
               </w:rPr>
-              <w:instrText xml:space="preserve"> PAGEREF _Toc6583779 \h </w:instrText>
+              <w:instrText xml:space="preserve"> PAGEREF _Toc7613487 \h </w:instrText>
             </w:r>
             <w:r>
               <w:rPr>
@@ -545,7 +474,7 @@
         </w:p>
         <w:p>
           <w:pPr>
-            <w:pStyle w:val="TOC2"/>
+            <w:pStyle w:val="TOC1"/>
             <w:tabs>
               <w:tab w:val="right" w:leader="dot" w:pos="8494"/>
             </w:tabs>
@@ -556,13 +485,13 @@
               <w:lang w:val="en-GB" w:eastAsia="en-GB"/>
             </w:rPr>
           </w:pPr>
-          <w:hyperlink w:anchor="_Toc6583780" w:history="1">
+          <w:hyperlink w:anchor="_Toc7613488" w:history="1">
             <w:r>
               <w:rPr>
                 <w:rStyle w:val="Hyperlink"/>
                 <w:noProof/>
               </w:rPr>
-              <w:t>Server</w:t>
+              <w:t>Code</w:t>
             </w:r>
             <w:r>
               <w:rPr>
@@ -583,7 +512,7 @@
                 <w:noProof/>
                 <w:webHidden/>
               </w:rPr>
-              <w:instrText xml:space="preserve"> PAGEREF _Toc6583780 \h </w:instrText>
+              <w:instrText xml:space="preserve"> PAGEREF _Toc7613488 \h </w:instrText>
             </w:r>
             <w:r>
               <w:rPr>
@@ -627,13 +556,13 @@
               <w:lang w:val="en-GB" w:eastAsia="en-GB"/>
             </w:rPr>
           </w:pPr>
-          <w:hyperlink w:anchor="_Toc6583781" w:history="1">
+          <w:hyperlink w:anchor="_Toc7613489" w:history="1">
             <w:r>
               <w:rPr>
                 <w:rStyle w:val="Hyperlink"/>
                 <w:noProof/>
               </w:rPr>
-              <w:t>Client</w:t>
+              <w:t>Server</w:t>
             </w:r>
             <w:r>
               <w:rPr>
@@ -654,7 +583,7 @@
                 <w:noProof/>
                 <w:webHidden/>
               </w:rPr>
-              <w:instrText xml:space="preserve"> PAGEREF _Toc6583781 \h </w:instrText>
+              <w:instrText xml:space="preserve"> PAGEREF _Toc7613489 \h </w:instrText>
             </w:r>
             <w:r>
               <w:rPr>
@@ -686,6 +615,290 @@
           </w:hyperlink>
         </w:p>
         <w:p>
+          <w:pPr>
+            <w:pStyle w:val="TOC2"/>
+            <w:tabs>
+              <w:tab w:val="right" w:leader="dot" w:pos="8494"/>
+            </w:tabs>
+            <w:rPr>
+              <w:rFonts w:eastAsiaTheme="minorEastAsia"/>
+              <w:noProof/>
+              <w:sz w:val="22"/>
+              <w:lang w:val="en-GB" w:eastAsia="en-GB"/>
+            </w:rPr>
+          </w:pPr>
+          <w:hyperlink w:anchor="_Toc7613490" w:history="1">
+            <w:r>
+              <w:rPr>
+                <w:rStyle w:val="Hyperlink"/>
+                <w:noProof/>
+              </w:rPr>
+              <w:t>Client</w:t>
+            </w:r>
+            <w:r>
+              <w:rPr>
+                <w:noProof/>
+                <w:webHidden/>
+              </w:rPr>
+              <w:tab/>
+            </w:r>
+            <w:r>
+              <w:rPr>
+                <w:noProof/>
+                <w:webHidden/>
+              </w:rPr>
+              <w:fldChar w:fldCharType="begin"/>
+            </w:r>
+            <w:r>
+              <w:rPr>
+                <w:noProof/>
+                <w:webHidden/>
+              </w:rPr>
+              <w:instrText xml:space="preserve"> PAGEREF _Toc7613490 \h </w:instrText>
+            </w:r>
+            <w:r>
+              <w:rPr>
+                <w:noProof/>
+                <w:webHidden/>
+              </w:rPr>
+            </w:r>
+            <w:r>
+              <w:rPr>
+                <w:noProof/>
+                <w:webHidden/>
+              </w:rPr>
+              <w:fldChar w:fldCharType="separate"/>
+            </w:r>
+            <w:r>
+              <w:rPr>
+                <w:noProof/>
+                <w:webHidden/>
+              </w:rPr>
+              <w:t>8</w:t>
+            </w:r>
+            <w:r>
+              <w:rPr>
+                <w:noProof/>
+                <w:webHidden/>
+              </w:rPr>
+              <w:fldChar w:fldCharType="end"/>
+            </w:r>
+          </w:hyperlink>
+        </w:p>
+        <w:p>
+          <w:pPr>
+            <w:pStyle w:val="TOC2"/>
+            <w:tabs>
+              <w:tab w:val="right" w:leader="dot" w:pos="8494"/>
+            </w:tabs>
+            <w:rPr>
+              <w:rFonts w:eastAsiaTheme="minorEastAsia"/>
+              <w:noProof/>
+              <w:sz w:val="22"/>
+              <w:lang w:val="en-GB" w:eastAsia="en-GB"/>
+            </w:rPr>
+          </w:pPr>
+          <w:hyperlink w:anchor="_Toc7613491" w:history="1">
+            <w:r>
+              <w:rPr>
+                <w:rStyle w:val="Hyperlink"/>
+                <w:noProof/>
+              </w:rPr>
+              <w:t>Calculator</w:t>
+            </w:r>
+            <w:r>
+              <w:rPr>
+                <w:noProof/>
+                <w:webHidden/>
+              </w:rPr>
+              <w:tab/>
+            </w:r>
+            <w:r>
+              <w:rPr>
+                <w:noProof/>
+                <w:webHidden/>
+              </w:rPr>
+              <w:fldChar w:fldCharType="begin"/>
+            </w:r>
+            <w:r>
+              <w:rPr>
+                <w:noProof/>
+                <w:webHidden/>
+              </w:rPr>
+              <w:instrText xml:space="preserve"> PAGEREF _Toc7613491 \h </w:instrText>
+            </w:r>
+            <w:r>
+              <w:rPr>
+                <w:noProof/>
+                <w:webHidden/>
+              </w:rPr>
+            </w:r>
+            <w:r>
+              <w:rPr>
+                <w:noProof/>
+                <w:webHidden/>
+              </w:rPr>
+              <w:fldChar w:fldCharType="separate"/>
+            </w:r>
+            <w:r>
+              <w:rPr>
+                <w:noProof/>
+                <w:webHidden/>
+              </w:rPr>
+              <w:t>9</w:t>
+            </w:r>
+            <w:r>
+              <w:rPr>
+                <w:noProof/>
+                <w:webHidden/>
+              </w:rPr>
+              <w:fldChar w:fldCharType="end"/>
+            </w:r>
+          </w:hyperlink>
+        </w:p>
+        <w:p>
+          <w:pPr>
+            <w:pStyle w:val="TOC1"/>
+            <w:tabs>
+              <w:tab w:val="right" w:leader="dot" w:pos="8494"/>
+            </w:tabs>
+            <w:rPr>
+              <w:rFonts w:eastAsiaTheme="minorEastAsia"/>
+              <w:noProof/>
+              <w:sz w:val="22"/>
+              <w:lang w:val="en-GB" w:eastAsia="en-GB"/>
+            </w:rPr>
+          </w:pPr>
+          <w:hyperlink w:anchor="_Toc7613492" w:history="1">
+            <w:r>
+              <w:rPr>
+                <w:rStyle w:val="Hyperlink"/>
+                <w:noProof/>
+              </w:rPr>
+              <w:t>Conclusion</w:t>
+            </w:r>
+            <w:r>
+              <w:rPr>
+                <w:noProof/>
+                <w:webHidden/>
+              </w:rPr>
+              <w:tab/>
+            </w:r>
+            <w:r>
+              <w:rPr>
+                <w:noProof/>
+                <w:webHidden/>
+              </w:rPr>
+              <w:fldChar w:fldCharType="begin"/>
+            </w:r>
+            <w:r>
+              <w:rPr>
+                <w:noProof/>
+                <w:webHidden/>
+              </w:rPr>
+              <w:instrText xml:space="preserve"> PAGEREF _Toc7613492 \h </w:instrText>
+            </w:r>
+            <w:r>
+              <w:rPr>
+                <w:noProof/>
+                <w:webHidden/>
+              </w:rPr>
+            </w:r>
+            <w:r>
+              <w:rPr>
+                <w:noProof/>
+                <w:webHidden/>
+              </w:rPr>
+              <w:fldChar w:fldCharType="separate"/>
+            </w:r>
+            <w:r>
+              <w:rPr>
+                <w:noProof/>
+                <w:webHidden/>
+              </w:rPr>
+              <w:t>11</w:t>
+            </w:r>
+            <w:r>
+              <w:rPr>
+                <w:noProof/>
+                <w:webHidden/>
+              </w:rPr>
+              <w:fldChar w:fldCharType="end"/>
+            </w:r>
+          </w:hyperlink>
+        </w:p>
+        <w:p>
+          <w:pPr>
+            <w:pStyle w:val="TOC1"/>
+            <w:tabs>
+              <w:tab w:val="right" w:leader="dot" w:pos="8494"/>
+            </w:tabs>
+            <w:rPr>
+              <w:rFonts w:eastAsiaTheme="minorEastAsia"/>
+              <w:noProof/>
+              <w:sz w:val="22"/>
+              <w:lang w:val="en-GB" w:eastAsia="en-GB"/>
+            </w:rPr>
+          </w:pPr>
+          <w:hyperlink w:anchor="_Toc7613493" w:history="1">
+            <w:r>
+              <w:rPr>
+                <w:rStyle w:val="Hyperlink"/>
+                <w:noProof/>
+              </w:rPr>
+              <w:t>References</w:t>
+            </w:r>
+            <w:r>
+              <w:rPr>
+                <w:noProof/>
+                <w:webHidden/>
+              </w:rPr>
+              <w:tab/>
+            </w:r>
+            <w:r>
+              <w:rPr>
+                <w:noProof/>
+                <w:webHidden/>
+              </w:rPr>
+              <w:fldChar w:fldCharType="begin"/>
+            </w:r>
+            <w:r>
+              <w:rPr>
+                <w:noProof/>
+                <w:webHidden/>
+              </w:rPr>
+              <w:instrText xml:space="preserve"> PAGEREF _Toc7613493 \h </w:instrText>
+            </w:r>
+            <w:r>
+              <w:rPr>
+                <w:noProof/>
+                <w:webHidden/>
+              </w:rPr>
+            </w:r>
+            <w:r>
+              <w:rPr>
+                <w:noProof/>
+                <w:webHidden/>
+              </w:rPr>
+              <w:fldChar w:fldCharType="separate"/>
+            </w:r>
+            <w:r>
+              <w:rPr>
+                <w:noProof/>
+                <w:webHidden/>
+              </w:rPr>
+              <w:t>11</w:t>
+            </w:r>
+            <w:r>
+              <w:rPr>
+                <w:noProof/>
+                <w:webHidden/>
+              </w:rPr>
+              <w:fldChar w:fldCharType="end"/>
+            </w:r>
+          </w:hyperlink>
+        </w:p>
+        <w:p>
           <w:r>
             <w:rPr>
               <w:b/>
@@ -697,7 +910,6 @@
         </w:p>
       </w:sdtContent>
     </w:sdt>
-    <w:bookmarkStart w:id="2" w:name="_Toc6583777"/>
     <w:p>
       <w:pPr>
         <w:pStyle w:val="TableofFigures"/>
@@ -720,13 +932,13 @@
       <w:r>
         <w:fldChar w:fldCharType="separate"/>
       </w:r>
-      <w:hyperlink r:id="rId9" w:anchor="_Toc6583793" w:history="1">
+      <w:hyperlink w:anchor="_Toc7613494" w:history="1">
         <w:r>
           <w:rPr>
             <w:rStyle w:val="Hyperlink"/>
             <w:noProof/>
           </w:rPr>
-          <w:t>Figure 1 Server Running</w:t>
+          <w:t>Figure 1 gRPC exe Flowchart</w:t>
         </w:r>
         <w:r>
           <w:rPr>
@@ -747,7 +959,7 @@
             <w:noProof/>
             <w:webHidden/>
           </w:rPr>
-          <w:instrText xml:space="preserve"> PAGEREF _Toc6583793 \h </w:instrText>
+          <w:instrText xml:space="preserve"> PAGEREF _Toc7613494 \h </w:instrText>
         </w:r>
         <w:r>
           <w:rPr>
@@ -780,106 +992,461 @@
     </w:p>
     <w:p>
       <w:pPr>
+        <w:pStyle w:val="TableofFigures"/>
+        <w:tabs>
+          <w:tab w:val="right" w:leader="dot" w:pos="8494"/>
+        </w:tabs>
+        <w:rPr>
+          <w:rFonts w:eastAsiaTheme="minorEastAsia"/>
+          <w:noProof/>
+          <w:sz w:val="22"/>
+          <w:lang w:val="en-GB" w:eastAsia="en-GB"/>
+        </w:rPr>
+      </w:pPr>
+      <w:hyperlink r:id="rId9" w:anchor="_Toc7613495" w:history="1">
+        <w:r>
+          <w:rPr>
+            <w:rStyle w:val="Hyperlink"/>
+            <w:noProof/>
+          </w:rPr>
+          <w:t>Figure 2 Server Running</w:t>
+        </w:r>
+        <w:r>
+          <w:rPr>
+            <w:noProof/>
+            <w:webHidden/>
+          </w:rPr>
+          <w:tab/>
+        </w:r>
+        <w:r>
+          <w:rPr>
+            <w:noProof/>
+            <w:webHidden/>
+          </w:rPr>
+          <w:fldChar w:fldCharType="begin"/>
+        </w:r>
+        <w:r>
+          <w:rPr>
+            <w:noProof/>
+            <w:webHidden/>
+          </w:rPr>
+          <w:instrText xml:space="preserve"> PAGEREF _Toc7613495 \h </w:instrText>
+        </w:r>
+        <w:r>
+          <w:rPr>
+            <w:noProof/>
+            <w:webHidden/>
+          </w:rPr>
+        </w:r>
+        <w:r>
+          <w:rPr>
+            <w:noProof/>
+            <w:webHidden/>
+          </w:rPr>
+          <w:fldChar w:fldCharType="separate"/>
+        </w:r>
+        <w:r>
+          <w:rPr>
+            <w:noProof/>
+            <w:webHidden/>
+          </w:rPr>
+          <w:t>7</w:t>
+        </w:r>
+        <w:r>
+          <w:rPr>
+            <w:noProof/>
+            <w:webHidden/>
+          </w:rPr>
+          <w:fldChar w:fldCharType="end"/>
+        </w:r>
+      </w:hyperlink>
+    </w:p>
+    <w:p>
+      <w:pPr>
+        <w:pStyle w:val="TableofFigures"/>
+        <w:tabs>
+          <w:tab w:val="right" w:leader="dot" w:pos="8494"/>
+        </w:tabs>
+        <w:rPr>
+          <w:rFonts w:eastAsiaTheme="minorEastAsia"/>
+          <w:noProof/>
+          <w:sz w:val="22"/>
+          <w:lang w:val="en-GB" w:eastAsia="en-GB"/>
+        </w:rPr>
+      </w:pPr>
+      <w:hyperlink w:anchor="_Toc7613496" w:history="1">
+        <w:r>
+          <w:rPr>
+            <w:rStyle w:val="Hyperlink"/>
+            <w:noProof/>
+          </w:rPr>
+          <w:t>Figure 3 Reply from Server (Client.exe)</w:t>
+        </w:r>
+        <w:r>
+          <w:rPr>
+            <w:noProof/>
+            <w:webHidden/>
+          </w:rPr>
+          <w:tab/>
+        </w:r>
+        <w:r>
+          <w:rPr>
+            <w:noProof/>
+            <w:webHidden/>
+          </w:rPr>
+          <w:fldChar w:fldCharType="begin"/>
+        </w:r>
+        <w:r>
+          <w:rPr>
+            <w:noProof/>
+            <w:webHidden/>
+          </w:rPr>
+          <w:instrText xml:space="preserve"> PAGEREF _Toc7613496 \h </w:instrText>
+        </w:r>
+        <w:r>
+          <w:rPr>
+            <w:noProof/>
+            <w:webHidden/>
+          </w:rPr>
+        </w:r>
+        <w:r>
+          <w:rPr>
+            <w:noProof/>
+            <w:webHidden/>
+          </w:rPr>
+          <w:fldChar w:fldCharType="separate"/>
+        </w:r>
+        <w:r>
+          <w:rPr>
+            <w:noProof/>
+            <w:webHidden/>
+          </w:rPr>
+          <w:t>9</w:t>
+        </w:r>
+        <w:r>
+          <w:rPr>
+            <w:noProof/>
+            <w:webHidden/>
+          </w:rPr>
+          <w:fldChar w:fldCharType="end"/>
+        </w:r>
+      </w:hyperlink>
+    </w:p>
+    <w:p>
+      <w:pPr>
+        <w:pStyle w:val="TableofFigures"/>
+        <w:tabs>
+          <w:tab w:val="right" w:leader="dot" w:pos="8494"/>
+        </w:tabs>
+        <w:rPr>
+          <w:rFonts w:eastAsiaTheme="minorEastAsia"/>
+          <w:noProof/>
+          <w:sz w:val="22"/>
+          <w:lang w:val="en-GB" w:eastAsia="en-GB"/>
+        </w:rPr>
+      </w:pPr>
+      <w:hyperlink r:id="rId10" w:anchor="_Toc7613497" w:history="1">
+        <w:r>
+          <w:rPr>
+            <w:rStyle w:val="Hyperlink"/>
+            <w:noProof/>
+          </w:rPr>
+          <w:t>Figure 4 Calculator Interface</w:t>
+        </w:r>
+        <w:r>
+          <w:rPr>
+            <w:noProof/>
+            <w:webHidden/>
+          </w:rPr>
+          <w:tab/>
+        </w:r>
+        <w:r>
+          <w:rPr>
+            <w:noProof/>
+            <w:webHidden/>
+          </w:rPr>
+          <w:fldChar w:fldCharType="begin"/>
+        </w:r>
+        <w:r>
+          <w:rPr>
+            <w:noProof/>
+            <w:webHidden/>
+          </w:rPr>
+          <w:instrText xml:space="preserve"> PAGEREF _Toc7613497 \h </w:instrText>
+        </w:r>
+        <w:r>
+          <w:rPr>
+            <w:noProof/>
+            <w:webHidden/>
+          </w:rPr>
+        </w:r>
+        <w:r>
+          <w:rPr>
+            <w:noProof/>
+            <w:webHidden/>
+          </w:rPr>
+          <w:fldChar w:fldCharType="separate"/>
+        </w:r>
+        <w:r>
+          <w:rPr>
+            <w:noProof/>
+            <w:webHidden/>
+          </w:rPr>
+          <w:t>9</w:t>
+        </w:r>
+        <w:r>
+          <w:rPr>
+            <w:noProof/>
+            <w:webHidden/>
+          </w:rPr>
+          <w:fldChar w:fldCharType="end"/>
+        </w:r>
+      </w:hyperlink>
+    </w:p>
+    <w:p>
+      <w:pPr>
+        <w:pStyle w:val="TableofFigures"/>
+        <w:tabs>
+          <w:tab w:val="right" w:leader="dot" w:pos="8494"/>
+        </w:tabs>
+        <w:rPr>
+          <w:rFonts w:eastAsiaTheme="minorEastAsia"/>
+          <w:noProof/>
+          <w:sz w:val="22"/>
+          <w:lang w:val="en-GB" w:eastAsia="en-GB"/>
+        </w:rPr>
+      </w:pPr>
+      <w:hyperlink r:id="rId11" w:anchor="_Toc7613498" w:history="1">
+        <w:r>
+          <w:rPr>
+            <w:rStyle w:val="Hyperlink"/>
+            <w:noProof/>
+          </w:rPr>
+          <w:t>Figure 5 Calculator Tested</w:t>
+        </w:r>
+        <w:r>
+          <w:rPr>
+            <w:noProof/>
+            <w:webHidden/>
+          </w:rPr>
+          <w:tab/>
+        </w:r>
+        <w:r>
+          <w:rPr>
+            <w:noProof/>
+            <w:webHidden/>
+          </w:rPr>
+          <w:fldChar w:fldCharType="begin"/>
+        </w:r>
+        <w:r>
+          <w:rPr>
+            <w:noProof/>
+            <w:webHidden/>
+          </w:rPr>
+          <w:instrText xml:space="preserve"> PAGEREF _Toc7613498 \h </w:instrText>
+        </w:r>
+        <w:r>
+          <w:rPr>
+            <w:noProof/>
+            <w:webHidden/>
+          </w:rPr>
+        </w:r>
+        <w:r>
+          <w:rPr>
+            <w:noProof/>
+            <w:webHidden/>
+          </w:rPr>
+          <w:fldChar w:fldCharType="separate"/>
+        </w:r>
+        <w:r>
+          <w:rPr>
+            <w:noProof/>
+            <w:webHidden/>
+          </w:rPr>
+          <w:t>10</w:t>
+        </w:r>
+        <w:r>
+          <w:rPr>
+            <w:noProof/>
+            <w:webHidden/>
+          </w:rPr>
+          <w:fldChar w:fldCharType="end"/>
+        </w:r>
+      </w:hyperlink>
+    </w:p>
+    <w:p>
+      <w:pPr>
         <w:pStyle w:val="Heading1"/>
       </w:pPr>
       <w:r>
         <w:fldChar w:fldCharType="end"/>
       </w:r>
     </w:p>
+    <w:p/>
     <w:p>
       <w:pPr>
         <w:pStyle w:val="Heading1"/>
       </w:pPr>
-      <w:r>
+    </w:p>
+    <w:p/>
+    <w:p/>
+    <w:p>
+      <w:pPr>
+        <w:pStyle w:val="Heading1"/>
+      </w:pPr>
+    </w:p>
+    <w:p/>
+    <w:p/>
+    <w:p>
+      <w:pPr>
+        <w:pStyle w:val="Heading1"/>
+      </w:pPr>
+      <w:bookmarkStart w:id="2" w:name="_Toc7613486"/>
+      <w:r>
+        <w:lastRenderedPageBreak/>
         <w:t>Introduction</w:t>
       </w:r>
       <w:bookmarkEnd w:id="1"/>
       <w:bookmarkEnd w:id="2"/>
     </w:p>
     <w:p>
-      <w:pPr>
-        <w:pStyle w:val="Default"/>
-      </w:pPr>
+      <w:r>
+        <w:t>Google developed it for object serialisation and i</w:t>
+      </w:r>
+      <w:r>
+        <w:t xml:space="preserve">s a mechanism in gRPC for </w:t>
+      </w:r>
+      <w:r>
+        <w:t xml:space="preserve">generating language specific code.  </w:t>
+      </w:r>
+    </w:p>
+    <w:p>
+      <w:r>
+        <w:t>Like</w:t>
+      </w:r>
+      <w:r>
+        <w:t xml:space="preserve"> RPC, the objects are defined in a</w:t>
+      </w:r>
       <w:r>
         <w:t xml:space="preserve"> </w:t>
       </w:r>
-    </w:p>
-    <w:p>
-      <w:pPr>
-        <w:pStyle w:val="Default"/>
-        <w:numPr>
-          <w:ilvl w:val="0"/>
-          <w:numId w:val="10"/>
-        </w:numPr>
+      <w:r>
+        <w:t>de</w:t>
+      </w:r>
+      <w:r>
+        <w:t>finition file where the input and output parameters are defined, interfaces are replaced by messages in gRPC</w:t>
+      </w:r>
+      <w:r>
+        <w:t xml:space="preserve"> and </w:t>
+      </w:r>
+      <w:r>
+        <w:t>are</w:t>
+      </w:r>
+      <w:r>
+        <w:t xml:space="preserve"> used </w:t>
+      </w:r>
+      <w:proofErr w:type="gramStart"/>
+      <w:r>
+        <w:t>in .proto</w:t>
+      </w:r>
+      <w:proofErr w:type="gramEnd"/>
+      <w:r>
+        <w:t xml:space="preserve"> files.  Inside an RPC interface is a function which specifies input, output, and the parameters each take; the same is done with a proto file, a message is declared </w:t>
+      </w:r>
+      <w:r>
+        <w:t xml:space="preserve">which describes the contents of the message e.g. a </w:t>
+      </w:r>
+      <w:r>
+        <w:t>phone</w:t>
+      </w:r>
+      <w:r>
+        <w:t xml:space="preserve"> message might have a string value for the model and a integer value for the price. </w:t>
+      </w:r>
+      <w:r>
+        <w:t xml:space="preserve"> </w:t>
+      </w:r>
+    </w:p>
+    <w:p>
+      <w:pPr>
         <w:rPr>
           <w:color w:val="FF0000"/>
-          <w:sz w:val="23"/>
-          <w:szCs w:val="23"/>
         </w:rPr>
       </w:pPr>
       <w:r>
         <w:rPr>
           <w:color w:val="FF0000"/>
-          <w:sz w:val="23"/>
-          <w:szCs w:val="23"/>
-        </w:rPr>
-        <w:t xml:space="preserve">A background discussion on gRPC. Include a comparison with traditional RPC. </w:t>
-      </w:r>
-    </w:p>
-    <w:p>
-      <w:pPr>
-        <w:pStyle w:val="Default"/>
+        </w:rPr>
+        <w:t xml:space="preserve">A </w:t>
+      </w:r>
+      <w:proofErr w:type="spellStart"/>
+      <w:r>
         <w:rPr>
           <w:color w:val="FF0000"/>
-          <w:sz w:val="23"/>
-          <w:szCs w:val="23"/>
-        </w:rPr>
-      </w:pPr>
-    </w:p>
-    <w:p>
-      <w:r>
-        <w:t>Google developed it for object serialisation and i</w:t>
-      </w:r>
-      <w:r>
-        <w:t xml:space="preserve">s a mechanism in gRPC for </w:t>
-      </w:r>
-      <w:r>
-        <w:t xml:space="preserve">generating language specific code.  </w:t>
-      </w:r>
-      <w:r>
-        <w:t>Similar to RPC, the objects are defined in a</w:t>
-      </w:r>
-      <w:r>
+        </w:rPr>
+        <w:t>bakjka</w:t>
+      </w:r>
+      <w:proofErr w:type="spellEnd"/>
+    </w:p>
+    <w:p>
+      <w:pPr>
+        <w:rPr>
+          <w:color w:val="FF0000"/>
+        </w:rPr>
+      </w:pPr>
+      <w:proofErr w:type="spellStart"/>
+      <w:r>
+        <w:rPr>
+          <w:color w:val="FF0000"/>
+        </w:rPr>
+        <w:t>Ajckjacn</w:t>
+      </w:r>
+      <w:proofErr w:type="spellEnd"/>
+      <w:r>
+        <w:rPr>
+          <w:color w:val="FF0000"/>
+        </w:rPr>
         <w:t xml:space="preserve"> </w:t>
       </w:r>
-      <w:r>
-        <w:t>de</w:t>
-      </w:r>
-      <w:r>
-        <w:t>finition file where the input and output parameters are defined, interfaces are replaced by messages in gRPC</w:t>
-      </w:r>
-      <w:r>
-        <w:t xml:space="preserve"> and </w:t>
-      </w:r>
-      <w:r>
-        <w:t>are</w:t>
-      </w:r>
-      <w:r>
-        <w:t xml:space="preserve"> used </w:t>
-      </w:r>
-      <w:proofErr w:type="gramStart"/>
-      <w:r>
-        <w:t>in .proto</w:t>
-      </w:r>
-      <w:proofErr w:type="gramEnd"/>
-      <w:r>
-        <w:t xml:space="preserve"> files.  Inside an RPC interface is a function which specifies input, output, and the parameters each take; the same is done with a proto file, a message is declared </w:t>
-      </w:r>
-      <w:r>
-        <w:t xml:space="preserve">which describes the contents of the message e.g. a car message might have a string value for the model and a integer value for the price. </w:t>
-      </w:r>
-      <w:r>
-        <w:t xml:space="preserve"> The request message describes the </w:t>
+      <w:proofErr w:type="spellStart"/>
+      <w:r>
+        <w:rPr>
+          <w:color w:val="FF0000"/>
+        </w:rPr>
+        <w:t>akc</w:t>
+      </w:r>
+      <w:proofErr w:type="spellEnd"/>
+    </w:p>
+    <w:p>
+      <w:pPr>
+        <w:rPr>
+          <w:color w:val="FF0000"/>
+        </w:rPr>
+      </w:pPr>
+      <w:proofErr w:type="spellStart"/>
+      <w:r>
+        <w:rPr>
+          <w:color w:val="FF0000"/>
+        </w:rPr>
+        <w:t>Akkjacn</w:t>
+      </w:r>
+      <w:proofErr w:type="spellEnd"/>
+    </w:p>
+    <w:p>
+      <w:pPr>
+        <w:rPr>
+          <w:color w:val="FF0000"/>
+        </w:rPr>
+      </w:pPr>
+      <w:r>
+        <w:rPr>
+          <w:color w:val="FF0000"/>
+        </w:rPr>
+        <w:t>Compare MS RPC</w:t>
+      </w:r>
+    </w:p>
+    <w:p>
+      <w:r>
+        <w:t xml:space="preserve">The request message describes the </w:t>
       </w:r>
       <w:r>
         <w:t>request serialisation</w:t>
@@ -890,11 +1457,9 @@
       <w:r>
         <w:t xml:space="preserve"> which basically means when the client sends a request this is the </w:t>
       </w:r>
-      <w:proofErr w:type="gramStart"/>
-      <w:r>
-        <w:t>format</w:t>
-      </w:r>
-      <w:proofErr w:type="gramEnd"/>
+      <w:r>
+        <w:t>format,</w:t>
+      </w:r>
       <w:r>
         <w:t xml:space="preserve"> </w:t>
       </w:r>
@@ -913,38 +1478,42 @@
       <w:r>
         <w:t xml:space="preserve"> </w:t>
       </w:r>
+      <w:r>
+        <w:t xml:space="preserve"> </w:t>
+      </w:r>
     </w:p>
     <w:p>
       <w:pPr>
         <w:spacing w:line="240" w:lineRule="auto"/>
-      </w:pPr>
-      <w:r>
-        <w:rPr>
-          <w:rFonts w:ascii="Consolas" w:eastAsia="Times New Roman" w:hAnsi="Consolas" w:cs="Times New Roman"/>
-          <w:color w:val="000000"/>
+        <w:rPr>
           <w:sz w:val="20"/>
+        </w:rPr>
+      </w:pPr>
+      <w:r>
+        <w:rPr>
+          <w:rFonts w:ascii="Consolas" w:eastAsia="Times New Roman" w:hAnsi="Consolas" w:cs="Times New Roman"/>
+          <w:color w:val="000000"/>
+          <w:sz w:val="16"/>
           <w:szCs w:val="21"/>
           <w:lang w:val="en-GB" w:eastAsia="en-GB"/>
         </w:rPr>
         <w:t xml:space="preserve">message </w:t>
       </w:r>
-      <w:proofErr w:type="spellStart"/>
-      <w:r>
-        <w:rPr>
-          <w:rFonts w:ascii="Consolas" w:eastAsia="Times New Roman" w:hAnsi="Consolas" w:cs="Times New Roman"/>
-          <w:color w:val="000000"/>
-          <w:sz w:val="20"/>
-          <w:szCs w:val="21"/>
-          <w:lang w:val="en-GB" w:eastAsia="en-GB"/>
-        </w:rPr>
-        <w:t>NewRequest</w:t>
-      </w:r>
-      <w:proofErr w:type="spellEnd"/>
-      <w:r>
-        <w:rPr>
-          <w:rFonts w:ascii="Consolas" w:eastAsia="Times New Roman" w:hAnsi="Consolas" w:cs="Times New Roman"/>
-          <w:color w:val="000000"/>
-          <w:sz w:val="20"/>
+      <w:r>
+        <w:rPr>
+          <w:rFonts w:ascii="Consolas" w:eastAsia="Times New Roman" w:hAnsi="Consolas" w:cs="Times New Roman"/>
+          <w:color w:val="000000"/>
+          <w:sz w:val="16"/>
+          <w:szCs w:val="21"/>
+          <w:lang w:val="en-GB" w:eastAsia="en-GB"/>
+        </w:rPr>
+        <w:t>Phone</w:t>
+      </w:r>
+      <w:r>
+        <w:rPr>
+          <w:rFonts w:ascii="Consolas" w:eastAsia="Times New Roman" w:hAnsi="Consolas" w:cs="Times New Roman"/>
+          <w:color w:val="000000"/>
+          <w:sz w:val="16"/>
           <w:szCs w:val="21"/>
           <w:lang w:val="en-GB" w:eastAsia="en-GB"/>
         </w:rPr>
@@ -959,16 +1528,16 @@
         <w:rPr>
           <w:rFonts w:ascii="Consolas" w:eastAsia="Times New Roman" w:hAnsi="Consolas" w:cs="Times New Roman"/>
           <w:color w:val="000000"/>
-          <w:sz w:val="20"/>
-          <w:szCs w:val="21"/>
-          <w:lang w:val="en-GB" w:eastAsia="en-GB"/>
-        </w:rPr>
-      </w:pPr>
-      <w:r>
-        <w:rPr>
-          <w:rFonts w:ascii="Consolas" w:eastAsia="Times New Roman" w:hAnsi="Consolas" w:cs="Times New Roman"/>
-          <w:color w:val="000000"/>
-          <w:sz w:val="20"/>
+          <w:sz w:val="16"/>
+          <w:szCs w:val="21"/>
+          <w:lang w:val="en-GB" w:eastAsia="en-GB"/>
+        </w:rPr>
+      </w:pPr>
+      <w:r>
+        <w:rPr>
+          <w:rFonts w:ascii="Consolas" w:eastAsia="Times New Roman" w:hAnsi="Consolas" w:cs="Times New Roman"/>
+          <w:color w:val="000000"/>
+          <w:sz w:val="16"/>
           <w:szCs w:val="21"/>
           <w:lang w:val="en-GB" w:eastAsia="en-GB"/>
         </w:rPr>
@@ -978,27 +1547,27 @@
         <w:rPr>
           <w:rFonts w:ascii="Consolas" w:eastAsia="Times New Roman" w:hAnsi="Consolas" w:cs="Times New Roman"/>
           <w:color w:val="0000FF"/>
-          <w:sz w:val="20"/>
-          <w:szCs w:val="21"/>
-          <w:lang w:val="en-GB" w:eastAsia="en-GB"/>
-        </w:rPr>
-        <w:t>int32</w:t>
-      </w:r>
-      <w:r>
-        <w:rPr>
-          <w:rFonts w:ascii="Consolas" w:eastAsia="Times New Roman" w:hAnsi="Consolas" w:cs="Times New Roman"/>
-          <w:color w:val="000000"/>
-          <w:sz w:val="20"/>
-          <w:szCs w:val="21"/>
-          <w:lang w:val="en-GB" w:eastAsia="en-GB"/>
-        </w:rPr>
-        <w:t xml:space="preserve"> price = </w:t>
+          <w:sz w:val="16"/>
+          <w:szCs w:val="21"/>
+          <w:lang w:val="en-GB" w:eastAsia="en-GB"/>
+        </w:rPr>
+        <w:t>string</w:t>
+      </w:r>
+      <w:r>
+        <w:rPr>
+          <w:rFonts w:ascii="Consolas" w:eastAsia="Times New Roman" w:hAnsi="Consolas" w:cs="Times New Roman"/>
+          <w:color w:val="000000"/>
+          <w:sz w:val="16"/>
+          <w:szCs w:val="21"/>
+          <w:lang w:val="en-GB" w:eastAsia="en-GB"/>
+        </w:rPr>
+        <w:t xml:space="preserve"> model = </w:t>
       </w:r>
       <w:r>
         <w:rPr>
           <w:rFonts w:ascii="Consolas" w:eastAsia="Times New Roman" w:hAnsi="Consolas" w:cs="Times New Roman"/>
           <w:color w:val="09885A"/>
-          <w:sz w:val="20"/>
+          <w:sz w:val="16"/>
           <w:szCs w:val="21"/>
           <w:lang w:val="en-GB" w:eastAsia="en-GB"/>
         </w:rPr>
@@ -1008,7 +1577,7 @@
         <w:rPr>
           <w:rFonts w:ascii="Consolas" w:eastAsia="Times New Roman" w:hAnsi="Consolas" w:cs="Times New Roman"/>
           <w:color w:val="000000"/>
-          <w:sz w:val="20"/>
+          <w:sz w:val="16"/>
           <w:szCs w:val="21"/>
           <w:lang w:val="en-GB" w:eastAsia="en-GB"/>
         </w:rPr>
@@ -1023,16 +1592,16 @@
         <w:rPr>
           <w:rFonts w:ascii="Consolas" w:eastAsia="Times New Roman" w:hAnsi="Consolas" w:cs="Times New Roman"/>
           <w:color w:val="000000"/>
-          <w:sz w:val="20"/>
-          <w:szCs w:val="21"/>
-          <w:lang w:val="en-GB" w:eastAsia="en-GB"/>
-        </w:rPr>
-      </w:pPr>
-      <w:r>
-        <w:rPr>
-          <w:rFonts w:ascii="Consolas" w:eastAsia="Times New Roman" w:hAnsi="Consolas" w:cs="Times New Roman"/>
-          <w:color w:val="000000"/>
-          <w:sz w:val="20"/>
+          <w:sz w:val="16"/>
+          <w:szCs w:val="21"/>
+          <w:lang w:val="en-GB" w:eastAsia="en-GB"/>
+        </w:rPr>
+      </w:pPr>
+      <w:r>
+        <w:rPr>
+          <w:rFonts w:ascii="Consolas" w:eastAsia="Times New Roman" w:hAnsi="Consolas" w:cs="Times New Roman"/>
+          <w:color w:val="000000"/>
+          <w:sz w:val="16"/>
           <w:szCs w:val="21"/>
           <w:lang w:val="en-GB" w:eastAsia="en-GB"/>
         </w:rPr>
@@ -1042,27 +1611,27 @@
         <w:rPr>
           <w:rFonts w:ascii="Consolas" w:eastAsia="Times New Roman" w:hAnsi="Consolas" w:cs="Times New Roman"/>
           <w:color w:val="0000FF"/>
-          <w:sz w:val="20"/>
-          <w:szCs w:val="21"/>
-          <w:lang w:val="en-GB" w:eastAsia="en-GB"/>
-        </w:rPr>
-        <w:t>string</w:t>
-      </w:r>
-      <w:r>
-        <w:rPr>
-          <w:rFonts w:ascii="Consolas" w:eastAsia="Times New Roman" w:hAnsi="Consolas" w:cs="Times New Roman"/>
-          <w:color w:val="000000"/>
-          <w:sz w:val="20"/>
-          <w:szCs w:val="21"/>
-          <w:lang w:val="en-GB" w:eastAsia="en-GB"/>
-        </w:rPr>
-        <w:t xml:space="preserve"> model = </w:t>
+          <w:sz w:val="16"/>
+          <w:szCs w:val="21"/>
+          <w:lang w:val="en-GB" w:eastAsia="en-GB"/>
+        </w:rPr>
+        <w:t>int32</w:t>
+      </w:r>
+      <w:r>
+        <w:rPr>
+          <w:rFonts w:ascii="Consolas" w:eastAsia="Times New Roman" w:hAnsi="Consolas" w:cs="Times New Roman"/>
+          <w:color w:val="000000"/>
+          <w:sz w:val="16"/>
+          <w:szCs w:val="21"/>
+          <w:lang w:val="en-GB" w:eastAsia="en-GB"/>
+        </w:rPr>
+        <w:t xml:space="preserve"> price = </w:t>
       </w:r>
       <w:r>
         <w:rPr>
           <w:rFonts w:ascii="Consolas" w:eastAsia="Times New Roman" w:hAnsi="Consolas" w:cs="Times New Roman"/>
           <w:color w:val="09885A"/>
-          <w:sz w:val="20"/>
+          <w:sz w:val="16"/>
           <w:szCs w:val="21"/>
           <w:lang w:val="en-GB" w:eastAsia="en-GB"/>
         </w:rPr>
@@ -1072,7 +1641,7 @@
         <w:rPr>
           <w:rFonts w:ascii="Consolas" w:eastAsia="Times New Roman" w:hAnsi="Consolas" w:cs="Times New Roman"/>
           <w:color w:val="000000"/>
-          <w:sz w:val="20"/>
+          <w:sz w:val="16"/>
           <w:szCs w:val="21"/>
           <w:lang w:val="en-GB" w:eastAsia="en-GB"/>
         </w:rPr>
@@ -1087,16 +1656,16 @@
         <w:rPr>
           <w:rFonts w:ascii="Consolas" w:eastAsia="Times New Roman" w:hAnsi="Consolas" w:cs="Times New Roman"/>
           <w:color w:val="000000"/>
-          <w:sz w:val="20"/>
-          <w:szCs w:val="21"/>
-          <w:lang w:val="en-GB" w:eastAsia="en-GB"/>
-        </w:rPr>
-      </w:pPr>
-      <w:r>
-        <w:rPr>
-          <w:rFonts w:ascii="Consolas" w:eastAsia="Times New Roman" w:hAnsi="Consolas" w:cs="Times New Roman"/>
-          <w:color w:val="000000"/>
-          <w:sz w:val="20"/>
+          <w:sz w:val="16"/>
+          <w:szCs w:val="21"/>
+          <w:lang w:val="en-GB" w:eastAsia="en-GB"/>
+        </w:rPr>
+      </w:pPr>
+      <w:r>
+        <w:rPr>
+          <w:rFonts w:ascii="Consolas" w:eastAsia="Times New Roman" w:hAnsi="Consolas" w:cs="Times New Roman"/>
+          <w:color w:val="000000"/>
+          <w:sz w:val="16"/>
           <w:szCs w:val="21"/>
           <w:lang w:val="en-GB" w:eastAsia="en-GB"/>
         </w:rPr>
@@ -1128,27 +1697,512 @@
         <w:t xml:space="preserve"> when serialised, each variable in a message must have a unique number attached to it, the range is 1-15 but can be increased.  The </w:t>
       </w:r>
       <w:r>
-        <w:t xml:space="preserve">similar approach is </w:t>
-      </w:r>
-      <w:r>
+        <w:t xml:space="preserve">similar approach is used on the response </w:t>
+      </w:r>
+      <w:r>
+        <w:t>message,</w:t>
+      </w:r>
+      <w:r>
+        <w:t xml:space="preserve"> but the number/type of fields returned may differ, just like a normal function.</w:t>
+      </w:r>
+      <w:r>
+        <w:t xml:space="preserve"> Like JSON and XML but is more efficient due to its binary encoding, making it far faster, when XML and JSON are compared to proto, the compressed data size is a third of XML and half that of JSON.  </w:t>
+      </w:r>
+      <w:r>
+        <w:t xml:space="preserve">Using the message from before as an example, </w:t>
+      </w:r>
+      <w:r>
+        <w:t xml:space="preserve">the price will be serialised using base 128 varints, which </w:t>
+      </w:r>
+      <w:r>
+        <w:t>is a way of serialising integers using one or more bytes.</w:t>
+      </w:r>
+      <w:r>
+        <w:t xml:space="preserve"> [find ref for json/xml]</w:t>
+      </w:r>
+    </w:p>
+    <w:p>
+      <w:pPr>
+        <w:rPr>
+          <w:rFonts w:eastAsia="Times New Roman" w:cstheme="minorHAnsi"/>
+          <w:szCs w:val="21"/>
+          <w:lang w:val="en-GB" w:eastAsia="en-GB"/>
+        </w:rPr>
+      </w:pPr>
+      <w:r>
+        <w:rPr>
+          <w:lang w:val="en-GB" w:eastAsia="en-GB"/>
+        </w:rPr>
+        <w:t xml:space="preserve">Each byte, except the last, has the MSB set, this tells the protobuf </w:t>
+      </w:r>
+      <w:r>
+        <w:rPr>
+          <w:lang w:val="en-GB" w:eastAsia="en-GB"/>
+        </w:rPr>
+        <w:t>encoder</w:t>
+      </w:r>
+      <w:r>
+        <w:rPr>
+          <w:lang w:val="en-GB" w:eastAsia="en-GB"/>
+        </w:rPr>
+        <w:t xml:space="preserve"> that there are more incoming bytes, like a stop bit.  </w:t>
+      </w:r>
+      <w:r>
+        <w:rPr>
+          <w:lang w:val="en-GB" w:eastAsia="en-GB"/>
+        </w:rPr>
+        <w:t xml:space="preserve">To </w:t>
+      </w:r>
+      <w:r>
+        <w:rPr>
+          <w:lang w:val="en-GB" w:eastAsia="en-GB"/>
+        </w:rPr>
+        <w:t>send</w:t>
+      </w:r>
+      <w:r>
+        <w:rPr>
+          <w:lang w:val="en-GB" w:eastAsia="en-GB"/>
+        </w:rPr>
+        <w:t xml:space="preserve"> the value of the </w:t>
+      </w:r>
+      <w:r>
+        <w:rPr>
+          <w:i/>
+          <w:lang w:val="en-GB" w:eastAsia="en-GB"/>
+        </w:rPr>
+        <w:t>Phone</w:t>
+      </w:r>
+      <w:r>
+        <w:rPr>
+          <w:lang w:val="en-GB" w:eastAsia="en-GB"/>
+        </w:rPr>
+        <w:t xml:space="preserve"> </w:t>
+      </w:r>
+      <w:r>
+        <w:rPr>
+          <w:lang w:val="en-GB" w:eastAsia="en-GB"/>
+        </w:rPr>
+        <w:t>message</w:t>
+      </w:r>
+      <w:r>
+        <w:rPr>
+          <w:lang w:val="en-GB" w:eastAsia="en-GB"/>
+        </w:rPr>
+        <w:t>,</w:t>
+      </w:r>
+      <w:r>
+        <w:rPr>
+          <w:lang w:val="en-GB" w:eastAsia="en-GB"/>
+        </w:rPr>
+        <w:t xml:space="preserve"> the </w:t>
+      </w:r>
+      <w:r>
+        <w:rPr>
+          <w:lang w:val="en-GB" w:eastAsia="en-GB"/>
+        </w:rPr>
         <w:lastRenderedPageBreak/>
-        <w:t xml:space="preserve">used on the response </w:t>
-      </w:r>
-      <w:proofErr w:type="gramStart"/>
-      <w:r>
-        <w:t>message</w:t>
-      </w:r>
-      <w:proofErr w:type="gramEnd"/>
-      <w:r>
-        <w:t xml:space="preserve"> but the number/type of fields returned may differ, just like a normal function.</w:t>
-      </w:r>
-    </w:p>
-    <w:p>
-      <w:r>
-        <w:t>Creating a service involves the use of both response and request messages:</w:t>
-      </w:r>
-    </w:p>
-    <w:p/>
+        <w:t xml:space="preserve">remaining 7 bits </w:t>
+      </w:r>
+      <w:r>
+        <w:rPr>
+          <w:lang w:val="en-GB" w:eastAsia="en-GB"/>
+        </w:rPr>
+        <w:t>store the two’s complement of the value, with the lower value first</w:t>
+      </w:r>
+      <w:r>
+        <w:rPr>
+          <w:lang w:val="en-GB" w:eastAsia="en-GB"/>
+        </w:rPr>
+        <w:t xml:space="preserve"> </w:t>
+      </w:r>
+      <w:r>
+        <w:rPr>
+          <w:lang w:val="en-GB" w:eastAsia="en-GB"/>
+        </w:rPr>
+        <w:t>[encoding]</w:t>
+      </w:r>
+      <w:r>
+        <w:rPr>
+          <w:lang w:val="en-GB" w:eastAsia="en-GB"/>
+        </w:rPr>
+        <w:t xml:space="preserve">.  </w:t>
+      </w:r>
+      <w:r>
+        <w:rPr>
+          <w:lang w:val="en-GB" w:eastAsia="en-GB"/>
+        </w:rPr>
+        <w:t>So,</w:t>
+      </w:r>
+      <w:r>
+        <w:rPr>
+          <w:lang w:val="en-GB" w:eastAsia="en-GB"/>
+        </w:rPr>
+        <w:t xml:space="preserve"> if the price of the phone €650 or </w:t>
+      </w:r>
+      <w:r>
+        <w:rPr>
+          <w:rFonts w:ascii="Consolas" w:eastAsia="Times New Roman" w:hAnsi="Consolas" w:cs="Times New Roman"/>
+          <w:color w:val="09885A"/>
+          <w:sz w:val="22"/>
+          <w:szCs w:val="21"/>
+          <w:lang w:val="en-GB" w:eastAsia="en-GB"/>
+        </w:rPr>
+        <w:t>10 1000 1010</w:t>
+      </w:r>
+      <w:r>
+        <w:rPr>
+          <w:rFonts w:ascii="Consolas" w:eastAsia="Times New Roman" w:hAnsi="Consolas" w:cs="Times New Roman"/>
+          <w:color w:val="09885A"/>
+          <w:sz w:val="22"/>
+          <w:szCs w:val="21"/>
+          <w:lang w:val="en-GB" w:eastAsia="en-GB"/>
+        </w:rPr>
+        <w:t xml:space="preserve">, </w:t>
+      </w:r>
+      <w:r>
+        <w:rPr>
+          <w:rFonts w:eastAsia="Times New Roman" w:cstheme="minorHAnsi"/>
+          <w:szCs w:val="21"/>
+          <w:lang w:val="en-GB" w:eastAsia="en-GB"/>
+        </w:rPr>
+        <w:t>the two bytes are separated:</w:t>
+      </w:r>
+    </w:p>
+    <w:p>
+      <w:pPr>
+        <w:rPr>
+          <w:rFonts w:ascii="Consolas" w:eastAsia="Times New Roman" w:hAnsi="Consolas" w:cs="Times New Roman"/>
+          <w:color w:val="09885A"/>
+          <w:sz w:val="22"/>
+          <w:szCs w:val="21"/>
+          <w:lang w:val="en-GB" w:eastAsia="en-GB"/>
+        </w:rPr>
+      </w:pPr>
+      <w:r>
+        <w:rPr>
+          <w:rFonts w:ascii="Consolas" w:eastAsia="Times New Roman" w:hAnsi="Consolas" w:cs="Times New Roman"/>
+          <w:color w:val="09885A"/>
+          <w:sz w:val="22"/>
+          <w:szCs w:val="21"/>
+          <w:lang w:val="en-GB" w:eastAsia="en-GB"/>
+        </w:rPr>
+        <w:t>0000 00</w:t>
+      </w:r>
+      <w:r>
+        <w:rPr>
+          <w:rFonts w:ascii="Consolas" w:eastAsia="Times New Roman" w:hAnsi="Consolas" w:cs="Times New Roman"/>
+          <w:color w:val="09885A"/>
+          <w:sz w:val="22"/>
+          <w:szCs w:val="21"/>
+          <w:lang w:val="en-GB" w:eastAsia="en-GB"/>
+        </w:rPr>
+        <w:t>10 1000 1010</w:t>
+      </w:r>
+    </w:p>
+    <w:p>
+      <w:pPr>
+        <w:rPr>
+          <w:rFonts w:eastAsia="Times New Roman" w:cstheme="minorHAnsi"/>
+          <w:szCs w:val="21"/>
+          <w:lang w:val="en-GB" w:eastAsia="en-GB"/>
+        </w:rPr>
+      </w:pPr>
+      <w:r>
+        <w:rPr>
+          <w:rFonts w:eastAsia="Times New Roman" w:cstheme="minorHAnsi"/>
+          <w:szCs w:val="21"/>
+          <w:lang w:val="en-GB" w:eastAsia="en-GB"/>
+        </w:rPr>
+        <w:t>The MSB is then moved to the front (second byte), and another byte is added to store the MSB:</w:t>
+      </w:r>
+    </w:p>
+    <w:p>
+      <w:pPr>
+        <w:rPr>
+          <w:rFonts w:ascii="Consolas" w:eastAsia="Times New Roman" w:hAnsi="Consolas" w:cs="Times New Roman"/>
+          <w:color w:val="09885A"/>
+          <w:sz w:val="22"/>
+          <w:szCs w:val="21"/>
+          <w:lang w:val="en-GB" w:eastAsia="en-GB"/>
+        </w:rPr>
+      </w:pPr>
+      <w:r>
+        <w:rPr>
+          <w:rFonts w:ascii="Consolas" w:eastAsia="Times New Roman" w:hAnsi="Consolas" w:cs="Times New Roman"/>
+          <w:color w:val="09885A"/>
+          <w:sz w:val="22"/>
+          <w:szCs w:val="21"/>
+          <w:lang w:val="en-GB" w:eastAsia="en-GB"/>
+        </w:rPr>
+        <w:t xml:space="preserve">1000 0000 </w:t>
+      </w:r>
+      <w:r>
+        <w:rPr>
+          <w:rFonts w:ascii="Consolas" w:eastAsia="Times New Roman" w:hAnsi="Consolas" w:cs="Times New Roman"/>
+          <w:color w:val="09885A"/>
+          <w:sz w:val="22"/>
+          <w:szCs w:val="21"/>
+          <w:lang w:val="en-GB" w:eastAsia="en-GB"/>
+        </w:rPr>
+        <w:t>1000 1010</w:t>
+      </w:r>
+      <w:r>
+        <w:rPr>
+          <w:rFonts w:ascii="Consolas" w:eastAsia="Times New Roman" w:hAnsi="Consolas" w:cs="Times New Roman"/>
+          <w:color w:val="09885A"/>
+          <w:sz w:val="22"/>
+          <w:szCs w:val="21"/>
+          <w:lang w:val="en-GB" w:eastAsia="en-GB"/>
+        </w:rPr>
+        <w:t xml:space="preserve"> </w:t>
+      </w:r>
+      <w:r>
+        <w:rPr>
+          <w:rFonts w:ascii="Consolas" w:eastAsia="Times New Roman" w:hAnsi="Consolas" w:cs="Times New Roman"/>
+          <w:color w:val="09885A"/>
+          <w:sz w:val="22"/>
+          <w:szCs w:val="21"/>
+          <w:lang w:val="en-GB" w:eastAsia="en-GB"/>
+        </w:rPr>
+        <w:t>0000 00</w:t>
+      </w:r>
+      <w:r>
+        <w:rPr>
+          <w:rFonts w:ascii="Consolas" w:eastAsia="Times New Roman" w:hAnsi="Consolas" w:cs="Times New Roman"/>
+          <w:color w:val="09885A"/>
+          <w:sz w:val="22"/>
+          <w:szCs w:val="21"/>
+          <w:lang w:val="en-GB" w:eastAsia="en-GB"/>
+        </w:rPr>
+        <w:t xml:space="preserve">10 </w:t>
+      </w:r>
+    </w:p>
+    <w:p>
+      <w:r>
+        <w:t>When encoding in proto, a message is a series of key-value pairs</w:t>
+      </w:r>
+      <w:r>
+        <w:t xml:space="preserve">, </w:t>
+      </w:r>
+      <w:r>
+        <w:t xml:space="preserve">the key represents two pieces of information: the field number (how frequently is it used) and </w:t>
+      </w:r>
+      <w:r>
+        <w:t>the wire</w:t>
+      </w:r>
+      <w:r>
+        <w:t xml:space="preserve"> </w:t>
+      </w:r>
+      <w:r>
+        <w:t>type (value</w:t>
+      </w:r>
+      <w:r>
+        <w:t xml:space="preserve"> type</w:t>
+      </w:r>
+      <w:r>
+        <w:t>)</w:t>
+      </w:r>
+      <w:r>
+        <w:t xml:space="preserve">.  For the price variable, it being a varint, uses 0 as its wire type and its field number was set to </w:t>
+      </w:r>
+      <w:r>
+        <w:t>2</w:t>
+      </w:r>
+      <w:r>
+        <w:t xml:space="preserve">.  The last three bits store the wire type, the </w:t>
+      </w:r>
+      <w:r>
+        <w:t>rest are the field (typically 0-15), t</w:t>
+      </w:r>
+      <w:r>
+        <w:t>he key in binary format is below</w:t>
+      </w:r>
+      <w:r>
+        <w:t>:</w:t>
+      </w:r>
+      <w:r>
+        <w:t xml:space="preserve"> </w:t>
+      </w:r>
+    </w:p>
+    <w:p>
+      <w:r>
+        <w:rPr>
+          <w:rFonts w:ascii="Consolas" w:eastAsia="Times New Roman" w:hAnsi="Consolas" w:cs="Times New Roman"/>
+          <w:color w:val="09885A"/>
+          <w:sz w:val="22"/>
+          <w:szCs w:val="21"/>
+          <w:lang w:val="en-GB" w:eastAsia="en-GB"/>
+        </w:rPr>
+        <w:t>00</w:t>
+      </w:r>
+      <w:r>
+        <w:rPr>
+          <w:rFonts w:ascii="Consolas" w:eastAsia="Times New Roman" w:hAnsi="Consolas" w:cs="Times New Roman"/>
+          <w:color w:val="09885A"/>
+          <w:sz w:val="22"/>
+          <w:szCs w:val="21"/>
+          <w:lang w:val="en-GB" w:eastAsia="en-GB"/>
+        </w:rPr>
+        <w:t>01</w:t>
+      </w:r>
+      <w:r>
+        <w:rPr>
+          <w:rFonts w:ascii="Consolas" w:eastAsia="Times New Roman" w:hAnsi="Consolas" w:cs="Times New Roman"/>
+          <w:color w:val="09885A"/>
+          <w:sz w:val="22"/>
+          <w:szCs w:val="21"/>
+          <w:lang w:val="en-GB" w:eastAsia="en-GB"/>
+        </w:rPr>
+        <w:t xml:space="preserve"> </w:t>
+      </w:r>
+      <w:r>
+        <w:rPr>
+          <w:rFonts w:ascii="Consolas" w:eastAsia="Times New Roman" w:hAnsi="Consolas" w:cs="Times New Roman"/>
+          <w:color w:val="09885A"/>
+          <w:sz w:val="22"/>
+          <w:szCs w:val="21"/>
+          <w:lang w:val="en-GB" w:eastAsia="en-GB"/>
+        </w:rPr>
+        <w:t>0</w:t>
+      </w:r>
+      <w:r>
+        <w:rPr>
+          <w:rFonts w:ascii="Consolas" w:eastAsia="Times New Roman" w:hAnsi="Consolas" w:cs="Times New Roman"/>
+          <w:color w:val="09885A"/>
+          <w:sz w:val="22"/>
+          <w:szCs w:val="21"/>
+          <w:lang w:val="en-GB" w:eastAsia="en-GB"/>
+        </w:rPr>
+        <w:t>00</w:t>
+      </w:r>
+      <w:r>
+        <w:rPr>
+          <w:rFonts w:ascii="Consolas" w:eastAsia="Times New Roman" w:hAnsi="Consolas" w:cs="Times New Roman"/>
+          <w:color w:val="09885A"/>
+          <w:sz w:val="22"/>
+          <w:szCs w:val="21"/>
+          <w:lang w:val="en-GB" w:eastAsia="en-GB"/>
+        </w:rPr>
+        <w:t>0</w:t>
+      </w:r>
+    </w:p>
+    <w:p>
+      <w:r>
+        <w:t xml:space="preserve">The price’s </w:t>
+      </w:r>
+      <w:r>
+        <w:t xml:space="preserve">32-bit integer </w:t>
+      </w:r>
+      <w:r>
+        <w:t>type, field number of two</w:t>
+      </w:r>
+      <w:r>
+        <w:t>,</w:t>
+      </w:r>
+      <w:r>
+        <w:t xml:space="preserve"> and value of 650 is encoded to</w:t>
+      </w:r>
+      <w:r>
+        <w:t>:</w:t>
+      </w:r>
+    </w:p>
+    <w:p>
+      <w:pPr>
+        <w:rPr>
+          <w:szCs w:val="24"/>
+        </w:rPr>
+      </w:pPr>
+      <w:r>
+        <w:rPr>
+          <w:rFonts w:ascii="Consolas" w:eastAsia="Times New Roman" w:hAnsi="Consolas" w:cs="Times New Roman"/>
+          <w:color w:val="09885A"/>
+          <w:szCs w:val="24"/>
+          <w:lang w:val="en-GB" w:eastAsia="en-GB"/>
+        </w:rPr>
+        <w:t xml:space="preserve">0001 0000 1000 0000 1000 1010 0000 0010 </w:t>
+      </w:r>
+      <w:r>
+        <w:rPr>
+          <w:rFonts w:eastAsia="Times New Roman" w:cstheme="minorHAnsi"/>
+          <w:szCs w:val="24"/>
+          <w:lang w:val="en-GB" w:eastAsia="en-GB"/>
+        </w:rPr>
+        <w:t>or</w:t>
+      </w:r>
+      <w:r>
+        <w:rPr>
+          <w:rFonts w:ascii="Consolas" w:eastAsia="Times New Roman" w:hAnsi="Consolas" w:cs="Times New Roman"/>
+          <w:szCs w:val="24"/>
+          <w:lang w:val="en-GB" w:eastAsia="en-GB"/>
+        </w:rPr>
+        <w:t xml:space="preserve"> </w:t>
+      </w:r>
+      <w:r>
+        <w:rPr>
+          <w:rFonts w:ascii="Consolas" w:eastAsia="Times New Roman" w:hAnsi="Consolas" w:cs="Times New Roman"/>
+          <w:color w:val="09885A"/>
+          <w:szCs w:val="24"/>
+          <w:lang w:val="en-GB" w:eastAsia="en-GB"/>
+        </w:rPr>
+        <w:t>10</w:t>
+      </w:r>
+      <w:r>
+        <w:rPr>
+          <w:rFonts w:ascii="Consolas" w:eastAsia="Times New Roman" w:hAnsi="Consolas" w:cs="Times New Roman"/>
+          <w:color w:val="09885A"/>
+          <w:szCs w:val="24"/>
+          <w:lang w:val="en-GB" w:eastAsia="en-GB"/>
+        </w:rPr>
+        <w:t xml:space="preserve"> </w:t>
+      </w:r>
+      <w:r>
+        <w:rPr>
+          <w:rFonts w:ascii="Consolas" w:eastAsia="Times New Roman" w:hAnsi="Consolas" w:cs="Times New Roman"/>
+          <w:color w:val="09885A"/>
+          <w:szCs w:val="24"/>
+          <w:lang w:val="en-GB" w:eastAsia="en-GB"/>
+        </w:rPr>
+        <w:t>80</w:t>
+      </w:r>
+      <w:r>
+        <w:rPr>
+          <w:rFonts w:ascii="Consolas" w:eastAsia="Times New Roman" w:hAnsi="Consolas" w:cs="Times New Roman"/>
+          <w:color w:val="09885A"/>
+          <w:szCs w:val="24"/>
+          <w:lang w:val="en-GB" w:eastAsia="en-GB"/>
+        </w:rPr>
+        <w:t xml:space="preserve"> </w:t>
+      </w:r>
+      <w:r>
+        <w:rPr>
+          <w:rFonts w:ascii="Consolas" w:eastAsia="Times New Roman" w:hAnsi="Consolas" w:cs="Times New Roman"/>
+          <w:color w:val="09885A"/>
+          <w:szCs w:val="24"/>
+          <w:lang w:val="en-GB" w:eastAsia="en-GB"/>
+        </w:rPr>
+        <w:t>8A</w:t>
+      </w:r>
+      <w:r>
+        <w:rPr>
+          <w:rFonts w:ascii="Consolas" w:eastAsia="Times New Roman" w:hAnsi="Consolas" w:cs="Times New Roman"/>
+          <w:color w:val="09885A"/>
+          <w:szCs w:val="24"/>
+          <w:lang w:val="en-GB" w:eastAsia="en-GB"/>
+        </w:rPr>
+        <w:t xml:space="preserve"> 2</w:t>
+      </w:r>
+    </w:p>
+    <w:p>
+      <w:r>
+        <w:t>Creating a service</w:t>
+      </w:r>
+      <w:r>
+        <w:t xml:space="preserve"> to use these messages,</w:t>
+      </w:r>
+      <w:r>
+        <w:t xml:space="preserve"> involves the use of both response and request messages:</w:t>
+      </w:r>
+    </w:p>
     <w:p>
       <w:pPr>
         <w:shd w:val="clear" w:color="auto" w:fill="FFFFFF"/>
@@ -1250,7 +2304,17 @@
           <w:szCs w:val="21"/>
           <w:lang w:val="en-GB" w:eastAsia="en-GB"/>
         </w:rPr>
-        <w:t>MyFunc</w:t>
+        <w:t>New</w:t>
+      </w:r>
+      <w:r>
+        <w:rPr>
+          <w:rFonts w:ascii="Consolas" w:eastAsia="Times New Roman" w:hAnsi="Consolas" w:cs="Times New Roman"/>
+          <w:color w:val="000000"/>
+          <w:sz w:val="20"/>
+          <w:szCs w:val="21"/>
+          <w:lang w:val="en-GB" w:eastAsia="en-GB"/>
+        </w:rPr>
+        <w:t>Func</w:t>
       </w:r>
       <w:proofErr w:type="spellEnd"/>
       <w:r>
@@ -1492,77 +2556,45 @@
       </w:pPr>
     </w:p>
     <w:p>
-      <w:proofErr w:type="spellStart"/>
-      <w:r>
-        <w:t>MyFunc</w:t>
-      </w:r>
-      <w:proofErr w:type="spellEnd"/>
-      <w:r>
-        <w:t xml:space="preserve"> is the function which is passed </w:t>
-      </w:r>
-      <w:proofErr w:type="spellStart"/>
-      <w:r>
-        <w:t>NewRequest</w:t>
-      </w:r>
-      <w:proofErr w:type="spellEnd"/>
+      <w:r>
+        <w:t xml:space="preserve">MyFunc is the </w:t>
+      </w:r>
+      <w:r>
+        <w:t xml:space="preserve">RPC </w:t>
+      </w:r>
+      <w:r>
+        <w:t>function,</w:t>
+      </w:r>
+      <w:r>
+        <w:t xml:space="preserve"> which is passed NewRequest</w:t>
+      </w:r>
+      <w:r>
+        <w:t>,</w:t>
+      </w:r>
       <w:r>
         <w:t xml:space="preserve"> </w:t>
       </w:r>
       <w:r>
-        <w:t>this gRPC service returns the response.</w:t>
-      </w:r>
-      <w:r>
-        <w:t xml:space="preserve">  The code above is written in </w:t>
-      </w:r>
-      <w:proofErr w:type="gramStart"/>
-      <w:r>
-        <w:t>the .proto</w:t>
-      </w:r>
-      <w:proofErr w:type="gramEnd"/>
-      <w:r>
-        <w:t xml:space="preserve"> file which is then compiled into client and server stubs</w:t>
+        <w:t>this service returns the response</w:t>
+      </w:r>
+      <w:r>
+        <w:t xml:space="preserve"> message</w:t>
       </w:r>
       <w:r>
         <w:t>.</w:t>
       </w:r>
-    </w:p>
-    <w:p/>
-    <w:p/>
-    <w:p/>
-    <w:p>
-      <w:proofErr w:type="gramStart"/>
-      <w:r>
-        <w:t>Similar to</w:t>
-      </w:r>
-      <w:proofErr w:type="gramEnd"/>
-      <w:r>
-        <w:t xml:space="preserve"> JSON and XML but is more efficient due to its binary encoding, making it far faster</w:t>
-      </w:r>
-      <w:r>
-        <w:t>, when XML and JSON are compared to proto, the compressed data size is</w:t>
-      </w:r>
-      <w:r>
-        <w:t xml:space="preserve"> a third </w:t>
-      </w:r>
-      <w:r>
-        <w:t xml:space="preserve">of </w:t>
-      </w:r>
-      <w:r>
-        <w:t>X</w:t>
-      </w:r>
-      <w:r>
-        <w:t>ML</w:t>
-      </w:r>
-      <w:r>
-        <w:t xml:space="preserve"> and half that of JSON.</w:t>
-      </w:r>
-    </w:p>
-    <w:p/>
+      <w:r>
+        <w:t xml:space="preserve">  The code above is written in the .proto file which is then compiled into client and server stubs</w:t>
+      </w:r>
+      <w:r>
+        <w:t>.</w:t>
+      </w:r>
+    </w:p>
     <w:p>
       <w:pPr>
         <w:pStyle w:val="Heading1"/>
       </w:pPr>
-      <w:bookmarkStart w:id="3" w:name="_Toc6583778"/>
+      <w:bookmarkStart w:id="3" w:name="_Toc7613487"/>
       <w:r>
         <w:t>Objective</w:t>
       </w:r>
@@ -1578,34 +2610,24 @@
       <w:r>
         <w:t>The user application is based upon a Windows Forms calculator taking user input via GUI and passing it to the client.</w:t>
       </w:r>
-      <w:bookmarkStart w:id="4" w:name="_GoBack"/>
+    </w:p>
+    <w:p>
+      <w:pPr>
+        <w:pStyle w:val="Heading1"/>
+      </w:pPr>
+      <w:bookmarkStart w:id="4" w:name="_Toc7613488"/>
+      <w:r>
+        <w:lastRenderedPageBreak/>
+        <w:t>Code</w:t>
+      </w:r>
       <w:bookmarkEnd w:id="4"/>
-    </w:p>
-    <w:p/>
-    <w:p>
-      <w:pPr>
-        <w:pStyle w:val="Heading1"/>
-      </w:pPr>
-      <w:bookmarkStart w:id="5" w:name="_Toc6583779"/>
-      <w:r>
-        <w:t>Code</w:t>
-      </w:r>
-      <w:bookmarkEnd w:id="5"/>
       <w:r>
         <w:t xml:space="preserve"> </w:t>
       </w:r>
     </w:p>
     <w:p>
       <w:r>
-        <w:t xml:space="preserve">The first step in gRPC is to define a service in </w:t>
-      </w:r>
-      <w:proofErr w:type="gramStart"/>
-      <w:r>
-        <w:t>the .proto</w:t>
-      </w:r>
-      <w:proofErr w:type="gramEnd"/>
-      <w:r>
-        <w:t xml:space="preserve"> file, this service will need to be accompanied with request/reply </w:t>
+        <w:t xml:space="preserve">The first step in gRPC is to define a service in the .proto file, this service will need to be accompanied with request/reply </w:t>
       </w:r>
       <w:r>
         <w:t>messages</w:t>
@@ -1614,11 +2636,7 @@
         <w:t xml:space="preserve"> as well as an RPC method to specify input/output types.  There are different options for streaming</w:t>
       </w:r>
       <w:r>
-        <w:t xml:space="preserve">, a single client request </w:t>
-      </w:r>
-      <w:r>
-        <w:lastRenderedPageBreak/>
-        <w:t>could be sent to open a server stream, vice versa where the client streams, and bidirectional too.  T</w:t>
+        <w:t>, a single client request could be sent to open a server stream, vice versa where the client streams, and bidirectional too.  T</w:t>
       </w:r>
       <w:r>
         <w:t xml:space="preserve">his implementation only </w:t>
@@ -2096,21 +3114,7 @@
         <w:rPr>
           <w:lang w:val="en-GB"/>
         </w:rPr>
-        <w:t xml:space="preserve">To generate the server and client interface, the proto file must be compiled using </w:t>
-      </w:r>
-      <w:proofErr w:type="spellStart"/>
-      <w:r>
-        <w:rPr>
-          <w:lang w:val="en-GB"/>
-        </w:rPr>
-        <w:t>protoc</w:t>
-      </w:r>
-      <w:proofErr w:type="spellEnd"/>
-      <w:r>
-        <w:rPr>
-          <w:lang w:val="en-GB"/>
-        </w:rPr>
-        <w:t xml:space="preserve">.  </w:t>
+        <w:t xml:space="preserve">To generate the server and client interface, the proto file must be compiled using protoc.  </w:t>
       </w:r>
       <w:r>
         <w:rPr>
@@ -2232,20 +3236,8 @@
           <w:szCs w:val="21"/>
           <w:lang w:val="en-GB" w:eastAsia="en-GB"/>
         </w:rPr>
-        <w:t>&lt;</w:t>
-      </w:r>
-      <w:proofErr w:type="spellStart"/>
-      <w:r>
-        <w:rPr>
-          <w:rFonts w:ascii="Consolas" w:eastAsia="Times New Roman" w:hAnsi="Consolas" w:cs="Times New Roman"/>
-          <w:color w:val="800000"/>
-          <w:sz w:val="18"/>
-          <w:szCs w:val="21"/>
-          <w:lang w:val="en-GB" w:eastAsia="en-GB"/>
-        </w:rPr>
-        <w:t>Protobuf</w:t>
-      </w:r>
-      <w:proofErr w:type="spellEnd"/>
+        <w:t>&lt;Protobuf</w:t>
+      </w:r>
       <w:r>
         <w:rPr>
           <w:rFonts w:ascii="Consolas" w:eastAsia="Times New Roman" w:hAnsi="Consolas" w:cs="Times New Roman"/>
@@ -2555,12 +3547,83 @@
         <w:t>client and server.</w:t>
       </w:r>
     </w:p>
-    <w:p/>
+    <w:p>
+      <w:pPr>
+        <w:keepNext/>
+      </w:pPr>
+      <w:r>
+        <w:lastRenderedPageBreak/>
+        <w:drawing>
+          <wp:inline distT="0" distB="0" distL="0" distR="0" wp14:anchorId="0AEC102A" wp14:editId="1124DEDC">
+            <wp:extent cx="3265714" cy="4226150"/>
+            <wp:effectExtent l="0" t="0" r="0" b="3175"/>
+            <wp:docPr id="4" name="Picture 4"/>
+            <wp:cNvGraphicFramePr>
+              <a:graphicFrameLocks xmlns:a="http://schemas.openxmlformats.org/drawingml/2006/main" noChangeAspect="1"/>
+            </wp:cNvGraphicFramePr>
+            <a:graphic xmlns:a="http://schemas.openxmlformats.org/drawingml/2006/main">
+              <a:graphicData uri="http://schemas.openxmlformats.org/drawingml/2006/picture">
+                <pic:pic xmlns:pic="http://schemas.openxmlformats.org/drawingml/2006/picture">
+                  <pic:nvPicPr>
+                    <pic:cNvPr id="1" name=""/>
+                    <pic:cNvPicPr/>
+                  </pic:nvPicPr>
+                  <pic:blipFill>
+                    <a:blip r:embed="rId12"/>
+                    <a:stretch>
+                      <a:fillRect/>
+                    </a:stretch>
+                  </pic:blipFill>
+                  <pic:spPr>
+                    <a:xfrm>
+                      <a:off x="0" y="0"/>
+                      <a:ext cx="3280117" cy="4244789"/>
+                    </a:xfrm>
+                    <a:prstGeom prst="rect">
+                      <a:avLst/>
+                    </a:prstGeom>
+                  </pic:spPr>
+                </pic:pic>
+              </a:graphicData>
+            </a:graphic>
+          </wp:inline>
+        </w:drawing>
+      </w:r>
+    </w:p>
+    <w:p>
+      <w:pPr>
+        <w:pStyle w:val="Caption"/>
+      </w:pPr>
+      <w:bookmarkStart w:id="5" w:name="_Toc7613494"/>
+      <w:r>
+        <w:t xml:space="preserve">Figure </w:t>
+      </w:r>
+      <w:fldSimple w:instr=" SEQ Figure \* ARABIC ">
+        <w:r>
+          <w:rPr>
+            <w:noProof/>
+          </w:rPr>
+          <w:t>1</w:t>
+        </w:r>
+      </w:fldSimple>
+      <w:r>
+        <w:t xml:space="preserve"> gRPC exe Flowchart</w:t>
+      </w:r>
+      <w:bookmarkEnd w:id="5"/>
+    </w:p>
+    <w:p>
+      <w:r>
+        <w:t xml:space="preserve">Figure 1 shows the flowchart for the console application version of the application.  The reflection class is not used directly here but provides information about publicly available services that gRPC offers for both server and client at runtime to generate the necessary requests and replies. </w:t>
+      </w:r>
+      <w:r>
+        <w:t>[reflect]</w:t>
+      </w:r>
+    </w:p>
     <w:p>
       <w:pPr>
         <w:pStyle w:val="Heading2"/>
       </w:pPr>
-      <w:bookmarkStart w:id="6" w:name="_Toc6583780"/>
+      <w:bookmarkStart w:id="6" w:name="_Toc7613489"/>
       <w:r>
         <w:t>Server</w:t>
       </w:r>
@@ -2958,7 +4021,6 @@
           <w:szCs w:val="21"/>
           <w:lang w:val="en-GB" w:eastAsia="en-GB"/>
         </w:rPr>
-        <w:lastRenderedPageBreak/>
         <w:t>var</w:t>
       </w:r>
       <w:r>
@@ -3033,6 +4095,7 @@
           <w:szCs w:val="21"/>
           <w:lang w:val="en-GB" w:eastAsia="en-GB"/>
         </w:rPr>
+        <w:lastRenderedPageBreak/>
         <w:t xml:space="preserve">    Services = { </w:t>
       </w:r>
     </w:p>
@@ -3403,6 +4466,7 @@
         </w:rPr>
         <w:t xml:space="preserve"> method is used to link the server to the implementation file </w:t>
       </w:r>
+      <w:proofErr w:type="spellStart"/>
       <w:r>
         <w:rPr>
           <w:i/>
@@ -3423,6 +4487,20 @@
           <w:lang w:val="en-GB" w:eastAsia="en-GB"/>
         </w:rPr>
         <w:t>redServiceImpl</w:t>
+      </w:r>
+      <w:proofErr w:type="spellEnd"/>
+      <w:r>
+        <w:rPr>
+          <w:i/>
+          <w:lang w:val="en-GB" w:eastAsia="en-GB"/>
+        </w:rPr>
+        <w:t xml:space="preserve"> </w:t>
+      </w:r>
+      <w:r>
+        <w:rPr>
+          <w:lang w:val="en-GB" w:eastAsia="en-GB"/>
+        </w:rPr>
+        <w:t>(similar to binding handle in RPC)</w:t>
       </w:r>
       <w:r>
         <w:rPr>
@@ -4113,6 +5191,7 @@
                                 <w:sz w:val="24"/>
                               </w:rPr>
                             </w:pPr>
+                            <w:bookmarkStart w:id="7" w:name="_Toc7613495"/>
                             <w:r>
                               <w:t xml:space="preserve">Figure </w:t>
                             </w:r>
@@ -4121,7 +5200,7 @@
                                 <w:rPr>
                                   <w:noProof/>
                                 </w:rPr>
-                                <w:t>1</w:t>
+                                <w:t>2</w:t>
                               </w:r>
                             </w:fldSimple>
                             <w:r>
@@ -4130,6 +5209,7 @@
                             <w:r>
                               <w:t>Server Running</w:t>
                             </w:r>
+                            <w:bookmarkEnd w:id="7"/>
                           </w:p>
                         </w:txbxContent>
                       </wps:txbx>
@@ -4162,6 +5242,7 @@
                           <w:sz w:val="24"/>
                         </w:rPr>
                       </w:pPr>
+                      <w:bookmarkStart w:id="8" w:name="_Toc7613495"/>
                       <w:r>
                         <w:t xml:space="preserve">Figure </w:t>
                       </w:r>
@@ -4170,7 +5251,7 @@
                           <w:rPr>
                             <w:noProof/>
                           </w:rPr>
-                          <w:t>1</w:t>
+                          <w:t>2</w:t>
                         </w:r>
                       </w:fldSimple>
                       <w:r>
@@ -4179,6 +5260,7 @@
                       <w:r>
                         <w:t>Server Running</w:t>
                       </w:r>
+                      <w:bookmarkEnd w:id="8"/>
                     </w:p>
                   </w:txbxContent>
                 </v:textbox>
@@ -4216,7 +5298,7 @@
                     <pic:cNvPicPr/>
                   </pic:nvPicPr>
                   <pic:blipFill rotWithShape="1">
-                    <a:blip r:embed="rId10">
+                    <a:blip r:embed="rId13">
                       <a:extLst>
                         <a:ext uri="{28A0092B-C50C-407E-A947-70E740481C1C}">
                           <a14:useLocalDpi xmlns:a14="http://schemas.microsoft.com/office/drawing/2010/main" val="0"/>
@@ -4350,12 +5432,12 @@
       <w:pPr>
         <w:pStyle w:val="Heading2"/>
       </w:pPr>
-      <w:bookmarkStart w:id="7" w:name="_Toc6583781"/>
+      <w:bookmarkStart w:id="9" w:name="_Toc7613490"/>
       <w:r>
         <w:lastRenderedPageBreak/>
         <w:t>Client</w:t>
       </w:r>
-      <w:bookmarkEnd w:id="7"/>
+      <w:bookmarkEnd w:id="9"/>
       <w:r>
         <w:t xml:space="preserve"> </w:t>
       </w:r>
@@ -5169,7 +6251,7 @@
                     <pic:cNvPicPr/>
                   </pic:nvPicPr>
                   <pic:blipFill rotWithShape="1">
-                    <a:blip r:embed="rId11" cstate="print">
+                    <a:blip r:embed="rId14" cstate="print">
                       <a:extLst>
                         <a:ext uri="{28A0092B-C50C-407E-A947-70E740481C1C}">
                           <a14:useLocalDpi xmlns:a14="http://schemas.microsoft.com/office/drawing/2010/main" val="0"/>
@@ -5207,6 +6289,7 @@
       <w:pPr>
         <w:pStyle w:val="Caption"/>
       </w:pPr>
+      <w:bookmarkStart w:id="10" w:name="_Toc7613496"/>
       <w:r>
         <w:t xml:space="preserve">Figure </w:t>
       </w:r>
@@ -5215,7 +6298,7 @@
           <w:rPr>
             <w:noProof/>
           </w:rPr>
-          <w:t>2</w:t>
+          <w:t>3</w:t>
         </w:r>
       </w:fldSimple>
       <w:r>
@@ -5224,16 +6307,21 @@
       <w:r>
         <w:t xml:space="preserve"> (Client.exe)</w:t>
       </w:r>
+      <w:bookmarkEnd w:id="10"/>
     </w:p>
     <w:p/>
     <w:p>
       <w:pPr>
         <w:pStyle w:val="Heading2"/>
       </w:pPr>
+      <w:bookmarkStart w:id="11" w:name="_Hlk7608355"/>
+      <w:bookmarkStart w:id="12" w:name="_Toc7613491"/>
       <w:r>
         <w:t>Calculator</w:t>
       </w:r>
-    </w:p>
+      <w:bookmarkEnd w:id="12"/>
+    </w:p>
+    <w:bookmarkEnd w:id="11"/>
     <w:p>
       <w:r>
         <w:t>Th</w:t>
@@ -5308,6 +6396,7 @@
                                 <w:sz w:val="24"/>
                               </w:rPr>
                             </w:pPr>
+                            <w:bookmarkStart w:id="13" w:name="_Toc7613497"/>
                             <w:r>
                               <w:t xml:space="preserve">Figure </w:t>
                             </w:r>
@@ -5316,12 +6405,13 @@
                                 <w:rPr>
                                   <w:noProof/>
                                 </w:rPr>
-                                <w:t>3</w:t>
+                                <w:t>4</w:t>
                               </w:r>
                             </w:fldSimple>
                             <w:r>
                               <w:t xml:space="preserve"> Calculator Interface</w:t>
                             </w:r>
+                            <w:bookmarkEnd w:id="13"/>
                           </w:p>
                         </w:txbxContent>
                       </wps:txbx>
@@ -5350,6 +6440,7 @@
                           <w:sz w:val="24"/>
                         </w:rPr>
                       </w:pPr>
+                      <w:bookmarkStart w:id="14" w:name="_Toc7613497"/>
                       <w:r>
                         <w:t xml:space="preserve">Figure </w:t>
                       </w:r>
@@ -5358,12 +6449,13 @@
                           <w:rPr>
                             <w:noProof/>
                           </w:rPr>
-                          <w:t>3</w:t>
+                          <w:t>4</w:t>
                         </w:r>
                       </w:fldSimple>
                       <w:r>
                         <w:t xml:space="preserve"> Calculator Interface</w:t>
                       </w:r>
+                      <w:bookmarkEnd w:id="14"/>
                     </w:p>
                   </w:txbxContent>
                 </v:textbox>
@@ -5409,7 +6501,7 @@
                     <pic:cNvPicPr/>
                   </pic:nvPicPr>
                   <pic:blipFill>
-                    <a:blip r:embed="rId12">
+                    <a:blip r:embed="rId15">
                       <a:extLst>
                         <a:ext uri="{28A0092B-C50C-407E-A947-70E740481C1C}">
                           <a14:useLocalDpi xmlns:a14="http://schemas.microsoft.com/office/drawing/2010/main" val="0"/>
@@ -5580,13 +6672,7 @@
       </w:r>
       <w:proofErr w:type="spellEnd"/>
       <w:r>
-        <w:t xml:space="preserve"> is made equal to the </w:t>
-      </w:r>
-      <w:r>
-        <w:t xml:space="preserve">input </w:t>
-      </w:r>
-      <w:r>
-        <w:t xml:space="preserve">method parameter (x), </w:t>
+        <w:t xml:space="preserve"> is made equal to the input method parameter (x), </w:t>
       </w:r>
       <w:r>
         <w:t xml:space="preserve">and a return line is </w:t>
@@ -5773,7 +6859,6 @@
         <w:t xml:space="preserve"> This can now be added to the calculator project.</w:t>
       </w:r>
     </w:p>
-    <w:p/>
     <w:p>
       <w:r>
         <w:t>The namespace of the DLL added as reference is then included as an assembly in the script</w:t>
@@ -6353,6 +7438,7 @@
                                 <w:sz w:val="24"/>
                               </w:rPr>
                             </w:pPr>
+                            <w:bookmarkStart w:id="15" w:name="_Toc7613498"/>
                             <w:r>
                               <w:t xml:space="preserve">Figure </w:t>
                             </w:r>
@@ -6361,18 +7447,13 @@
                                 <w:rPr>
                                   <w:noProof/>
                                 </w:rPr>
-                                <w:t>4</w:t>
+                                <w:t>5</w:t>
                               </w:r>
                             </w:fldSimple>
                             <w:r>
-                              <w:t xml:space="preserve"> </w:t>
+                              <w:t xml:space="preserve"> Calculator Tested</w:t>
                             </w:r>
-                            <w:r>
-                              <w:t>Calculator</w:t>
-                            </w:r>
-                            <w:r>
-                              <w:t xml:space="preserve"> Tested</w:t>
-                            </w:r>
+                            <w:bookmarkEnd w:id="15"/>
                           </w:p>
                         </w:txbxContent>
                       </wps:txbx>
@@ -6401,6 +7482,7 @@
                           <w:sz w:val="24"/>
                         </w:rPr>
                       </w:pPr>
+                      <w:bookmarkStart w:id="16" w:name="_Toc7613498"/>
                       <w:r>
                         <w:t xml:space="preserve">Figure </w:t>
                       </w:r>
@@ -6409,18 +7491,13 @@
                           <w:rPr>
                             <w:noProof/>
                           </w:rPr>
-                          <w:t>4</w:t>
+                          <w:t>5</w:t>
                         </w:r>
                       </w:fldSimple>
                       <w:r>
-                        <w:t xml:space="preserve"> </w:t>
+                        <w:t xml:space="preserve"> Calculator Tested</w:t>
                       </w:r>
-                      <w:r>
-                        <w:t>Calculator</w:t>
-                      </w:r>
-                      <w:r>
-                        <w:t xml:space="preserve"> Tested</w:t>
-                      </w:r>
+                      <w:bookmarkEnd w:id="16"/>
                     </w:p>
                   </w:txbxContent>
                 </v:textbox>
@@ -6466,7 +7543,7 @@
                     <pic:cNvPicPr/>
                   </pic:nvPicPr>
                   <pic:blipFill>
-                    <a:blip r:embed="rId13">
+                    <a:blip r:embed="rId16">
                       <a:extLst>
                         <a:ext uri="{28A0092B-C50C-407E-A947-70E740481C1C}">
                           <a14:useLocalDpi xmlns:a14="http://schemas.microsoft.com/office/drawing/2010/main" val="0"/>
@@ -6523,13 +7600,7 @@
         <w:rPr>
           <w:lang w:val="en-GB"/>
         </w:rPr>
-        <w:t xml:space="preserve"> in the command line as before and the calculator app is launched and a value is added to the text box. </w:t>
-      </w:r>
-      <w:r>
-        <w:rPr>
-          <w:lang w:val="en-GB"/>
-        </w:rPr>
-        <w:t xml:space="preserve"> </w:t>
+        <w:t xml:space="preserve"> in the command line as before and the calculator app is launched and a value is added to the text box.  </w:t>
       </w:r>
     </w:p>
     <w:p>
@@ -6567,45 +7638,108 @@
     <w:p/>
     <w:p>
       <w:pPr>
+        <w:pStyle w:val="Heading1"/>
+      </w:pPr>
+      <w:bookmarkStart w:id="17" w:name="_Hlk7608224"/>
+      <w:bookmarkStart w:id="18" w:name="_Toc7613492"/>
+      <w:r>
+        <w:t>Conclusion</w:t>
+      </w:r>
+      <w:bookmarkEnd w:id="18"/>
+    </w:p>
+    <w:bookmarkEnd w:id="17"/>
+    <w:p>
+      <w:pPr>
         <w:rPr>
           <w:color w:val="FF0000"/>
         </w:rPr>
       </w:pPr>
-    </w:p>
-    <w:p>
-      <w:pPr>
-        <w:pStyle w:val="Default"/>
-        <w:numPr>
-          <w:ilvl w:val="0"/>
-          <w:numId w:val="9"/>
-        </w:numPr>
+      <w:r>
         <w:rPr>
           <w:color w:val="FF0000"/>
         </w:rPr>
-      </w:pPr>
+        <w:t xml:space="preserve">As </w:t>
+      </w:r>
+      <w:proofErr w:type="gramStart"/>
       <w:r>
         <w:rPr>
           <w:color w:val="FF0000"/>
-          <w:sz w:val="23"/>
-          <w:szCs w:val="23"/>
-        </w:rPr>
-        <w:t xml:space="preserve">Also include flowcharts etc. that will demonstrate your understanding of the technology. </w:t>
-      </w:r>
+        </w:rPr>
+        <w:t>a</w:t>
+      </w:r>
+      <w:proofErr w:type="gramEnd"/>
+      <w:r>
+        <w:rPr>
+          <w:color w:val="FF0000"/>
+        </w:rPr>
+        <w:t xml:space="preserve"> </w:t>
+      </w:r>
+      <w:proofErr w:type="spellStart"/>
+      <w:r>
+        <w:rPr>
+          <w:color w:val="FF0000"/>
+        </w:rPr>
+        <w:t>acacacascacsa</w:t>
+      </w:r>
+      <w:proofErr w:type="spellEnd"/>
+    </w:p>
+    <w:p>
+      <w:pPr>
+        <w:rPr>
+          <w:color w:val="FF0000"/>
+        </w:rPr>
+      </w:pPr>
+      <w:proofErr w:type="spellStart"/>
+      <w:r>
+        <w:rPr>
+          <w:color w:val="FF0000"/>
+        </w:rPr>
+        <w:t>cascaccsacacscs</w:t>
+      </w:r>
+      <w:bookmarkStart w:id="19" w:name="_GoBack"/>
+      <w:bookmarkEnd w:id="19"/>
+      <w:proofErr w:type="spellEnd"/>
     </w:p>
     <w:p/>
     <w:p>
       <w:pPr>
         <w:pStyle w:val="Heading1"/>
       </w:pPr>
+      <w:bookmarkStart w:id="20" w:name="_Toc7613493"/>
       <w:r>
         <w:lastRenderedPageBreak/>
-        <w:t>Conclusion</w:t>
-      </w:r>
-    </w:p>
-    <w:p/>
+        <w:t>References</w:t>
+      </w:r>
+      <w:bookmarkEnd w:id="20"/>
+    </w:p>
+    <w:p>
+      <w:pPr>
+        <w:rPr>
+          <w:rStyle w:val="Hyperlink"/>
+        </w:rPr>
+      </w:pPr>
+      <w:hyperlink r:id="rId17" w:anchor="embedded" w:history="1">
+        <w:r>
+          <w:rPr>
+            <w:rStyle w:val="Hyperlink"/>
+          </w:rPr>
+          <w:t>https://developers.google.com/protocol-buffers/docs/encoding#embedded</w:t>
+        </w:r>
+      </w:hyperlink>
+    </w:p>
+    <w:p>
+      <w:hyperlink r:id="rId18" w:history="1">
+        <w:r>
+          <w:rPr>
+            <w:rStyle w:val="Hyperlink"/>
+          </w:rPr>
+          <w:t>https://github.com/grpc/grpc-go/blob/master/Documentation/server-reflection-tutorial.md</w:t>
+        </w:r>
+      </w:hyperlink>
+    </w:p>
     <w:sectPr>
-      <w:headerReference w:type="default" r:id="rId14"/>
-      <w:footerReference w:type="default" r:id="rId15"/>
+      <w:headerReference w:type="default" r:id="rId19"/>
+      <w:footerReference w:type="default" r:id="rId20"/>
       <w:pgSz w:w="11906" w:h="16838"/>
       <w:pgMar w:top="1418" w:right="1701" w:bottom="1418" w:left="1701" w:header="709" w:footer="709" w:gutter="0"/>
       <w:cols w:space="708"/>
@@ -9035,7 +10169,7 @@
 </file>
 
 <file path=customXml/itemProps1.xml><?xml version="1.0" encoding="utf-8"?>
-<ds:datastoreItem xmlns:ds="http://schemas.openxmlformats.org/officeDocument/2006/customXml" ds:itemID="{DC021B52-3B33-429E-A0AE-A563D55171B8}">
+<ds:datastoreItem xmlns:ds="http://schemas.openxmlformats.org/officeDocument/2006/customXml" ds:itemID="{66EF4F85-E1EB-4471-B220-49CBA5336C27}">
   <ds:schemaRefs>
     <ds:schemaRef ds:uri="http://schemas.openxmlformats.org/officeDocument/2006/bibliography"/>
   </ds:schemaRefs>

</xml_diff>